<commit_message>
AUTO FROM WORK 30.12.2022 10:49:04,37
</commit_message>
<xml_diff>
--- a/ZamerV2/Win32/Release/REPORT/BLANK.docx
+++ b/ZamerV2/Win32/Release/REPORT/BLANK.docx
@@ -1,6 +1,6 @@
 
 <file path=word/document.xml><?xml version="1.0" encoding="utf-8"?>
-<w:document xmlns:ve="http://schemas.openxmlformats.org/markup-compatibility/2006" xmlns:o="urn:schemas-microsoft-com:office:office" xmlns:r="http://schemas.openxmlformats.org/officeDocument/2006/relationships" xmlns:m="http://schemas.openxmlformats.org/officeDocument/2006/math" xmlns:v="urn:schemas-microsoft-com:vml" xmlns:wp="http://schemas.openxmlformats.org/drawingml/2006/wordprocessingDrawing" xmlns:w10="urn:schemas-microsoft-com:office:word" xmlns:w="http://schemas.openxmlformats.org/wordprocessingml/2006/main" xmlns:wne="http://schemas.microsoft.com/office/word/2006/wordml">
+<w:document xmlns:wpc="http://schemas.microsoft.com/office/word/2010/wordprocessingCanvas" xmlns:cx="http://schemas.microsoft.com/office/drawing/2014/chartex" xmlns:cx1="http://schemas.microsoft.com/office/drawing/2015/9/8/chartex" xmlns:cx2="http://schemas.microsoft.com/office/drawing/2015/10/21/chartex" xmlns:cx3="http://schemas.microsoft.com/office/drawing/2016/5/9/chartex" xmlns:cx4="http://schemas.microsoft.com/office/drawing/2016/5/10/chartex" xmlns:cx5="http://schemas.microsoft.com/office/drawing/2016/5/11/chartex" xmlns:cx6="http://schemas.microsoft.com/office/drawing/2016/5/12/chartex" xmlns:cx7="http://schemas.microsoft.com/office/drawing/2016/5/13/chartex" xmlns:cx8="http://schemas.microsoft.com/office/drawing/2016/5/14/chartex" xmlns:mc="http://schemas.openxmlformats.org/markup-compatibility/2006" xmlns:aink="http://schemas.microsoft.com/office/drawing/2016/ink" xmlns:am3d="http://schemas.microsoft.com/office/drawing/2017/model3d" xmlns:o="urn:schemas-microsoft-com:office:office" xmlns:r="http://schemas.openxmlformats.org/officeDocument/2006/relationships" xmlns:m="http://schemas.openxmlformats.org/officeDocument/2006/math" xmlns:v="urn:schemas-microsoft-com:vml" xmlns:wp14="http://schemas.microsoft.com/office/word/2010/wordprocessingDrawing" xmlns:wp="http://schemas.openxmlformats.org/drawingml/2006/wordprocessingDrawing" xmlns:w10="urn:schemas-microsoft-com:office:word" xmlns:w="http://schemas.openxmlformats.org/wordprocessingml/2006/main" xmlns:w14="http://schemas.microsoft.com/office/word/2010/wordml" xmlns:w15="http://schemas.microsoft.com/office/word/2012/wordml" xmlns:w16cid="http://schemas.microsoft.com/office/word/2016/wordml/cid" xmlns:w16se="http://schemas.microsoft.com/office/word/2015/wordml/symex" xmlns:wpg="http://schemas.microsoft.com/office/word/2010/wordprocessingGroup" xmlns:wpi="http://schemas.microsoft.com/office/word/2010/wordprocessingInk" xmlns:wne="http://schemas.microsoft.com/office/word/2006/wordml" xmlns:wps="http://schemas.microsoft.com/office/word/2010/wordprocessingShape" mc:Ignorable="w14 w15 w16se w16cid wp14">
   <w:body>
     <w:p>
       <w:pPr>
@@ -66,7 +66,6 @@
           <w:sz w:val="28"/>
         </w:rPr>
       </w:pPr>
-      <w:proofErr w:type="gramStart"/>
       <w:r>
         <w:rPr>
           <w:sz w:val="28"/>
@@ -78,14 +77,7 @@
         <w:rPr>
           <w:sz w:val="28"/>
         </w:rPr>
-        <w:t>г</w:t>
-      </w:r>
-      <w:proofErr w:type="gramEnd"/>
-      <w:r>
-        <w:rPr>
-          <w:sz w:val="28"/>
-        </w:rPr>
-        <w:t>.</w:t>
+        <w:t>г.</w:t>
       </w:r>
     </w:p>
     <w:p>
@@ -302,19 +294,11 @@
         </w:rPr>
         <w:t xml:space="preserve">              </w:t>
       </w:r>
-      <w:proofErr w:type="spellStart"/>
       <w:r>
         <w:rPr>
           <w:sz w:val="28"/>
         </w:rPr>
-        <w:t>Энергоэффективность</w:t>
-      </w:r>
-      <w:proofErr w:type="spellEnd"/>
-      <w:r>
-        <w:rPr>
-          <w:sz w:val="28"/>
-        </w:rPr>
-        <w:t xml:space="preserve"> </w:t>
+        <w:t xml:space="preserve">Энергоэффективность </w:t>
       </w:r>
       <w:r>
         <w:rPr>
@@ -413,7 +397,6 @@
         <w:t>humi</w:t>
       </w:r>
       <w:proofErr w:type="spellEnd"/>
-      <w:proofErr w:type="gramStart"/>
       <w:r>
         <w:rPr>
           <w:sz w:val="28"/>
@@ -425,14 +408,7 @@
         <w:rPr>
           <w:sz w:val="28"/>
         </w:rPr>
-        <w:t xml:space="preserve">                           А</w:t>
-      </w:r>
-      <w:proofErr w:type="gramEnd"/>
-      <w:r>
-        <w:rPr>
-          <w:sz w:val="28"/>
-        </w:rPr>
-        <w:t xml:space="preserve">тм. Давление </w:t>
+        <w:t xml:space="preserve">                           Атм. Давление </w:t>
       </w:r>
       <w:r>
         <w:rPr>
@@ -524,7 +500,7 @@
           <w:insideV w:val="double" w:sz="12" w:space="0" w:color="auto"/>
         </w:tblBorders>
         <w:tblLayout w:type="fixed"/>
-        <w:tblLook w:val="04A0"/>
+        <w:tblLook w:val="04A0" w:firstRow="1" w:lastRow="0" w:firstColumn="1" w:lastColumn="0" w:noHBand="0" w:noVBand="1"/>
       </w:tblPr>
       <w:tblGrid>
         <w:gridCol w:w="6629"/>
@@ -552,13 +528,7 @@
               <w:rPr>
                 <w:sz w:val="28"/>
               </w:rPr>
-              <w:t>Сопротивление между болтом заземления и любой металлич</w:t>
-            </w:r>
-            <w:r>
-              <w:rPr>
-                <w:sz w:val="28"/>
-              </w:rPr>
-              <w:t xml:space="preserve">еской частью двигателя </w:t>
+              <w:t xml:space="preserve">Сопротивление между болтом заземления и любой металлической частью двигателя </w:t>
             </w:r>
           </w:p>
         </w:tc>
@@ -633,13 +603,15 @@
         <w:pStyle w:val="2"/>
         <w:spacing w:after="0" w:line="240" w:lineRule="auto"/>
       </w:pPr>
+      <w:bookmarkStart w:id="0" w:name="_GoBack"/>
+      <w:bookmarkEnd w:id="0"/>
     </w:p>
     <w:tbl>
       <w:tblPr>
         <w:tblStyle w:val="a5"/>
         <w:tblpPr w:leftFromText="180" w:rightFromText="180" w:vertAnchor="text" w:horzAnchor="margin" w:tblpY="118"/>
         <w:tblW w:w="0" w:type="auto"/>
-        <w:tblLook w:val="04A0"/>
+        <w:tblLook w:val="04A0" w:firstRow="1" w:lastRow="0" w:firstColumn="1" w:lastColumn="0" w:noHBand="0" w:noVBand="1"/>
       </w:tblPr>
       <w:tblGrid>
         <w:gridCol w:w="3510"/>
@@ -695,21 +667,7 @@
               <w:spacing w:after="0" w:line="240" w:lineRule="auto"/>
             </w:pPr>
             <w:r>
-              <w:t>Температура</w:t>
-            </w:r>
-            <w:r>
-              <w:t xml:space="preserve">, </w:t>
-            </w:r>
-            <w:r>
-              <w:t>º</w:t>
-            </w:r>
-            <w:proofErr w:type="gramStart"/>
-            <w:r>
-              <w:t>С</w:t>
-            </w:r>
-            <w:proofErr w:type="gramEnd"/>
-            <w:r>
-              <w:t xml:space="preserve">  </w:t>
+              <w:t xml:space="preserve">Температура, ºС  </w:t>
             </w:r>
           </w:p>
         </w:tc>
@@ -725,15 +683,27 @@
                 <w:b w:val="0"/>
               </w:rPr>
             </w:pPr>
-            <w:proofErr w:type="gramStart"/>
             <w:r>
               <w:rPr>
                 <w:b w:val="0"/>
                 <w:lang w:val="en-US"/>
               </w:rPr>
-              <w:t>temper</w:t>
-            </w:r>
-            <w:proofErr w:type="gramEnd"/>
+              <w:t>t</w:t>
+            </w:r>
+            <w:r>
+              <w:rPr>
+                <w:b w:val="0"/>
+                <w:lang w:val="en-US"/>
+              </w:rPr>
+              <w:t>emper</w:t>
+            </w:r>
+            <w:r>
+              <w:rPr>
+                <w:b w:val="0"/>
+                <w:lang w:val="en-US"/>
+              </w:rPr>
+              <w:t>sopr1</w:t>
+            </w:r>
           </w:p>
         </w:tc>
         <w:tc>
@@ -744,7 +714,18 @@
             <w:pPr>
               <w:pStyle w:val="2"/>
               <w:spacing w:after="0" w:line="240" w:lineRule="auto"/>
-            </w:pPr>
+              <w:rPr>
+                <w:b w:val="0"/>
+                <w:lang w:val="en-US"/>
+              </w:rPr>
+            </w:pPr>
+            <w:r>
+              <w:rPr>
+                <w:b w:val="0"/>
+                <w:lang w:val="en-US"/>
+              </w:rPr>
+              <w:t>tempersopr2</w:t>
+            </w:r>
           </w:p>
         </w:tc>
         <w:tc>
@@ -755,7 +736,18 @@
             <w:pPr>
               <w:pStyle w:val="2"/>
               <w:spacing w:after="0" w:line="240" w:lineRule="auto"/>
-            </w:pPr>
+              <w:rPr>
+                <w:b w:val="0"/>
+                <w:lang w:val="en-US"/>
+              </w:rPr>
+            </w:pPr>
+            <w:r>
+              <w:rPr>
+                <w:b w:val="0"/>
+                <w:lang w:val="en-US"/>
+              </w:rPr>
+              <w:t>tempersopr3</w:t>
+            </w:r>
           </w:p>
         </w:tc>
       </w:tr>
@@ -779,7 +771,7 @@
           <w:right w:val="single" w:sz="12" w:space="0" w:color="auto"/>
         </w:tblBorders>
         <w:tblLayout w:type="fixed"/>
-        <w:tblLook w:val="04A0"/>
+        <w:tblLook w:val="04A0" w:firstRow="1" w:lastRow="0" w:firstColumn="1" w:lastColumn="0" w:noHBand="0" w:noVBand="1"/>
       </w:tblPr>
       <w:tblGrid>
         <w:gridCol w:w="2376"/>
@@ -806,17 +798,61 @@
               <w:jc w:val="center"/>
               <w:rPr>
                 <w:sz w:val="28"/>
-                <w:lang w:val="en-US"/>
-              </w:rPr>
-            </w:pPr>
-            <w:bookmarkStart w:id="0" w:name="_GoBack"/>
-            <w:bookmarkEnd w:id="0"/>
-            <w:r>
-              <w:rPr>
-                <w:sz w:val="28"/>
-                <w:lang w:val="en-US"/>
-              </w:rPr>
-              <w:t>U1-U2  (U-V)</w:t>
+              </w:rPr>
+            </w:pPr>
+            <w:r>
+              <w:rPr>
+                <w:sz w:val="28"/>
+                <w:lang w:val="en-US"/>
+              </w:rPr>
+              <w:t>U</w:t>
+            </w:r>
+            <w:r>
+              <w:rPr>
+                <w:sz w:val="28"/>
+              </w:rPr>
+              <w:t>1-</w:t>
+            </w:r>
+            <w:proofErr w:type="gramStart"/>
+            <w:r>
+              <w:rPr>
+                <w:sz w:val="28"/>
+                <w:lang w:val="en-US"/>
+              </w:rPr>
+              <w:t>U</w:t>
+            </w:r>
+            <w:r>
+              <w:rPr>
+                <w:sz w:val="28"/>
+              </w:rPr>
+              <w:t>2  (</w:t>
+            </w:r>
+            <w:proofErr w:type="gramEnd"/>
+            <w:r>
+              <w:rPr>
+                <w:sz w:val="28"/>
+                <w:lang w:val="en-US"/>
+              </w:rPr>
+              <w:t>U</w:t>
+            </w:r>
+            <w:r>
+              <w:rPr>
+                <w:sz w:val="28"/>
+              </w:rPr>
+              <w:t>-</w:t>
+            </w:r>
+            <w:r>
+              <w:rPr>
+                <w:sz w:val="28"/>
+                <w:lang w:val="en-US"/>
+              </w:rPr>
+              <w:t>V</w:t>
+            </w:r>
+            <w:r>
+              <w:rPr>
+                <w:sz w:val="28"/>
+              </w:rPr>
+              <w:t>)</w:t>
             </w:r>
           </w:p>
           <w:p>
@@ -869,15 +905,59 @@
               <w:jc w:val="center"/>
               <w:rPr>
                 <w:sz w:val="28"/>
-                <w:lang w:val="en-US"/>
-              </w:rPr>
-            </w:pPr>
-            <w:r>
-              <w:rPr>
-                <w:sz w:val="28"/>
-                <w:lang w:val="en-US"/>
-              </w:rPr>
-              <w:t>V1-V2 (V-W)</w:t>
+              </w:rPr>
+            </w:pPr>
+            <w:r>
+              <w:rPr>
+                <w:sz w:val="28"/>
+                <w:lang w:val="en-US"/>
+              </w:rPr>
+              <w:t>V</w:t>
+            </w:r>
+            <w:r>
+              <w:rPr>
+                <w:sz w:val="28"/>
+              </w:rPr>
+              <w:t>1-</w:t>
+            </w:r>
+            <w:r>
+              <w:rPr>
+                <w:sz w:val="28"/>
+                <w:lang w:val="en-US"/>
+              </w:rPr>
+              <w:t>V</w:t>
+            </w:r>
+            <w:r>
+              <w:rPr>
+                <w:sz w:val="28"/>
+              </w:rPr>
+              <w:t>2 (</w:t>
+            </w:r>
+            <w:r>
+              <w:rPr>
+                <w:sz w:val="28"/>
+                <w:lang w:val="en-US"/>
+              </w:rPr>
+              <w:t>V</w:t>
+            </w:r>
+            <w:r>
+              <w:rPr>
+                <w:sz w:val="28"/>
+              </w:rPr>
+              <w:t>-</w:t>
+            </w:r>
+            <w:r>
+              <w:rPr>
+                <w:sz w:val="28"/>
+                <w:lang w:val="en-US"/>
+              </w:rPr>
+              <w:t>W</w:t>
+            </w:r>
+            <w:r>
+              <w:rPr>
+                <w:sz w:val="28"/>
+              </w:rPr>
+              <w:t>)</w:t>
             </w:r>
           </w:p>
           <w:p>
@@ -1003,15 +1083,7 @@
                 <w:szCs w:val="24"/>
                 <w:lang w:val="ru-RU"/>
               </w:rPr>
-              <w:t>Сопротивление</w:t>
-            </w:r>
-            <w:r>
-              <w:rPr>
-                <w:sz w:val="24"/>
-                <w:szCs w:val="24"/>
-                <w:lang w:val="ru-RU"/>
-              </w:rPr>
-              <w:t xml:space="preserve"> </w:t>
+              <w:t xml:space="preserve">Сопротивление </w:t>
             </w:r>
             <w:r>
               <w:rPr>
@@ -1572,7 +1644,7 @@
           <w:right w:val="double" w:sz="12" w:space="0" w:color="auto"/>
         </w:tblBorders>
         <w:tblLayout w:type="fixed"/>
-        <w:tblLook w:val="04A0"/>
+        <w:tblLook w:val="04A0" w:firstRow="1" w:lastRow="0" w:firstColumn="1" w:lastColumn="0" w:noHBand="0" w:noVBand="1"/>
       </w:tblPr>
       <w:tblGrid>
         <w:gridCol w:w="534"/>
@@ -1695,7 +1767,7 @@
                 <w:sz w:val="28"/>
                 <w:lang w:val="en-US"/>
               </w:rPr>
-              <w:t xml:space="preserve">Р, </w:t>
+              <w:t>Р, ____</w:t>
             </w:r>
             <w:proofErr w:type="spellStart"/>
             <w:r>
@@ -1703,7 +1775,7 @@
                 <w:sz w:val="28"/>
                 <w:lang w:val="en-US"/>
               </w:rPr>
-              <w:t>____Вт</w:t>
+              <w:t>Вт</w:t>
             </w:r>
             <w:proofErr w:type="spellEnd"/>
           </w:p>
@@ -3894,7 +3966,7 @@
                 <w:rFonts w:ascii="Times New Roman" w:hAnsi="Times New Roman"/>
                 <w:sz w:val="20"/>
               </w:rPr>
-              <w:t>Iх</w:t>
+              <w:t>I</w:t>
             </w:r>
             <w:proofErr w:type="gramStart"/>
             <w:r>
@@ -3902,7 +3974,7 @@
                 <w:rFonts w:ascii="Times New Roman" w:hAnsi="Times New Roman"/>
                 <w:sz w:val="20"/>
               </w:rPr>
-              <w:t>х</w:t>
+              <w:t>хх</w:t>
             </w:r>
             <w:proofErr w:type="spellEnd"/>
             <w:r>
@@ -4009,7 +4081,7 @@
           <w:insideV w:val="single" w:sz="6" w:space="0" w:color="auto"/>
         </w:tblBorders>
         <w:tblLayout w:type="fixed"/>
-        <w:tblLook w:val="04A0"/>
+        <w:tblLook w:val="04A0" w:firstRow="1" w:lastRow="0" w:firstColumn="1" w:lastColumn="0" w:noHBand="0" w:noVBand="1"/>
       </w:tblPr>
       <w:tblGrid>
         <w:gridCol w:w="534"/>
@@ -4072,13 +4144,7 @@
               <w:rPr>
                 <w:sz w:val="28"/>
               </w:rPr>
-              <w:t>U</w:t>
-            </w:r>
-            <w:r>
-              <w:rPr>
-                <w:sz w:val="28"/>
-              </w:rPr>
-              <w:t>, В</w:t>
+              <w:t>U, В</w:t>
             </w:r>
           </w:p>
         </w:tc>
@@ -4105,13 +4171,7 @@
               <w:rPr>
                 <w:sz w:val="28"/>
               </w:rPr>
-              <w:t>I</w:t>
-            </w:r>
-            <w:r>
-              <w:rPr>
-                <w:sz w:val="28"/>
-              </w:rPr>
-              <w:t>, А</w:t>
+              <w:t>I, А</w:t>
             </w:r>
           </w:p>
         </w:tc>
@@ -4138,22 +4198,8 @@
               <w:rPr>
                 <w:sz w:val="28"/>
               </w:rPr>
-              <w:t>P</w:t>
-            </w:r>
-            <w:r>
-              <w:rPr>
-                <w:sz w:val="28"/>
-              </w:rPr>
-              <w:t xml:space="preserve">, </w:t>
-            </w:r>
-            <w:proofErr w:type="spellStart"/>
-            <w:r>
-              <w:rPr>
-                <w:sz w:val="28"/>
-              </w:rPr>
-              <w:t>____Вт</w:t>
-            </w:r>
-            <w:proofErr w:type="spellEnd"/>
+              <w:t>P, ____Вт</w:t>
+            </w:r>
           </w:p>
         </w:tc>
         <w:tc>
@@ -4931,7 +4977,7 @@
           <w:insideV w:val="single" w:sz="6" w:space="0" w:color="auto"/>
         </w:tblBorders>
         <w:tblLayout w:type="fixed"/>
-        <w:tblLook w:val="04A0"/>
+        <w:tblLook w:val="04A0" w:firstRow="1" w:lastRow="0" w:firstColumn="1" w:lastColumn="0" w:noHBand="0" w:noVBand="1"/>
       </w:tblPr>
       <w:tblGrid>
         <w:gridCol w:w="959"/>
@@ -5044,13 +5090,8 @@
               <w:pStyle w:val="1"/>
               <w:spacing w:after="0" w:line="240" w:lineRule="auto"/>
             </w:pPr>
-            <w:proofErr w:type="gramStart"/>
-            <w:r>
-              <w:t>Р</w:t>
-            </w:r>
-            <w:proofErr w:type="gramEnd"/>
-            <w:r>
-              <w:t xml:space="preserve">, </w:t>
+            <w:r>
+              <w:t xml:space="preserve">Р, </w:t>
             </w:r>
           </w:p>
           <w:p>
@@ -5058,16 +5099,14 @@
               <w:pStyle w:val="1"/>
               <w:spacing w:after="0" w:line="240" w:lineRule="auto"/>
             </w:pPr>
+            <w:r>
+              <w:t>____</w:t>
+            </w:r>
             <w:proofErr w:type="spellStart"/>
             <w:r>
-              <w:t>____</w:t>
-            </w:r>
-            <w:proofErr w:type="gramStart"/>
-            <w:r>
               <w:t>Вт</w:t>
             </w:r>
             <w:proofErr w:type="spellEnd"/>
-            <w:proofErr w:type="gramEnd"/>
           </w:p>
         </w:tc>
         <w:tc>
@@ -5094,13 +5133,8 @@
               <w:pStyle w:val="1"/>
               <w:spacing w:after="0" w:line="240" w:lineRule="auto"/>
             </w:pPr>
-            <w:proofErr w:type="gramStart"/>
-            <w:r>
-              <w:t>об</w:t>
-            </w:r>
-            <w:proofErr w:type="gramEnd"/>
-            <w:r>
-              <w:t>/мин</w:t>
+            <w:r>
+              <w:t>об/мин</w:t>
             </w:r>
           </w:p>
         </w:tc>
@@ -5224,25 +5258,7 @@
                 <w:szCs w:val="24"/>
                 <w:lang w:val="ru-RU"/>
               </w:rPr>
-              <w:t>. изоляции обмоток статора (</w:t>
-            </w:r>
-            <w:proofErr w:type="gramStart"/>
-            <w:r>
-              <w:rPr>
-                <w:sz w:val="24"/>
-                <w:szCs w:val="24"/>
-                <w:lang w:val="ru-RU"/>
-              </w:rPr>
-              <w:t>горяч</w:t>
-            </w:r>
-            <w:proofErr w:type="gramEnd"/>
-            <w:r>
-              <w:rPr>
-                <w:sz w:val="24"/>
-                <w:szCs w:val="24"/>
-                <w:lang w:val="ru-RU"/>
-              </w:rPr>
-              <w:t xml:space="preserve">.), </w:t>
+              <w:t xml:space="preserve">. изоляции обмоток статора (горяч.), </w:t>
             </w:r>
             <w:proofErr w:type="spellStart"/>
             <w:r>
@@ -5481,35 +5497,7 @@
               <w:rPr>
                 <w:sz w:val="20"/>
               </w:rPr>
-              <w:t>относит</w:t>
-            </w:r>
-            <w:proofErr w:type="gramStart"/>
-            <w:r>
-              <w:rPr>
-                <w:sz w:val="20"/>
-              </w:rPr>
-              <w:t>.</w:t>
-            </w:r>
-            <w:proofErr w:type="gramEnd"/>
-            <w:r>
-              <w:rPr>
-                <w:sz w:val="20"/>
-              </w:rPr>
-              <w:t xml:space="preserve"> </w:t>
-            </w:r>
-            <w:proofErr w:type="gramStart"/>
-            <w:r>
-              <w:rPr>
-                <w:sz w:val="20"/>
-              </w:rPr>
-              <w:t>к</w:t>
-            </w:r>
-            <w:proofErr w:type="gramEnd"/>
-            <w:r>
-              <w:rPr>
-                <w:sz w:val="20"/>
-              </w:rPr>
-              <w:t>орпуса</w:t>
+              <w:t>относит. корпуса</w:t>
             </w:r>
           </w:p>
         </w:tc>
@@ -5536,15 +5524,9 @@
               <w:rPr>
                 <w:sz w:val="20"/>
               </w:rPr>
-              <w:t>между</w:t>
+              <w:t>между обмоткам</w:t>
             </w:r>
             <w:proofErr w:type="gramEnd"/>
-            <w:r>
-              <w:rPr>
-                <w:sz w:val="20"/>
-              </w:rPr>
-              <w:t xml:space="preserve"> обмоткам</w:t>
-            </w:r>
           </w:p>
         </w:tc>
       </w:tr>
@@ -5804,7 +5786,7 @@
         <w:tblStyle w:val="a5"/>
         <w:tblW w:w="0" w:type="auto"/>
         <w:tblLayout w:type="fixed"/>
-        <w:tblLook w:val="04A0"/>
+        <w:tblLook w:val="04A0" w:firstRow="1" w:lastRow="0" w:firstColumn="1" w:lastColumn="0" w:noHBand="0" w:noVBand="1"/>
       </w:tblPr>
       <w:tblGrid>
         <w:gridCol w:w="3369"/>
@@ -5870,33 +5852,7 @@
               <w:rPr>
                 <w:sz w:val="28"/>
               </w:rPr>
-              <w:t>Температура</w:t>
-            </w:r>
-            <w:r>
-              <w:rPr>
-                <w:sz w:val="28"/>
-              </w:rPr>
-              <w:t xml:space="preserve">, </w:t>
-            </w:r>
-            <w:r>
-              <w:rPr>
-                <w:sz w:val="28"/>
-              </w:rPr>
-              <w:t>º</w:t>
-            </w:r>
-            <w:proofErr w:type="gramStart"/>
-            <w:r>
-              <w:rPr>
-                <w:sz w:val="28"/>
-              </w:rPr>
-              <w:t>С</w:t>
-            </w:r>
-            <w:proofErr w:type="gramEnd"/>
-            <w:r>
-              <w:rPr>
-                <w:sz w:val="28"/>
-              </w:rPr>
-              <w:t xml:space="preserve">  </w:t>
+              <w:t xml:space="preserve">Температура, ºС  </w:t>
             </w:r>
           </w:p>
         </w:tc>
@@ -6048,7 +6004,7 @@
           <w:right w:val="double" w:sz="12" w:space="0" w:color="auto"/>
         </w:tblBorders>
         <w:tblLayout w:type="fixed"/>
-        <w:tblLook w:val="04A0"/>
+        <w:tblLook w:val="04A0" w:firstRow="1" w:lastRow="0" w:firstColumn="1" w:lastColumn="0" w:noHBand="0" w:noVBand="1"/>
       </w:tblPr>
       <w:tblGrid>
         <w:gridCol w:w="534"/>
@@ -6150,16 +6106,8 @@
               <w:rPr>
                 <w:sz w:val="28"/>
               </w:rPr>
-              <w:t xml:space="preserve">, </w:t>
-            </w:r>
-            <w:proofErr w:type="spellStart"/>
-            <w:r>
-              <w:rPr>
-                <w:sz w:val="28"/>
-              </w:rPr>
-              <w:t>____Вт</w:t>
-            </w:r>
-            <w:proofErr w:type="spellEnd"/>
+              <w:t>, ____Вт</w:t>
+            </w:r>
           </w:p>
         </w:tc>
         <w:tc>
@@ -7062,7 +7010,7 @@
         <w:tblStyle w:val="a5"/>
         <w:tblW w:w="0" w:type="auto"/>
         <w:tblLayout w:type="fixed"/>
-        <w:tblLook w:val="04A0"/>
+        <w:tblLook w:val="04A0" w:firstRow="1" w:lastRow="0" w:firstColumn="1" w:lastColumn="0" w:noHBand="0" w:noVBand="1"/>
       </w:tblPr>
       <w:tblGrid>
         <w:gridCol w:w="2943"/>
@@ -7321,7 +7269,7 @@
           <w:insideV w:val="single" w:sz="4" w:space="0" w:color="auto"/>
         </w:tblBorders>
         <w:tblLayout w:type="fixed"/>
-        <w:tblLook w:val="04A0"/>
+        <w:tblLook w:val="04A0" w:firstRow="1" w:lastRow="0" w:firstColumn="1" w:lastColumn="0" w:noHBand="0" w:noVBand="1"/>
       </w:tblPr>
       <w:tblGrid>
         <w:gridCol w:w="1242"/>
@@ -7721,21 +7669,7 @@
               <w:rPr>
                 <w:sz w:val="28"/>
               </w:rPr>
-              <w:t xml:space="preserve"> %, </w:t>
-            </w:r>
-            <w:proofErr w:type="spellStart"/>
-            <w:r>
-              <w:rPr>
-                <w:sz w:val="28"/>
-              </w:rPr>
-              <w:t>р=</w:t>
-            </w:r>
-            <w:proofErr w:type="spellEnd"/>
-            <w:r>
-              <w:rPr>
-                <w:sz w:val="28"/>
-              </w:rPr>
-              <w:t xml:space="preserve"> </w:t>
+              <w:t xml:space="preserve"> %, р= </w:t>
             </w:r>
             <w:proofErr w:type="spellStart"/>
             <w:r>
@@ -8555,7 +8489,7 @@
           <w:insideV w:val="single" w:sz="4" w:space="0" w:color="auto"/>
         </w:tblBorders>
         <w:tblLayout w:type="fixed"/>
-        <w:tblLook w:val="04A0"/>
+        <w:tblLook w:val="04A0" w:firstRow="1" w:lastRow="0" w:firstColumn="1" w:lastColumn="0" w:noHBand="0" w:noVBand="1"/>
       </w:tblPr>
       <w:tblGrid>
         <w:gridCol w:w="1134"/>
@@ -8628,16 +8562,8 @@
               <w:rPr>
                 <w:szCs w:val="24"/>
               </w:rPr>
-              <w:t>, мм/</w:t>
-            </w:r>
-            <w:proofErr w:type="gramStart"/>
-            <w:r>
-              <w:rPr>
-                <w:szCs w:val="24"/>
-              </w:rPr>
-              <w:t>с</w:t>
-            </w:r>
-            <w:proofErr w:type="gramEnd"/>
+              <w:t>, мм/с</w:t>
+            </w:r>
           </w:p>
         </w:tc>
         <w:tc>
@@ -8707,7 +8633,6 @@
               </w:rPr>
               <w:t>, м/с</w:t>
             </w:r>
-            <w:proofErr w:type="gramStart"/>
             <w:r>
               <w:rPr>
                 <w:szCs w:val="24"/>
@@ -8715,7 +8640,6 @@
               </w:rPr>
               <w:t>2</w:t>
             </w:r>
-            <w:proofErr w:type="gramEnd"/>
           </w:p>
         </w:tc>
       </w:tr>
@@ -9875,23 +9799,13 @@
         <w:t>upri</w:t>
       </w:r>
       <w:proofErr w:type="spellEnd"/>
-      <w:proofErr w:type="gramStart"/>
       <w:r>
         <w:rPr>
           <w:b/>
           <w:sz w:val="28"/>
           <w:szCs w:val="28"/>
         </w:rPr>
-        <w:t xml:space="preserve"> В</w:t>
-      </w:r>
-      <w:proofErr w:type="gramEnd"/>
-      <w:r>
-        <w:rPr>
-          <w:b/>
-          <w:sz w:val="28"/>
-          <w:szCs w:val="28"/>
-        </w:rPr>
-        <w:t xml:space="preserve">, 1мин. </w:t>
+        <w:t xml:space="preserve"> В, 1мин. </w:t>
       </w:r>
       <w:proofErr w:type="spellStart"/>
       <w:r>
@@ -9962,34 +9876,16 @@
           <w:sz w:val="28"/>
           <w:szCs w:val="28"/>
         </w:rPr>
-        <w:t>а</w:t>
-      </w:r>
-      <w:proofErr w:type="gramStart"/>
+        <w:t>ах(</w:t>
+      </w:r>
+      <w:proofErr w:type="spellStart"/>
       <w:r>
         <w:rPr>
           <w:b/>
           <w:sz w:val="28"/>
           <w:szCs w:val="28"/>
         </w:rPr>
-        <w:t>х(</w:t>
-      </w:r>
-      <w:proofErr w:type="spellStart"/>
-      <w:proofErr w:type="gramEnd"/>
-      <w:r>
-        <w:rPr>
-          <w:b/>
-          <w:sz w:val="28"/>
-          <w:szCs w:val="28"/>
-        </w:rPr>
-        <w:t>без</w:t>
-      </w:r>
-      <w:r>
-        <w:rPr>
-          <w:b/>
-          <w:sz w:val="28"/>
-          <w:szCs w:val="28"/>
-        </w:rPr>
-        <w:t>оп</w:t>
+        <w:t>безоп</w:t>
       </w:r>
       <w:proofErr w:type="spellEnd"/>
       <w:r>
@@ -10077,6 +9973,7 @@
         <w:t xml:space="preserve"> </w:t>
       </w:r>
       <w:proofErr w:type="spellStart"/>
+      <w:proofErr w:type="gramStart"/>
       <w:r>
         <w:rPr>
           <w:b/>
@@ -10088,7 +9985,6 @@
         <w:t>triz</w:t>
       </w:r>
       <w:proofErr w:type="spellEnd"/>
-      <w:proofErr w:type="gramStart"/>
       <w:r>
         <w:rPr>
           <w:b/>
@@ -10114,7 +10010,7 @@
           <w:sz w:val="28"/>
           <w:szCs w:val="28"/>
         </w:rPr>
-        <w:t>4АС</w:t>
+        <w:t>4</w:t>
       </w:r>
       <w:proofErr w:type="gramStart"/>
       <w:r>
@@ -10123,7 +10019,7 @@
           <w:sz w:val="28"/>
           <w:szCs w:val="28"/>
         </w:rPr>
-        <w:t>:Р</w:t>
+        <w:t>АС:Работоспособность</w:t>
       </w:r>
       <w:proofErr w:type="gramEnd"/>
       <w:r>
@@ -10132,7 +10028,7 @@
           <w:sz w:val="28"/>
           <w:szCs w:val="28"/>
         </w:rPr>
-        <w:t xml:space="preserve">аботоспособность: </w:t>
+        <w:t xml:space="preserve">: </w:t>
       </w:r>
       <w:r>
         <w:rPr>
@@ -10153,7 +10049,6 @@
         </w:rPr>
         <w:t>U</w:t>
       </w:r>
-      <w:proofErr w:type="spellStart"/>
       <w:r>
         <w:rPr>
           <w:b/>
@@ -10163,7 +10058,6 @@
         </w:rPr>
         <w:t>н</w:t>
       </w:r>
-      <w:proofErr w:type="spellEnd"/>
       <w:r>
         <w:rPr>
           <w:b/>
@@ -10226,23 +10120,13 @@
         </w:rPr>
         <w:t>U</w:t>
       </w:r>
-      <w:proofErr w:type="spellStart"/>
       <w:r>
         <w:rPr>
           <w:b/>
           <w:sz w:val="28"/>
           <w:szCs w:val="28"/>
         </w:rPr>
-        <w:t>н</w:t>
-      </w:r>
-      <w:proofErr w:type="spellEnd"/>
-      <w:r>
-        <w:rPr>
-          <w:b/>
-          <w:sz w:val="28"/>
-          <w:szCs w:val="28"/>
-        </w:rPr>
-        <w:t>(</w:t>
+        <w:t>н(</w:t>
       </w:r>
       <w:proofErr w:type="spellStart"/>
       <w:r>
@@ -10356,8 +10240,8 @@
 </file>
 
 <file path=word/numbering.xml><?xml version="1.0" encoding="utf-8"?>
-<w:numbering xmlns:ve="http://schemas.openxmlformats.org/markup-compatibility/2006" xmlns:o="urn:schemas-microsoft-com:office:office" xmlns:r="http://schemas.openxmlformats.org/officeDocument/2006/relationships" xmlns:m="http://schemas.openxmlformats.org/officeDocument/2006/math" xmlns:v="urn:schemas-microsoft-com:vml" xmlns:wp="http://schemas.openxmlformats.org/drawingml/2006/wordprocessingDrawing" xmlns:w10="urn:schemas-microsoft-com:office:word" xmlns:w="http://schemas.openxmlformats.org/wordprocessingml/2006/main" xmlns:wne="http://schemas.microsoft.com/office/word/2006/wordml">
-  <w:abstractNum w:abstractNumId="0">
+<w:numbering xmlns:wpc="http://schemas.microsoft.com/office/word/2010/wordprocessingCanvas" xmlns:cx="http://schemas.microsoft.com/office/drawing/2014/chartex" xmlns:cx1="http://schemas.microsoft.com/office/drawing/2015/9/8/chartex" xmlns:cx2="http://schemas.microsoft.com/office/drawing/2015/10/21/chartex" xmlns:cx3="http://schemas.microsoft.com/office/drawing/2016/5/9/chartex" xmlns:cx4="http://schemas.microsoft.com/office/drawing/2016/5/10/chartex" xmlns:cx5="http://schemas.microsoft.com/office/drawing/2016/5/11/chartex" xmlns:cx6="http://schemas.microsoft.com/office/drawing/2016/5/12/chartex" xmlns:cx7="http://schemas.microsoft.com/office/drawing/2016/5/13/chartex" xmlns:cx8="http://schemas.microsoft.com/office/drawing/2016/5/14/chartex" xmlns:mc="http://schemas.openxmlformats.org/markup-compatibility/2006" xmlns:aink="http://schemas.microsoft.com/office/drawing/2016/ink" xmlns:am3d="http://schemas.microsoft.com/office/drawing/2017/model3d" xmlns:o="urn:schemas-microsoft-com:office:office" xmlns:r="http://schemas.openxmlformats.org/officeDocument/2006/relationships" xmlns:m="http://schemas.openxmlformats.org/officeDocument/2006/math" xmlns:v="urn:schemas-microsoft-com:vml" xmlns:wp14="http://schemas.microsoft.com/office/word/2010/wordprocessingDrawing" xmlns:wp="http://schemas.openxmlformats.org/drawingml/2006/wordprocessingDrawing" xmlns:w10="urn:schemas-microsoft-com:office:word" xmlns:w="http://schemas.openxmlformats.org/wordprocessingml/2006/main" xmlns:w14="http://schemas.microsoft.com/office/word/2010/wordml" xmlns:w15="http://schemas.microsoft.com/office/word/2012/wordml" xmlns:w16cid="http://schemas.microsoft.com/office/word/2016/wordml/cid" xmlns:w16se="http://schemas.microsoft.com/office/word/2015/wordml/symex" xmlns:wpg="http://schemas.microsoft.com/office/word/2010/wordprocessingGroup" xmlns:wpi="http://schemas.microsoft.com/office/word/2010/wordprocessingInk" xmlns:wne="http://schemas.microsoft.com/office/word/2006/wordml" xmlns:wps="http://schemas.microsoft.com/office/word/2010/wordprocessingShape" mc:Ignorable="w14 w15 w16se w16cid wp14">
+  <w:abstractNum w:abstractNumId="0" w15:restartNumberingAfterBreak="0">
     <w:nsid w:val="355C3BCF"/>
     <w:multiLevelType w:val="singleLevel"/>
     <w:tmpl w:val="355C3BCF"/>
@@ -10374,7 +10258,7 @@
       </w:pPr>
     </w:lvl>
   </w:abstractNum>
-  <w:abstractNum w:abstractNumId="1">
+  <w:abstractNum w:abstractNumId="1" w15:restartNumberingAfterBreak="0">
     <w:nsid w:val="39A41906"/>
     <w:multiLevelType w:val="singleLevel"/>
     <w:tmpl w:val="39A41906"/>
@@ -10391,7 +10275,7 @@
       </w:pPr>
     </w:lvl>
   </w:abstractNum>
-  <w:abstractNum w:abstractNumId="2">
+  <w:abstractNum w:abstractNumId="2" w15:restartNumberingAfterBreak="0">
     <w:nsid w:val="72433BAB"/>
     <w:multiLevelType w:val="singleLevel"/>
     <w:tmpl w:val="72433BAB"/>
@@ -10421,7 +10305,7 @@
 </file>
 
 <file path=word/styles.xml><?xml version="1.0" encoding="utf-8"?>
-<w:styles xmlns:r="http://schemas.openxmlformats.org/officeDocument/2006/relationships" xmlns:w="http://schemas.openxmlformats.org/wordprocessingml/2006/main">
+<w:styles xmlns:mc="http://schemas.openxmlformats.org/markup-compatibility/2006" xmlns:r="http://schemas.openxmlformats.org/officeDocument/2006/relationships" xmlns:w="http://schemas.openxmlformats.org/wordprocessingml/2006/main" xmlns:w14="http://schemas.microsoft.com/office/word/2010/wordml" xmlns:w15="http://schemas.microsoft.com/office/word/2012/wordml" xmlns:w16cid="http://schemas.microsoft.com/office/word/2016/wordml/cid" xmlns:w16se="http://schemas.microsoft.com/office/word/2015/wordml/symex" mc:Ignorable="w14 w15 w16se w16cid">
   <w:docDefaults>
     <w:rPrDefault>
       <w:rPr>
@@ -10435,122 +10319,77 @@
       </w:pPr>
     </w:pPrDefault>
   </w:docDefaults>
-  <w:latentStyles w:defLockedState="0" w:defUIPriority="0" w:defSemiHidden="1" w:defUnhideWhenUsed="1" w:defQFormat="0" w:count="267">
-    <w:lsdException w:name="Normal" w:semiHidden="0" w:unhideWhenUsed="0" w:qFormat="1"/>
-    <w:lsdException w:name="heading 1" w:semiHidden="0" w:unhideWhenUsed="0" w:qFormat="1"/>
-    <w:lsdException w:name="heading 2" w:semiHidden="0" w:unhideWhenUsed="0" w:qFormat="1"/>
-    <w:lsdException w:name="heading 3" w:semiHidden="0" w:unhideWhenUsed="0" w:qFormat="1"/>
-    <w:lsdException w:name="heading 4" w:semiHidden="0" w:unhideWhenUsed="0" w:qFormat="1"/>
-    <w:lsdException w:name="heading 5" w:qFormat="1"/>
-    <w:lsdException w:name="heading 6" w:qFormat="1"/>
-    <w:lsdException w:name="heading 7" w:qFormat="1"/>
-    <w:lsdException w:name="heading 8" w:qFormat="1"/>
-    <w:lsdException w:name="heading 9" w:qFormat="1"/>
-    <w:lsdException w:name="index 1" w:semiHidden="0" w:unhideWhenUsed="0"/>
-    <w:lsdException w:name="index 2" w:semiHidden="0" w:unhideWhenUsed="0"/>
-    <w:lsdException w:name="index 3" w:semiHidden="0" w:unhideWhenUsed="0"/>
-    <w:lsdException w:name="index 4" w:semiHidden="0" w:unhideWhenUsed="0"/>
-    <w:lsdException w:name="index 5" w:semiHidden="0" w:unhideWhenUsed="0"/>
-    <w:lsdException w:name="index 6" w:semiHidden="0" w:unhideWhenUsed="0"/>
-    <w:lsdException w:name="index 7" w:semiHidden="0" w:unhideWhenUsed="0"/>
-    <w:lsdException w:name="index 8" w:semiHidden="0" w:unhideWhenUsed="0"/>
-    <w:lsdException w:name="index 9" w:semiHidden="0" w:unhideWhenUsed="0"/>
-    <w:lsdException w:name="toc 1" w:semiHidden="0" w:unhideWhenUsed="0"/>
-    <w:lsdException w:name="toc 2" w:semiHidden="0" w:unhideWhenUsed="0"/>
-    <w:lsdException w:name="toc 3" w:semiHidden="0" w:unhideWhenUsed="0"/>
-    <w:lsdException w:name="toc 4" w:semiHidden="0" w:unhideWhenUsed="0"/>
-    <w:lsdException w:name="toc 5" w:semiHidden="0" w:unhideWhenUsed="0"/>
-    <w:lsdException w:name="toc 6" w:semiHidden="0" w:unhideWhenUsed="0"/>
-    <w:lsdException w:name="toc 7" w:semiHidden="0" w:unhideWhenUsed="0"/>
-    <w:lsdException w:name="toc 8" w:semiHidden="0" w:unhideWhenUsed="0"/>
-    <w:lsdException w:name="toc 9" w:semiHidden="0" w:unhideWhenUsed="0"/>
-    <w:lsdException w:name="Normal Indent" w:semiHidden="0" w:unhideWhenUsed="0"/>
-    <w:lsdException w:name="footnote text" w:semiHidden="0" w:unhideWhenUsed="0"/>
-    <w:lsdException w:name="annotation text" w:semiHidden="0" w:unhideWhenUsed="0"/>
-    <w:lsdException w:name="header" w:semiHidden="0" w:unhideWhenUsed="0"/>
-    <w:lsdException w:name="footer" w:semiHidden="0" w:unhideWhenUsed="0"/>
-    <w:lsdException w:name="index heading" w:semiHidden="0" w:unhideWhenUsed="0"/>
-    <w:lsdException w:name="caption" w:semiHidden="0" w:unhideWhenUsed="0" w:qFormat="1"/>
-    <w:lsdException w:name="table of figures" w:semiHidden="0" w:unhideWhenUsed="0"/>
-    <w:lsdException w:name="envelope address" w:semiHidden="0" w:unhideWhenUsed="0"/>
-    <w:lsdException w:name="envelope return" w:semiHidden="0" w:unhideWhenUsed="0"/>
-    <w:lsdException w:name="footnote reference" w:semiHidden="0" w:unhideWhenUsed="0"/>
-    <w:lsdException w:name="annotation reference" w:semiHidden="0" w:unhideWhenUsed="0"/>
-    <w:lsdException w:name="line number" w:semiHidden="0" w:unhideWhenUsed="0"/>
-    <w:lsdException w:name="page number" w:semiHidden="0" w:unhideWhenUsed="0"/>
-    <w:lsdException w:name="endnote reference" w:semiHidden="0" w:unhideWhenUsed="0"/>
-    <w:lsdException w:name="endnote text" w:semiHidden="0" w:unhideWhenUsed="0"/>
-    <w:lsdException w:name="table of authorities" w:semiHidden="0" w:unhideWhenUsed="0"/>
-    <w:lsdException w:name="macro" w:semiHidden="0" w:unhideWhenUsed="0"/>
-    <w:lsdException w:name="toa heading" w:semiHidden="0" w:unhideWhenUsed="0"/>
-    <w:lsdException w:name="List" w:semiHidden="0" w:unhideWhenUsed="0"/>
-    <w:lsdException w:name="List Bullet" w:semiHidden="0" w:unhideWhenUsed="0"/>
-    <w:lsdException w:name="List Number" w:semiHidden="0" w:unhideWhenUsed="0"/>
-    <w:lsdException w:name="List 2" w:semiHidden="0" w:unhideWhenUsed="0"/>
-    <w:lsdException w:name="List 3" w:semiHidden="0" w:unhideWhenUsed="0"/>
-    <w:lsdException w:name="List 4" w:semiHidden="0" w:unhideWhenUsed="0"/>
-    <w:lsdException w:name="List 5" w:semiHidden="0" w:unhideWhenUsed="0"/>
-    <w:lsdException w:name="List Bullet 2" w:semiHidden="0" w:unhideWhenUsed="0"/>
-    <w:lsdException w:name="List Bullet 3" w:semiHidden="0" w:unhideWhenUsed="0"/>
-    <w:lsdException w:name="List Bullet 4" w:semiHidden="0" w:unhideWhenUsed="0"/>
-    <w:lsdException w:name="List Bullet 5" w:semiHidden="0" w:unhideWhenUsed="0"/>
-    <w:lsdException w:name="List Number 2" w:semiHidden="0" w:unhideWhenUsed="0"/>
-    <w:lsdException w:name="List Number 3" w:semiHidden="0" w:unhideWhenUsed="0"/>
-    <w:lsdException w:name="List Number 4" w:semiHidden="0" w:unhideWhenUsed="0"/>
-    <w:lsdException w:name="List Number 5" w:semiHidden="0" w:unhideWhenUsed="0"/>
-    <w:lsdException w:name="Title" w:semiHidden="0" w:unhideWhenUsed="0" w:qFormat="1"/>
-    <w:lsdException w:name="Closing" w:semiHidden="0" w:unhideWhenUsed="0"/>
-    <w:lsdException w:name="Signature" w:semiHidden="0" w:unhideWhenUsed="0"/>
-    <w:lsdException w:name="Default Paragraph Font" w:uiPriority="1"/>
-    <w:lsdException w:name="Body Text" w:semiHidden="0" w:unhideWhenUsed="0"/>
-    <w:lsdException w:name="Body Text Indent" w:semiHidden="0" w:unhideWhenUsed="0"/>
-    <w:lsdException w:name="List Continue" w:semiHidden="0" w:unhideWhenUsed="0"/>
-    <w:lsdException w:name="List Continue 2" w:semiHidden="0" w:unhideWhenUsed="0"/>
-    <w:lsdException w:name="List Continue 3" w:semiHidden="0" w:unhideWhenUsed="0"/>
-    <w:lsdException w:name="List Continue 4" w:semiHidden="0" w:unhideWhenUsed="0"/>
-    <w:lsdException w:name="List Continue 5" w:semiHidden="0" w:unhideWhenUsed="0"/>
-    <w:lsdException w:name="Message Header" w:semiHidden="0" w:unhideWhenUsed="0"/>
-    <w:lsdException w:name="Subtitle" w:semiHidden="0" w:unhideWhenUsed="0" w:qFormat="1"/>
-    <w:lsdException w:name="Salutation" w:semiHidden="0" w:unhideWhenUsed="0"/>
-    <w:lsdException w:name="Date" w:semiHidden="0" w:unhideWhenUsed="0"/>
-    <w:lsdException w:name="Body Text First Indent" w:semiHidden="0" w:unhideWhenUsed="0"/>
-    <w:lsdException w:name="Body Text First Indent 2" w:semiHidden="0" w:unhideWhenUsed="0"/>
-    <w:lsdException w:name="Note Heading" w:semiHidden="0" w:unhideWhenUsed="0"/>
-    <w:lsdException w:name="Body Text 2" w:semiHidden="0" w:unhideWhenUsed="0"/>
-    <w:lsdException w:name="Body Text 3" w:semiHidden="0" w:unhideWhenUsed="0"/>
-    <w:lsdException w:name="Body Text Indent 2" w:semiHidden="0" w:unhideWhenUsed="0"/>
-    <w:lsdException w:name="Body Text Indent 3" w:semiHidden="0" w:unhideWhenUsed="0"/>
-    <w:lsdException w:name="Block Text" w:semiHidden="0" w:unhideWhenUsed="0"/>
-    <w:lsdException w:name="Hyperlink" w:semiHidden="0" w:unhideWhenUsed="0"/>
-    <w:lsdException w:name="FollowedHyperlink" w:semiHidden="0" w:unhideWhenUsed="0"/>
-    <w:lsdException w:name="Strong" w:semiHidden="0" w:unhideWhenUsed="0" w:qFormat="1"/>
-    <w:lsdException w:name="Emphasis" w:semiHidden="0" w:unhideWhenUsed="0" w:qFormat="1"/>
-    <w:lsdException w:name="Document Map" w:semiHidden="0" w:unhideWhenUsed="0"/>
-    <w:lsdException w:name="Plain Text" w:semiHidden="0" w:unhideWhenUsed="0"/>
-    <w:lsdException w:name="E-mail Signature" w:semiHidden="0" w:unhideWhenUsed="0"/>
-    <w:lsdException w:name="HTML Top of Form" w:uiPriority="99"/>
-    <w:lsdException w:name="HTML Bottom of Form" w:uiPriority="99"/>
-    <w:lsdException w:name="Normal (Web)" w:semiHidden="0" w:unhideWhenUsed="0"/>
-    <w:lsdException w:name="HTML Acronym" w:semiHidden="0" w:unhideWhenUsed="0"/>
-    <w:lsdException w:name="HTML Address" w:semiHidden="0" w:unhideWhenUsed="0"/>
-    <w:lsdException w:name="HTML Cite" w:semiHidden="0" w:unhideWhenUsed="0"/>
-    <w:lsdException w:name="HTML Code" w:semiHidden="0" w:unhideWhenUsed="0"/>
-    <w:lsdException w:name="HTML Definition" w:semiHidden="0" w:unhideWhenUsed="0"/>
-    <w:lsdException w:name="HTML Keyboard" w:semiHidden="0" w:unhideWhenUsed="0"/>
-    <w:lsdException w:name="HTML Preformatted" w:semiHidden="0" w:unhideWhenUsed="0"/>
-    <w:lsdException w:name="HTML Sample" w:semiHidden="0" w:unhideWhenUsed="0"/>
-    <w:lsdException w:name="HTML Typewriter" w:semiHidden="0" w:unhideWhenUsed="0"/>
-    <w:lsdException w:name="HTML Variable" w:semiHidden="0" w:unhideWhenUsed="0"/>
-    <w:lsdException w:name="Normal Table" w:uiPriority="99"/>
-    <w:lsdException w:name="annotation subject" w:semiHidden="0" w:unhideWhenUsed="0"/>
-    <w:lsdException w:name="No List" w:uiPriority="99"/>
-    <w:lsdException w:name="Outline List 1" w:uiPriority="99"/>
-    <w:lsdException w:name="Outline List 2" w:uiPriority="99"/>
-    <w:lsdException w:name="Outline List 3" w:uiPriority="99"/>
-    <w:lsdException w:name="Balloon Text" w:unhideWhenUsed="0"/>
-    <w:lsdException w:name="Table Grid" w:semiHidden="0" w:unhideWhenUsed="0"/>
-    <w:lsdException w:name="Placeholder Text" w:uiPriority="99"/>
-    <w:lsdException w:name="No Spacing" w:uiPriority="99"/>
+  <w:latentStyles w:defLockedState="0" w:defUIPriority="0" w:defSemiHidden="0" w:defUnhideWhenUsed="0" w:defQFormat="0" w:count="375">
+    <w:lsdException w:name="Normal" w:qFormat="1"/>
+    <w:lsdException w:name="heading 1" w:qFormat="1"/>
+    <w:lsdException w:name="heading 2" w:qFormat="1"/>
+    <w:lsdException w:name="heading 3" w:qFormat="1"/>
+    <w:lsdException w:name="heading 4" w:qFormat="1"/>
+    <w:lsdException w:name="heading 5" w:semiHidden="1" w:unhideWhenUsed="1" w:qFormat="1"/>
+    <w:lsdException w:name="heading 6" w:semiHidden="1" w:unhideWhenUsed="1" w:qFormat="1"/>
+    <w:lsdException w:name="heading 7" w:semiHidden="1" w:unhideWhenUsed="1" w:qFormat="1"/>
+    <w:lsdException w:name="heading 8" w:semiHidden="1" w:unhideWhenUsed="1" w:qFormat="1"/>
+    <w:lsdException w:name="heading 9" w:semiHidden="1" w:unhideWhenUsed="1" w:qFormat="1"/>
+    <w:lsdException w:name="caption" w:qFormat="1"/>
+    <w:lsdException w:name="Title" w:qFormat="1"/>
+    <w:lsdException w:name="Default Paragraph Font" w:semiHidden="1" w:uiPriority="1" w:unhideWhenUsed="1"/>
+    <w:lsdException w:name="Subtitle" w:qFormat="1"/>
+    <w:lsdException w:name="Strong" w:qFormat="1"/>
+    <w:lsdException w:name="Emphasis" w:qFormat="1"/>
+    <w:lsdException w:name="HTML Top of Form" w:semiHidden="1" w:uiPriority="99" w:unhideWhenUsed="1"/>
+    <w:lsdException w:name="HTML Bottom of Form" w:semiHidden="1" w:uiPriority="99" w:unhideWhenUsed="1"/>
+    <w:lsdException w:name="Normal Table" w:semiHidden="1" w:uiPriority="99" w:unhideWhenUsed="1"/>
+    <w:lsdException w:name="No List" w:semiHidden="1" w:uiPriority="99" w:unhideWhenUsed="1"/>
+    <w:lsdException w:name="Outline List 1" w:semiHidden="1" w:uiPriority="99" w:unhideWhenUsed="1"/>
+    <w:lsdException w:name="Outline List 2" w:semiHidden="1" w:uiPriority="99" w:unhideWhenUsed="1"/>
+    <w:lsdException w:name="Outline List 3" w:semiHidden="1" w:uiPriority="99" w:unhideWhenUsed="1"/>
+    <w:lsdException w:name="Table Simple 1" w:semiHidden="1" w:unhideWhenUsed="1"/>
+    <w:lsdException w:name="Table Simple 2" w:semiHidden="1" w:unhideWhenUsed="1"/>
+    <w:lsdException w:name="Table Simple 3" w:semiHidden="1" w:unhideWhenUsed="1"/>
+    <w:lsdException w:name="Table Classic 1" w:semiHidden="1" w:unhideWhenUsed="1"/>
+    <w:lsdException w:name="Table Classic 2" w:semiHidden="1" w:unhideWhenUsed="1"/>
+    <w:lsdException w:name="Table Classic 3" w:semiHidden="1" w:unhideWhenUsed="1"/>
+    <w:lsdException w:name="Table Classic 4" w:semiHidden="1" w:unhideWhenUsed="1"/>
+    <w:lsdException w:name="Table Colorful 1" w:semiHidden="1" w:unhideWhenUsed="1"/>
+    <w:lsdException w:name="Table Colorful 2" w:semiHidden="1" w:unhideWhenUsed="1"/>
+    <w:lsdException w:name="Table Colorful 3" w:semiHidden="1" w:unhideWhenUsed="1"/>
+    <w:lsdException w:name="Table Columns 1" w:semiHidden="1" w:unhideWhenUsed="1"/>
+    <w:lsdException w:name="Table Columns 2" w:semiHidden="1" w:unhideWhenUsed="1"/>
+    <w:lsdException w:name="Table Columns 3" w:semiHidden="1" w:unhideWhenUsed="1"/>
+    <w:lsdException w:name="Table Columns 4" w:semiHidden="1" w:unhideWhenUsed="1"/>
+    <w:lsdException w:name="Table Columns 5" w:semiHidden="1" w:unhideWhenUsed="1"/>
+    <w:lsdException w:name="Table Grid 1" w:semiHidden="1" w:unhideWhenUsed="1"/>
+    <w:lsdException w:name="Table Grid 2" w:semiHidden="1" w:unhideWhenUsed="1"/>
+    <w:lsdException w:name="Table Grid 3" w:semiHidden="1" w:unhideWhenUsed="1"/>
+    <w:lsdException w:name="Table Grid 4" w:semiHidden="1" w:unhideWhenUsed="1"/>
+    <w:lsdException w:name="Table Grid 5" w:semiHidden="1" w:unhideWhenUsed="1"/>
+    <w:lsdException w:name="Table Grid 6" w:semiHidden="1" w:unhideWhenUsed="1"/>
+    <w:lsdException w:name="Table Grid 7" w:semiHidden="1" w:unhideWhenUsed="1"/>
+    <w:lsdException w:name="Table Grid 8" w:semiHidden="1" w:unhideWhenUsed="1"/>
+    <w:lsdException w:name="Table List 1" w:semiHidden="1" w:unhideWhenUsed="1"/>
+    <w:lsdException w:name="Table List 2" w:semiHidden="1" w:unhideWhenUsed="1"/>
+    <w:lsdException w:name="Table List 3" w:semiHidden="1" w:unhideWhenUsed="1"/>
+    <w:lsdException w:name="Table List 4" w:semiHidden="1" w:unhideWhenUsed="1"/>
+    <w:lsdException w:name="Table List 5" w:semiHidden="1" w:unhideWhenUsed="1"/>
+    <w:lsdException w:name="Table List 6" w:semiHidden="1" w:unhideWhenUsed="1"/>
+    <w:lsdException w:name="Table List 7" w:semiHidden="1" w:unhideWhenUsed="1"/>
+    <w:lsdException w:name="Table List 8" w:semiHidden="1" w:unhideWhenUsed="1"/>
+    <w:lsdException w:name="Table 3D effects 1" w:semiHidden="1" w:unhideWhenUsed="1"/>
+    <w:lsdException w:name="Table 3D effects 2" w:semiHidden="1" w:unhideWhenUsed="1"/>
+    <w:lsdException w:name="Table 3D effects 3" w:semiHidden="1" w:unhideWhenUsed="1"/>
+    <w:lsdException w:name="Table Contemporary" w:semiHidden="1" w:unhideWhenUsed="1"/>
+    <w:lsdException w:name="Table Elegant" w:semiHidden="1" w:unhideWhenUsed="1"/>
+    <w:lsdException w:name="Table Professional" w:semiHidden="1" w:unhideWhenUsed="1"/>
+    <w:lsdException w:name="Table Subtle 1" w:semiHidden="1" w:unhideWhenUsed="1"/>
+    <w:lsdException w:name="Table Subtle 2" w:semiHidden="1" w:unhideWhenUsed="1"/>
+    <w:lsdException w:name="Table Web 1" w:semiHidden="1" w:unhideWhenUsed="1"/>
+    <w:lsdException w:name="Table Web 2" w:semiHidden="1" w:unhideWhenUsed="1"/>
+    <w:lsdException w:name="Table Web 3" w:semiHidden="1" w:unhideWhenUsed="1"/>
+    <w:lsdException w:name="Balloon Text" w:semiHidden="1"/>
+    <w:lsdException w:name="Table Grid" w:semiHidden="1" w:unhideWhenUsed="1"/>
+    <w:lsdException w:name="Table Theme" w:semiHidden="1" w:unhideWhenUsed="1"/>
+    <w:lsdException w:name="Placeholder Text" w:semiHidden="1" w:uiPriority="99" w:unhideWhenUsed="1"/>
+    <w:lsdException w:name="No Spacing" w:semiHidden="1" w:uiPriority="99" w:unhideWhenUsed="1"/>
     <w:lsdException w:name="Light Shading" w:uiPriority="99"/>
     <w:lsdException w:name="Light List" w:uiPriority="99"/>
     <w:lsdException w:name="Light Grid" w:uiPriority="99"/>
@@ -10571,7 +10410,7 @@
     <w:lsdException w:name="Medium Shading 1 Accent 1" w:uiPriority="99"/>
     <w:lsdException w:name="Medium Shading 2 Accent 1" w:uiPriority="99"/>
     <w:lsdException w:name="Medium List 1 Accent 1" w:uiPriority="99"/>
-    <w:lsdException w:name="Revision" w:uiPriority="99"/>
+    <w:lsdException w:name="Revision" w:semiHidden="1" w:uiPriority="99"/>
     <w:lsdException w:name="List Paragraph" w:uiPriority="99"/>
     <w:lsdException w:name="Quote" w:uiPriority="99"/>
     <w:lsdException w:name="Intense Quote" w:uiPriority="99"/>
@@ -10653,13 +10492,121 @@
     <w:lsdException w:name="Colorful Shading Accent 6" w:uiPriority="99"/>
     <w:lsdException w:name="Colorful List Accent 6" w:uiPriority="99"/>
     <w:lsdException w:name="Colorful Grid Accent 6" w:uiPriority="99"/>
-    <w:lsdException w:name="Subtle Emphasis" w:semiHidden="0" w:uiPriority="19" w:unhideWhenUsed="0" w:qFormat="1"/>
-    <w:lsdException w:name="Intense Emphasis" w:semiHidden="0" w:uiPriority="21" w:unhideWhenUsed="0" w:qFormat="1"/>
-    <w:lsdException w:name="Subtle Reference" w:semiHidden="0" w:uiPriority="31" w:unhideWhenUsed="0" w:qFormat="1"/>
-    <w:lsdException w:name="Intense Reference" w:semiHidden="0" w:uiPriority="32" w:unhideWhenUsed="0" w:qFormat="1"/>
-    <w:lsdException w:name="Book Title" w:semiHidden="0" w:uiPriority="33" w:unhideWhenUsed="0" w:qFormat="1"/>
-    <w:lsdException w:name="Bibliography" w:uiPriority="37"/>
-    <w:lsdException w:name="TOC Heading" w:uiPriority="39" w:qFormat="1"/>
+    <w:lsdException w:name="Subtle Emphasis" w:uiPriority="19" w:qFormat="1"/>
+    <w:lsdException w:name="Intense Emphasis" w:uiPriority="21" w:qFormat="1"/>
+    <w:lsdException w:name="Subtle Reference" w:uiPriority="31" w:qFormat="1"/>
+    <w:lsdException w:name="Intense Reference" w:uiPriority="32" w:qFormat="1"/>
+    <w:lsdException w:name="Book Title" w:uiPriority="33" w:qFormat="1"/>
+    <w:lsdException w:name="Bibliography" w:semiHidden="1" w:uiPriority="37" w:unhideWhenUsed="1"/>
+    <w:lsdException w:name="TOC Heading" w:semiHidden="1" w:uiPriority="39" w:unhideWhenUsed="1" w:qFormat="1"/>
+    <w:lsdException w:name="Plain Table 1" w:uiPriority="41"/>
+    <w:lsdException w:name="Plain Table 2" w:uiPriority="42"/>
+    <w:lsdException w:name="Plain Table 3" w:uiPriority="43"/>
+    <w:lsdException w:name="Plain Table 4" w:uiPriority="44"/>
+    <w:lsdException w:name="Plain Table 5" w:uiPriority="45"/>
+    <w:lsdException w:name="Grid Table Light" w:uiPriority="40"/>
+    <w:lsdException w:name="Grid Table 1 Light" w:uiPriority="46"/>
+    <w:lsdException w:name="Grid Table 2" w:uiPriority="47"/>
+    <w:lsdException w:name="Grid Table 3" w:uiPriority="48"/>
+    <w:lsdException w:name="Grid Table 4" w:uiPriority="49"/>
+    <w:lsdException w:name="Grid Table 5 Dark" w:uiPriority="50"/>
+    <w:lsdException w:name="Grid Table 6 Colorful" w:uiPriority="51"/>
+    <w:lsdException w:name="Grid Table 7 Colorful" w:uiPriority="52"/>
+    <w:lsdException w:name="Grid Table 1 Light Accent 1" w:uiPriority="46"/>
+    <w:lsdException w:name="Grid Table 2 Accent 1" w:uiPriority="47"/>
+    <w:lsdException w:name="Grid Table 3 Accent 1" w:uiPriority="48"/>
+    <w:lsdException w:name="Grid Table 4 Accent 1" w:uiPriority="49"/>
+    <w:lsdException w:name="Grid Table 5 Dark Accent 1" w:uiPriority="50"/>
+    <w:lsdException w:name="Grid Table 6 Colorful Accent 1" w:uiPriority="51"/>
+    <w:lsdException w:name="Grid Table 7 Colorful Accent 1" w:uiPriority="52"/>
+    <w:lsdException w:name="Grid Table 1 Light Accent 2" w:uiPriority="46"/>
+    <w:lsdException w:name="Grid Table 2 Accent 2" w:uiPriority="47"/>
+    <w:lsdException w:name="Grid Table 3 Accent 2" w:uiPriority="48"/>
+    <w:lsdException w:name="Grid Table 4 Accent 2" w:uiPriority="49"/>
+    <w:lsdException w:name="Grid Table 5 Dark Accent 2" w:uiPriority="50"/>
+    <w:lsdException w:name="Grid Table 6 Colorful Accent 2" w:uiPriority="51"/>
+    <w:lsdException w:name="Grid Table 7 Colorful Accent 2" w:uiPriority="52"/>
+    <w:lsdException w:name="Grid Table 1 Light Accent 3" w:uiPriority="46"/>
+    <w:lsdException w:name="Grid Table 2 Accent 3" w:uiPriority="47"/>
+    <w:lsdException w:name="Grid Table 3 Accent 3" w:uiPriority="48"/>
+    <w:lsdException w:name="Grid Table 4 Accent 3" w:uiPriority="49"/>
+    <w:lsdException w:name="Grid Table 5 Dark Accent 3" w:uiPriority="50"/>
+    <w:lsdException w:name="Grid Table 6 Colorful Accent 3" w:uiPriority="51"/>
+    <w:lsdException w:name="Grid Table 7 Colorful Accent 3" w:uiPriority="52"/>
+    <w:lsdException w:name="Grid Table 1 Light Accent 4" w:uiPriority="46"/>
+    <w:lsdException w:name="Grid Table 2 Accent 4" w:uiPriority="47"/>
+    <w:lsdException w:name="Grid Table 3 Accent 4" w:uiPriority="48"/>
+    <w:lsdException w:name="Grid Table 4 Accent 4" w:uiPriority="49"/>
+    <w:lsdException w:name="Grid Table 5 Dark Accent 4" w:uiPriority="50"/>
+    <w:lsdException w:name="Grid Table 6 Colorful Accent 4" w:uiPriority="51"/>
+    <w:lsdException w:name="Grid Table 7 Colorful Accent 4" w:uiPriority="52"/>
+    <w:lsdException w:name="Grid Table 1 Light Accent 5" w:uiPriority="46"/>
+    <w:lsdException w:name="Grid Table 2 Accent 5" w:uiPriority="47"/>
+    <w:lsdException w:name="Grid Table 3 Accent 5" w:uiPriority="48"/>
+    <w:lsdException w:name="Grid Table 4 Accent 5" w:uiPriority="49"/>
+    <w:lsdException w:name="Grid Table 5 Dark Accent 5" w:uiPriority="50"/>
+    <w:lsdException w:name="Grid Table 6 Colorful Accent 5" w:uiPriority="51"/>
+    <w:lsdException w:name="Grid Table 7 Colorful Accent 5" w:uiPriority="52"/>
+    <w:lsdException w:name="Grid Table 1 Light Accent 6" w:uiPriority="46"/>
+    <w:lsdException w:name="Grid Table 2 Accent 6" w:uiPriority="47"/>
+    <w:lsdException w:name="Grid Table 3 Accent 6" w:uiPriority="48"/>
+    <w:lsdException w:name="Grid Table 4 Accent 6" w:uiPriority="49"/>
+    <w:lsdException w:name="Grid Table 5 Dark Accent 6" w:uiPriority="50"/>
+    <w:lsdException w:name="Grid Table 6 Colorful Accent 6" w:uiPriority="51"/>
+    <w:lsdException w:name="Grid Table 7 Colorful Accent 6" w:uiPriority="52"/>
+    <w:lsdException w:name="List Table 1 Light" w:uiPriority="46"/>
+    <w:lsdException w:name="List Table 2" w:uiPriority="47"/>
+    <w:lsdException w:name="List Table 3" w:uiPriority="48"/>
+    <w:lsdException w:name="List Table 4" w:uiPriority="49"/>
+    <w:lsdException w:name="List Table 5 Dark" w:uiPriority="50"/>
+    <w:lsdException w:name="List Table 6 Colorful" w:uiPriority="51"/>
+    <w:lsdException w:name="List Table 7 Colorful" w:uiPriority="52"/>
+    <w:lsdException w:name="List Table 1 Light Accent 1" w:uiPriority="46"/>
+    <w:lsdException w:name="List Table 2 Accent 1" w:uiPriority="47"/>
+    <w:lsdException w:name="List Table 3 Accent 1" w:uiPriority="48"/>
+    <w:lsdException w:name="List Table 4 Accent 1" w:uiPriority="49"/>
+    <w:lsdException w:name="List Table 5 Dark Accent 1" w:uiPriority="50"/>
+    <w:lsdException w:name="List Table 6 Colorful Accent 1" w:uiPriority="51"/>
+    <w:lsdException w:name="List Table 7 Colorful Accent 1" w:uiPriority="52"/>
+    <w:lsdException w:name="List Table 1 Light Accent 2" w:uiPriority="46"/>
+    <w:lsdException w:name="List Table 2 Accent 2" w:uiPriority="47"/>
+    <w:lsdException w:name="List Table 3 Accent 2" w:uiPriority="48"/>
+    <w:lsdException w:name="List Table 4 Accent 2" w:uiPriority="49"/>
+    <w:lsdException w:name="List Table 5 Dark Accent 2" w:uiPriority="50"/>
+    <w:lsdException w:name="List Table 6 Colorful Accent 2" w:uiPriority="51"/>
+    <w:lsdException w:name="List Table 7 Colorful Accent 2" w:uiPriority="52"/>
+    <w:lsdException w:name="List Table 1 Light Accent 3" w:uiPriority="46"/>
+    <w:lsdException w:name="List Table 2 Accent 3" w:uiPriority="47"/>
+    <w:lsdException w:name="List Table 3 Accent 3" w:uiPriority="48"/>
+    <w:lsdException w:name="List Table 4 Accent 3" w:uiPriority="49"/>
+    <w:lsdException w:name="List Table 5 Dark Accent 3" w:uiPriority="50"/>
+    <w:lsdException w:name="List Table 6 Colorful Accent 3" w:uiPriority="51"/>
+    <w:lsdException w:name="List Table 7 Colorful Accent 3" w:uiPriority="52"/>
+    <w:lsdException w:name="List Table 1 Light Accent 4" w:uiPriority="46"/>
+    <w:lsdException w:name="List Table 2 Accent 4" w:uiPriority="47"/>
+    <w:lsdException w:name="List Table 3 Accent 4" w:uiPriority="48"/>
+    <w:lsdException w:name="List Table 4 Accent 4" w:uiPriority="49"/>
+    <w:lsdException w:name="List Table 5 Dark Accent 4" w:uiPriority="50"/>
+    <w:lsdException w:name="List Table 6 Colorful Accent 4" w:uiPriority="51"/>
+    <w:lsdException w:name="List Table 7 Colorful Accent 4" w:uiPriority="52"/>
+    <w:lsdException w:name="List Table 1 Light Accent 5" w:uiPriority="46"/>
+    <w:lsdException w:name="List Table 2 Accent 5" w:uiPriority="47"/>
+    <w:lsdException w:name="List Table 3 Accent 5" w:uiPriority="48"/>
+    <w:lsdException w:name="List Table 4 Accent 5" w:uiPriority="49"/>
+    <w:lsdException w:name="List Table 5 Dark Accent 5" w:uiPriority="50"/>
+    <w:lsdException w:name="List Table 6 Colorful Accent 5" w:uiPriority="51"/>
+    <w:lsdException w:name="List Table 7 Colorful Accent 5" w:uiPriority="52"/>
+    <w:lsdException w:name="List Table 1 Light Accent 6" w:uiPriority="46"/>
+    <w:lsdException w:name="List Table 2 Accent 6" w:uiPriority="47"/>
+    <w:lsdException w:name="List Table 3 Accent 6" w:uiPriority="48"/>
+    <w:lsdException w:name="List Table 4 Accent 6" w:uiPriority="49"/>
+    <w:lsdException w:name="List Table 5 Dark Accent 6" w:uiPriority="50"/>
+    <w:lsdException w:name="List Table 6 Colorful Accent 6" w:uiPriority="51"/>
+    <w:lsdException w:name="List Table 7 Colorful Accent 6" w:uiPriority="52"/>
+    <w:lsdException w:name="Mention" w:semiHidden="1" w:uiPriority="99" w:unhideWhenUsed="1"/>
+    <w:lsdException w:name="Smart Hyperlink" w:semiHidden="1" w:uiPriority="99" w:unhideWhenUsed="1"/>
+    <w:lsdException w:name="Hashtag" w:semiHidden="1" w:uiPriority="99" w:unhideWhenUsed="1"/>
+    <w:lsdException w:name="Unresolved Mention" w:semiHidden="1" w:uiPriority="99" w:unhideWhenUsed="1"/>
   </w:latentStyles>
   <w:style w:type="paragraph" w:default="1" w:styleId="a">
     <w:name w:val="Normal"/>
@@ -10742,7 +10689,6 @@
     <w:uiPriority w:val="99"/>
     <w:semiHidden/>
     <w:unhideWhenUsed/>
-    <w:qFormat/>
     <w:tblPr>
       <w:tblInd w:w="0" w:type="dxa"/>
       <w:tblCellMar>
@@ -10785,7 +10731,6 @@
     <w:basedOn w:val="a1"/>
     <w:rsid w:val="00CE07E6"/>
     <w:tblPr>
-      <w:tblInd w:w="0" w:type="dxa"/>
       <w:tblBorders>
         <w:top w:val="single" w:sz="4" w:space="0" w:color="auto"/>
         <w:left w:val="single" w:sz="4" w:space="0" w:color="auto"/>
@@ -10794,12 +10739,6 @@
         <w:insideH w:val="single" w:sz="4" w:space="0" w:color="auto"/>
         <w:insideV w:val="single" w:sz="4" w:space="0" w:color="auto"/>
       </w:tblBorders>
-      <w:tblCellMar>
-        <w:top w:w="0" w:type="dxa"/>
-        <w:left w:w="108" w:type="dxa"/>
-        <w:bottom w:w="0" w:type="dxa"/>
-        <w:right w:w="108" w:type="dxa"/>
-      </w:tblCellMar>
     </w:tblPr>
   </w:style>
   <w:style w:type="paragraph" w:styleId="a6">
@@ -11073,10 +11012,6 @@
 </file>
 
 <file path=customXml/item1.xml><?xml version="1.0" encoding="utf-8"?>
-<b:Sources xmlns:b="http://schemas.openxmlformats.org/officeDocument/2006/bibliography" xmlns="http://schemas.openxmlformats.org/officeDocument/2006/bibliography" SelectedStyle="\APA.XSL" StyleName="APA"/>
-</file>
-
-<file path=customXml/item2.xml><?xml version="1.0" encoding="utf-8"?>
 <s:customData xmlns="http://www.wps.cn/officeDocument/2013/wpsCustomData" xmlns:s="http://www.wps.cn/officeDocument/2013/wpsCustomData">
   <customSectProps>
     <customSectPr/>
@@ -11084,18 +11019,22 @@
 </s:customData>
 </file>
 
+<file path=customXml/item2.xml><?xml version="1.0" encoding="utf-8"?>
+<b:Sources xmlns:b="http://schemas.openxmlformats.org/officeDocument/2006/bibliography" xmlns="http://schemas.openxmlformats.org/officeDocument/2006/bibliography" SelectedStyle="\APA.XSL" StyleName="APA"/>
+</file>
+
 <file path=customXml/itemProps1.xml><?xml version="1.0" encoding="utf-8"?>
-<ds:datastoreItem xmlns:ds="http://schemas.openxmlformats.org/officeDocument/2006/customXml" ds:itemID="{43DEB7D1-A86D-4C2C-B065-FC674440F781}">
+<ds:datastoreItem xmlns:ds="http://schemas.openxmlformats.org/officeDocument/2006/customXml" ds:itemID="{B1977F7D-205B-4081-913C-38D41E755F92}">
   <ds:schemaRefs>
-    <ds:schemaRef ds:uri="http://schemas.openxmlformats.org/officeDocument/2006/bibliography"/>
+    <ds:schemaRef ds:uri="http://www.wps.cn/officeDocument/2013/wpsCustomData"/>
   </ds:schemaRefs>
 </ds:datastoreItem>
 </file>
 
 <file path=customXml/itemProps2.xml><?xml version="1.0" encoding="utf-8"?>
-<ds:datastoreItem xmlns:ds="http://schemas.openxmlformats.org/officeDocument/2006/customXml" ds:itemID="{B1977F7D-205B-4081-913C-38D41E755F92}">
+<ds:datastoreItem xmlns:ds="http://schemas.openxmlformats.org/officeDocument/2006/customXml" ds:itemID="{C31DEBF6-6BD6-4F9E-AC5A-919FF4585120}">
   <ds:schemaRefs>
-    <ds:schemaRef ds:uri="http://www.wps.cn/officeDocument/2013/wpsCustomData"/>
+    <ds:schemaRef ds:uri="http://schemas.openxmlformats.org/officeDocument/2006/bibliography"/>
   </ds:schemaRefs>
 </ds:datastoreItem>
 </file>
</xml_diff>

<commit_message>
AUTO FROM WORK 30.12.2022 12:31:39,93
</commit_message>
<xml_diff>
--- a/ZamerV2/Win32/Release/REPORT/BLANK.docx
+++ b/ZamerV2/Win32/Release/REPORT/BLANK.docx
@@ -603,8 +603,6 @@
         <w:pStyle w:val="2"/>
         <w:spacing w:after="0" w:line="240" w:lineRule="auto"/>
       </w:pPr>
-      <w:bookmarkStart w:id="0" w:name="_GoBack"/>
-      <w:bookmarkEnd w:id="0"/>
     </w:p>
     <w:tbl>
       <w:tblPr>
@@ -3710,6 +3708,27 @@
                 <w:sz w:val="28"/>
               </w:rPr>
             </w:pPr>
+            <w:r>
+              <w:rPr>
+                <w:sz w:val="28"/>
+                <w:lang w:val="en-US"/>
+              </w:rPr>
+              <w:t>u1</w:t>
+            </w:r>
+            <w:r>
+              <w:rPr>
+                <w:sz w:val="28"/>
+                <w:lang w:val="en-US"/>
+              </w:rPr>
+              <w:t>1</w:t>
+            </w:r>
+            <w:r>
+              <w:rPr>
+                <w:sz w:val="28"/>
+                <w:lang w:val="en-US"/>
+              </w:rPr>
+              <w:t>hh</w:t>
+            </w:r>
           </w:p>
         </w:tc>
         <w:tc>
@@ -3729,6 +3748,27 @@
                 <w:sz w:val="28"/>
               </w:rPr>
             </w:pPr>
+            <w:r>
+              <w:rPr>
+                <w:sz w:val="28"/>
+                <w:lang w:val="en-US"/>
+              </w:rPr>
+              <w:t>i1</w:t>
+            </w:r>
+            <w:r>
+              <w:rPr>
+                <w:sz w:val="28"/>
+                <w:lang w:val="en-US"/>
+              </w:rPr>
+              <w:t>1</w:t>
+            </w:r>
+            <w:r>
+              <w:rPr>
+                <w:sz w:val="28"/>
+                <w:lang w:val="en-US"/>
+              </w:rPr>
+              <w:t>hh</w:t>
+            </w:r>
           </w:p>
         </w:tc>
         <w:tc>
@@ -3748,6 +3788,27 @@
                 <w:sz w:val="28"/>
               </w:rPr>
             </w:pPr>
+            <w:r>
+              <w:rPr>
+                <w:sz w:val="28"/>
+                <w:lang w:val="en-US"/>
+              </w:rPr>
+              <w:t>p1</w:t>
+            </w:r>
+            <w:r>
+              <w:rPr>
+                <w:sz w:val="28"/>
+                <w:lang w:val="en-US"/>
+              </w:rPr>
+              <w:t>1</w:t>
+            </w:r>
+            <w:r>
+              <w:rPr>
+                <w:sz w:val="28"/>
+                <w:lang w:val="en-US"/>
+              </w:rPr>
+              <w:t>hh</w:t>
+            </w:r>
           </w:p>
         </w:tc>
         <w:tc>
@@ -3767,6 +3828,27 @@
                 <w:sz w:val="28"/>
               </w:rPr>
             </w:pPr>
+            <w:r>
+              <w:rPr>
+                <w:sz w:val="28"/>
+                <w:lang w:val="en-US"/>
+              </w:rPr>
+              <w:t>R1</w:t>
+            </w:r>
+            <w:r>
+              <w:rPr>
+                <w:sz w:val="28"/>
+                <w:lang w:val="en-US"/>
+              </w:rPr>
+              <w:t>1</w:t>
+            </w:r>
+            <w:r>
+              <w:rPr>
+                <w:sz w:val="28"/>
+                <w:lang w:val="en-US"/>
+              </w:rPr>
+              <w:t>hh</w:t>
+            </w:r>
           </w:p>
         </w:tc>
         <w:tc>
@@ -3858,6 +3940,27 @@
                 <w:sz w:val="28"/>
               </w:rPr>
             </w:pPr>
+            <w:r>
+              <w:rPr>
+                <w:sz w:val="28"/>
+                <w:lang w:val="en-US"/>
+              </w:rPr>
+              <w:t>u1</w:t>
+            </w:r>
+            <w:r>
+              <w:rPr>
+                <w:sz w:val="28"/>
+                <w:lang w:val="en-US"/>
+              </w:rPr>
+              <w:t>2</w:t>
+            </w:r>
+            <w:r>
+              <w:rPr>
+                <w:sz w:val="28"/>
+                <w:lang w:val="en-US"/>
+              </w:rPr>
+              <w:t>hh</w:t>
+            </w:r>
           </w:p>
         </w:tc>
         <w:tc>
@@ -3877,6 +3980,27 @@
                 <w:sz w:val="28"/>
               </w:rPr>
             </w:pPr>
+            <w:r>
+              <w:rPr>
+                <w:sz w:val="28"/>
+                <w:lang w:val="en-US"/>
+              </w:rPr>
+              <w:t>i1</w:t>
+            </w:r>
+            <w:r>
+              <w:rPr>
+                <w:sz w:val="28"/>
+                <w:lang w:val="en-US"/>
+              </w:rPr>
+              <w:t>2</w:t>
+            </w:r>
+            <w:r>
+              <w:rPr>
+                <w:sz w:val="28"/>
+                <w:lang w:val="en-US"/>
+              </w:rPr>
+              <w:t>hh</w:t>
+            </w:r>
           </w:p>
         </w:tc>
         <w:tc>
@@ -3896,6 +4020,27 @@
                 <w:sz w:val="28"/>
               </w:rPr>
             </w:pPr>
+            <w:r>
+              <w:rPr>
+                <w:sz w:val="28"/>
+                <w:lang w:val="en-US"/>
+              </w:rPr>
+              <w:t>p1</w:t>
+            </w:r>
+            <w:r>
+              <w:rPr>
+                <w:sz w:val="28"/>
+                <w:lang w:val="en-US"/>
+              </w:rPr>
+              <w:t>2</w:t>
+            </w:r>
+            <w:r>
+              <w:rPr>
+                <w:sz w:val="28"/>
+                <w:lang w:val="en-US"/>
+              </w:rPr>
+              <w:t>hh</w:t>
+            </w:r>
           </w:p>
         </w:tc>
         <w:tc>
@@ -3915,6 +4060,29 @@
                 <w:sz w:val="28"/>
               </w:rPr>
             </w:pPr>
+            <w:r>
+              <w:rPr>
+                <w:sz w:val="28"/>
+                <w:lang w:val="en-US"/>
+              </w:rPr>
+              <w:t>R1</w:t>
+            </w:r>
+            <w:r>
+              <w:rPr>
+                <w:sz w:val="28"/>
+                <w:lang w:val="en-US"/>
+              </w:rPr>
+              <w:t>2</w:t>
+            </w:r>
+            <w:bookmarkStart w:id="0" w:name="_GoBack"/>
+            <w:bookmarkEnd w:id="0"/>
+            <w:r>
+              <w:rPr>
+                <w:sz w:val="28"/>
+                <w:lang w:val="en-US"/>
+              </w:rPr>
+              <w:t>hh</w:t>
+            </w:r>
           </w:p>
         </w:tc>
         <w:tc>
@@ -10386,7 +10554,6 @@
     <w:lsdException w:name="Table Web 2" w:semiHidden="1" w:unhideWhenUsed="1"/>
     <w:lsdException w:name="Table Web 3" w:semiHidden="1" w:unhideWhenUsed="1"/>
     <w:lsdException w:name="Balloon Text" w:semiHidden="1"/>
-    <w:lsdException w:name="Table Grid" w:semiHidden="1" w:unhideWhenUsed="1"/>
     <w:lsdException w:name="Table Theme" w:semiHidden="1" w:unhideWhenUsed="1"/>
     <w:lsdException w:name="Placeholder Text" w:semiHidden="1" w:uiPriority="99" w:unhideWhenUsed="1"/>
     <w:lsdException w:name="No Spacing" w:semiHidden="1" w:uiPriority="99" w:unhideWhenUsed="1"/>
@@ -11032,7 +11199,7 @@
 </file>
 
 <file path=customXml/itemProps2.xml><?xml version="1.0" encoding="utf-8"?>
-<ds:datastoreItem xmlns:ds="http://schemas.openxmlformats.org/officeDocument/2006/customXml" ds:itemID="{C31DEBF6-6BD6-4F9E-AC5A-919FF4585120}">
+<ds:datastoreItem xmlns:ds="http://schemas.openxmlformats.org/officeDocument/2006/customXml" ds:itemID="{3973CC12-3DAF-48CF-858B-53D5A288EC44}">
   <ds:schemaRefs>
     <ds:schemaRef ds:uri="http://schemas.openxmlformats.org/officeDocument/2006/bibliography"/>
   </ds:schemaRefs>

</xml_diff>

<commit_message>
AUTO FROM WORK 04.01.2023  9:54:47,18
</commit_message>
<xml_diff>
--- a/ZamerV2/Win32/Release/REPORT/BLANK.docx
+++ b/ZamerV2/Win32/Release/REPORT/BLANK.docx
@@ -608,7 +608,7 @@
       <w:tblPr>
         <w:tblStyle w:val="a5"/>
         <w:tblpPr w:leftFromText="180" w:rightFromText="180" w:vertAnchor="text" w:horzAnchor="margin" w:tblpY="118"/>
-        <w:tblW w:w="0" w:type="auto"/>
+        <w:tblW w:w="10332" w:type="dxa"/>
         <w:tblLook w:val="04A0" w:firstRow="1" w:lastRow="0" w:firstColumn="1" w:lastColumn="0" w:noHBand="0" w:noVBand="1"/>
       </w:tblPr>
       <w:tblGrid>
@@ -616,7 +616,7 @@
         <w:gridCol w:w="2127"/>
         <w:gridCol w:w="1565"/>
         <w:gridCol w:w="1565"/>
-        <w:gridCol w:w="1566"/>
+        <w:gridCol w:w="1565"/>
       </w:tblGrid>
       <w:tr>
         <w:tc>
@@ -700,7 +700,14 @@
                 <w:b w:val="0"/>
                 <w:lang w:val="en-US"/>
               </w:rPr>
-              <w:t>sopr1</w:t>
+              <w:t>sopr</w:t>
+            </w:r>
+            <w:r>
+              <w:rPr>
+                <w:b w:val="0"/>
+                <w:lang w:val="en-US"/>
+              </w:rPr>
+              <w:t>1</w:t>
             </w:r>
           </w:p>
         </w:tc>
@@ -714,7 +721,6 @@
               <w:spacing w:after="0" w:line="240" w:lineRule="auto"/>
               <w:rPr>
                 <w:b w:val="0"/>
-                <w:lang w:val="en-US"/>
               </w:rPr>
             </w:pPr>
             <w:r>
@@ -722,13 +728,34 @@
                 <w:b w:val="0"/>
                 <w:lang w:val="en-US"/>
               </w:rPr>
-              <w:t>tempersopr2</w:t>
-            </w:r>
-          </w:p>
-        </w:tc>
-        <w:tc>
-          <w:tcPr>
-            <w:tcW w:w="1566" w:type="dxa"/>
+              <w:t>t</w:t>
+            </w:r>
+            <w:r>
+              <w:rPr>
+                <w:b w:val="0"/>
+                <w:lang w:val="en-US"/>
+              </w:rPr>
+              <w:t>emper</w:t>
+            </w:r>
+            <w:r>
+              <w:rPr>
+                <w:b w:val="0"/>
+                <w:lang w:val="en-US"/>
+              </w:rPr>
+              <w:t>sopr</w:t>
+            </w:r>
+            <w:r>
+              <w:rPr>
+                <w:b w:val="0"/>
+                <w:lang w:val="en-US"/>
+              </w:rPr>
+              <w:t>2</w:t>
+            </w:r>
+          </w:p>
+        </w:tc>
+        <w:tc>
+          <w:tcPr>
+            <w:tcW w:w="1565" w:type="dxa"/>
           </w:tcPr>
           <w:p>
             <w:pPr>
@@ -736,7 +763,6 @@
               <w:spacing w:after="0" w:line="240" w:lineRule="auto"/>
               <w:rPr>
                 <w:b w:val="0"/>
-                <w:lang w:val="en-US"/>
               </w:rPr>
             </w:pPr>
             <w:r>
@@ -744,7 +770,30 @@
                 <w:b w:val="0"/>
                 <w:lang w:val="en-US"/>
               </w:rPr>
-              <w:t>tempersopr3</w:t>
+              <w:t>t</w:t>
+            </w:r>
+            <w:r>
+              <w:rPr>
+                <w:b w:val="0"/>
+                <w:lang w:val="en-US"/>
+              </w:rPr>
+              <w:t>emper</w:t>
+            </w:r>
+            <w:r>
+              <w:rPr>
+                <w:b w:val="0"/>
+                <w:lang w:val="en-US"/>
+              </w:rPr>
+              <w:t>sopr</w:t>
+            </w:r>
+            <w:bookmarkStart w:id="0" w:name="_GoBack"/>
+            <w:bookmarkEnd w:id="0"/>
+            <w:r>
+              <w:rPr>
+                <w:b w:val="0"/>
+                <w:lang w:val="en-US"/>
+              </w:rPr>
+              <w:t>3</w:t>
             </w:r>
           </w:p>
         </w:tc>
@@ -3708,27 +3757,6 @@
                 <w:sz w:val="28"/>
               </w:rPr>
             </w:pPr>
-            <w:r>
-              <w:rPr>
-                <w:sz w:val="28"/>
-                <w:lang w:val="en-US"/>
-              </w:rPr>
-              <w:t>u1</w:t>
-            </w:r>
-            <w:r>
-              <w:rPr>
-                <w:sz w:val="28"/>
-                <w:lang w:val="en-US"/>
-              </w:rPr>
-              <w:t>1</w:t>
-            </w:r>
-            <w:r>
-              <w:rPr>
-                <w:sz w:val="28"/>
-                <w:lang w:val="en-US"/>
-              </w:rPr>
-              <w:t>hh</w:t>
-            </w:r>
           </w:p>
         </w:tc>
         <w:tc>
@@ -3748,27 +3776,6 @@
                 <w:sz w:val="28"/>
               </w:rPr>
             </w:pPr>
-            <w:r>
-              <w:rPr>
-                <w:sz w:val="28"/>
-                <w:lang w:val="en-US"/>
-              </w:rPr>
-              <w:t>i1</w:t>
-            </w:r>
-            <w:r>
-              <w:rPr>
-                <w:sz w:val="28"/>
-                <w:lang w:val="en-US"/>
-              </w:rPr>
-              <w:t>1</w:t>
-            </w:r>
-            <w:r>
-              <w:rPr>
-                <w:sz w:val="28"/>
-                <w:lang w:val="en-US"/>
-              </w:rPr>
-              <w:t>hh</w:t>
-            </w:r>
           </w:p>
         </w:tc>
         <w:tc>
@@ -3788,27 +3795,6 @@
                 <w:sz w:val="28"/>
               </w:rPr>
             </w:pPr>
-            <w:r>
-              <w:rPr>
-                <w:sz w:val="28"/>
-                <w:lang w:val="en-US"/>
-              </w:rPr>
-              <w:t>p1</w:t>
-            </w:r>
-            <w:r>
-              <w:rPr>
-                <w:sz w:val="28"/>
-                <w:lang w:val="en-US"/>
-              </w:rPr>
-              <w:t>1</w:t>
-            </w:r>
-            <w:r>
-              <w:rPr>
-                <w:sz w:val="28"/>
-                <w:lang w:val="en-US"/>
-              </w:rPr>
-              <w:t>hh</w:t>
-            </w:r>
           </w:p>
         </w:tc>
         <w:tc>
@@ -3828,27 +3814,6 @@
                 <w:sz w:val="28"/>
               </w:rPr>
             </w:pPr>
-            <w:r>
-              <w:rPr>
-                <w:sz w:val="28"/>
-                <w:lang w:val="en-US"/>
-              </w:rPr>
-              <w:t>R1</w:t>
-            </w:r>
-            <w:r>
-              <w:rPr>
-                <w:sz w:val="28"/>
-                <w:lang w:val="en-US"/>
-              </w:rPr>
-              <w:t>1</w:t>
-            </w:r>
-            <w:r>
-              <w:rPr>
-                <w:sz w:val="28"/>
-                <w:lang w:val="en-US"/>
-              </w:rPr>
-              <w:t>hh</w:t>
-            </w:r>
           </w:p>
         </w:tc>
         <w:tc>
@@ -3940,27 +3905,6 @@
                 <w:sz w:val="28"/>
               </w:rPr>
             </w:pPr>
-            <w:r>
-              <w:rPr>
-                <w:sz w:val="28"/>
-                <w:lang w:val="en-US"/>
-              </w:rPr>
-              <w:t>u1</w:t>
-            </w:r>
-            <w:r>
-              <w:rPr>
-                <w:sz w:val="28"/>
-                <w:lang w:val="en-US"/>
-              </w:rPr>
-              <w:t>2</w:t>
-            </w:r>
-            <w:r>
-              <w:rPr>
-                <w:sz w:val="28"/>
-                <w:lang w:val="en-US"/>
-              </w:rPr>
-              <w:t>hh</w:t>
-            </w:r>
           </w:p>
         </w:tc>
         <w:tc>
@@ -3980,27 +3924,6 @@
                 <w:sz w:val="28"/>
               </w:rPr>
             </w:pPr>
-            <w:r>
-              <w:rPr>
-                <w:sz w:val="28"/>
-                <w:lang w:val="en-US"/>
-              </w:rPr>
-              <w:t>i1</w:t>
-            </w:r>
-            <w:r>
-              <w:rPr>
-                <w:sz w:val="28"/>
-                <w:lang w:val="en-US"/>
-              </w:rPr>
-              <w:t>2</w:t>
-            </w:r>
-            <w:r>
-              <w:rPr>
-                <w:sz w:val="28"/>
-                <w:lang w:val="en-US"/>
-              </w:rPr>
-              <w:t>hh</w:t>
-            </w:r>
           </w:p>
         </w:tc>
         <w:tc>
@@ -4020,27 +3943,6 @@
                 <w:sz w:val="28"/>
               </w:rPr>
             </w:pPr>
-            <w:r>
-              <w:rPr>
-                <w:sz w:val="28"/>
-                <w:lang w:val="en-US"/>
-              </w:rPr>
-              <w:t>p1</w:t>
-            </w:r>
-            <w:r>
-              <w:rPr>
-                <w:sz w:val="28"/>
-                <w:lang w:val="en-US"/>
-              </w:rPr>
-              <w:t>2</w:t>
-            </w:r>
-            <w:r>
-              <w:rPr>
-                <w:sz w:val="28"/>
-                <w:lang w:val="en-US"/>
-              </w:rPr>
-              <w:t>hh</w:t>
-            </w:r>
           </w:p>
         </w:tc>
         <w:tc>
@@ -4060,29 +3962,6 @@
                 <w:sz w:val="28"/>
               </w:rPr>
             </w:pPr>
-            <w:r>
-              <w:rPr>
-                <w:sz w:val="28"/>
-                <w:lang w:val="en-US"/>
-              </w:rPr>
-              <w:t>R1</w:t>
-            </w:r>
-            <w:r>
-              <w:rPr>
-                <w:sz w:val="28"/>
-                <w:lang w:val="en-US"/>
-              </w:rPr>
-              <w:t>2</w:t>
-            </w:r>
-            <w:bookmarkStart w:id="0" w:name="_GoBack"/>
-            <w:bookmarkEnd w:id="0"/>
-            <w:r>
-              <w:rPr>
-                <w:sz w:val="28"/>
-                <w:lang w:val="en-US"/>
-              </w:rPr>
-              <w:t>hh</w:t>
-            </w:r>
           </w:p>
         </w:tc>
         <w:tc>
@@ -4393,16 +4272,8 @@
               <w:rPr>
                 <w:sz w:val="28"/>
               </w:rPr>
-              <w:t xml:space="preserve">М, </w:t>
-            </w:r>
-            <w:proofErr w:type="spellStart"/>
-            <w:r>
-              <w:rPr>
-                <w:sz w:val="28"/>
-              </w:rPr>
-              <w:t>Н∙м</w:t>
-            </w:r>
-            <w:proofErr w:type="spellEnd"/>
+              <w:t>М, Н∙м</w:t>
+            </w:r>
           </w:p>
         </w:tc>
       </w:tr>
@@ -11199,7 +11070,7 @@
 </file>
 
 <file path=customXml/itemProps2.xml><?xml version="1.0" encoding="utf-8"?>
-<ds:datastoreItem xmlns:ds="http://schemas.openxmlformats.org/officeDocument/2006/customXml" ds:itemID="{3973CC12-3DAF-48CF-858B-53D5A288EC44}">
+<ds:datastoreItem xmlns:ds="http://schemas.openxmlformats.org/officeDocument/2006/customXml" ds:itemID="{7FC3AC97-2A29-4F09-B138-1B685C7F7D33}">
   <ds:schemaRefs>
     <ds:schemaRef ds:uri="http://schemas.openxmlformats.org/officeDocument/2006/bibliography"/>
   </ds:schemaRefs>

</xml_diff>

<commit_message>
AUTO FROM WORK 04.01.2023 14:47:56,39
</commit_message>
<xml_diff>
--- a/ZamerV2/Win32/Release/REPORT/BLANK.docx
+++ b/ZamerV2/Win32/Release/REPORT/BLANK.docx
@@ -4,7 +4,7 @@
   <w:body>
     <w:p>
       <w:pPr>
-        <w:spacing w:line="360" w:lineRule="auto"/>
+        <w:spacing w:after="0" w:line="240" w:lineRule="auto"/>
         <w:rPr>
           <w:b/>
           <w:szCs w:val="24"/>
@@ -43,6 +43,7 @@
         <w:t xml:space="preserve">   ОАО «</w:t>
       </w:r>
       <w:proofErr w:type="spellStart"/>
+      <w:proofErr w:type="gramStart"/>
       <w:r>
         <w:rPr>
           <w:b/>
@@ -56,12 +57,20 @@
           <w:b/>
           <w:szCs w:val="24"/>
         </w:rPr>
-        <w:t>»                                                         Протокол №________________</w:t>
+        <w:t xml:space="preserve">»   </w:t>
+      </w:r>
+      <w:proofErr w:type="gramEnd"/>
+      <w:r>
+        <w:rPr>
+          <w:b/>
+          <w:szCs w:val="24"/>
+        </w:rPr>
+        <w:t xml:space="preserve">                      Протокол № ________________</w:t>
       </w:r>
     </w:p>
     <w:p>
       <w:pPr>
-        <w:spacing w:after="0"/>
+        <w:spacing w:beforeLines="50" w:before="120" w:afterLines="50" w:after="120" w:line="240" w:lineRule="auto"/>
         <w:rPr>
           <w:sz w:val="28"/>
         </w:rPr>
@@ -82,7 +91,7 @@
     </w:p>
     <w:p>
       <w:pPr>
-        <w:spacing w:after="0"/>
+        <w:spacing w:after="0" w:line="240" w:lineRule="auto"/>
         <w:rPr>
           <w:sz w:val="28"/>
         </w:rPr>
@@ -135,7 +144,7 @@
     </w:p>
     <w:p>
       <w:pPr>
-        <w:spacing w:after="0"/>
+        <w:spacing w:after="0" w:line="240" w:lineRule="auto"/>
         <w:rPr>
           <w:sz w:val="28"/>
         </w:rPr>
@@ -178,6 +187,12 @@
       <w:r>
         <w:rPr>
           <w:sz w:val="28"/>
+        </w:rPr>
+        <w:tab/>
+      </w:r>
+      <w:r>
+        <w:rPr>
+          <w:sz w:val="28"/>
           <w:lang w:val="en-US"/>
         </w:rPr>
         <w:t>P</w:t>
@@ -186,14 +201,7 @@
         <w:rPr>
           <w:sz w:val="28"/>
         </w:rPr>
-        <w:t>2</w:t>
-      </w:r>
-      <w:proofErr w:type="gramStart"/>
-      <w:r>
-        <w:rPr>
-          <w:sz w:val="28"/>
-        </w:rPr>
-        <w:t xml:space="preserve">=  </w:t>
+        <w:t xml:space="preserve">2= </w:t>
       </w:r>
       <w:proofErr w:type="spellStart"/>
       <w:r>
@@ -205,7 +213,6 @@
         <w:t>prab</w:t>
       </w:r>
       <w:proofErr w:type="spellEnd"/>
-      <w:proofErr w:type="gramEnd"/>
       <w:r>
         <w:rPr>
           <w:sz w:val="28"/>
@@ -217,37 +224,35 @@
           <w:sz w:val="28"/>
         </w:rPr>
         <w:tab/>
-        <w:t>2</w:t>
-      </w:r>
+        <w:t xml:space="preserve">2р= </w:t>
+      </w:r>
+      <w:proofErr w:type="spellStart"/>
       <w:r>
         <w:rPr>
           <w:sz w:val="28"/>
           <w:lang w:val="en-US"/>
         </w:rPr>
-        <w:t>P</w:t>
-      </w:r>
+        <w:t>polus</w:t>
+      </w:r>
+      <w:proofErr w:type="spellEnd"/>
       <w:r>
         <w:rPr>
           <w:sz w:val="28"/>
         </w:rPr>
-        <w:t xml:space="preserve">= </w:t>
-      </w:r>
-      <w:proofErr w:type="spellStart"/>
+        <w:tab/>
+        <w:t>Соединение фаз</w:t>
+      </w:r>
       <w:r>
         <w:rPr>
           <w:sz w:val="28"/>
-          <w:u w:val="single"/>
-          <w:lang w:val="en-US"/>
-        </w:rPr>
-        <w:t>polus</w:t>
-      </w:r>
-      <w:proofErr w:type="spellEnd"/>
+        </w:rPr>
+        <w:t>:</w:t>
+      </w:r>
       <w:r>
         <w:rPr>
           <w:sz w:val="28"/>
         </w:rPr>
-        <w:tab/>
-        <w:t xml:space="preserve">Соединение фаз </w:t>
+        <w:t xml:space="preserve"> </w:t>
       </w:r>
       <w:proofErr w:type="spellStart"/>
       <w:r>
@@ -261,18 +266,32 @@
     </w:p>
     <w:p>
       <w:pPr>
-        <w:spacing w:after="0"/>
+        <w:spacing w:after="0" w:line="240" w:lineRule="auto"/>
         <w:rPr>
           <w:sz w:val="28"/>
+          <w:u w:val="single"/>
         </w:rPr>
       </w:pPr>
       <w:r>
         <w:rPr>
           <w:sz w:val="28"/>
         </w:rPr>
-        <w:t xml:space="preserve">Режим работы </w:t>
+        <w:t>Режим работы</w:t>
+      </w:r>
+      <w:r>
+        <w:rPr>
+          <w:sz w:val="28"/>
+        </w:rPr>
+        <w:t>:</w:t>
+      </w:r>
+      <w:r>
+        <w:rPr>
+          <w:sz w:val="28"/>
+        </w:rPr>
+        <w:t xml:space="preserve"> </w:t>
       </w:r>
       <w:proofErr w:type="spellStart"/>
+      <w:proofErr w:type="gramStart"/>
       <w:r>
         <w:rPr>
           <w:sz w:val="28"/>
@@ -286,73 +305,50 @@
         <w:rPr>
           <w:sz w:val="28"/>
         </w:rPr>
+        <w:t xml:space="preserve">  Энергоэффективность</w:t>
+      </w:r>
+      <w:proofErr w:type="gramEnd"/>
+      <w:r>
+        <w:rPr>
+          <w:sz w:val="28"/>
+        </w:rPr>
+        <w:t>:</w:t>
+      </w:r>
+      <w:r>
+        <w:rPr>
+          <w:sz w:val="28"/>
+        </w:rPr>
         <w:t xml:space="preserve"> </w:t>
       </w:r>
       <w:r>
         <w:rPr>
+          <w:bCs/>
+          <w:color w:val="000000" w:themeColor="text1"/>
           <w:sz w:val="28"/>
-        </w:rPr>
-        <w:t xml:space="preserve">              </w:t>
-      </w:r>
-      <w:r>
-        <w:rPr>
-          <w:sz w:val="28"/>
-        </w:rPr>
-        <w:t xml:space="preserve">Энергоэффективность </w:t>
+          <w:lang w:val="en-US"/>
+        </w:rPr>
+        <w:t>IE</w:t>
       </w:r>
       <w:r>
         <w:rPr>
           <w:b/>
-          <w:color w:val="FF0000"/>
+          <w:color w:val="000000" w:themeColor="text1"/>
           <w:sz w:val="28"/>
           <w:u w:val="single"/>
-          <w:lang w:val="en-US"/>
-        </w:rPr>
-        <w:t>IE</w:t>
-      </w:r>
-      <w:r>
-        <w:rPr>
-          <w:b/>
-          <w:color w:val="FF0000"/>
+        </w:rPr>
+        <w:t xml:space="preserve"> </w:t>
+      </w:r>
+      <w:r>
+        <w:rPr>
           <w:sz w:val="28"/>
           <w:u w:val="single"/>
         </w:rPr>
         <w:t xml:space="preserve"> </w:t>
-      </w:r>
-      <w:r>
-        <w:rPr>
-          <w:sz w:val="28"/>
-          <w:u w:val="single"/>
-        </w:rPr>
-        <w:t xml:space="preserve">             </w:t>
-      </w:r>
-      <w:r>
-        <w:rPr>
-          <w:sz w:val="28"/>
-        </w:rPr>
-        <w:t xml:space="preserve">Признак соединения фаз </w:t>
-      </w:r>
-      <w:proofErr w:type="spellStart"/>
-      <w:r>
-        <w:rPr>
-          <w:sz w:val="28"/>
-          <w:u w:val="single"/>
-          <w:lang w:val="en-US"/>
-        </w:rPr>
-        <w:t>fprizn</w:t>
-      </w:r>
-      <w:proofErr w:type="spellEnd"/>
-      <w:r>
-        <w:rPr>
-          <w:sz w:val="28"/>
-          <w:u w:val="single"/>
-        </w:rPr>
-        <w:t xml:space="preserve"> *</w:t>
       </w:r>
     </w:p>
     <w:p>
       <w:pPr>
-        <w:spacing w:after="0"/>
+        <w:spacing w:after="0" w:line="240" w:lineRule="auto"/>
         <w:rPr>
           <w:sz w:val="28"/>
         </w:rPr>
@@ -361,22 +357,33 @@
         <w:rPr>
           <w:sz w:val="28"/>
         </w:rPr>
-        <w:t xml:space="preserve">Особенности изготовления, испытания </w:t>
+        <w:t>Признак соединения фаз*</w:t>
+      </w:r>
+      <w:r>
+        <w:rPr>
+          <w:sz w:val="28"/>
+        </w:rPr>
+        <w:t>:</w:t>
+      </w:r>
+      <w:r>
+        <w:rPr>
+          <w:sz w:val="28"/>
+        </w:rPr>
+        <w:t xml:space="preserve"> </w:t>
       </w:r>
       <w:proofErr w:type="spellStart"/>
       <w:r>
         <w:rPr>
           <w:sz w:val="28"/>
-          <w:u w:val="single"/>
           <w:lang w:val="en-US"/>
         </w:rPr>
-        <w:t>osobenn</w:t>
+        <w:t>fprizn</w:t>
       </w:r>
       <w:proofErr w:type="spellEnd"/>
     </w:p>
     <w:p>
       <w:pPr>
-        <w:spacing w:after="0"/>
+        <w:spacing w:after="0" w:line="240" w:lineRule="auto"/>
         <w:rPr>
           <w:sz w:val="28"/>
         </w:rPr>
@@ -385,92 +392,134 @@
         <w:rPr>
           <w:sz w:val="28"/>
         </w:rPr>
-        <w:t xml:space="preserve">Влажность </w:t>
+        <w:t>Особенности изготовления, испытания</w:t>
+      </w:r>
+      <w:r>
+        <w:rPr>
+          <w:sz w:val="28"/>
+        </w:rPr>
+        <w:t>:</w:t>
+      </w:r>
+      <w:r>
+        <w:rPr>
+          <w:sz w:val="28"/>
+        </w:rPr>
+        <w:t xml:space="preserve"> </w:t>
       </w:r>
       <w:proofErr w:type="spellStart"/>
       <w:r>
         <w:rPr>
           <w:sz w:val="28"/>
-          <w:u w:val="single"/>
           <w:lang w:val="en-US"/>
         </w:rPr>
-        <w:t>humi</w:t>
-      </w:r>
-      <w:proofErr w:type="spellEnd"/>
-      <w:r>
-        <w:rPr>
-          <w:sz w:val="28"/>
-          <w:u w:val="single"/>
-        </w:rPr>
-        <w:t>%</w:t>
-      </w:r>
-      <w:r>
-        <w:rPr>
-          <w:sz w:val="28"/>
-        </w:rPr>
-        <w:t xml:space="preserve">                           Атм. Давление </w:t>
-      </w:r>
-      <w:r>
-        <w:rPr>
-          <w:sz w:val="28"/>
-          <w:u w:val="single"/>
-          <w:lang w:val="en-US"/>
-        </w:rPr>
-        <w:t>pressure</w:t>
-      </w:r>
-      <w:r>
-        <w:rPr>
-          <w:sz w:val="28"/>
-          <w:u w:val="single"/>
-        </w:rPr>
-        <w:t xml:space="preserve"> кПа</w:t>
-      </w:r>
-    </w:p>
-    <w:p>
-      <w:pPr>
-        <w:spacing w:after="0"/>
-        <w:rPr>
-          <w:sz w:val="28"/>
-        </w:rPr>
-      </w:pPr>
-      <w:r>
-        <w:rPr>
-          <w:sz w:val="28"/>
-        </w:rPr>
-        <w:t xml:space="preserve">Стенд: </w:t>
-      </w:r>
-      <w:proofErr w:type="spellStart"/>
-      <w:r>
-        <w:rPr>
-          <w:sz w:val="28"/>
-          <w:u w:val="single"/>
-          <w:lang w:val="en-US"/>
-        </w:rPr>
-        <w:t>stendn</w:t>
-      </w:r>
-      <w:proofErr w:type="spellEnd"/>
-      <w:r>
-        <w:rPr>
-          <w:sz w:val="28"/>
-        </w:rPr>
-        <w:t xml:space="preserve">      аттестован: </w:t>
-      </w:r>
-      <w:proofErr w:type="spellStart"/>
-      <w:r>
-        <w:rPr>
-          <w:sz w:val="28"/>
-          <w:u w:val="single"/>
-          <w:lang w:val="en-US"/>
-        </w:rPr>
-        <w:t>stenda</w:t>
+        <w:t>osobenn</w:t>
       </w:r>
       <w:proofErr w:type="spellEnd"/>
     </w:p>
     <w:p>
       <w:pPr>
-        <w:spacing w:after="0"/>
+        <w:spacing w:after="0" w:line="240" w:lineRule="auto"/>
         <w:rPr>
           <w:sz w:val="28"/>
+        </w:rPr>
+      </w:pPr>
+      <w:r>
+        <w:rPr>
+          <w:sz w:val="28"/>
+        </w:rPr>
+        <w:t xml:space="preserve">Влажность </w:t>
+      </w:r>
+      <w:proofErr w:type="spellStart"/>
+      <w:r>
+        <w:rPr>
+          <w:sz w:val="28"/>
+          <w:lang w:val="en-US"/>
+        </w:rPr>
+        <w:t>humi</w:t>
+      </w:r>
+      <w:proofErr w:type="spellEnd"/>
+      <w:r>
+        <w:rPr>
+          <w:sz w:val="28"/>
+        </w:rPr>
+        <w:t xml:space="preserve">% </w:t>
+      </w:r>
+      <w:r>
+        <w:rPr>
+          <w:sz w:val="28"/>
+        </w:rPr>
+        <w:tab/>
+      </w:r>
+      <w:r>
+        <w:rPr>
+          <w:sz w:val="28"/>
+        </w:rPr>
+        <w:tab/>
+      </w:r>
+      <w:r>
+        <w:rPr>
+          <w:sz w:val="28"/>
+        </w:rPr>
+        <w:t xml:space="preserve">Атм. давление </w:t>
+      </w:r>
+      <w:r>
+        <w:rPr>
+          <w:sz w:val="28"/>
+          <w:lang w:val="en-US"/>
+        </w:rPr>
+        <w:t>pressure</w:t>
+      </w:r>
+      <w:r>
+        <w:rPr>
+          <w:sz w:val="28"/>
+        </w:rPr>
+        <w:t xml:space="preserve"> кПа</w:t>
+      </w:r>
+    </w:p>
+    <w:p>
+      <w:pPr>
+        <w:spacing w:after="0" w:line="240" w:lineRule="auto"/>
+        <w:rPr>
+          <w:sz w:val="28"/>
+        </w:rPr>
+      </w:pPr>
+      <w:r>
+        <w:rPr>
+          <w:sz w:val="28"/>
+        </w:rPr>
+        <w:t xml:space="preserve">Стенд: </w:t>
+      </w:r>
+      <w:proofErr w:type="spellStart"/>
+      <w:r>
+        <w:rPr>
+          <w:sz w:val="28"/>
+          <w:lang w:val="en-US"/>
+        </w:rPr>
+        <w:t>stendn</w:t>
+      </w:r>
+      <w:proofErr w:type="spellEnd"/>
+      <w:r>
+        <w:rPr>
+          <w:sz w:val="28"/>
+        </w:rPr>
+        <w:t xml:space="preserve">      аттестован: </w:t>
+      </w:r>
+      <w:proofErr w:type="spellStart"/>
+      <w:r>
+        <w:rPr>
+          <w:sz w:val="28"/>
+          <w:lang w:val="en-US"/>
+        </w:rPr>
+        <w:t>stenda</w:t>
+      </w:r>
+      <w:proofErr w:type="spellEnd"/>
+    </w:p>
+    <w:p>
+      <w:pPr>
+        <w:spacing w:after="0" w:line="240" w:lineRule="auto"/>
+        <w:rPr>
+          <w:sz w:val="28"/>
+          <w:u w:val="single"/>
         </w:rPr>
       </w:pPr>
       <w:r>
@@ -488,9 +537,122 @@
         <w:t>prim</w:t>
       </w:r>
     </w:p>
+    <w:p>
+      <w:pPr>
+        <w:spacing w:afterLines="50" w:after="120" w:line="240" w:lineRule="auto"/>
+        <w:rPr>
+          <w:sz w:val="28"/>
+          <w:u w:val="single"/>
+        </w:rPr>
+      </w:pPr>
+      <w:r>
+        <w:rPr>
+          <w:b/>
+          <w:bCs/>
+          <w:sz w:val="28"/>
+        </w:rPr>
+        <w:t>Параметры испытаний</w:t>
+      </w:r>
+      <w:r>
+        <w:rPr>
+          <w:sz w:val="28"/>
+        </w:rPr>
+        <w:t xml:space="preserve">: </w:t>
+      </w:r>
+      <w:r>
+        <w:rPr>
+          <w:sz w:val="28"/>
+          <w:lang w:val="en-US"/>
+        </w:rPr>
+        <w:t>U</w:t>
+      </w:r>
+      <w:proofErr w:type="spellStart"/>
+      <w:r>
+        <w:rPr>
+          <w:sz w:val="28"/>
+        </w:rPr>
+        <w:t>исп</w:t>
+      </w:r>
+      <w:proofErr w:type="spellEnd"/>
+      <w:r>
+        <w:rPr>
+          <w:sz w:val="28"/>
+        </w:rPr>
+        <w:t xml:space="preserve">= </w:t>
+      </w:r>
+      <w:proofErr w:type="spellStart"/>
+      <w:r>
+        <w:rPr>
+          <w:sz w:val="28"/>
+          <w:lang w:val="en-US"/>
+        </w:rPr>
+        <w:t>uisp</w:t>
+      </w:r>
+      <w:proofErr w:type="spellEnd"/>
+      <w:r>
+        <w:rPr>
+          <w:sz w:val="28"/>
+        </w:rPr>
+        <w:t xml:space="preserve">             В,  </w:t>
+      </w:r>
+      <w:proofErr w:type="spellStart"/>
+      <w:r>
+        <w:rPr>
+          <w:sz w:val="28"/>
+        </w:rPr>
+        <w:t>Рисп</w:t>
+      </w:r>
+      <w:proofErr w:type="spellEnd"/>
+      <w:r>
+        <w:rPr>
+          <w:sz w:val="28"/>
+        </w:rPr>
+        <w:t xml:space="preserve">=  </w:t>
+      </w:r>
+      <w:proofErr w:type="spellStart"/>
+      <w:r>
+        <w:rPr>
+          <w:sz w:val="28"/>
+          <w:lang w:val="en-US"/>
+        </w:rPr>
+        <w:t>pisp</w:t>
+      </w:r>
+      <w:proofErr w:type="spellEnd"/>
+      <w:r>
+        <w:rPr>
+          <w:sz w:val="28"/>
+        </w:rPr>
+        <w:t xml:space="preserve">            Вт, 2р=</w:t>
+      </w:r>
+      <w:proofErr w:type="spellStart"/>
+      <w:r>
+        <w:rPr>
+          <w:sz w:val="28"/>
+          <w:lang w:val="en-US"/>
+        </w:rPr>
+        <w:t>polu</w:t>
+      </w:r>
+      <w:r>
+        <w:rPr>
+          <w:sz w:val="28"/>
+          <w:lang w:val="en-US"/>
+        </w:rPr>
+        <w:t>t</w:t>
+      </w:r>
+      <w:bookmarkStart w:id="0" w:name="_GoBack"/>
+      <w:bookmarkEnd w:id="0"/>
+      <w:r>
+        <w:rPr>
+          <w:sz w:val="28"/>
+          <w:lang w:val="en-US"/>
+        </w:rPr>
+        <w:t>isp</w:t>
+      </w:r>
+      <w:proofErr w:type="spellEnd"/>
+    </w:p>
     <w:tbl>
       <w:tblPr>
-        <w:tblW w:w="10314" w:type="dxa"/>
+        <w:tblW w:w="10224" w:type="dxa"/>
         <w:tblBorders>
           <w:top w:val="double" w:sz="12" w:space="0" w:color="auto"/>
           <w:left w:val="double" w:sz="12" w:space="0" w:color="auto"/>
@@ -503,13 +665,13 @@
         <w:tblLook w:val="04A0" w:firstRow="1" w:lastRow="0" w:firstColumn="1" w:lastColumn="0" w:noHBand="0" w:noVBand="1"/>
       </w:tblPr>
       <w:tblGrid>
-        <w:gridCol w:w="6629"/>
+        <w:gridCol w:w="6539"/>
         <w:gridCol w:w="3685"/>
       </w:tblGrid>
       <w:tr>
         <w:tc>
           <w:tcPr>
-            <w:tcW w:w="6629" w:type="dxa"/>
+            <w:tcW w:w="6539" w:type="dxa"/>
             <w:tcBorders>
               <w:top w:val="single" w:sz="12" w:space="0" w:color="auto"/>
               <w:left w:val="single" w:sz="12" w:space="0" w:color="auto"/>
@@ -519,7 +681,7 @@
           </w:tcPr>
           <w:p>
             <w:pPr>
-              <w:spacing w:after="0"/>
+              <w:spacing w:after="0" w:line="240" w:lineRule="auto"/>
               <w:rPr>
                 <w:sz w:val="28"/>
               </w:rPr>
@@ -544,7 +706,7 @@
           </w:tcPr>
           <w:p>
             <w:pPr>
-              <w:spacing w:after="0"/>
+              <w:spacing w:after="0" w:line="240" w:lineRule="auto"/>
               <w:rPr>
                 <w:sz w:val="28"/>
               </w:rPr>
@@ -578,7 +740,7 @@
           </w:p>
           <w:p>
             <w:pPr>
-              <w:spacing w:after="0"/>
+              <w:spacing w:after="0" w:line="240" w:lineRule="auto"/>
               <w:jc w:val="center"/>
               <w:rPr>
                 <w:b/>
@@ -608,20 +770,21 @@
       <w:tblPr>
         <w:tblStyle w:val="a5"/>
         <w:tblpPr w:leftFromText="180" w:rightFromText="180" w:vertAnchor="text" w:horzAnchor="margin" w:tblpY="118"/>
-        <w:tblW w:w="10332" w:type="dxa"/>
+        <w:tblW w:w="10271" w:type="dxa"/>
+        <w:tblLayout w:type="fixed"/>
         <w:tblLook w:val="04A0" w:firstRow="1" w:lastRow="0" w:firstColumn="1" w:lastColumn="0" w:noHBand="0" w:noVBand="1"/>
       </w:tblPr>
       <w:tblGrid>
-        <w:gridCol w:w="3510"/>
-        <w:gridCol w:w="2127"/>
-        <w:gridCol w:w="1565"/>
-        <w:gridCol w:w="1565"/>
-        <w:gridCol w:w="1565"/>
+        <w:gridCol w:w="4097"/>
+        <w:gridCol w:w="2670"/>
+        <w:gridCol w:w="1170"/>
+        <w:gridCol w:w="1170"/>
+        <w:gridCol w:w="1164"/>
       </w:tblGrid>
       <w:tr>
         <w:tc>
           <w:tcPr>
-            <w:tcW w:w="3510" w:type="dxa"/>
+            <w:tcW w:w="4097" w:type="dxa"/>
             <w:tcBorders>
               <w:top w:val="nil"/>
               <w:left w:val="nil"/>
@@ -650,14 +813,11 @@
               <w:t>stred</w:t>
             </w:r>
             <w:proofErr w:type="spellEnd"/>
-            <w:r>
-              <w:t xml:space="preserve">    </w:t>
-            </w:r>
-          </w:p>
-        </w:tc>
-        <w:tc>
-          <w:tcPr>
-            <w:tcW w:w="2127" w:type="dxa"/>
+          </w:p>
+        </w:tc>
+        <w:tc>
+          <w:tcPr>
+            <w:tcW w:w="2670" w:type="dxa"/>
           </w:tcPr>
           <w:p>
             <w:pPr>
@@ -665,18 +825,22 @@
               <w:spacing w:after="0" w:line="240" w:lineRule="auto"/>
             </w:pPr>
             <w:r>
-              <w:t xml:space="preserve">Температура, ºС  </w:t>
-            </w:r>
-          </w:p>
-        </w:tc>
-        <w:tc>
-          <w:tcPr>
-            <w:tcW w:w="1565" w:type="dxa"/>
+              <w:t>Температура, ºС</w:t>
+            </w:r>
+          </w:p>
+        </w:tc>
+        <w:tc>
+          <w:tcPr>
+            <w:tcW w:w="1170" w:type="dxa"/>
           </w:tcPr>
           <w:p>
             <w:pPr>
               <w:pStyle w:val="2"/>
-              <w:spacing w:after="0" w:line="240" w:lineRule="auto"/>
+              <w:tabs>
+                <w:tab w:val="left" w:pos="1440"/>
+              </w:tabs>
+              <w:spacing w:after="0" w:line="240" w:lineRule="auto"/>
+              <w:ind w:rightChars="-321" w:right="-770"/>
               <w:rPr>
                 <w:b w:val="0"/>
               </w:rPr>
@@ -686,114 +850,51 @@
                 <w:b w:val="0"/>
                 <w:lang w:val="en-US"/>
               </w:rPr>
-              <w:t>t</w:t>
-            </w:r>
-            <w:r>
+              <w:t>tempersopr1</w:t>
+            </w:r>
+          </w:p>
+        </w:tc>
+        <w:tc>
+          <w:tcPr>
+            <w:tcW w:w="1170" w:type="dxa"/>
+          </w:tcPr>
+          <w:p>
+            <w:pPr>
+              <w:pStyle w:val="2"/>
+              <w:spacing w:after="0" w:line="240" w:lineRule="auto"/>
+              <w:ind w:rightChars="-402" w:right="-965"/>
               <w:rPr>
                 <w:b w:val="0"/>
-                <w:lang w:val="en-US"/>
-              </w:rPr>
-              <w:t>emper</w:t>
-            </w:r>
+              </w:rPr>
+            </w:pPr>
             <w:r>
               <w:rPr>
                 <w:b w:val="0"/>
                 <w:lang w:val="en-US"/>
               </w:rPr>
-              <w:t>sopr</w:t>
-            </w:r>
-            <w:r>
+              <w:t>tempersopr2</w:t>
+            </w:r>
+          </w:p>
+        </w:tc>
+        <w:tc>
+          <w:tcPr>
+            <w:tcW w:w="1164" w:type="dxa"/>
+          </w:tcPr>
+          <w:p>
+            <w:pPr>
+              <w:pStyle w:val="2"/>
+              <w:spacing w:after="0" w:line="240" w:lineRule="auto"/>
+              <w:ind w:rightChars="-298" w:right="-715"/>
               <w:rPr>
                 <w:b w:val="0"/>
-                <w:lang w:val="en-US"/>
-              </w:rPr>
-              <w:t>1</w:t>
-            </w:r>
-          </w:p>
-        </w:tc>
-        <w:tc>
-          <w:tcPr>
-            <w:tcW w:w="1565" w:type="dxa"/>
-          </w:tcPr>
-          <w:p>
-            <w:pPr>
-              <w:pStyle w:val="2"/>
-              <w:spacing w:after="0" w:line="240" w:lineRule="auto"/>
+              </w:rPr>
+            </w:pPr>
+            <w:r>
               <w:rPr>
                 <w:b w:val="0"/>
-              </w:rPr>
-            </w:pPr>
-            <w:r>
-              <w:rPr>
-                <w:b w:val="0"/>
-                <w:lang w:val="en-US"/>
-              </w:rPr>
-              <w:t>t</w:t>
-            </w:r>
-            <w:r>
-              <w:rPr>
-                <w:b w:val="0"/>
-                <w:lang w:val="en-US"/>
-              </w:rPr>
-              <w:t>emper</w:t>
-            </w:r>
-            <w:r>
-              <w:rPr>
-                <w:b w:val="0"/>
-                <w:lang w:val="en-US"/>
-              </w:rPr>
-              <w:t>sopr</w:t>
-            </w:r>
-            <w:r>
-              <w:rPr>
-                <w:b w:val="0"/>
-                <w:lang w:val="en-US"/>
-              </w:rPr>
-              <w:t>2</w:t>
-            </w:r>
-          </w:p>
-        </w:tc>
-        <w:tc>
-          <w:tcPr>
-            <w:tcW w:w="1565" w:type="dxa"/>
-          </w:tcPr>
-          <w:p>
-            <w:pPr>
-              <w:pStyle w:val="2"/>
-              <w:spacing w:after="0" w:line="240" w:lineRule="auto"/>
-              <w:rPr>
-                <w:b w:val="0"/>
-              </w:rPr>
-            </w:pPr>
-            <w:r>
-              <w:rPr>
-                <w:b w:val="0"/>
-                <w:lang w:val="en-US"/>
-              </w:rPr>
-              <w:t>t</w:t>
-            </w:r>
-            <w:r>
-              <w:rPr>
-                <w:b w:val="0"/>
-                <w:lang w:val="en-US"/>
-              </w:rPr>
-              <w:t>emper</w:t>
-            </w:r>
-            <w:r>
-              <w:rPr>
-                <w:b w:val="0"/>
-                <w:lang w:val="en-US"/>
-              </w:rPr>
-              <w:t>sopr</w:t>
-            </w:r>
-            <w:bookmarkStart w:id="0" w:name="_GoBack"/>
-            <w:bookmarkEnd w:id="0"/>
-            <w:r>
-              <w:rPr>
-                <w:b w:val="0"/>
-                <w:lang w:val="en-US"/>
-              </w:rPr>
-              <w:t>3</w:t>
+                <w:lang w:val="en-US"/>
+              </w:rPr>
+              <w:t>tempersopr3</w:t>
             </w:r>
           </w:p>
         </w:tc>
@@ -801,7 +902,7 @@
     </w:tbl>
     <w:p>
       <w:pPr>
-        <w:spacing w:after="0"/>
+        <w:spacing w:after="0" w:line="240" w:lineRule="auto"/>
         <w:rPr>
           <w:sz w:val="18"/>
           <w:szCs w:val="18"/>
@@ -914,25 +1015,7 @@
               <w:rPr>
                 <w:szCs w:val="24"/>
               </w:rPr>
-              <w:t>(</w:t>
-            </w:r>
-            <w:r>
-              <w:rPr>
-                <w:szCs w:val="24"/>
-              </w:rPr>
-              <w:t>Главная обмотка*</w:t>
-            </w:r>
-            <w:r>
-              <w:rPr>
-                <w:szCs w:val="24"/>
-              </w:rPr>
-              <w:t>*</w:t>
-            </w:r>
-            <w:r>
-              <w:rPr>
-                <w:szCs w:val="24"/>
-              </w:rPr>
-              <w:t>)</w:t>
+              <w:t>(Главная обмотка**)</w:t>
             </w:r>
           </w:p>
         </w:tc>
@@ -1033,19 +1116,7 @@
               <w:rPr>
                 <w:szCs w:val="24"/>
               </w:rPr>
-              <w:t>. обмотка*</w:t>
-            </w:r>
-            <w:r>
-              <w:rPr>
-                <w:szCs w:val="24"/>
-              </w:rPr>
-              <w:t>*</w:t>
-            </w:r>
-            <w:r>
-              <w:rPr>
-                <w:szCs w:val="24"/>
-              </w:rPr>
-              <w:t>)</w:t>
+              <w:t>. обмотка**)</w:t>
             </w:r>
           </w:p>
         </w:tc>
@@ -1124,61 +1195,40 @@
                 <w:lang w:val="ru-RU"/>
               </w:rPr>
             </w:pPr>
+            <w:proofErr w:type="gramStart"/>
             <w:r>
               <w:rPr>
                 <w:sz w:val="24"/>
                 <w:szCs w:val="24"/>
                 <w:lang w:val="ru-RU"/>
               </w:rPr>
-              <w:t xml:space="preserve">Сопротивление </w:t>
-            </w:r>
+              <w:t>Сопротивление  изоляции</w:t>
+            </w:r>
+            <w:proofErr w:type="gramEnd"/>
             <w:r>
               <w:rPr>
                 <w:sz w:val="24"/>
                 <w:szCs w:val="24"/>
                 <w:lang w:val="ru-RU"/>
               </w:rPr>
-              <w:t>(</w:t>
-            </w:r>
-            <w:r>
-              <w:rPr>
-                <w:sz w:val="24"/>
-                <w:szCs w:val="24"/>
-              </w:rPr>
-              <w:t>R</w:t>
-            </w:r>
+              <w:t xml:space="preserve"> обмоток статора (</w:t>
+            </w:r>
+            <w:proofErr w:type="spellStart"/>
             <w:r>
               <w:rPr>
                 <w:sz w:val="24"/>
                 <w:szCs w:val="24"/>
                 <w:lang w:val="ru-RU"/>
               </w:rPr>
-              <w:t xml:space="preserve">) </w:t>
-            </w:r>
+              <w:t>холодн</w:t>
+            </w:r>
+            <w:proofErr w:type="spellEnd"/>
             <w:r>
               <w:rPr>
                 <w:sz w:val="24"/>
                 <w:szCs w:val="24"/>
                 <w:lang w:val="ru-RU"/>
               </w:rPr>
-              <w:t>изоляции обмоток статора (</w:t>
-            </w:r>
-            <w:proofErr w:type="spellStart"/>
-            <w:r>
-              <w:rPr>
-                <w:sz w:val="24"/>
-                <w:szCs w:val="24"/>
-                <w:lang w:val="ru-RU"/>
-              </w:rPr>
-              <w:t>холодн</w:t>
-            </w:r>
-            <w:proofErr w:type="spellEnd"/>
-            <w:r>
-              <w:rPr>
-                <w:sz w:val="24"/>
-                <w:szCs w:val="24"/>
-                <w:lang w:val="ru-RU"/>
-              </w:rPr>
               <w:t>.)</w:t>
             </w:r>
           </w:p>
@@ -1195,10 +1245,13 @@
               <w:right w:val="single" w:sz="2" w:space="0" w:color="auto"/>
             </w:tcBorders>
             <w:shd w:val="clear" w:color="auto" w:fill="auto"/>
-          </w:tcPr>
-          <w:p>
-            <w:pPr>
-              <w:spacing w:after="0" w:line="240" w:lineRule="auto"/>
+            <w:vAlign w:val="center"/>
+          </w:tcPr>
+          <w:p>
+            <w:pPr>
+              <w:spacing w:after="0" w:line="240" w:lineRule="auto"/>
+              <w:ind w:firstLineChars="85" w:firstLine="238"/>
+              <w:jc w:val="both"/>
               <w:rPr>
                 <w:sz w:val="28"/>
                 <w:lang w:val="en-US"/>
@@ -1223,10 +1276,13 @@
               <w:right w:val="single" w:sz="2" w:space="0" w:color="auto"/>
             </w:tcBorders>
             <w:shd w:val="clear" w:color="auto" w:fill="auto"/>
-          </w:tcPr>
-          <w:p>
-            <w:pPr>
-              <w:spacing w:after="0" w:line="240" w:lineRule="auto"/>
+            <w:vAlign w:val="center"/>
+          </w:tcPr>
+          <w:p>
+            <w:pPr>
+              <w:spacing w:after="0" w:line="240" w:lineRule="auto"/>
+              <w:ind w:firstLineChars="85" w:firstLine="238"/>
+              <w:jc w:val="both"/>
               <w:rPr>
                 <w:sz w:val="28"/>
                 <w:lang w:val="en-US"/>
@@ -1251,10 +1307,13 @@
               <w:right w:val="single" w:sz="12" w:space="0" w:color="auto"/>
             </w:tcBorders>
             <w:shd w:val="clear" w:color="auto" w:fill="auto"/>
-          </w:tcPr>
-          <w:p>
-            <w:pPr>
-              <w:spacing w:after="0" w:line="240" w:lineRule="auto"/>
+            <w:vAlign w:val="center"/>
+          </w:tcPr>
+          <w:p>
+            <w:pPr>
+              <w:spacing w:after="0" w:line="240" w:lineRule="auto"/>
+              <w:ind w:firstLineChars="85" w:firstLine="238"/>
+              <w:jc w:val="both"/>
               <w:rPr>
                 <w:sz w:val="28"/>
                 <w:lang w:val="en-US"/>
@@ -1359,6 +1418,7 @@
           <w:p>
             <w:pPr>
               <w:spacing w:after="0" w:line="240" w:lineRule="auto"/>
+              <w:ind w:firstLineChars="85" w:firstLine="238"/>
               <w:rPr>
                 <w:sz w:val="28"/>
                 <w:lang w:val="en-US"/>
@@ -1387,6 +1447,7 @@
           <w:p>
             <w:pPr>
               <w:spacing w:after="0" w:line="240" w:lineRule="auto"/>
+              <w:ind w:firstLineChars="85" w:firstLine="238"/>
               <w:rPr>
                 <w:sz w:val="28"/>
                 <w:lang w:val="en-US"/>
@@ -1415,6 +1476,7 @@
           <w:p>
             <w:pPr>
               <w:spacing w:after="0" w:line="240" w:lineRule="auto"/>
+              <w:ind w:firstLineChars="85" w:firstLine="238"/>
               <w:rPr>
                 <w:sz w:val="28"/>
                 <w:lang w:val="en-US"/>
@@ -1523,6 +1585,7 @@
           <w:p>
             <w:pPr>
               <w:spacing w:after="0" w:line="240" w:lineRule="auto"/>
+              <w:ind w:firstLineChars="85" w:firstLine="238"/>
               <w:rPr>
                 <w:sz w:val="28"/>
                 <w:lang w:val="en-US"/>
@@ -1551,6 +1614,7 @@
           <w:p>
             <w:pPr>
               <w:spacing w:after="0" w:line="240" w:lineRule="auto"/>
+              <w:ind w:firstLineChars="85" w:firstLine="238"/>
               <w:rPr>
                 <w:sz w:val="28"/>
                 <w:lang w:val="en-US"/>
@@ -1579,6 +1643,7 @@
           <w:p>
             <w:pPr>
               <w:spacing w:after="0" w:line="240" w:lineRule="auto"/>
+              <w:ind w:firstLineChars="85" w:firstLine="238"/>
               <w:rPr>
                 <w:sz w:val="28"/>
                 <w:lang w:val="en-US"/>
@@ -1628,13 +1693,13 @@
               <w:spacing w:after="0" w:line="240" w:lineRule="auto"/>
               <w:jc w:val="center"/>
               <w:rPr>
-                <w:sz w:val="28"/>
+                <w:szCs w:val="24"/>
               </w:rPr>
             </w:pPr>
             <w:proofErr w:type="spellStart"/>
             <w:r>
               <w:rPr>
-                <w:sz w:val="28"/>
+                <w:szCs w:val="24"/>
               </w:rPr>
               <w:t>rizolvk</w:t>
             </w:r>
@@ -1657,13 +1722,13 @@
               <w:spacing w:after="0" w:line="240" w:lineRule="auto"/>
               <w:jc w:val="center"/>
               <w:rPr>
-                <w:sz w:val="28"/>
+                <w:szCs w:val="24"/>
               </w:rPr>
             </w:pPr>
             <w:proofErr w:type="spellStart"/>
             <w:r>
               <w:rPr>
-                <w:sz w:val="28"/>
+                <w:szCs w:val="24"/>
               </w:rPr>
               <w:t>rizolob</w:t>
             </w:r>
@@ -1675,7 +1740,7 @@
     <w:p>
       <w:pPr>
         <w:pStyle w:val="2"/>
-        <w:spacing w:before="240" w:after="0"/>
+        <w:spacing w:before="240" w:after="0" w:line="240" w:lineRule="auto"/>
       </w:pPr>
       <w:r>
         <w:t xml:space="preserve">Холостой ход </w:t>
@@ -1696,9 +1761,9 @@
       <w:tblGrid>
         <w:gridCol w:w="534"/>
         <w:gridCol w:w="1275"/>
-        <w:gridCol w:w="1701"/>
-        <w:gridCol w:w="2127"/>
-        <w:gridCol w:w="1701"/>
+        <w:gridCol w:w="1556"/>
+        <w:gridCol w:w="1787"/>
+        <w:gridCol w:w="2186"/>
         <w:gridCol w:w="283"/>
         <w:gridCol w:w="2693"/>
       </w:tblGrid>
@@ -1762,7 +1827,7 @@
         </w:tc>
         <w:tc>
           <w:tcPr>
-            <w:tcW w:w="1701" w:type="dxa"/>
+            <w:tcW w:w="1556" w:type="dxa"/>
             <w:tcBorders>
               <w:top w:val="single" w:sz="12" w:space="0" w:color="auto"/>
               <w:left w:val="single" w:sz="2" w:space="0" w:color="auto"/>
@@ -1791,7 +1856,7 @@
         </w:tc>
         <w:tc>
           <w:tcPr>
-            <w:tcW w:w="2127" w:type="dxa"/>
+            <w:tcW w:w="1787" w:type="dxa"/>
             <w:tcBorders>
               <w:top w:val="single" w:sz="12" w:space="0" w:color="auto"/>
               <w:left w:val="single" w:sz="2" w:space="0" w:color="auto"/>
@@ -1829,7 +1894,7 @@
         </w:tc>
         <w:tc>
           <w:tcPr>
-            <w:tcW w:w="1701" w:type="dxa"/>
+            <w:tcW w:w="2186" w:type="dxa"/>
             <w:tcBorders>
               <w:top w:val="single" w:sz="12" w:space="0" w:color="auto"/>
               <w:left w:val="single" w:sz="2" w:space="0" w:color="auto"/>
@@ -1841,6 +1906,7 @@
           <w:p>
             <w:pPr>
               <w:spacing w:after="0" w:line="240" w:lineRule="auto"/>
+              <w:ind w:rightChars="-181" w:right="-434"/>
               <w:jc w:val="center"/>
               <w:rPr>
                 <w:sz w:val="28"/>
@@ -1852,7 +1918,7 @@
                 <w:sz w:val="28"/>
                 <w:lang w:val="en-US"/>
               </w:rPr>
-              <w:t xml:space="preserve">R(R║),  </w:t>
+              <w:t xml:space="preserve">R(R║), </w:t>
             </w:r>
             <w:proofErr w:type="spellStart"/>
             <w:r>
@@ -1968,7 +2034,7 @@
         </w:tc>
         <w:tc>
           <w:tcPr>
-            <w:tcW w:w="1701" w:type="dxa"/>
+            <w:tcW w:w="1556" w:type="dxa"/>
             <w:tcBorders>
               <w:top w:val="single" w:sz="12" w:space="0" w:color="auto"/>
               <w:left w:val="single" w:sz="2" w:space="0" w:color="auto"/>
@@ -1995,7 +2061,7 @@
         </w:tc>
         <w:tc>
           <w:tcPr>
-            <w:tcW w:w="2127" w:type="dxa"/>
+            <w:tcW w:w="1787" w:type="dxa"/>
             <w:tcBorders>
               <w:top w:val="single" w:sz="12" w:space="0" w:color="auto"/>
               <w:left w:val="single" w:sz="2" w:space="0" w:color="auto"/>
@@ -2022,7 +2088,7 @@
         </w:tc>
         <w:tc>
           <w:tcPr>
-            <w:tcW w:w="1701" w:type="dxa"/>
+            <w:tcW w:w="2186" w:type="dxa"/>
             <w:tcBorders>
               <w:top w:val="single" w:sz="12" w:space="0" w:color="auto"/>
               <w:left w:val="single" w:sz="2" w:space="0" w:color="auto"/>
@@ -2143,7 +2209,7 @@
         </w:tc>
         <w:tc>
           <w:tcPr>
-            <w:tcW w:w="1701" w:type="dxa"/>
+            <w:tcW w:w="1556" w:type="dxa"/>
             <w:tcBorders>
               <w:top w:val="single" w:sz="2" w:space="0" w:color="auto"/>
               <w:left w:val="single" w:sz="2" w:space="0" w:color="auto"/>
@@ -2170,7 +2236,7 @@
         </w:tc>
         <w:tc>
           <w:tcPr>
-            <w:tcW w:w="2127" w:type="dxa"/>
+            <w:tcW w:w="1787" w:type="dxa"/>
             <w:tcBorders>
               <w:top w:val="single" w:sz="2" w:space="0" w:color="auto"/>
               <w:left w:val="single" w:sz="2" w:space="0" w:color="auto"/>
@@ -2197,7 +2263,7 @@
         </w:tc>
         <w:tc>
           <w:tcPr>
-            <w:tcW w:w="1701" w:type="dxa"/>
+            <w:tcW w:w="2186" w:type="dxa"/>
             <w:tcBorders>
               <w:top w:val="single" w:sz="2" w:space="0" w:color="auto"/>
               <w:left w:val="single" w:sz="2" w:space="0" w:color="auto"/>
@@ -2315,7 +2381,7 @@
         </w:tc>
         <w:tc>
           <w:tcPr>
-            <w:tcW w:w="1701" w:type="dxa"/>
+            <w:tcW w:w="1556" w:type="dxa"/>
             <w:tcBorders>
               <w:top w:val="single" w:sz="2" w:space="0" w:color="auto"/>
               <w:left w:val="single" w:sz="2" w:space="0" w:color="auto"/>
@@ -2342,7 +2408,7 @@
         </w:tc>
         <w:tc>
           <w:tcPr>
-            <w:tcW w:w="2127" w:type="dxa"/>
+            <w:tcW w:w="1787" w:type="dxa"/>
             <w:tcBorders>
               <w:top w:val="single" w:sz="2" w:space="0" w:color="auto"/>
               <w:left w:val="single" w:sz="2" w:space="0" w:color="auto"/>
@@ -2369,7 +2435,7 @@
         </w:tc>
         <w:tc>
           <w:tcPr>
-            <w:tcW w:w="1701" w:type="dxa"/>
+            <w:tcW w:w="2186" w:type="dxa"/>
             <w:tcBorders>
               <w:top w:val="single" w:sz="2" w:space="0" w:color="auto"/>
               <w:left w:val="single" w:sz="2" w:space="0" w:color="auto"/>
@@ -2490,7 +2556,7 @@
         </w:tc>
         <w:tc>
           <w:tcPr>
-            <w:tcW w:w="1701" w:type="dxa"/>
+            <w:tcW w:w="1556" w:type="dxa"/>
             <w:tcBorders>
               <w:top w:val="single" w:sz="2" w:space="0" w:color="auto"/>
               <w:left w:val="single" w:sz="2" w:space="0" w:color="auto"/>
@@ -2517,7 +2583,7 @@
         </w:tc>
         <w:tc>
           <w:tcPr>
-            <w:tcW w:w="2127" w:type="dxa"/>
+            <w:tcW w:w="1787" w:type="dxa"/>
             <w:tcBorders>
               <w:top w:val="single" w:sz="2" w:space="0" w:color="auto"/>
               <w:left w:val="single" w:sz="2" w:space="0" w:color="auto"/>
@@ -2544,7 +2610,7 @@
         </w:tc>
         <w:tc>
           <w:tcPr>
-            <w:tcW w:w="1701" w:type="dxa"/>
+            <w:tcW w:w="2186" w:type="dxa"/>
             <w:tcBorders>
               <w:top w:val="single" w:sz="2" w:space="0" w:color="auto"/>
               <w:left w:val="single" w:sz="2" w:space="0" w:color="auto"/>
@@ -2691,7 +2757,7 @@
         </w:tc>
         <w:tc>
           <w:tcPr>
-            <w:tcW w:w="1701" w:type="dxa"/>
+            <w:tcW w:w="1556" w:type="dxa"/>
             <w:tcBorders>
               <w:top w:val="single" w:sz="2" w:space="0" w:color="auto"/>
               <w:left w:val="single" w:sz="2" w:space="0" w:color="auto"/>
@@ -2718,7 +2784,7 @@
         </w:tc>
         <w:tc>
           <w:tcPr>
-            <w:tcW w:w="2127" w:type="dxa"/>
+            <w:tcW w:w="1787" w:type="dxa"/>
             <w:tcBorders>
               <w:top w:val="single" w:sz="2" w:space="0" w:color="auto"/>
               <w:left w:val="single" w:sz="2" w:space="0" w:color="auto"/>
@@ -2745,7 +2811,7 @@
         </w:tc>
         <w:tc>
           <w:tcPr>
-            <w:tcW w:w="1701" w:type="dxa"/>
+            <w:tcW w:w="2186" w:type="dxa"/>
             <w:tcBorders>
               <w:top w:val="single" w:sz="2" w:space="0" w:color="auto"/>
               <w:left w:val="single" w:sz="2" w:space="0" w:color="auto"/>
@@ -2877,7 +2943,7 @@
         </w:tc>
         <w:tc>
           <w:tcPr>
-            <w:tcW w:w="1701" w:type="dxa"/>
+            <w:tcW w:w="1556" w:type="dxa"/>
             <w:tcBorders>
               <w:top w:val="single" w:sz="2" w:space="0" w:color="auto"/>
               <w:left w:val="single" w:sz="2" w:space="0" w:color="auto"/>
@@ -2904,7 +2970,7 @@
         </w:tc>
         <w:tc>
           <w:tcPr>
-            <w:tcW w:w="2127" w:type="dxa"/>
+            <w:tcW w:w="1787" w:type="dxa"/>
             <w:tcBorders>
               <w:top w:val="single" w:sz="2" w:space="0" w:color="auto"/>
               <w:left w:val="single" w:sz="2" w:space="0" w:color="auto"/>
@@ -2931,7 +2997,7 @@
         </w:tc>
         <w:tc>
           <w:tcPr>
-            <w:tcW w:w="1701" w:type="dxa"/>
+            <w:tcW w:w="2186" w:type="dxa"/>
             <w:tcBorders>
               <w:top w:val="single" w:sz="2" w:space="0" w:color="auto"/>
               <w:left w:val="single" w:sz="2" w:space="0" w:color="auto"/>
@@ -3050,7 +3116,7 @@
         </w:tc>
         <w:tc>
           <w:tcPr>
-            <w:tcW w:w="1701" w:type="dxa"/>
+            <w:tcW w:w="1556" w:type="dxa"/>
             <w:tcBorders>
               <w:top w:val="single" w:sz="2" w:space="0" w:color="auto"/>
               <w:left w:val="single" w:sz="2" w:space="0" w:color="auto"/>
@@ -3077,7 +3143,7 @@
         </w:tc>
         <w:tc>
           <w:tcPr>
-            <w:tcW w:w="2127" w:type="dxa"/>
+            <w:tcW w:w="1787" w:type="dxa"/>
             <w:tcBorders>
               <w:top w:val="single" w:sz="2" w:space="0" w:color="auto"/>
               <w:left w:val="single" w:sz="2" w:space="0" w:color="auto"/>
@@ -3104,7 +3170,7 @@
         </w:tc>
         <w:tc>
           <w:tcPr>
-            <w:tcW w:w="1701" w:type="dxa"/>
+            <w:tcW w:w="2186" w:type="dxa"/>
             <w:tcBorders>
               <w:top w:val="single" w:sz="2" w:space="0" w:color="auto"/>
               <w:left w:val="single" w:sz="2" w:space="0" w:color="auto"/>
@@ -3161,17 +3227,31 @@
           <w:p>
             <w:pPr>
               <w:spacing w:after="0" w:line="240" w:lineRule="auto"/>
-              <w:rPr>
-                <w:sz w:val="28"/>
-              </w:rPr>
-            </w:pPr>
-            <w:r>
-              <w:rPr>
-                <w:rFonts w:ascii="Times New Roman" w:hAnsi="Times New Roman"/>
-                <w:sz w:val="20"/>
-              </w:rPr>
-              <w:t>* 1-три конца</w:t>
-            </w:r>
+              <w:jc w:val="both"/>
+              <w:rPr>
+                <w:sz w:val="16"/>
+                <w:szCs w:val="16"/>
+                <w:lang w:val="en-US"/>
+              </w:rPr>
+            </w:pPr>
+            <w:r>
+              <w:rPr>
+                <w:sz w:val="16"/>
+                <w:szCs w:val="16"/>
+                <w:lang w:val="en-US"/>
+              </w:rPr>
+              <w:t xml:space="preserve">* 1-три </w:t>
+            </w:r>
+            <w:proofErr w:type="spellStart"/>
+            <w:r>
+              <w:rPr>
+                <w:sz w:val="16"/>
+                <w:szCs w:val="16"/>
+                <w:lang w:val="en-US"/>
+              </w:rPr>
+              <w:t>конца</w:t>
+            </w:r>
+            <w:proofErr w:type="spellEnd"/>
           </w:p>
         </w:tc>
       </w:tr>
@@ -3230,7 +3310,7 @@
         </w:tc>
         <w:tc>
           <w:tcPr>
-            <w:tcW w:w="1701" w:type="dxa"/>
+            <w:tcW w:w="1556" w:type="dxa"/>
             <w:tcBorders>
               <w:top w:val="single" w:sz="2" w:space="0" w:color="auto"/>
               <w:left w:val="single" w:sz="2" w:space="0" w:color="auto"/>
@@ -3257,7 +3337,7 @@
         </w:tc>
         <w:tc>
           <w:tcPr>
-            <w:tcW w:w="2127" w:type="dxa"/>
+            <w:tcW w:w="1787" w:type="dxa"/>
             <w:tcBorders>
               <w:top w:val="single" w:sz="2" w:space="0" w:color="auto"/>
               <w:left w:val="single" w:sz="2" w:space="0" w:color="auto"/>
@@ -3284,7 +3364,7 @@
         </w:tc>
         <w:tc>
           <w:tcPr>
-            <w:tcW w:w="1701" w:type="dxa"/>
+            <w:tcW w:w="2186" w:type="dxa"/>
             <w:tcBorders>
               <w:top w:val="single" w:sz="2" w:space="0" w:color="auto"/>
               <w:left w:val="single" w:sz="2" w:space="0" w:color="auto"/>
@@ -3341,23 +3421,49 @@
           <w:p>
             <w:pPr>
               <w:spacing w:after="0" w:line="240" w:lineRule="auto"/>
-              <w:rPr>
-                <w:sz w:val="28"/>
-              </w:rPr>
-            </w:pPr>
-            <w:r>
-              <w:rPr>
-                <w:sz w:val="28"/>
-              </w:rPr>
-              <w:t xml:space="preserve">   </w:t>
-            </w:r>
-            <w:r>
-              <w:rPr>
-                <w:rFonts w:ascii="Times New Roman" w:hAnsi="Times New Roman"/>
-                <w:sz w:val="20"/>
-              </w:rPr>
-              <w:t>2- шесть концов</w:t>
-            </w:r>
+              <w:jc w:val="both"/>
+              <w:rPr>
+                <w:sz w:val="16"/>
+                <w:szCs w:val="16"/>
+                <w:lang w:val="en-US"/>
+              </w:rPr>
+            </w:pPr>
+            <w:r>
+              <w:rPr>
+                <w:sz w:val="16"/>
+                <w:szCs w:val="16"/>
+                <w:lang w:val="en-US"/>
+              </w:rPr>
+              <w:t xml:space="preserve">   2- </w:t>
+            </w:r>
+            <w:proofErr w:type="spellStart"/>
+            <w:r>
+              <w:rPr>
+                <w:sz w:val="16"/>
+                <w:szCs w:val="16"/>
+                <w:lang w:val="en-US"/>
+              </w:rPr>
+              <w:t>шесть</w:t>
+            </w:r>
+            <w:proofErr w:type="spellEnd"/>
+            <w:r>
+              <w:rPr>
+                <w:sz w:val="16"/>
+                <w:szCs w:val="16"/>
+                <w:lang w:val="en-US"/>
+              </w:rPr>
+              <w:t xml:space="preserve"> </w:t>
+            </w:r>
+            <w:proofErr w:type="spellStart"/>
+            <w:r>
+              <w:rPr>
+                <w:sz w:val="16"/>
+                <w:szCs w:val="16"/>
+                <w:lang w:val="en-US"/>
+              </w:rPr>
+              <w:t>концов</w:t>
+            </w:r>
+            <w:proofErr w:type="spellEnd"/>
           </w:p>
         </w:tc>
       </w:tr>
@@ -3416,7 +3522,7 @@
         </w:tc>
         <w:tc>
           <w:tcPr>
-            <w:tcW w:w="1701" w:type="dxa"/>
+            <w:tcW w:w="1556" w:type="dxa"/>
             <w:tcBorders>
               <w:top w:val="single" w:sz="2" w:space="0" w:color="auto"/>
               <w:left w:val="single" w:sz="2" w:space="0" w:color="auto"/>
@@ -3443,7 +3549,7 @@
         </w:tc>
         <w:tc>
           <w:tcPr>
-            <w:tcW w:w="2127" w:type="dxa"/>
+            <w:tcW w:w="1787" w:type="dxa"/>
             <w:tcBorders>
               <w:top w:val="single" w:sz="2" w:space="0" w:color="auto"/>
               <w:left w:val="single" w:sz="2" w:space="0" w:color="auto"/>
@@ -3470,7 +3576,7 @@
         </w:tc>
         <w:tc>
           <w:tcPr>
-            <w:tcW w:w="1701" w:type="dxa"/>
+            <w:tcW w:w="2186" w:type="dxa"/>
             <w:tcBorders>
               <w:top w:val="single" w:sz="2" w:space="0" w:color="auto"/>
               <w:left w:val="single" w:sz="2" w:space="0" w:color="auto"/>
@@ -3527,17 +3633,49 @@
           <w:p>
             <w:pPr>
               <w:spacing w:after="0" w:line="240" w:lineRule="auto"/>
-              <w:rPr>
-                <w:sz w:val="28"/>
-              </w:rPr>
-            </w:pPr>
-            <w:r>
-              <w:rPr>
-                <w:rFonts w:ascii="Times New Roman" w:hAnsi="Times New Roman"/>
-                <w:sz w:val="20"/>
-              </w:rPr>
-              <w:t xml:space="preserve">   3- однофазный двигатель</w:t>
-            </w:r>
+              <w:jc w:val="both"/>
+              <w:rPr>
+                <w:sz w:val="16"/>
+                <w:szCs w:val="16"/>
+                <w:lang w:val="en-US"/>
+              </w:rPr>
+            </w:pPr>
+            <w:r>
+              <w:rPr>
+                <w:sz w:val="16"/>
+                <w:szCs w:val="16"/>
+                <w:lang w:val="en-US"/>
+              </w:rPr>
+              <w:t xml:space="preserve">   3- </w:t>
+            </w:r>
+            <w:proofErr w:type="spellStart"/>
+            <w:r>
+              <w:rPr>
+                <w:sz w:val="16"/>
+                <w:szCs w:val="16"/>
+                <w:lang w:val="en-US"/>
+              </w:rPr>
+              <w:t>однофазный</w:t>
+            </w:r>
+            <w:proofErr w:type="spellEnd"/>
+            <w:r>
+              <w:rPr>
+                <w:sz w:val="16"/>
+                <w:szCs w:val="16"/>
+                <w:lang w:val="en-US"/>
+              </w:rPr>
+              <w:t xml:space="preserve"> </w:t>
+            </w:r>
+            <w:proofErr w:type="spellStart"/>
+            <w:r>
+              <w:rPr>
+                <w:sz w:val="16"/>
+                <w:szCs w:val="16"/>
+                <w:lang w:val="en-US"/>
+              </w:rPr>
+              <w:t>двигатель</w:t>
+            </w:r>
+            <w:proofErr w:type="spellEnd"/>
           </w:p>
         </w:tc>
       </w:tr>
@@ -3596,7 +3734,7 @@
         </w:tc>
         <w:tc>
           <w:tcPr>
-            <w:tcW w:w="1701" w:type="dxa"/>
+            <w:tcW w:w="1556" w:type="dxa"/>
             <w:tcBorders>
               <w:top w:val="single" w:sz="2" w:space="0" w:color="auto"/>
               <w:left w:val="single" w:sz="2" w:space="0" w:color="auto"/>
@@ -3623,7 +3761,7 @@
         </w:tc>
         <w:tc>
           <w:tcPr>
-            <w:tcW w:w="2127" w:type="dxa"/>
+            <w:tcW w:w="1787" w:type="dxa"/>
             <w:tcBorders>
               <w:top w:val="single" w:sz="2" w:space="0" w:color="auto"/>
               <w:left w:val="single" w:sz="2" w:space="0" w:color="auto"/>
@@ -3650,7 +3788,7 @@
         </w:tc>
         <w:tc>
           <w:tcPr>
-            <w:tcW w:w="1701" w:type="dxa"/>
+            <w:tcW w:w="2186" w:type="dxa"/>
             <w:tcBorders>
               <w:top w:val="single" w:sz="2" w:space="0" w:color="auto"/>
               <w:left w:val="single" w:sz="2" w:space="0" w:color="auto"/>
@@ -3707,8 +3845,11 @@
           <w:p>
             <w:pPr>
               <w:spacing w:after="0" w:line="240" w:lineRule="auto"/>
-              <w:rPr>
-                <w:sz w:val="28"/>
+              <w:jc w:val="both"/>
+              <w:rPr>
+                <w:sz w:val="16"/>
+                <w:szCs w:val="16"/>
+                <w:lang w:val="en-US"/>
               </w:rPr>
             </w:pPr>
           </w:p>
@@ -3757,11 +3898,18 @@
                 <w:sz w:val="28"/>
               </w:rPr>
             </w:pPr>
-          </w:p>
-        </w:tc>
-        <w:tc>
-          <w:tcPr>
-            <w:tcW w:w="1701" w:type="dxa"/>
+            <w:r>
+              <w:rPr>
+                <w:sz w:val="28"/>
+                <w:lang w:val="en-US"/>
+              </w:rPr>
+              <w:t>u11hh</w:t>
+            </w:r>
+          </w:p>
+        </w:tc>
+        <w:tc>
+          <w:tcPr>
+            <w:tcW w:w="1556" w:type="dxa"/>
             <w:tcBorders>
               <w:top w:val="single" w:sz="2" w:space="0" w:color="auto"/>
               <w:left w:val="single" w:sz="2" w:space="0" w:color="auto"/>
@@ -3776,11 +3924,18 @@
                 <w:sz w:val="28"/>
               </w:rPr>
             </w:pPr>
-          </w:p>
-        </w:tc>
-        <w:tc>
-          <w:tcPr>
-            <w:tcW w:w="2127" w:type="dxa"/>
+            <w:r>
+              <w:rPr>
+                <w:sz w:val="28"/>
+                <w:lang w:val="en-US"/>
+              </w:rPr>
+              <w:t>i11hh</w:t>
+            </w:r>
+          </w:p>
+        </w:tc>
+        <w:tc>
+          <w:tcPr>
+            <w:tcW w:w="1787" w:type="dxa"/>
             <w:tcBorders>
               <w:top w:val="single" w:sz="2" w:space="0" w:color="auto"/>
               <w:left w:val="single" w:sz="2" w:space="0" w:color="auto"/>
@@ -3795,11 +3950,18 @@
                 <w:sz w:val="28"/>
               </w:rPr>
             </w:pPr>
-          </w:p>
-        </w:tc>
-        <w:tc>
-          <w:tcPr>
-            <w:tcW w:w="1701" w:type="dxa"/>
+            <w:r>
+              <w:rPr>
+                <w:sz w:val="28"/>
+                <w:lang w:val="en-US"/>
+              </w:rPr>
+              <w:t>p11hh</w:t>
+            </w:r>
+          </w:p>
+        </w:tc>
+        <w:tc>
+          <w:tcPr>
+            <w:tcW w:w="2186" w:type="dxa"/>
             <w:tcBorders>
               <w:top w:val="single" w:sz="2" w:space="0" w:color="auto"/>
               <w:left w:val="single" w:sz="2" w:space="0" w:color="auto"/>
@@ -3814,6 +3976,13 @@
                 <w:sz w:val="28"/>
               </w:rPr>
             </w:pPr>
+            <w:r>
+              <w:rPr>
+                <w:sz w:val="28"/>
+                <w:lang w:val="en-US"/>
+              </w:rPr>
+              <w:t>R11hh</w:t>
+            </w:r>
           </w:p>
         </w:tc>
         <w:tc>
@@ -3848,17 +4017,49 @@
           <w:p>
             <w:pPr>
               <w:spacing w:after="0" w:line="240" w:lineRule="auto"/>
-              <w:rPr>
-                <w:sz w:val="28"/>
-              </w:rPr>
-            </w:pPr>
-            <w:r>
-              <w:rPr>
-                <w:rFonts w:ascii="Times New Roman" w:hAnsi="Times New Roman"/>
-                <w:sz w:val="20"/>
-              </w:rPr>
-              <w:t>**-однофазный двигатель</w:t>
-            </w:r>
+              <w:jc w:val="both"/>
+              <w:rPr>
+                <w:sz w:val="16"/>
+                <w:szCs w:val="16"/>
+                <w:lang w:val="en-US"/>
+              </w:rPr>
+            </w:pPr>
+            <w:r>
+              <w:rPr>
+                <w:sz w:val="16"/>
+                <w:szCs w:val="16"/>
+                <w:lang w:val="en-US"/>
+              </w:rPr>
+              <w:t>**-</w:t>
+            </w:r>
+            <w:proofErr w:type="spellStart"/>
+            <w:r>
+              <w:rPr>
+                <w:sz w:val="16"/>
+                <w:szCs w:val="16"/>
+                <w:lang w:val="en-US"/>
+              </w:rPr>
+              <w:t>однофазный</w:t>
+            </w:r>
+            <w:proofErr w:type="spellEnd"/>
+            <w:r>
+              <w:rPr>
+                <w:sz w:val="16"/>
+                <w:szCs w:val="16"/>
+                <w:lang w:val="en-US"/>
+              </w:rPr>
+              <w:t xml:space="preserve"> </w:t>
+            </w:r>
+            <w:proofErr w:type="spellStart"/>
+            <w:r>
+              <w:rPr>
+                <w:sz w:val="16"/>
+                <w:szCs w:val="16"/>
+                <w:lang w:val="en-US"/>
+              </w:rPr>
+              <w:t>двигатель</w:t>
+            </w:r>
+            <w:proofErr w:type="spellEnd"/>
           </w:p>
         </w:tc>
       </w:tr>
@@ -3905,11 +4106,18 @@
                 <w:sz w:val="28"/>
               </w:rPr>
             </w:pPr>
-          </w:p>
-        </w:tc>
-        <w:tc>
-          <w:tcPr>
-            <w:tcW w:w="1701" w:type="dxa"/>
+            <w:r>
+              <w:rPr>
+                <w:sz w:val="28"/>
+                <w:lang w:val="en-US"/>
+              </w:rPr>
+              <w:t>u12hh</w:t>
+            </w:r>
+          </w:p>
+        </w:tc>
+        <w:tc>
+          <w:tcPr>
+            <w:tcW w:w="1556" w:type="dxa"/>
             <w:tcBorders>
               <w:top w:val="single" w:sz="2" w:space="0" w:color="auto"/>
               <w:left w:val="single" w:sz="2" w:space="0" w:color="auto"/>
@@ -3924,11 +4132,18 @@
                 <w:sz w:val="28"/>
               </w:rPr>
             </w:pPr>
-          </w:p>
-        </w:tc>
-        <w:tc>
-          <w:tcPr>
-            <w:tcW w:w="2127" w:type="dxa"/>
+            <w:r>
+              <w:rPr>
+                <w:sz w:val="28"/>
+                <w:lang w:val="en-US"/>
+              </w:rPr>
+              <w:t>i12hh</w:t>
+            </w:r>
+          </w:p>
+        </w:tc>
+        <w:tc>
+          <w:tcPr>
+            <w:tcW w:w="1787" w:type="dxa"/>
             <w:tcBorders>
               <w:top w:val="single" w:sz="2" w:space="0" w:color="auto"/>
               <w:left w:val="single" w:sz="2" w:space="0" w:color="auto"/>
@@ -3943,11 +4158,18 @@
                 <w:sz w:val="28"/>
               </w:rPr>
             </w:pPr>
-          </w:p>
-        </w:tc>
-        <w:tc>
-          <w:tcPr>
-            <w:tcW w:w="1701" w:type="dxa"/>
+            <w:r>
+              <w:rPr>
+                <w:sz w:val="28"/>
+                <w:lang w:val="en-US"/>
+              </w:rPr>
+              <w:t>p12hh</w:t>
+            </w:r>
+          </w:p>
+        </w:tc>
+        <w:tc>
+          <w:tcPr>
+            <w:tcW w:w="2186" w:type="dxa"/>
             <w:tcBorders>
               <w:top w:val="single" w:sz="2" w:space="0" w:color="auto"/>
               <w:left w:val="single" w:sz="2" w:space="0" w:color="auto"/>
@@ -3962,6 +4184,13 @@
                 <w:sz w:val="28"/>
               </w:rPr>
             </w:pPr>
+            <w:r>
+              <w:rPr>
+                <w:sz w:val="28"/>
+                <w:lang w:val="en-US"/>
+              </w:rPr>
+              <w:t>R12hh</w:t>
+            </w:r>
           </w:p>
         </w:tc>
         <w:tc>
@@ -3996,64 +4225,81 @@
           <w:p>
             <w:pPr>
               <w:spacing w:after="0" w:line="240" w:lineRule="auto"/>
-              <w:rPr>
-                <w:sz w:val="28"/>
-              </w:rPr>
-            </w:pPr>
-            <w:r>
-              <w:rPr>
-                <w:rFonts w:ascii="Times New Roman" w:hAnsi="Times New Roman"/>
-                <w:sz w:val="20"/>
+              <w:jc w:val="both"/>
+              <w:rPr>
+                <w:sz w:val="16"/>
+                <w:szCs w:val="16"/>
+              </w:rPr>
+            </w:pPr>
+            <w:r>
+              <w:rPr>
+                <w:sz w:val="16"/>
+                <w:szCs w:val="16"/>
               </w:rPr>
               <w:t xml:space="preserve">***-если </w:t>
             </w:r>
+            <w:r>
+              <w:rPr>
+                <w:sz w:val="16"/>
+                <w:szCs w:val="16"/>
+                <w:lang w:val="en-US"/>
+              </w:rPr>
+              <w:t>I</w:t>
+            </w:r>
             <w:proofErr w:type="spellStart"/>
-            <w:r>
-              <w:rPr>
-                <w:rFonts w:ascii="Times New Roman" w:hAnsi="Times New Roman"/>
-                <w:sz w:val="20"/>
+            <w:proofErr w:type="gramStart"/>
+            <w:r>
+              <w:rPr>
+                <w:sz w:val="16"/>
+                <w:szCs w:val="16"/>
+              </w:rPr>
+              <w:t>хх</w:t>
+            </w:r>
+            <w:proofErr w:type="spellEnd"/>
+            <w:r>
+              <w:rPr>
+                <w:sz w:val="16"/>
+                <w:szCs w:val="16"/>
+              </w:rPr>
+              <w:t>(</w:t>
+            </w:r>
+            <w:proofErr w:type="gramEnd"/>
+            <w:r>
+              <w:rPr>
+                <w:sz w:val="16"/>
+                <w:szCs w:val="16"/>
+              </w:rPr>
+              <w:t>при 1,3</w:t>
+            </w:r>
+            <w:r>
+              <w:rPr>
+                <w:sz w:val="16"/>
+                <w:szCs w:val="16"/>
+                <w:lang w:val="en-US"/>
+              </w:rPr>
+              <w:t>U</w:t>
+            </w:r>
+            <w:r>
+              <w:rPr>
+                <w:sz w:val="16"/>
+                <w:szCs w:val="16"/>
+              </w:rPr>
+              <w:t>н )&gt;</w:t>
+            </w:r>
+            <w:r>
+              <w:rPr>
+                <w:sz w:val="16"/>
+                <w:szCs w:val="16"/>
+                <w:lang w:val="en-US"/>
               </w:rPr>
               <w:t>I</w:t>
             </w:r>
-            <w:proofErr w:type="gramStart"/>
-            <w:r>
-              <w:rPr>
-                <w:rFonts w:ascii="Times New Roman" w:hAnsi="Times New Roman"/>
-                <w:sz w:val="20"/>
-              </w:rPr>
-              <w:t>хх</w:t>
-            </w:r>
-            <w:proofErr w:type="spellEnd"/>
-            <w:r>
-              <w:rPr>
-                <w:rFonts w:ascii="Times New Roman" w:hAnsi="Times New Roman"/>
-                <w:sz w:val="20"/>
-              </w:rPr>
-              <w:t>(</w:t>
-            </w:r>
-            <w:proofErr w:type="gramEnd"/>
-            <w:r>
-              <w:rPr>
-                <w:rFonts w:ascii="Times New Roman" w:hAnsi="Times New Roman"/>
-                <w:sz w:val="20"/>
-              </w:rPr>
-              <w:t>при 1,3Uн )&gt;</w:t>
-            </w:r>
-            <w:proofErr w:type="spellStart"/>
-            <w:r>
-              <w:rPr>
-                <w:rFonts w:ascii="Times New Roman" w:hAnsi="Times New Roman"/>
-                <w:sz w:val="20"/>
-              </w:rPr>
-              <w:t>Iн</w:t>
-            </w:r>
-            <w:proofErr w:type="spellEnd"/>
-            <w:r>
-              <w:rPr>
-                <w:rFonts w:ascii="Times New Roman" w:hAnsi="Times New Roman"/>
-                <w:sz w:val="20"/>
-              </w:rPr>
-              <w:t>, 4АС</w:t>
+            <w:r>
+              <w:rPr>
+                <w:sz w:val="16"/>
+                <w:szCs w:val="16"/>
+              </w:rPr>
+              <w:t>н, 4АС</w:t>
             </w:r>
           </w:p>
         </w:tc>
@@ -4062,7 +4308,7 @@
     <w:p>
       <w:pPr>
         <w:pStyle w:val="2"/>
-        <w:spacing w:after="0"/>
+        <w:spacing w:after="0" w:line="240" w:lineRule="auto"/>
         <w:rPr>
           <w:sz w:val="8"/>
           <w:szCs w:val="8"/>
@@ -4073,10 +4319,7 @@
       </w:r>
       <w:r>
         <w:lastRenderedPageBreak/>
-        <w:t xml:space="preserve">Короткое замыкание  </w:t>
-      </w:r>
-      <w:r>
-        <w:t xml:space="preserve">                                                                   </w:t>
+        <w:t xml:space="preserve">Короткое замыкание                                                          </w:t>
       </w:r>
       <w:r>
         <w:rPr>
@@ -4085,6 +4328,7 @@
         </w:rPr>
         <w:t>R</w:t>
       </w:r>
+      <w:proofErr w:type="gramStart"/>
       <w:r>
         <w:rPr>
           <w:b w:val="0"/>
@@ -4095,12 +4339,12 @@
       <w:r>
         <w:rPr>
           <w:b w:val="0"/>
-          <w:u w:val="single"/>
           <w:lang w:val="en-US"/>
         </w:rPr>
         <w:t>rkz</w:t>
       </w:r>
       <w:proofErr w:type="spellEnd"/>
+      <w:proofErr w:type="gramEnd"/>
       <w:r>
         <w:rPr>
           <w:b w:val="0"/>
@@ -4272,8 +4516,16 @@
               <w:rPr>
                 <w:sz w:val="28"/>
               </w:rPr>
-              <w:t>М, Н∙м</w:t>
-            </w:r>
+              <w:t xml:space="preserve">М, </w:t>
+            </w:r>
+            <w:proofErr w:type="spellStart"/>
+            <w:r>
+              <w:rPr>
+                <w:sz w:val="28"/>
+              </w:rPr>
+              <w:t>Н∙м</w:t>
+            </w:r>
+            <w:proofErr w:type="spellEnd"/>
           </w:p>
         </w:tc>
       </w:tr>
@@ -4956,7 +5208,7 @@
     </w:tbl>
     <w:p>
       <w:pPr>
-        <w:spacing w:after="0"/>
+        <w:spacing w:after="0" w:line="240" w:lineRule="auto"/>
         <w:rPr>
           <w:sz w:val="8"/>
           <w:szCs w:val="8"/>
@@ -4968,17 +5220,7 @@
       <w:pPr>
         <w:pStyle w:val="2"/>
         <w:spacing w:after="0" w:line="240" w:lineRule="auto"/>
-        <w:rPr>
-          <w:sz w:val="16"/>
-          <w:szCs w:val="16"/>
-        </w:rPr>
       </w:pPr>
-    </w:p>
-    <w:p>
-      <w:pPr>
-        <w:pStyle w:val="2"/>
-        <w:spacing w:after="0"/>
-      </w:pPr>
       <w:r>
         <w:t xml:space="preserve">Нагрев </w:t>
       </w:r>
@@ -4992,21 +5234,29 @@
         <w:rPr>
           <w:b w:val="0"/>
         </w:rPr>
-        <w:t xml:space="preserve">Режим работы   </w:t>
+        <w:t xml:space="preserve">Режим </w:t>
+      </w:r>
+      <w:proofErr w:type="gramStart"/>
+      <w:r>
+        <w:rPr>
+          <w:b w:val="0"/>
+        </w:rPr>
+        <w:t xml:space="preserve">работы:  </w:t>
       </w:r>
       <w:proofErr w:type="spellStart"/>
       <w:r>
         <w:rPr>
-          <w:u w:val="single"/>
+          <w:b w:val="0"/>
           <w:lang w:val="en-US"/>
         </w:rPr>
         <w:t>regim</w:t>
       </w:r>
       <w:proofErr w:type="spellEnd"/>
+      <w:proofErr w:type="gramEnd"/>
     </w:p>
     <w:tbl>
       <w:tblPr>
-        <w:tblW w:w="9889" w:type="dxa"/>
+        <w:tblW w:w="10260" w:type="dxa"/>
         <w:tblBorders>
           <w:top w:val="double" w:sz="12" w:space="0" w:color="auto"/>
           <w:left w:val="double" w:sz="12" w:space="0" w:color="auto"/>
@@ -5021,16 +5271,16 @@
       <w:tblGrid>
         <w:gridCol w:w="959"/>
         <w:gridCol w:w="787"/>
-        <w:gridCol w:w="882"/>
-        <w:gridCol w:w="1204"/>
-        <w:gridCol w:w="1134"/>
+        <w:gridCol w:w="997"/>
+        <w:gridCol w:w="1011"/>
+        <w:gridCol w:w="1212"/>
         <w:gridCol w:w="573"/>
         <w:gridCol w:w="574"/>
         <w:gridCol w:w="574"/>
         <w:gridCol w:w="1066"/>
         <w:gridCol w:w="236"/>
-        <w:gridCol w:w="910"/>
-        <w:gridCol w:w="990"/>
+        <w:gridCol w:w="1068"/>
+        <w:gridCol w:w="1203"/>
       </w:tblGrid>
       <w:tr>
         <w:trPr>
@@ -5068,10 +5318,14 @@
               <w:pStyle w:val="1"/>
               <w:spacing w:after="0" w:line="240" w:lineRule="auto"/>
               <w:rPr>
+                <w:szCs w:val="22"/>
                 <w:lang w:val="ru-RU"/>
               </w:rPr>
             </w:pPr>
             <w:r>
+              <w:rPr>
+                <w:szCs w:val="22"/>
+              </w:rPr>
               <w:t>I,</w:t>
             </w:r>
           </w:p>
@@ -5079,15 +5333,21 @@
             <w:pPr>
               <w:pStyle w:val="1"/>
               <w:spacing w:after="0" w:line="240" w:lineRule="auto"/>
-            </w:pPr>
-            <w:r>
+              <w:rPr>
+                <w:szCs w:val="22"/>
+              </w:rPr>
+            </w:pPr>
+            <w:r>
+              <w:rPr>
+                <w:szCs w:val="22"/>
+              </w:rPr>
               <w:t xml:space="preserve"> А </w:t>
             </w:r>
           </w:p>
         </w:tc>
         <w:tc>
           <w:tcPr>
-            <w:tcW w:w="882" w:type="dxa"/>
+            <w:tcW w:w="997" w:type="dxa"/>
             <w:tcBorders>
               <w:top w:val="single" w:sz="12" w:space="0" w:color="auto"/>
               <w:left w:val="single" w:sz="12" w:space="0" w:color="auto"/>
@@ -5099,8 +5359,14 @@
             <w:pPr>
               <w:pStyle w:val="1"/>
               <w:spacing w:after="0" w:line="240" w:lineRule="auto"/>
-            </w:pPr>
-            <w:r>
+              <w:rPr>
+                <w:szCs w:val="22"/>
+              </w:rPr>
+            </w:pPr>
+            <w:r>
+              <w:rPr>
+                <w:szCs w:val="22"/>
+              </w:rPr>
               <w:t>М,</w:t>
             </w:r>
           </w:p>
@@ -5108,15 +5374,35 @@
             <w:pPr>
               <w:pStyle w:val="1"/>
               <w:spacing w:after="0" w:line="240" w:lineRule="auto"/>
-            </w:pPr>
-            <w:r>
-              <w:t xml:space="preserve"> Н∙м </w:t>
-            </w:r>
-          </w:p>
-        </w:tc>
-        <w:tc>
-          <w:tcPr>
-            <w:tcW w:w="1204" w:type="dxa"/>
+              <w:rPr>
+                <w:szCs w:val="22"/>
+              </w:rPr>
+            </w:pPr>
+            <w:r>
+              <w:rPr>
+                <w:szCs w:val="22"/>
+              </w:rPr>
+              <w:t xml:space="preserve"> </w:t>
+            </w:r>
+            <w:proofErr w:type="spellStart"/>
+            <w:r>
+              <w:rPr>
+                <w:szCs w:val="22"/>
+              </w:rPr>
+              <w:t>Н∙м</w:t>
+            </w:r>
+            <w:proofErr w:type="spellEnd"/>
+            <w:r>
+              <w:rPr>
+                <w:szCs w:val="22"/>
+              </w:rPr>
+              <w:t xml:space="preserve"> </w:t>
+            </w:r>
+          </w:p>
+        </w:tc>
+        <w:tc>
+          <w:tcPr>
+            <w:tcW w:w="1011" w:type="dxa"/>
             <w:tcBorders>
               <w:top w:val="single" w:sz="12" w:space="0" w:color="auto"/>
               <w:left w:val="single" w:sz="12" w:space="0" w:color="auto"/>
@@ -5128,8 +5414,14 @@
             <w:pPr>
               <w:pStyle w:val="1"/>
               <w:spacing w:after="0" w:line="240" w:lineRule="auto"/>
-            </w:pPr>
-            <w:r>
+              <w:rPr>
+                <w:szCs w:val="22"/>
+              </w:rPr>
+            </w:pPr>
+            <w:r>
+              <w:rPr>
+                <w:szCs w:val="22"/>
+              </w:rPr>
               <w:t xml:space="preserve">Р, </w:t>
             </w:r>
           </w:p>
@@ -5137,12 +5429,21 @@
             <w:pPr>
               <w:pStyle w:val="1"/>
               <w:spacing w:after="0" w:line="240" w:lineRule="auto"/>
-            </w:pPr>
-            <w:r>
-              <w:t>____</w:t>
+              <w:rPr>
+                <w:szCs w:val="22"/>
+              </w:rPr>
+            </w:pPr>
+            <w:r>
+              <w:rPr>
+                <w:szCs w:val="22"/>
+              </w:rPr>
+              <w:t>___</w:t>
             </w:r>
             <w:proofErr w:type="spellStart"/>
             <w:r>
+              <w:rPr>
+                <w:szCs w:val="22"/>
+              </w:rPr>
               <w:t>Вт</w:t>
             </w:r>
             <w:proofErr w:type="spellEnd"/>
@@ -5150,7 +5451,7 @@
         </w:tc>
         <w:tc>
           <w:tcPr>
-            <w:tcW w:w="1134" w:type="dxa"/>
+            <w:tcW w:w="1212" w:type="dxa"/>
             <w:tcBorders>
               <w:top w:val="single" w:sz="12" w:space="0" w:color="auto"/>
               <w:left w:val="single" w:sz="12" w:space="0" w:color="auto"/>
@@ -5162,8 +5463,14 @@
             <w:pPr>
               <w:pStyle w:val="1"/>
               <w:spacing w:after="0" w:line="240" w:lineRule="auto"/>
-            </w:pPr>
-            <w:r>
+              <w:rPr>
+                <w:szCs w:val="22"/>
+              </w:rPr>
+            </w:pPr>
+            <w:r>
+              <w:rPr>
+                <w:szCs w:val="22"/>
+              </w:rPr>
               <w:t xml:space="preserve">N, </w:t>
             </w:r>
           </w:p>
@@ -5171,10 +5478,32 @@
             <w:pPr>
               <w:pStyle w:val="1"/>
               <w:spacing w:after="0" w:line="240" w:lineRule="auto"/>
-            </w:pPr>
-            <w:r>
-              <w:t>об/мин</w:t>
-            </w:r>
+              <w:rPr>
+                <w:szCs w:val="22"/>
+              </w:rPr>
+            </w:pPr>
+            <w:proofErr w:type="spellStart"/>
+            <w:r>
+              <w:rPr>
+                <w:szCs w:val="22"/>
+              </w:rPr>
+              <w:t>об</w:t>
+            </w:r>
+            <w:proofErr w:type="spellEnd"/>
+            <w:r>
+              <w:rPr>
+                <w:szCs w:val="22"/>
+              </w:rPr>
+              <w:t>/</w:t>
+            </w:r>
+            <w:proofErr w:type="spellStart"/>
+            <w:r>
+              <w:rPr>
+                <w:szCs w:val="22"/>
+              </w:rPr>
+              <w:t>мин</w:t>
+            </w:r>
+            <w:proofErr w:type="spellEnd"/>
           </w:p>
         </w:tc>
         <w:tc>
@@ -5192,20 +5521,37 @@
             <w:pPr>
               <w:pStyle w:val="1"/>
               <w:spacing w:after="0" w:line="240" w:lineRule="auto"/>
-            </w:pPr>
-            <w:r>
+              <w:rPr>
+                <w:szCs w:val="22"/>
+              </w:rPr>
+            </w:pPr>
+            <w:proofErr w:type="gramStart"/>
+            <w:r>
+              <w:rPr>
+                <w:szCs w:val="22"/>
+              </w:rPr>
               <w:t>t ,</w:t>
             </w:r>
+            <w:proofErr w:type="gramEnd"/>
           </w:p>
           <w:p>
             <w:pPr>
               <w:pStyle w:val="1"/>
               <w:spacing w:after="0" w:line="240" w:lineRule="auto"/>
-            </w:pPr>
-            <w:r>
+              <w:rPr>
+                <w:szCs w:val="22"/>
+              </w:rPr>
+            </w:pPr>
+            <w:r>
+              <w:rPr>
+                <w:szCs w:val="22"/>
+              </w:rPr>
               <w:sym w:font="Symbol" w:char="F0B0"/>
             </w:r>
             <w:r>
+              <w:rPr>
+                <w:szCs w:val="22"/>
+              </w:rPr>
               <w:t>С</w:t>
             </w:r>
           </w:p>
@@ -5224,8 +5570,14 @@
             <w:pPr>
               <w:pStyle w:val="1"/>
               <w:spacing w:after="0" w:line="240" w:lineRule="auto"/>
-            </w:pPr>
-            <w:r>
+              <w:rPr>
+                <w:szCs w:val="22"/>
+              </w:rPr>
+            </w:pPr>
+            <w:r>
+              <w:rPr>
+                <w:szCs w:val="22"/>
+              </w:rPr>
               <w:t>R,</w:t>
             </w:r>
           </w:p>
@@ -5233,9 +5585,15 @@
             <w:pPr>
               <w:pStyle w:val="1"/>
               <w:spacing w:after="0" w:line="240" w:lineRule="auto"/>
+              <w:rPr>
+                <w:szCs w:val="22"/>
+              </w:rPr>
             </w:pPr>
             <w:proofErr w:type="spellStart"/>
             <w:r>
+              <w:rPr>
+                <w:szCs w:val="22"/>
+              </w:rPr>
               <w:t>stred</w:t>
             </w:r>
             <w:proofErr w:type="spellEnd"/>
@@ -5262,7 +5620,7 @@
         </w:tc>
         <w:tc>
           <w:tcPr>
-            <w:tcW w:w="1900" w:type="dxa"/>
+            <w:tcW w:w="2271" w:type="dxa"/>
             <w:gridSpan w:val="2"/>
             <w:tcBorders>
               <w:top w:val="single" w:sz="12" w:space="0" w:color="auto"/>
@@ -5364,7 +5722,7 @@
         </w:tc>
         <w:tc>
           <w:tcPr>
-            <w:tcW w:w="882" w:type="dxa"/>
+            <w:tcW w:w="997" w:type="dxa"/>
             <w:tcBorders>
               <w:top w:val="single" w:sz="12" w:space="0" w:color="auto"/>
               <w:left w:val="single" w:sz="12" w:space="0" w:color="auto"/>
@@ -5383,7 +5741,7 @@
         </w:tc>
         <w:tc>
           <w:tcPr>
-            <w:tcW w:w="1204" w:type="dxa"/>
+            <w:tcW w:w="1011" w:type="dxa"/>
             <w:tcBorders>
               <w:top w:val="single" w:sz="12" w:space="0" w:color="auto"/>
               <w:left w:val="single" w:sz="12" w:space="0" w:color="auto"/>
@@ -5402,7 +5760,7 @@
         </w:tc>
         <w:tc>
           <w:tcPr>
-            <w:tcW w:w="1134" w:type="dxa"/>
+            <w:tcW w:w="1212" w:type="dxa"/>
             <w:tcBorders>
               <w:top w:val="single" w:sz="12" w:space="0" w:color="auto"/>
               <w:left w:val="single" w:sz="12" w:space="0" w:color="auto"/>
@@ -5516,7 +5874,7 @@
         </w:tc>
         <w:tc>
           <w:tcPr>
-            <w:tcW w:w="910" w:type="dxa"/>
+            <w:tcW w:w="1068" w:type="dxa"/>
             <w:tcBorders>
               <w:top w:val="single" w:sz="2" w:space="0" w:color="auto"/>
               <w:left w:val="single" w:sz="12" w:space="0" w:color="auto"/>
@@ -5530,11 +5888,13 @@
               <w:jc w:val="center"/>
               <w:rPr>
                 <w:sz w:val="20"/>
+                <w:szCs w:val="22"/>
               </w:rPr>
             </w:pPr>
             <w:r>
               <w:rPr>
                 <w:sz w:val="20"/>
+                <w:szCs w:val="22"/>
               </w:rPr>
               <w:t>относит. корпуса</w:t>
             </w:r>
@@ -5542,7 +5902,7 @@
         </w:tc>
         <w:tc>
           <w:tcPr>
-            <w:tcW w:w="990" w:type="dxa"/>
+            <w:tcW w:w="1203" w:type="dxa"/>
             <w:tcBorders>
               <w:top w:val="single" w:sz="2" w:space="0" w:color="auto"/>
               <w:left w:val="single" w:sz="6" w:space="0" w:color="auto"/>
@@ -5555,13 +5915,15 @@
               <w:spacing w:after="0" w:line="240" w:lineRule="auto"/>
               <w:jc w:val="center"/>
               <w:rPr>
-                <w:szCs w:val="24"/>
+                <w:sz w:val="20"/>
+                <w:szCs w:val="22"/>
               </w:rPr>
             </w:pPr>
             <w:proofErr w:type="gramStart"/>
             <w:r>
               <w:rPr>
                 <w:sz w:val="20"/>
+                <w:szCs w:val="22"/>
               </w:rPr>
               <w:t>между обмоткам</w:t>
             </w:r>
@@ -5586,7 +5948,6 @@
           <w:p>
             <w:pPr>
               <w:spacing w:after="0" w:line="240" w:lineRule="auto"/>
-              <w:ind w:right="-97"/>
               <w:jc w:val="center"/>
               <w:rPr>
                 <w:sz w:val="16"/>
@@ -5622,7 +5983,7 @@
         </w:tc>
         <w:tc>
           <w:tcPr>
-            <w:tcW w:w="882" w:type="dxa"/>
+            <w:tcW w:w="997" w:type="dxa"/>
             <w:tcBorders>
               <w:top w:val="single" w:sz="6" w:space="0" w:color="auto"/>
               <w:left w:val="single" w:sz="12" w:space="0" w:color="auto"/>
@@ -5641,7 +6002,7 @@
         </w:tc>
         <w:tc>
           <w:tcPr>
-            <w:tcW w:w="1204" w:type="dxa"/>
+            <w:tcW w:w="1011" w:type="dxa"/>
             <w:tcBorders>
               <w:top w:val="single" w:sz="6" w:space="0" w:color="auto"/>
               <w:left w:val="single" w:sz="12" w:space="0" w:color="auto"/>
@@ -5660,7 +6021,7 @@
         </w:tc>
         <w:tc>
           <w:tcPr>
-            <w:tcW w:w="1134" w:type="dxa"/>
+            <w:tcW w:w="1212" w:type="dxa"/>
             <w:tcBorders>
               <w:top w:val="single" w:sz="6" w:space="0" w:color="auto"/>
               <w:left w:val="single" w:sz="12" w:space="0" w:color="auto"/>
@@ -5765,7 +6126,6 @@
           <w:p>
             <w:pPr>
               <w:spacing w:after="0" w:line="240" w:lineRule="auto"/>
-              <w:ind w:right="-97"/>
               <w:rPr>
                 <w:sz w:val="16"/>
                 <w:szCs w:val="16"/>
@@ -5775,7 +6135,7 @@
         </w:tc>
         <w:tc>
           <w:tcPr>
-            <w:tcW w:w="910" w:type="dxa"/>
+            <w:tcW w:w="1068" w:type="dxa"/>
             <w:tcBorders>
               <w:top w:val="single" w:sz="12" w:space="0" w:color="auto"/>
               <w:left w:val="single" w:sz="12" w:space="0" w:color="auto"/>
@@ -5795,7 +6155,7 @@
         </w:tc>
         <w:tc>
           <w:tcPr>
-            <w:tcW w:w="990" w:type="dxa"/>
+            <w:tcW w:w="1203" w:type="dxa"/>
             <w:tcBorders>
               <w:top w:val="single" w:sz="12" w:space="0" w:color="auto"/>
               <w:left w:val="single" w:sz="6" w:space="0" w:color="auto"/>
@@ -5817,28 +6177,28 @@
     </w:tbl>
     <w:p>
       <w:pPr>
-        <w:spacing w:after="0"/>
+        <w:spacing w:after="0" w:line="240" w:lineRule="auto"/>
       </w:pPr>
     </w:p>
     <w:tbl>
       <w:tblPr>
         <w:tblStyle w:val="a5"/>
-        <w:tblW w:w="0" w:type="auto"/>
+        <w:tblW w:w="9889" w:type="dxa"/>
         <w:tblLayout w:type="fixed"/>
         <w:tblLook w:val="04A0" w:firstRow="1" w:lastRow="0" w:firstColumn="1" w:lastColumn="0" w:noHBand="0" w:noVBand="1"/>
       </w:tblPr>
       <w:tblGrid>
-        <w:gridCol w:w="3369"/>
-        <w:gridCol w:w="1134"/>
-        <w:gridCol w:w="1086"/>
-        <w:gridCol w:w="1087"/>
-        <w:gridCol w:w="1087"/>
-        <w:gridCol w:w="2126"/>
+        <w:gridCol w:w="3698"/>
+        <w:gridCol w:w="1855"/>
+        <w:gridCol w:w="1004"/>
+        <w:gridCol w:w="946"/>
+        <w:gridCol w:w="915"/>
+        <w:gridCol w:w="1471"/>
       </w:tblGrid>
       <w:tr>
         <w:tc>
           <w:tcPr>
-            <w:tcW w:w="3369" w:type="dxa"/>
+            <w:tcW w:w="3698" w:type="dxa"/>
             <w:tcBorders>
               <w:top w:val="nil"/>
               <w:left w:val="nil"/>
@@ -5849,7 +6209,7 @@
           <w:p>
             <w:pPr>
               <w:pStyle w:val="2"/>
-              <w:spacing w:after="0"/>
+              <w:spacing w:after="0" w:line="240" w:lineRule="auto"/>
             </w:pPr>
             <w:r>
               <w:t>Рабочая характеристика</w:t>
@@ -5858,7 +6218,7 @@
         </w:tc>
         <w:tc>
           <w:tcPr>
-            <w:tcW w:w="1134" w:type="dxa"/>
+            <w:tcW w:w="1855" w:type="dxa"/>
             <w:tcBorders>
               <w:top w:val="nil"/>
               <w:left w:val="nil"/>
@@ -5868,7 +6228,7 @@
           <w:p>
             <w:pPr>
               <w:pStyle w:val="2"/>
-              <w:spacing w:after="0"/>
+              <w:spacing w:after="0" w:line="240" w:lineRule="auto"/>
             </w:pPr>
             <w:r>
               <w:t>до РХ:</w:t>
@@ -5877,7 +6237,7 @@
         </w:tc>
         <w:tc>
           <w:tcPr>
-            <w:tcW w:w="3260" w:type="dxa"/>
+            <w:tcW w:w="2865" w:type="dxa"/>
             <w:gridSpan w:val="3"/>
           </w:tcPr>
           <w:p>
@@ -5891,22 +6251,23 @@
               <w:rPr>
                 <w:sz w:val="28"/>
               </w:rPr>
-              <w:t xml:space="preserve">Температура, ºС  </w:t>
-            </w:r>
-          </w:p>
-        </w:tc>
-        <w:tc>
-          <w:tcPr>
-            <w:tcW w:w="2126" w:type="dxa"/>
-          </w:tcPr>
-          <w:p>
-            <w:pPr>
-              <w:spacing w:after="0" w:line="240" w:lineRule="auto"/>
-              <w:rPr>
-                <w:sz w:val="28"/>
-                <w:lang w:val="en-US"/>
-              </w:rPr>
-            </w:pPr>
+              <w:t>Температура, ºС</w:t>
+            </w:r>
+          </w:p>
+        </w:tc>
+        <w:tc>
+          <w:tcPr>
+            <w:tcW w:w="1471" w:type="dxa"/>
+          </w:tcPr>
+          <w:p>
+            <w:pPr>
+              <w:spacing w:after="0" w:line="240" w:lineRule="auto"/>
+              <w:rPr>
+                <w:sz w:val="28"/>
+                <w:lang w:val="en-US"/>
+              </w:rPr>
+            </w:pPr>
+            <w:proofErr w:type="gramStart"/>
             <w:r>
               <w:rPr>
                 <w:sz w:val="28"/>
@@ -5921,6 +6282,7 @@
               <w:t xml:space="preserve">,   </w:t>
             </w:r>
             <w:proofErr w:type="spellStart"/>
+            <w:proofErr w:type="gramEnd"/>
             <w:r>
               <w:rPr>
                 <w:sz w:val="28"/>
@@ -5935,7 +6297,7 @@
       <w:tr>
         <w:tc>
           <w:tcPr>
-            <w:tcW w:w="3369" w:type="dxa"/>
+            <w:tcW w:w="3698" w:type="dxa"/>
             <w:tcBorders>
               <w:top w:val="nil"/>
               <w:left w:val="nil"/>
@@ -5946,13 +6308,13 @@
           <w:p>
             <w:pPr>
               <w:pStyle w:val="2"/>
-              <w:spacing w:after="0"/>
-            </w:pPr>
-          </w:p>
-        </w:tc>
-        <w:tc>
-          <w:tcPr>
-            <w:tcW w:w="1134" w:type="dxa"/>
+              <w:spacing w:after="0" w:line="240" w:lineRule="auto"/>
+            </w:pPr>
+          </w:p>
+        </w:tc>
+        <w:tc>
+          <w:tcPr>
+            <w:tcW w:w="1855" w:type="dxa"/>
             <w:tcBorders>
               <w:top w:val="nil"/>
               <w:left w:val="nil"/>
@@ -5962,55 +6324,55 @@
           <w:p>
             <w:pPr>
               <w:pStyle w:val="2"/>
-              <w:spacing w:after="0"/>
-            </w:pPr>
-          </w:p>
-        </w:tc>
-        <w:tc>
-          <w:tcPr>
-            <w:tcW w:w="1086" w:type="dxa"/>
-          </w:tcPr>
-          <w:p>
-            <w:pPr>
-              <w:spacing w:after="0" w:line="240" w:lineRule="auto"/>
-              <w:rPr>
-                <w:sz w:val="28"/>
-                <w:lang w:val="en-US"/>
-              </w:rPr>
-            </w:pPr>
-          </w:p>
-        </w:tc>
-        <w:tc>
-          <w:tcPr>
-            <w:tcW w:w="1087" w:type="dxa"/>
-          </w:tcPr>
-          <w:p>
-            <w:pPr>
-              <w:spacing w:after="0" w:line="240" w:lineRule="auto"/>
-              <w:rPr>
-                <w:sz w:val="28"/>
-                <w:lang w:val="en-US"/>
-              </w:rPr>
-            </w:pPr>
-          </w:p>
-        </w:tc>
-        <w:tc>
-          <w:tcPr>
-            <w:tcW w:w="1087" w:type="dxa"/>
-          </w:tcPr>
-          <w:p>
-            <w:pPr>
-              <w:spacing w:after="0" w:line="240" w:lineRule="auto"/>
-              <w:rPr>
-                <w:sz w:val="28"/>
-                <w:lang w:val="en-US"/>
-              </w:rPr>
-            </w:pPr>
-          </w:p>
-        </w:tc>
-        <w:tc>
-          <w:tcPr>
-            <w:tcW w:w="2126" w:type="dxa"/>
+              <w:spacing w:after="0" w:line="240" w:lineRule="auto"/>
+            </w:pPr>
+          </w:p>
+        </w:tc>
+        <w:tc>
+          <w:tcPr>
+            <w:tcW w:w="1004" w:type="dxa"/>
+          </w:tcPr>
+          <w:p>
+            <w:pPr>
+              <w:spacing w:after="0" w:line="240" w:lineRule="auto"/>
+              <w:rPr>
+                <w:sz w:val="28"/>
+                <w:lang w:val="en-US"/>
+              </w:rPr>
+            </w:pPr>
+          </w:p>
+        </w:tc>
+        <w:tc>
+          <w:tcPr>
+            <w:tcW w:w="946" w:type="dxa"/>
+          </w:tcPr>
+          <w:p>
+            <w:pPr>
+              <w:spacing w:after="0" w:line="240" w:lineRule="auto"/>
+              <w:rPr>
+                <w:sz w:val="28"/>
+                <w:lang w:val="en-US"/>
+              </w:rPr>
+            </w:pPr>
+          </w:p>
+        </w:tc>
+        <w:tc>
+          <w:tcPr>
+            <w:tcW w:w="915" w:type="dxa"/>
+          </w:tcPr>
+          <w:p>
+            <w:pPr>
+              <w:spacing w:after="0" w:line="240" w:lineRule="auto"/>
+              <w:rPr>
+                <w:sz w:val="28"/>
+                <w:lang w:val="en-US"/>
+              </w:rPr>
+            </w:pPr>
+          </w:p>
+        </w:tc>
+        <w:tc>
+          <w:tcPr>
+            <w:tcW w:w="1471" w:type="dxa"/>
           </w:tcPr>
           <w:p>
             <w:pPr>
@@ -6179,65 +6541,55 @@
               <w:rPr>
                 <w:sz w:val="28"/>
               </w:rPr>
-              <w:t>,</w:t>
-            </w:r>
+              <w:t>, об/мин</w:t>
+            </w:r>
+          </w:p>
+        </w:tc>
+        <w:tc>
+          <w:tcPr>
+            <w:tcW w:w="1984" w:type="dxa"/>
+            <w:tcBorders>
+              <w:top w:val="single" w:sz="12" w:space="0" w:color="auto"/>
+              <w:left w:val="single" w:sz="12" w:space="0" w:color="auto"/>
+              <w:bottom w:val="single" w:sz="12" w:space="0" w:color="auto"/>
+              <w:right w:val="single" w:sz="12" w:space="0" w:color="auto"/>
+            </w:tcBorders>
+          </w:tcPr>
+          <w:p>
+            <w:pPr>
+              <w:spacing w:after="0" w:line="240" w:lineRule="auto"/>
+              <w:jc w:val="center"/>
+              <w:rPr>
+                <w:sz w:val="28"/>
+                <w:lang w:val="en-US"/>
+              </w:rPr>
+            </w:pPr>
+            <w:r>
+              <w:rPr>
+                <w:sz w:val="28"/>
+                <w:lang w:val="en-US"/>
+              </w:rPr>
+              <w:t>М</w:t>
+            </w:r>
+            <w:r>
+              <w:rPr>
+                <w:sz w:val="28"/>
+              </w:rPr>
+              <w:t xml:space="preserve">, </w:t>
+            </w:r>
+            <w:proofErr w:type="spellStart"/>
+            <w:r>
+              <w:rPr>
+                <w:sz w:val="28"/>
+              </w:rPr>
+              <w:t>Н∙м</w:t>
+            </w:r>
+            <w:proofErr w:type="spellEnd"/>
             <w:r>
               <w:rPr>
                 <w:sz w:val="28"/>
               </w:rPr>
               <w:t xml:space="preserve"> </w:t>
-            </w:r>
-            <w:r>
-              <w:rPr>
-                <w:sz w:val="28"/>
-              </w:rPr>
-              <w:t>об/мин</w:t>
-            </w:r>
-          </w:p>
-        </w:tc>
-        <w:tc>
-          <w:tcPr>
-            <w:tcW w:w="1984" w:type="dxa"/>
-            <w:tcBorders>
-              <w:top w:val="single" w:sz="12" w:space="0" w:color="auto"/>
-              <w:left w:val="single" w:sz="12" w:space="0" w:color="auto"/>
-              <w:bottom w:val="single" w:sz="12" w:space="0" w:color="auto"/>
-              <w:right w:val="single" w:sz="12" w:space="0" w:color="auto"/>
-            </w:tcBorders>
-          </w:tcPr>
-          <w:p>
-            <w:pPr>
-              <w:spacing w:after="0" w:line="240" w:lineRule="auto"/>
-              <w:jc w:val="center"/>
-              <w:rPr>
-                <w:sz w:val="28"/>
-                <w:lang w:val="en-US"/>
-              </w:rPr>
-            </w:pPr>
-            <w:r>
-              <w:rPr>
-                <w:sz w:val="28"/>
-                <w:lang w:val="en-US"/>
-              </w:rPr>
-              <w:t>М</w:t>
-            </w:r>
-            <w:r>
-              <w:rPr>
-                <w:sz w:val="28"/>
-              </w:rPr>
-              <w:t>,</w:t>
-            </w:r>
-            <w:r>
-              <w:rPr>
-                <w:sz w:val="28"/>
-              </w:rPr>
-              <w:t xml:space="preserve"> </w:t>
-            </w:r>
-            <w:r>
-              <w:rPr>
-                <w:sz w:val="28"/>
-              </w:rPr>
-              <w:t xml:space="preserve">Н∙м </w:t>
             </w:r>
           </w:p>
         </w:tc>
@@ -7035,7 +7387,7 @@
     </w:tbl>
     <w:p>
       <w:pPr>
-        <w:spacing w:after="0"/>
+        <w:spacing w:after="0" w:line="240" w:lineRule="auto"/>
         <w:rPr>
           <w:b/>
           <w:sz w:val="8"/>
@@ -7047,17 +7399,17 @@
     <w:tbl>
       <w:tblPr>
         <w:tblStyle w:val="a5"/>
-        <w:tblW w:w="0" w:type="auto"/>
+        <w:tblW w:w="9889" w:type="dxa"/>
         <w:tblLayout w:type="fixed"/>
         <w:tblLook w:val="04A0" w:firstRow="1" w:lastRow="0" w:firstColumn="1" w:lastColumn="0" w:noHBand="0" w:noVBand="1"/>
       </w:tblPr>
       <w:tblGrid>
         <w:gridCol w:w="2943"/>
-        <w:gridCol w:w="1560"/>
-        <w:gridCol w:w="1086"/>
-        <w:gridCol w:w="1087"/>
-        <w:gridCol w:w="1087"/>
-        <w:gridCol w:w="2126"/>
+        <w:gridCol w:w="2625"/>
+        <w:gridCol w:w="1009"/>
+        <w:gridCol w:w="911"/>
+        <w:gridCol w:w="945"/>
+        <w:gridCol w:w="1456"/>
       </w:tblGrid>
       <w:tr>
         <w:tc>
@@ -7073,13 +7425,13 @@
           <w:p>
             <w:pPr>
               <w:pStyle w:val="2"/>
-              <w:spacing w:after="0"/>
-            </w:pPr>
-          </w:p>
-        </w:tc>
-        <w:tc>
-          <w:tcPr>
-            <w:tcW w:w="1560" w:type="dxa"/>
+              <w:spacing w:after="0" w:line="240" w:lineRule="auto"/>
+            </w:pPr>
+          </w:p>
+        </w:tc>
+        <w:tc>
+          <w:tcPr>
+            <w:tcW w:w="2625" w:type="dxa"/>
             <w:tcBorders>
               <w:top w:val="nil"/>
               <w:left w:val="nil"/>
@@ -7089,7 +7441,7 @@
           <w:p>
             <w:pPr>
               <w:pStyle w:val="2"/>
-              <w:spacing w:after="0"/>
+              <w:spacing w:after="0" w:line="240" w:lineRule="auto"/>
             </w:pPr>
             <w:r>
               <w:t>После РХ:</w:t>
@@ -7098,7 +7450,7 @@
         </w:tc>
         <w:tc>
           <w:tcPr>
-            <w:tcW w:w="3260" w:type="dxa"/>
+            <w:tcW w:w="2865" w:type="dxa"/>
             <w:gridSpan w:val="3"/>
           </w:tcPr>
           <w:p>
@@ -7123,22 +7475,23 @@
                 <w:sz w:val="28"/>
                 <w:lang w:val="en-US"/>
               </w:rPr>
-              <w:t xml:space="preserve">, ºС  </w:t>
-            </w:r>
-          </w:p>
-        </w:tc>
-        <w:tc>
-          <w:tcPr>
-            <w:tcW w:w="2126" w:type="dxa"/>
-          </w:tcPr>
-          <w:p>
-            <w:pPr>
-              <w:spacing w:after="0" w:line="240" w:lineRule="auto"/>
-              <w:rPr>
-                <w:sz w:val="28"/>
-                <w:lang w:val="en-US"/>
-              </w:rPr>
-            </w:pPr>
+              <w:t>, ºС</w:t>
+            </w:r>
+          </w:p>
+        </w:tc>
+        <w:tc>
+          <w:tcPr>
+            <w:tcW w:w="1456" w:type="dxa"/>
+          </w:tcPr>
+          <w:p>
+            <w:pPr>
+              <w:spacing w:after="0" w:line="240" w:lineRule="auto"/>
+              <w:rPr>
+                <w:sz w:val="28"/>
+                <w:lang w:val="en-US"/>
+              </w:rPr>
+            </w:pPr>
+            <w:proofErr w:type="gramStart"/>
             <w:r>
               <w:rPr>
                 <w:sz w:val="28"/>
@@ -7147,6 +7500,7 @@
               <w:t xml:space="preserve">R,   </w:t>
             </w:r>
             <w:proofErr w:type="spellStart"/>
+            <w:proofErr w:type="gramEnd"/>
             <w:r>
               <w:rPr>
                 <w:sz w:val="28"/>
@@ -7172,13 +7526,13 @@
           <w:p>
             <w:pPr>
               <w:pStyle w:val="2"/>
-              <w:spacing w:after="0"/>
-            </w:pPr>
-          </w:p>
-        </w:tc>
-        <w:tc>
-          <w:tcPr>
-            <w:tcW w:w="1560" w:type="dxa"/>
+              <w:spacing w:after="0" w:line="240" w:lineRule="auto"/>
+            </w:pPr>
+          </w:p>
+        </w:tc>
+        <w:tc>
+          <w:tcPr>
+            <w:tcW w:w="2625" w:type="dxa"/>
             <w:tcBorders>
               <w:top w:val="nil"/>
               <w:left w:val="nil"/>
@@ -7188,55 +7542,55 @@
           <w:p>
             <w:pPr>
               <w:pStyle w:val="2"/>
-              <w:spacing w:after="0"/>
-            </w:pPr>
-          </w:p>
-        </w:tc>
-        <w:tc>
-          <w:tcPr>
-            <w:tcW w:w="1086" w:type="dxa"/>
-          </w:tcPr>
-          <w:p>
-            <w:pPr>
-              <w:spacing w:after="0" w:line="240" w:lineRule="auto"/>
-              <w:rPr>
-                <w:sz w:val="28"/>
-                <w:lang w:val="en-US"/>
-              </w:rPr>
-            </w:pPr>
-          </w:p>
-        </w:tc>
-        <w:tc>
-          <w:tcPr>
-            <w:tcW w:w="1087" w:type="dxa"/>
-          </w:tcPr>
-          <w:p>
-            <w:pPr>
-              <w:spacing w:after="0" w:line="240" w:lineRule="auto"/>
-              <w:rPr>
-                <w:sz w:val="28"/>
-                <w:lang w:val="en-US"/>
-              </w:rPr>
-            </w:pPr>
-          </w:p>
-        </w:tc>
-        <w:tc>
-          <w:tcPr>
-            <w:tcW w:w="1087" w:type="dxa"/>
-          </w:tcPr>
-          <w:p>
-            <w:pPr>
-              <w:spacing w:after="0" w:line="240" w:lineRule="auto"/>
-              <w:rPr>
-                <w:sz w:val="28"/>
-                <w:lang w:val="en-US"/>
-              </w:rPr>
-            </w:pPr>
-          </w:p>
-        </w:tc>
-        <w:tc>
-          <w:tcPr>
-            <w:tcW w:w="2126" w:type="dxa"/>
+              <w:spacing w:after="0" w:line="240" w:lineRule="auto"/>
+            </w:pPr>
+          </w:p>
+        </w:tc>
+        <w:tc>
+          <w:tcPr>
+            <w:tcW w:w="1009" w:type="dxa"/>
+          </w:tcPr>
+          <w:p>
+            <w:pPr>
+              <w:spacing w:after="0" w:line="240" w:lineRule="auto"/>
+              <w:rPr>
+                <w:sz w:val="28"/>
+                <w:lang w:val="en-US"/>
+              </w:rPr>
+            </w:pPr>
+          </w:p>
+        </w:tc>
+        <w:tc>
+          <w:tcPr>
+            <w:tcW w:w="911" w:type="dxa"/>
+          </w:tcPr>
+          <w:p>
+            <w:pPr>
+              <w:spacing w:after="0" w:line="240" w:lineRule="auto"/>
+              <w:rPr>
+                <w:sz w:val="28"/>
+                <w:lang w:val="en-US"/>
+              </w:rPr>
+            </w:pPr>
+          </w:p>
+        </w:tc>
+        <w:tc>
+          <w:tcPr>
+            <w:tcW w:w="945" w:type="dxa"/>
+          </w:tcPr>
+          <w:p>
+            <w:pPr>
+              <w:spacing w:after="0" w:line="240" w:lineRule="auto"/>
+              <w:rPr>
+                <w:sz w:val="28"/>
+                <w:lang w:val="en-US"/>
+              </w:rPr>
+            </w:pPr>
+          </w:p>
+        </w:tc>
+        <w:tc>
+          <w:tcPr>
+            <w:tcW w:w="1456" w:type="dxa"/>
           </w:tcPr>
           <w:p>
             <w:pPr>
@@ -7252,7 +7606,7 @@
     </w:tbl>
     <w:p>
       <w:pPr>
-        <w:spacing w:after="0"/>
+        <w:spacing w:after="0" w:line="240" w:lineRule="auto"/>
         <w:rPr>
           <w:b/>
           <w:sz w:val="8"/>
@@ -7266,34 +7620,15 @@
         <w:spacing w:after="0" w:line="240" w:lineRule="auto"/>
         <w:rPr>
           <w:b/>
-          <w:sz w:val="16"/>
-          <w:szCs w:val="16"/>
+          <w:sz w:val="28"/>
         </w:rPr>
       </w:pPr>
-    </w:p>
-    <w:p>
-      <w:pPr>
-        <w:spacing w:after="0" w:line="240" w:lineRule="auto"/>
+      <w:r>
         <w:rPr>
           <w:b/>
           <w:sz w:val="28"/>
         </w:rPr>
-      </w:pPr>
-      <w:proofErr w:type="spellStart"/>
-      <w:r>
-        <w:rPr>
-          <w:b/>
-          <w:sz w:val="28"/>
-        </w:rPr>
-        <w:t>Механ</w:t>
-      </w:r>
-      <w:proofErr w:type="spellEnd"/>
-      <w:r>
-        <w:rPr>
-          <w:b/>
-          <w:sz w:val="28"/>
-        </w:rPr>
-        <w:t>. характеристика                               ВАХ</w:t>
+        <w:t>Механическая характеристика            ВАХ</w:t>
       </w:r>
     </w:p>
     <w:tbl>
@@ -7502,12 +7837,12 @@
             <w:pPr>
               <w:spacing w:after="0" w:line="240" w:lineRule="auto"/>
               <w:rPr>
-                <w:sz w:val="28"/>
-              </w:rPr>
-            </w:pPr>
-            <w:r>
-              <w:rPr>
-                <w:sz w:val="28"/>
+                <w:szCs w:val="24"/>
+              </w:rPr>
+            </w:pPr>
+            <w:r>
+              <w:rPr>
+                <w:szCs w:val="24"/>
                 <w:lang w:val="en-US"/>
               </w:rPr>
               <w:t>U, В</w:t>
@@ -7527,7 +7862,6 @@
           <w:p>
             <w:pPr>
               <w:spacing w:after="0" w:line="240" w:lineRule="auto"/>
-              <w:ind w:hanging="250"/>
               <w:rPr>
                 <w:b/>
                 <w:sz w:val="28"/>
@@ -7549,7 +7883,6 @@
           <w:p>
             <w:pPr>
               <w:spacing w:after="0" w:line="240" w:lineRule="auto"/>
-              <w:ind w:hanging="250"/>
               <w:rPr>
                 <w:b/>
                 <w:sz w:val="28"/>
@@ -7660,7 +7993,7 @@
             </w:pPr>
             <w:r>
               <w:rPr>
-                <w:b/>
+                <w:bCs/>
                 <w:sz w:val="28"/>
                 <w:lang w:val="en-US"/>
               </w:rPr>
@@ -7668,7 +8001,7 @@
             </w:r>
             <w:r>
               <w:rPr>
-                <w:b/>
+                <w:bCs/>
                 <w:sz w:val="28"/>
               </w:rPr>
               <w:t xml:space="preserve">= </w:t>
@@ -7676,7 +8009,7 @@
             <w:proofErr w:type="spellStart"/>
             <w:r>
               <w:rPr>
-                <w:b/>
+                <w:bCs/>
                 <w:sz w:val="28"/>
                 <w:lang w:val="en-US"/>
               </w:rPr>
@@ -7746,15 +8079,23 @@
             <w:pPr>
               <w:spacing w:after="0" w:line="240" w:lineRule="auto"/>
               <w:rPr>
-                <w:sz w:val="28"/>
-              </w:rPr>
-            </w:pPr>
-            <w:r>
-              <w:rPr>
-                <w:sz w:val="28"/>
-              </w:rPr>
-              <w:t>М,  Н∙м</w:t>
-            </w:r>
+                <w:szCs w:val="24"/>
+              </w:rPr>
+            </w:pPr>
+            <w:r>
+              <w:rPr>
+                <w:szCs w:val="24"/>
+              </w:rPr>
+              <w:t xml:space="preserve">М, </w:t>
+            </w:r>
+            <w:proofErr w:type="spellStart"/>
+            <w:r>
+              <w:rPr>
+                <w:szCs w:val="24"/>
+              </w:rPr>
+              <w:t>Н∙м</w:t>
+            </w:r>
+            <w:proofErr w:type="spellEnd"/>
           </w:p>
         </w:tc>
         <w:tc>
@@ -7770,7 +8111,6 @@
           <w:p>
             <w:pPr>
               <w:spacing w:after="0" w:line="240" w:lineRule="auto"/>
-              <w:ind w:hanging="250"/>
               <w:rPr>
                 <w:b/>
                 <w:sz w:val="28"/>
@@ -7792,7 +8132,6 @@
           <w:p>
             <w:pPr>
               <w:spacing w:after="0" w:line="240" w:lineRule="auto"/>
-              <w:ind w:hanging="250"/>
               <w:rPr>
                 <w:b/>
                 <w:sz w:val="28"/>
@@ -7893,6 +8232,7 @@
           <w:p>
             <w:pPr>
               <w:spacing w:after="0" w:line="240" w:lineRule="auto"/>
+              <w:ind w:rightChars="-80" w:right="-192"/>
               <w:rPr>
                 <w:b/>
                 <w:sz w:val="18"/>
@@ -7923,6 +8263,7 @@
           <w:p>
             <w:pPr>
               <w:spacing w:after="0" w:line="240" w:lineRule="auto"/>
+              <w:ind w:rightChars="-80" w:right="-192"/>
               <w:rPr>
                 <w:b/>
                 <w:sz w:val="18"/>
@@ -7953,6 +8294,7 @@
           <w:p>
             <w:pPr>
               <w:spacing w:after="0" w:line="240" w:lineRule="auto"/>
+              <w:ind w:rightChars="-80" w:right="-192"/>
               <w:rPr>
                 <w:b/>
                 <w:sz w:val="18"/>
@@ -7983,6 +8325,7 @@
           <w:p>
             <w:pPr>
               <w:spacing w:after="0" w:line="240" w:lineRule="auto"/>
+              <w:ind w:rightChars="-79" w:right="-190"/>
               <w:rPr>
                 <w:b/>
                 <w:sz w:val="18"/>
@@ -8013,6 +8356,7 @@
           <w:p>
             <w:pPr>
               <w:spacing w:after="0" w:line="240" w:lineRule="auto"/>
+              <w:ind w:rightChars="-80" w:right="-192"/>
               <w:rPr>
                 <w:b/>
                 <w:sz w:val="18"/>
@@ -8043,6 +8387,7 @@
           <w:p>
             <w:pPr>
               <w:spacing w:after="0" w:line="240" w:lineRule="auto"/>
+              <w:ind w:rightChars="-80" w:right="-192"/>
               <w:rPr>
                 <w:b/>
                 <w:sz w:val="18"/>
@@ -8073,6 +8418,7 @@
           <w:p>
             <w:pPr>
               <w:spacing w:after="0" w:line="240" w:lineRule="auto"/>
+              <w:ind w:rightChars="-80" w:right="-192"/>
               <w:rPr>
                 <w:b/>
                 <w:sz w:val="18"/>
@@ -8104,6 +8450,7 @@
           <w:p>
             <w:pPr>
               <w:spacing w:after="0" w:line="240" w:lineRule="auto"/>
+              <w:ind w:rightChars="-79" w:right="-190"/>
               <w:rPr>
                 <w:b/>
                 <w:sz w:val="18"/>
@@ -8141,27 +8488,29 @@
             <w:pPr>
               <w:spacing w:after="0" w:line="240" w:lineRule="auto"/>
               <w:rPr>
-                <w:sz w:val="28"/>
-              </w:rPr>
-            </w:pPr>
-            <w:r>
-              <w:rPr>
-                <w:sz w:val="28"/>
+                <w:szCs w:val="24"/>
+              </w:rPr>
+            </w:pPr>
+            <w:proofErr w:type="gramStart"/>
+            <w:r>
+              <w:rPr>
+                <w:szCs w:val="24"/>
                 <w:lang w:val="en-US"/>
               </w:rPr>
               <w:t>N</w:t>
             </w:r>
             <w:r>
               <w:rPr>
-                <w:sz w:val="28"/>
-              </w:rPr>
-              <w:t xml:space="preserve">, </w:t>
-            </w:r>
-            <w:r>
-              <w:rPr>
                 <w:szCs w:val="24"/>
               </w:rPr>
-              <w:t>об/мин</w:t>
+              <w:t>,об</w:t>
+            </w:r>
+            <w:proofErr w:type="gramEnd"/>
+            <w:r>
+              <w:rPr>
+                <w:szCs w:val="24"/>
+              </w:rPr>
+              <w:t>/мин</w:t>
             </w:r>
           </w:p>
         </w:tc>
@@ -8291,6 +8640,7 @@
           <w:p>
             <w:pPr>
               <w:spacing w:after="0" w:line="240" w:lineRule="auto"/>
+              <w:ind w:rightChars="-80" w:right="-192"/>
               <w:rPr>
                 <w:sz w:val="18"/>
                 <w:szCs w:val="18"/>
@@ -8319,6 +8669,7 @@
           <w:p>
             <w:pPr>
               <w:spacing w:after="0" w:line="240" w:lineRule="auto"/>
+              <w:ind w:rightChars="-80" w:right="-192"/>
               <w:rPr>
                 <w:sz w:val="18"/>
                 <w:szCs w:val="18"/>
@@ -8347,6 +8698,7 @@
           <w:p>
             <w:pPr>
               <w:spacing w:after="0" w:line="240" w:lineRule="auto"/>
+              <w:ind w:rightChars="-80" w:right="-192"/>
               <w:rPr>
                 <w:sz w:val="18"/>
                 <w:szCs w:val="18"/>
@@ -8375,6 +8727,7 @@
           <w:p>
             <w:pPr>
               <w:spacing w:after="0" w:line="240" w:lineRule="auto"/>
+              <w:ind w:rightChars="-79" w:right="-190"/>
               <w:rPr>
                 <w:sz w:val="18"/>
                 <w:szCs w:val="18"/>
@@ -8403,6 +8756,7 @@
           <w:p>
             <w:pPr>
               <w:spacing w:after="0" w:line="240" w:lineRule="auto"/>
+              <w:ind w:rightChars="-80" w:right="-192"/>
               <w:rPr>
                 <w:sz w:val="18"/>
                 <w:szCs w:val="18"/>
@@ -8431,6 +8785,7 @@
           <w:p>
             <w:pPr>
               <w:spacing w:after="0" w:line="240" w:lineRule="auto"/>
+              <w:ind w:rightChars="-80" w:right="-192"/>
               <w:rPr>
                 <w:sz w:val="18"/>
                 <w:szCs w:val="18"/>
@@ -8459,6 +8814,7 @@
           <w:p>
             <w:pPr>
               <w:spacing w:after="0" w:line="240" w:lineRule="auto"/>
+              <w:ind w:rightChars="-80" w:right="-192"/>
               <w:rPr>
                 <w:sz w:val="18"/>
                 <w:szCs w:val="18"/>
@@ -8488,6 +8844,7 @@
           <w:p>
             <w:pPr>
               <w:spacing w:after="0" w:line="240" w:lineRule="auto"/>
+              <w:ind w:rightChars="-79" w:right="-190"/>
               <w:rPr>
                 <w:sz w:val="18"/>
                 <w:szCs w:val="18"/>
@@ -8508,7 +8865,7 @@
     </w:tbl>
     <w:p>
       <w:pPr>
-        <w:spacing w:after="0"/>
+        <w:spacing w:after="0" w:line="240" w:lineRule="auto"/>
         <w:rPr>
           <w:sz w:val="16"/>
           <w:szCs w:val="16"/>
@@ -8697,12 +9054,14 @@
             <w:pPr>
               <w:spacing w:after="0" w:line="240" w:lineRule="auto"/>
               <w:rPr>
-                <w:szCs w:val="24"/>
-              </w:rPr>
-            </w:pPr>
-            <w:r>
-              <w:rPr>
-                <w:szCs w:val="24"/>
+                <w:sz w:val="22"/>
+                <w:szCs w:val="22"/>
+              </w:rPr>
+            </w:pPr>
+            <w:r>
+              <w:rPr>
+                <w:sz w:val="22"/>
+                <w:szCs w:val="22"/>
               </w:rPr>
               <w:t>Упругое</w:t>
             </w:r>
@@ -8721,6 +9080,7 @@
           <w:p>
             <w:pPr>
               <w:spacing w:after="0" w:line="240" w:lineRule="auto"/>
+              <w:ind w:rightChars="-71" w:right="-170"/>
               <w:rPr>
                 <w:sz w:val="16"/>
                 <w:szCs w:val="16"/>
@@ -8750,6 +9110,7 @@
           <w:p>
             <w:pPr>
               <w:spacing w:after="0" w:line="240" w:lineRule="auto"/>
+              <w:ind w:rightChars="-71" w:right="-170"/>
               <w:rPr>
                 <w:sz w:val="16"/>
                 <w:szCs w:val="16"/>
@@ -8779,6 +9140,7 @@
           <w:p>
             <w:pPr>
               <w:spacing w:after="0" w:line="240" w:lineRule="auto"/>
+              <w:ind w:rightChars="-71" w:right="-170"/>
               <w:rPr>
                 <w:sz w:val="16"/>
                 <w:szCs w:val="16"/>
@@ -8808,6 +9170,7 @@
           <w:p>
             <w:pPr>
               <w:spacing w:after="0" w:line="240" w:lineRule="auto"/>
+              <w:ind w:rightChars="-71" w:right="-170"/>
               <w:rPr>
                 <w:sz w:val="16"/>
                 <w:szCs w:val="16"/>
@@ -8837,6 +9200,7 @@
           <w:p>
             <w:pPr>
               <w:spacing w:after="0" w:line="240" w:lineRule="auto"/>
+              <w:ind w:rightChars="-71" w:right="-170"/>
               <w:rPr>
                 <w:sz w:val="16"/>
                 <w:szCs w:val="16"/>
@@ -8866,6 +9230,7 @@
           <w:p>
             <w:pPr>
               <w:spacing w:after="0" w:line="240" w:lineRule="auto"/>
+              <w:ind w:rightChars="-71" w:right="-170"/>
               <w:rPr>
                 <w:sz w:val="16"/>
                 <w:szCs w:val="16"/>
@@ -8896,6 +9261,7 @@
           <w:p>
             <w:pPr>
               <w:spacing w:after="0" w:line="240" w:lineRule="auto"/>
+              <w:ind w:rightChars="-71" w:right="-170"/>
               <w:rPr>
                 <w:sz w:val="16"/>
                 <w:szCs w:val="16"/>
@@ -8926,6 +9292,7 @@
           <w:p>
             <w:pPr>
               <w:spacing w:after="0" w:line="240" w:lineRule="auto"/>
+              <w:ind w:rightChars="-71" w:right="-170"/>
               <w:rPr>
                 <w:sz w:val="16"/>
                 <w:szCs w:val="16"/>
@@ -8956,6 +9323,7 @@
           <w:p>
             <w:pPr>
               <w:spacing w:after="0" w:line="240" w:lineRule="auto"/>
+              <w:ind w:rightChars="-71" w:right="-170"/>
               <w:rPr>
                 <w:sz w:val="16"/>
                 <w:szCs w:val="16"/>
@@ -8986,6 +9354,7 @@
           <w:p>
             <w:pPr>
               <w:spacing w:after="0" w:line="240" w:lineRule="auto"/>
+              <w:ind w:rightChars="-71" w:right="-170"/>
               <w:rPr>
                 <w:sz w:val="16"/>
                 <w:szCs w:val="16"/>
@@ -9016,6 +9385,7 @@
           <w:p>
             <w:pPr>
               <w:spacing w:after="0" w:line="240" w:lineRule="auto"/>
+              <w:ind w:rightChars="-71" w:right="-170"/>
               <w:rPr>
                 <w:sz w:val="16"/>
                 <w:szCs w:val="16"/>
@@ -9046,6 +9416,7 @@
           <w:p>
             <w:pPr>
               <w:spacing w:after="0" w:line="240" w:lineRule="auto"/>
+              <w:ind w:rightChars="-71" w:right="-170"/>
               <w:rPr>
                 <w:sz w:val="16"/>
                 <w:szCs w:val="16"/>
@@ -9075,6 +9446,7 @@
           <w:p>
             <w:pPr>
               <w:spacing w:after="0" w:line="240" w:lineRule="auto"/>
+              <w:ind w:rightChars="-71" w:right="-170"/>
               <w:rPr>
                 <w:sz w:val="16"/>
                 <w:szCs w:val="16"/>
@@ -9104,6 +9476,7 @@
           <w:p>
             <w:pPr>
               <w:spacing w:after="0" w:line="240" w:lineRule="auto"/>
+              <w:ind w:rightChars="-71" w:right="-170"/>
               <w:rPr>
                 <w:sz w:val="16"/>
                 <w:szCs w:val="16"/>
@@ -9133,6 +9506,7 @@
           <w:p>
             <w:pPr>
               <w:spacing w:after="0" w:line="240" w:lineRule="auto"/>
+              <w:ind w:rightChars="-71" w:right="-170"/>
               <w:rPr>
                 <w:sz w:val="16"/>
                 <w:szCs w:val="16"/>
@@ -9162,6 +9536,7 @@
           <w:p>
             <w:pPr>
               <w:spacing w:after="0" w:line="240" w:lineRule="auto"/>
+              <w:ind w:rightChars="-71" w:right="-170"/>
               <w:rPr>
                 <w:sz w:val="16"/>
                 <w:szCs w:val="16"/>
@@ -9191,6 +9566,7 @@
           <w:p>
             <w:pPr>
               <w:spacing w:after="0" w:line="240" w:lineRule="auto"/>
+              <w:ind w:rightChars="-71" w:right="-170"/>
               <w:rPr>
                 <w:sz w:val="16"/>
                 <w:szCs w:val="16"/>
@@ -9220,6 +9596,7 @@
           <w:p>
             <w:pPr>
               <w:spacing w:after="0" w:line="240" w:lineRule="auto"/>
+              <w:ind w:rightChars="-71" w:right="-170"/>
               <w:rPr>
                 <w:sz w:val="16"/>
                 <w:szCs w:val="16"/>
@@ -9252,12 +9629,14 @@
             <w:pPr>
               <w:spacing w:after="0" w:line="240" w:lineRule="auto"/>
               <w:rPr>
-                <w:szCs w:val="24"/>
-              </w:rPr>
-            </w:pPr>
-            <w:r>
-              <w:rPr>
-                <w:szCs w:val="24"/>
+                <w:sz w:val="22"/>
+                <w:szCs w:val="22"/>
+              </w:rPr>
+            </w:pPr>
+            <w:r>
+              <w:rPr>
+                <w:sz w:val="22"/>
+                <w:szCs w:val="22"/>
               </w:rPr>
               <w:t>Жесткое</w:t>
             </w:r>
@@ -9276,6 +9655,7 @@
           <w:p>
             <w:pPr>
               <w:spacing w:after="0" w:line="240" w:lineRule="auto"/>
+              <w:ind w:rightChars="-71" w:right="-170"/>
               <w:rPr>
                 <w:sz w:val="16"/>
                 <w:szCs w:val="16"/>
@@ -9305,6 +9685,7 @@
           <w:p>
             <w:pPr>
               <w:spacing w:after="0" w:line="240" w:lineRule="auto"/>
+              <w:ind w:rightChars="-71" w:right="-170"/>
               <w:rPr>
                 <w:sz w:val="16"/>
                 <w:szCs w:val="16"/>
@@ -9334,6 +9715,7 @@
           <w:p>
             <w:pPr>
               <w:spacing w:after="0" w:line="240" w:lineRule="auto"/>
+              <w:ind w:rightChars="-71" w:right="-170"/>
               <w:rPr>
                 <w:sz w:val="16"/>
                 <w:szCs w:val="16"/>
@@ -9363,6 +9745,7 @@
           <w:p>
             <w:pPr>
               <w:spacing w:after="0" w:line="240" w:lineRule="auto"/>
+              <w:ind w:rightChars="-71" w:right="-170"/>
               <w:rPr>
                 <w:sz w:val="16"/>
                 <w:szCs w:val="16"/>
@@ -9392,6 +9775,7 @@
           <w:p>
             <w:pPr>
               <w:spacing w:after="0" w:line="240" w:lineRule="auto"/>
+              <w:ind w:rightChars="-71" w:right="-170"/>
               <w:rPr>
                 <w:sz w:val="16"/>
                 <w:szCs w:val="16"/>
@@ -9421,6 +9805,7 @@
           <w:p>
             <w:pPr>
               <w:spacing w:after="0" w:line="240" w:lineRule="auto"/>
+              <w:ind w:rightChars="-71" w:right="-170"/>
               <w:rPr>
                 <w:sz w:val="16"/>
                 <w:szCs w:val="16"/>
@@ -9451,6 +9836,7 @@
           <w:p>
             <w:pPr>
               <w:spacing w:after="0" w:line="240" w:lineRule="auto"/>
+              <w:ind w:rightChars="-71" w:right="-170"/>
               <w:rPr>
                 <w:sz w:val="16"/>
                 <w:szCs w:val="16"/>
@@ -9481,6 +9867,7 @@
           <w:p>
             <w:pPr>
               <w:spacing w:after="0" w:line="240" w:lineRule="auto"/>
+              <w:ind w:rightChars="-71" w:right="-170"/>
               <w:rPr>
                 <w:sz w:val="16"/>
                 <w:szCs w:val="16"/>
@@ -9511,6 +9898,7 @@
           <w:p>
             <w:pPr>
               <w:spacing w:after="0" w:line="240" w:lineRule="auto"/>
+              <w:ind w:rightChars="-71" w:right="-170"/>
               <w:rPr>
                 <w:sz w:val="16"/>
                 <w:szCs w:val="16"/>
@@ -9541,6 +9929,7 @@
           <w:p>
             <w:pPr>
               <w:spacing w:after="0" w:line="240" w:lineRule="auto"/>
+              <w:ind w:rightChars="-71" w:right="-170"/>
               <w:rPr>
                 <w:sz w:val="16"/>
                 <w:szCs w:val="16"/>
@@ -9571,6 +9960,7 @@
           <w:p>
             <w:pPr>
               <w:spacing w:after="0" w:line="240" w:lineRule="auto"/>
+              <w:ind w:rightChars="-71" w:right="-170"/>
               <w:rPr>
                 <w:sz w:val="16"/>
                 <w:szCs w:val="16"/>
@@ -9601,6 +9991,7 @@
           <w:p>
             <w:pPr>
               <w:spacing w:after="0" w:line="240" w:lineRule="auto"/>
+              <w:ind w:rightChars="-71" w:right="-170"/>
               <w:rPr>
                 <w:sz w:val="16"/>
                 <w:szCs w:val="16"/>
@@ -9630,6 +10021,7 @@
           <w:p>
             <w:pPr>
               <w:spacing w:after="0" w:line="240" w:lineRule="auto"/>
+              <w:ind w:rightChars="-71" w:right="-170"/>
               <w:rPr>
                 <w:sz w:val="16"/>
                 <w:szCs w:val="16"/>
@@ -9659,6 +10051,7 @@
           <w:p>
             <w:pPr>
               <w:spacing w:after="0" w:line="240" w:lineRule="auto"/>
+              <w:ind w:rightChars="-71" w:right="-170"/>
               <w:rPr>
                 <w:sz w:val="16"/>
                 <w:szCs w:val="16"/>
@@ -9688,6 +10081,7 @@
           <w:p>
             <w:pPr>
               <w:spacing w:after="0" w:line="240" w:lineRule="auto"/>
+              <w:ind w:rightChars="-71" w:right="-170"/>
               <w:rPr>
                 <w:sz w:val="16"/>
                 <w:szCs w:val="16"/>
@@ -9717,6 +10111,7 @@
           <w:p>
             <w:pPr>
               <w:spacing w:after="0" w:line="240" w:lineRule="auto"/>
+              <w:ind w:rightChars="-71" w:right="-170"/>
               <w:rPr>
                 <w:sz w:val="16"/>
                 <w:szCs w:val="16"/>
@@ -9746,6 +10141,7 @@
           <w:p>
             <w:pPr>
               <w:spacing w:after="0" w:line="240" w:lineRule="auto"/>
+              <w:ind w:rightChars="-71" w:right="-170"/>
               <w:rPr>
                 <w:sz w:val="16"/>
                 <w:szCs w:val="16"/>
@@ -9775,6 +10171,7 @@
           <w:p>
             <w:pPr>
               <w:spacing w:after="0" w:line="240" w:lineRule="auto"/>
+              <w:ind w:rightChars="-71" w:right="-170"/>
               <w:rPr>
                 <w:sz w:val="16"/>
                 <w:szCs w:val="16"/>
@@ -9795,201 +10192,188 @@
     </w:tbl>
     <w:p>
       <w:pPr>
-        <w:spacing w:after="0"/>
-        <w:rPr>
-          <w:sz w:val="28"/>
-          <w:szCs w:val="28"/>
+        <w:spacing w:after="0" w:line="240" w:lineRule="auto"/>
+        <w:rPr>
+          <w:b/>
+          <w:szCs w:val="24"/>
         </w:rPr>
       </w:pPr>
-      <w:r>
-        <w:rPr>
-          <w:b/>
-          <w:sz w:val="28"/>
-          <w:szCs w:val="28"/>
-        </w:rPr>
-        <w:t xml:space="preserve">Электрическая прочность изоляции </w:t>
-      </w:r>
-      <w:r>
-        <w:rPr>
-          <w:b/>
-          <w:sz w:val="28"/>
-          <w:szCs w:val="28"/>
-          <w:lang w:val="en-US"/>
-        </w:rPr>
-        <w:t>U</w:t>
-      </w:r>
-      <w:r>
-        <w:rPr>
-          <w:b/>
-          <w:sz w:val="28"/>
-          <w:szCs w:val="28"/>
-        </w:rPr>
-        <w:t xml:space="preserve">= </w:t>
-      </w:r>
-      <w:proofErr w:type="spellStart"/>
-      <w:r>
-        <w:rPr>
-          <w:b/>
-          <w:sz w:val="28"/>
-          <w:szCs w:val="28"/>
-          <w:u w:val="single"/>
-          <w:lang w:val="en-US"/>
-        </w:rPr>
-        <w:t>upri</w:t>
-      </w:r>
-      <w:proofErr w:type="spellEnd"/>
-      <w:r>
-        <w:rPr>
-          <w:b/>
-          <w:sz w:val="28"/>
-          <w:szCs w:val="28"/>
-        </w:rPr>
-        <w:t xml:space="preserve"> В, 1мин. </w:t>
-      </w:r>
-      <w:proofErr w:type="spellStart"/>
-      <w:r>
-        <w:rPr>
-          <w:b/>
-          <w:sz w:val="28"/>
-          <w:szCs w:val="28"/>
-          <w:u w:val="single"/>
-          <w:lang w:val="en-US"/>
-        </w:rPr>
-        <w:t>epr</w:t>
-      </w:r>
-      <w:proofErr w:type="spellEnd"/>
-      <w:r>
-        <w:rPr>
-          <w:b/>
-          <w:sz w:val="28"/>
-          <w:szCs w:val="28"/>
-        </w:rPr>
-        <w:t>.</w:t>
-      </w:r>
     </w:p>
     <w:p>
       <w:pPr>
-        <w:spacing w:after="0"/>
-        <w:rPr>
-          <w:sz w:val="28"/>
-          <w:szCs w:val="28"/>
+        <w:spacing w:after="0" w:line="240" w:lineRule="auto"/>
+        <w:rPr>
+          <w:szCs w:val="24"/>
         </w:rPr>
       </w:pPr>
       <w:r>
         <w:rPr>
           <w:b/>
-          <w:sz w:val="28"/>
-          <w:szCs w:val="28"/>
-        </w:rPr>
-        <w:t xml:space="preserve">Испытание при повышен. частоте вращения </w:t>
+          <w:szCs w:val="24"/>
+        </w:rPr>
+        <w:t xml:space="preserve">Электрическая прочность изоляции </w:t>
       </w:r>
       <w:r>
         <w:rPr>
           <w:b/>
-          <w:sz w:val="28"/>
-          <w:szCs w:val="28"/>
+          <w:szCs w:val="24"/>
           <w:lang w:val="en-US"/>
         </w:rPr>
-        <w:t>N</w:t>
+        <w:t>U</w:t>
       </w:r>
       <w:r>
         <w:rPr>
           <w:b/>
-          <w:sz w:val="28"/>
-          <w:szCs w:val="28"/>
-        </w:rPr>
-        <w:t>=1.2</w:t>
-      </w:r>
+          <w:szCs w:val="24"/>
+        </w:rPr>
+        <w:t xml:space="preserve">= </w:t>
+      </w:r>
+      <w:proofErr w:type="spellStart"/>
       <w:r>
         <w:rPr>
           <w:b/>
-          <w:sz w:val="28"/>
-          <w:szCs w:val="28"/>
-          <w:lang w:val="en-US"/>
-        </w:rPr>
-        <w:t>Nm</w:t>
-      </w:r>
-      <w:r>
-        <w:rPr>
-          <w:b/>
-          <w:sz w:val="28"/>
-          <w:szCs w:val="28"/>
-        </w:rPr>
-        <w:t>ах(</w:t>
-      </w:r>
-      <w:proofErr w:type="spellStart"/>
-      <w:r>
-        <w:rPr>
-          <w:b/>
-          <w:sz w:val="28"/>
-          <w:szCs w:val="28"/>
-        </w:rPr>
-        <w:t>безоп</w:t>
-      </w:r>
-      <w:proofErr w:type="spellEnd"/>
-      <w:r>
-        <w:rPr>
-          <w:b/>
-          <w:sz w:val="28"/>
-          <w:szCs w:val="28"/>
-        </w:rPr>
-        <w:t xml:space="preserve">/ном)., 2мин. </w:t>
-      </w:r>
-      <w:proofErr w:type="spellStart"/>
-      <w:r>
-        <w:rPr>
-          <w:b/>
-          <w:sz w:val="28"/>
-          <w:szCs w:val="28"/>
+          <w:szCs w:val="24"/>
           <w:u w:val="single"/>
           <w:lang w:val="en-US"/>
         </w:rPr>
-        <w:t>ipc</w:t>
+        <w:t>upri</w:t>
       </w:r>
       <w:proofErr w:type="spellEnd"/>
       <w:r>
         <w:rPr>
           <w:b/>
-          <w:sz w:val="28"/>
-          <w:szCs w:val="28"/>
+          <w:szCs w:val="24"/>
+        </w:rPr>
+        <w:t xml:space="preserve"> В, 1мин. </w:t>
+      </w:r>
+      <w:proofErr w:type="spellStart"/>
+      <w:r>
+        <w:rPr>
+          <w:b/>
+          <w:szCs w:val="24"/>
+          <w:u w:val="single"/>
+          <w:lang w:val="en-US"/>
+        </w:rPr>
+        <w:t>epr</w:t>
+      </w:r>
+      <w:proofErr w:type="spellEnd"/>
+      <w:r>
+        <w:rPr>
+          <w:b/>
+          <w:szCs w:val="24"/>
         </w:rPr>
         <w:t>.</w:t>
       </w:r>
     </w:p>
     <w:p>
       <w:pPr>
-        <w:spacing w:after="0"/>
+        <w:spacing w:after="0" w:line="240" w:lineRule="auto"/>
+        <w:rPr>
+          <w:szCs w:val="24"/>
+        </w:rPr>
+      </w:pPr>
+      <w:r>
         <w:rPr>
           <w:b/>
-          <w:sz w:val="28"/>
-          <w:szCs w:val="28"/>
-        </w:rPr>
-      </w:pPr>
+          <w:szCs w:val="24"/>
+        </w:rPr>
+        <w:t xml:space="preserve">Испытание при повышен. частоте вращения </w:t>
+      </w:r>
       <w:r>
         <w:rPr>
           <w:b/>
-          <w:sz w:val="28"/>
-          <w:szCs w:val="28"/>
-        </w:rPr>
-        <w:t xml:space="preserve">Испытание на перегрузку по току I=1,5Iн, 2мин. </w:t>
+          <w:szCs w:val="24"/>
+          <w:lang w:val="en-US"/>
+        </w:rPr>
+        <w:t>N</w:t>
+      </w:r>
+      <w:r>
+        <w:rPr>
+          <w:b/>
+          <w:szCs w:val="24"/>
+        </w:rPr>
+        <w:t>=1.2</w:t>
+      </w:r>
+      <w:r>
+        <w:rPr>
+          <w:b/>
+          <w:szCs w:val="24"/>
+          <w:lang w:val="en-US"/>
+        </w:rPr>
+        <w:t>Nm</w:t>
+      </w:r>
+      <w:r>
+        <w:rPr>
+          <w:b/>
+          <w:szCs w:val="24"/>
+        </w:rPr>
+        <w:t>ах(</w:t>
       </w:r>
       <w:proofErr w:type="spellStart"/>
       <w:r>
         <w:rPr>
           <w:b/>
-          <w:sz w:val="28"/>
-          <w:szCs w:val="28"/>
+          <w:szCs w:val="24"/>
+        </w:rPr>
+        <w:t>безоп</w:t>
+      </w:r>
+      <w:proofErr w:type="spellEnd"/>
+      <w:r>
+        <w:rPr>
+          <w:b/>
+          <w:szCs w:val="24"/>
+        </w:rPr>
+        <w:t xml:space="preserve">/ном)., 2мин. </w:t>
+      </w:r>
+      <w:proofErr w:type="spellStart"/>
+      <w:r>
+        <w:rPr>
+          <w:b/>
+          <w:szCs w:val="24"/>
           <w:u w:val="single"/>
           <w:lang w:val="en-US"/>
         </w:rPr>
+        <w:t>ipc</w:t>
+      </w:r>
+      <w:proofErr w:type="spellEnd"/>
+      <w:r>
+        <w:rPr>
+          <w:b/>
+          <w:szCs w:val="24"/>
+        </w:rPr>
+        <w:t>.</w:t>
+      </w:r>
+    </w:p>
+    <w:p>
+      <w:pPr>
+        <w:spacing w:after="0" w:line="240" w:lineRule="auto"/>
+        <w:rPr>
+          <w:b/>
+          <w:szCs w:val="24"/>
+        </w:rPr>
+      </w:pPr>
+      <w:r>
+        <w:rPr>
+          <w:b/>
+          <w:szCs w:val="24"/>
+        </w:rPr>
+        <w:t xml:space="preserve">Испытание на перегрузку по току I=1,5Iн, 2мин. </w:t>
+      </w:r>
+      <w:proofErr w:type="spellStart"/>
+      <w:r>
+        <w:rPr>
+          <w:b/>
+          <w:szCs w:val="24"/>
+          <w:u w:val="single"/>
+          <w:lang w:val="en-US"/>
+        </w:rPr>
         <w:t>ipt</w:t>
       </w:r>
       <w:proofErr w:type="spellEnd"/>
       <w:r>
         <w:rPr>
           <w:b/>
-          <w:sz w:val="28"/>
-          <w:szCs w:val="28"/>
+          <w:szCs w:val="24"/>
         </w:rPr>
         <w:t xml:space="preserve"> (</w:t>
       </w:r>
@@ -9997,8 +10381,7 @@
       <w:r>
         <w:rPr>
           <w:b/>
-          <w:sz w:val="28"/>
-          <w:szCs w:val="28"/>
+          <w:szCs w:val="24"/>
         </w:rPr>
         <w:t>Rизол</w:t>
       </w:r>
@@ -10006,8 +10389,7 @@
       <w:r>
         <w:rPr>
           <w:b/>
-          <w:sz w:val="28"/>
-          <w:szCs w:val="28"/>
+          <w:szCs w:val="24"/>
         </w:rPr>
         <w:t xml:space="preserve"> </w:t>
       </w:r>
@@ -10016,8 +10398,7 @@
       <w:r>
         <w:rPr>
           <w:b/>
-          <w:sz w:val="28"/>
-          <w:szCs w:val="28"/>
+          <w:szCs w:val="24"/>
           <w:u w:val="single"/>
           <w:lang w:val="en-US"/>
         </w:rPr>
@@ -10027,8 +10408,7 @@
       <w:r>
         <w:rPr>
           <w:b/>
-          <w:sz w:val="28"/>
-          <w:szCs w:val="28"/>
+          <w:szCs w:val="24"/>
         </w:rPr>
         <w:t xml:space="preserve"> )</w:t>
       </w:r>
@@ -10036,7 +10416,159 @@
     </w:p>
     <w:p>
       <w:pPr>
-        <w:spacing w:after="0"/>
+        <w:spacing w:after="0" w:line="240" w:lineRule="auto"/>
+        <w:rPr>
+          <w:b/>
+          <w:szCs w:val="24"/>
+        </w:rPr>
+      </w:pPr>
+      <w:r>
+        <w:rPr>
+          <w:b/>
+          <w:szCs w:val="24"/>
+        </w:rPr>
+        <w:t>4</w:t>
+      </w:r>
+      <w:proofErr w:type="gramStart"/>
+      <w:r>
+        <w:rPr>
+          <w:b/>
+          <w:szCs w:val="24"/>
+        </w:rPr>
+        <w:t>АС:Работоспособность</w:t>
+      </w:r>
+      <w:proofErr w:type="gramEnd"/>
+      <w:r>
+        <w:rPr>
+          <w:b/>
+          <w:szCs w:val="24"/>
+        </w:rPr>
+        <w:t xml:space="preserve">: </w:t>
+      </w:r>
+      <w:r>
+        <w:rPr>
+          <w:b/>
+          <w:szCs w:val="24"/>
+          <w:u w:val="single"/>
+        </w:rPr>
+        <w:t>0,74</w:t>
+      </w:r>
+      <w:r>
+        <w:rPr>
+          <w:b/>
+          <w:szCs w:val="24"/>
+          <w:u w:val="single"/>
+          <w:lang w:val="en-US"/>
+        </w:rPr>
+        <w:t>U</w:t>
+      </w:r>
+      <w:r>
+        <w:rPr>
+          <w:b/>
+          <w:szCs w:val="24"/>
+          <w:u w:val="single"/>
+        </w:rPr>
+        <w:t>н</w:t>
+      </w:r>
+      <w:r>
+        <w:rPr>
+          <w:b/>
+          <w:szCs w:val="24"/>
+        </w:rPr>
+        <w:t xml:space="preserve"> (</w:t>
+      </w:r>
+      <w:proofErr w:type="spellStart"/>
+      <w:r>
+        <w:rPr>
+          <w:b/>
+          <w:szCs w:val="24"/>
+        </w:rPr>
+        <w:t>Мном</w:t>
+      </w:r>
+      <w:proofErr w:type="spellEnd"/>
+      <w:r>
+        <w:rPr>
+          <w:b/>
+          <w:szCs w:val="24"/>
+        </w:rPr>
+        <w:t xml:space="preserve">) 15с </w:t>
+      </w:r>
+      <w:r>
+        <w:rPr>
+          <w:b/>
+          <w:szCs w:val="24"/>
+          <w:u w:val="single"/>
+          <w:lang w:val="en-US"/>
+        </w:rPr>
+        <w:t>u</w:t>
+      </w:r>
+      <w:r>
+        <w:rPr>
+          <w:b/>
+          <w:szCs w:val="24"/>
+          <w:u w:val="single"/>
+        </w:rPr>
+        <w:t>074</w:t>
+      </w:r>
+      <w:r>
+        <w:rPr>
+          <w:b/>
+          <w:szCs w:val="24"/>
+        </w:rPr>
+        <w:t>, 1,13</w:t>
+      </w:r>
+      <w:r>
+        <w:rPr>
+          <w:b/>
+          <w:szCs w:val="24"/>
+          <w:lang w:val="en-US"/>
+        </w:rPr>
+        <w:t>U</w:t>
+      </w:r>
+      <w:r>
+        <w:rPr>
+          <w:b/>
+          <w:szCs w:val="24"/>
+        </w:rPr>
+        <w:t>н(</w:t>
+      </w:r>
+      <w:proofErr w:type="spellStart"/>
+      <w:r>
+        <w:rPr>
+          <w:b/>
+          <w:szCs w:val="24"/>
+        </w:rPr>
+        <w:t>Мном</w:t>
+      </w:r>
+      <w:proofErr w:type="spellEnd"/>
+      <w:r>
+        <w:rPr>
+          <w:b/>
+          <w:szCs w:val="24"/>
+        </w:rPr>
+        <w:t xml:space="preserve">) 15с </w:t>
+      </w:r>
+      <w:r>
+        <w:rPr>
+          <w:b/>
+          <w:szCs w:val="24"/>
+          <w:u w:val="single"/>
+          <w:lang w:val="en-US"/>
+        </w:rPr>
+        <w:t>u</w:t>
+      </w:r>
+      <w:r>
+        <w:rPr>
+          <w:b/>
+          <w:szCs w:val="24"/>
+          <w:u w:val="single"/>
+        </w:rPr>
+        <w:t>113</w:t>
+      </w:r>
+    </w:p>
+    <w:p>
+      <w:pPr>
+        <w:spacing w:after="0" w:line="240" w:lineRule="auto"/>
         <w:rPr>
           <w:b/>
           <w:sz w:val="28"/>
@@ -10046,211 +10578,50 @@
       <w:r>
         <w:rPr>
           <w:b/>
-          <w:sz w:val="28"/>
-          <w:szCs w:val="28"/>
-        </w:rPr>
-        <w:t>4</w:t>
-      </w:r>
-      <w:proofErr w:type="gramStart"/>
+          <w:szCs w:val="24"/>
+        </w:rPr>
+        <w:t xml:space="preserve">Масса </w:t>
+      </w:r>
+      <w:proofErr w:type="spellStart"/>
+      <w:r>
+        <w:rPr>
+          <w:b/>
+          <w:szCs w:val="24"/>
+          <w:u w:val="single"/>
+          <w:lang w:val="en-US"/>
+        </w:rPr>
+        <w:t>rrmass</w:t>
+      </w:r>
+      <w:proofErr w:type="spellEnd"/>
+      <w:r>
+        <w:rPr>
+          <w:b/>
+          <w:szCs w:val="24"/>
+        </w:rPr>
+        <w:t xml:space="preserve"> кг</w:t>
+      </w:r>
       <w:r>
         <w:rPr>
           <w:b/>
           <w:sz w:val="28"/>
           <w:szCs w:val="28"/>
         </w:rPr>
-        <w:t>АС:Работоспособность</w:t>
-      </w:r>
-      <w:proofErr w:type="gramEnd"/>
-      <w:r>
+        <w:t xml:space="preserve">  </w:t>
+      </w:r>
+    </w:p>
+    <w:p>
+      <w:pPr>
+        <w:spacing w:after="0" w:line="240" w:lineRule="auto"/>
         <w:rPr>
           <w:b/>
           <w:sz w:val="28"/>
           <w:szCs w:val="28"/>
         </w:rPr>
-        <w:t xml:space="preserve">: </w:t>
-      </w:r>
-      <w:r>
-        <w:rPr>
-          <w:b/>
-          <w:sz w:val="28"/>
-          <w:szCs w:val="28"/>
-          <w:u w:val="single"/>
-        </w:rPr>
-        <w:t>0,74</w:t>
-      </w:r>
-      <w:r>
-        <w:rPr>
-          <w:b/>
-          <w:sz w:val="28"/>
-          <w:szCs w:val="28"/>
-          <w:u w:val="single"/>
-          <w:lang w:val="en-US"/>
-        </w:rPr>
-        <w:t>U</w:t>
-      </w:r>
-      <w:r>
-        <w:rPr>
-          <w:b/>
-          <w:sz w:val="28"/>
-          <w:szCs w:val="28"/>
-          <w:u w:val="single"/>
-        </w:rPr>
-        <w:t>н</w:t>
-      </w:r>
-      <w:r>
-        <w:rPr>
-          <w:b/>
-          <w:sz w:val="28"/>
-          <w:szCs w:val="28"/>
-        </w:rPr>
-        <w:t xml:space="preserve"> (</w:t>
-      </w:r>
-      <w:proofErr w:type="spellStart"/>
-      <w:r>
-        <w:rPr>
-          <w:b/>
-          <w:sz w:val="28"/>
-          <w:szCs w:val="28"/>
-        </w:rPr>
-        <w:t>Мном</w:t>
-      </w:r>
-      <w:proofErr w:type="spellEnd"/>
-      <w:r>
-        <w:rPr>
-          <w:b/>
-          <w:sz w:val="28"/>
-          <w:szCs w:val="28"/>
-        </w:rPr>
-        <w:t xml:space="preserve">) 15с </w:t>
-      </w:r>
-      <w:r>
-        <w:rPr>
-          <w:b/>
-          <w:sz w:val="28"/>
-          <w:szCs w:val="28"/>
-          <w:u w:val="single"/>
-          <w:lang w:val="en-US"/>
-        </w:rPr>
-        <w:t>u</w:t>
-      </w:r>
-      <w:r>
-        <w:rPr>
-          <w:b/>
-          <w:sz w:val="28"/>
-          <w:szCs w:val="28"/>
-          <w:u w:val="single"/>
-        </w:rPr>
-        <w:t>074</w:t>
-      </w:r>
-      <w:r>
-        <w:rPr>
-          <w:b/>
-          <w:sz w:val="28"/>
-          <w:szCs w:val="28"/>
-        </w:rPr>
-        <w:t>, 1,13</w:t>
-      </w:r>
-      <w:r>
-        <w:rPr>
-          <w:b/>
-          <w:sz w:val="28"/>
-          <w:szCs w:val="28"/>
-          <w:lang w:val="en-US"/>
-        </w:rPr>
-        <w:t>U</w:t>
-      </w:r>
-      <w:r>
-        <w:rPr>
-          <w:b/>
-          <w:sz w:val="28"/>
-          <w:szCs w:val="28"/>
-        </w:rPr>
-        <w:t>н(</w:t>
-      </w:r>
-      <w:proofErr w:type="spellStart"/>
-      <w:r>
-        <w:rPr>
-          <w:b/>
-          <w:sz w:val="28"/>
-          <w:szCs w:val="28"/>
-        </w:rPr>
-        <w:t>Мном</w:t>
-      </w:r>
-      <w:proofErr w:type="spellEnd"/>
-      <w:r>
-        <w:rPr>
-          <w:b/>
-          <w:sz w:val="28"/>
-          <w:szCs w:val="28"/>
-        </w:rPr>
-        <w:t xml:space="preserve">) 15с </w:t>
-      </w:r>
-      <w:r>
-        <w:rPr>
-          <w:b/>
-          <w:sz w:val="28"/>
-          <w:szCs w:val="28"/>
-          <w:u w:val="single"/>
-          <w:lang w:val="en-US"/>
-        </w:rPr>
-        <w:t>u</w:t>
-      </w:r>
-      <w:r>
-        <w:rPr>
-          <w:b/>
-          <w:sz w:val="28"/>
-          <w:szCs w:val="28"/>
-          <w:u w:val="single"/>
-        </w:rPr>
-        <w:t>113</w:t>
-      </w:r>
-    </w:p>
-    <w:p>
-      <w:pPr>
-        <w:spacing w:after="0"/>
-        <w:rPr>
-          <w:b/>
-          <w:sz w:val="28"/>
-          <w:szCs w:val="28"/>
-        </w:rPr>
-      </w:pPr>
-      <w:r>
-        <w:rPr>
-          <w:b/>
-          <w:sz w:val="28"/>
-          <w:szCs w:val="28"/>
-        </w:rPr>
-        <w:t xml:space="preserve">Масса </w:t>
-      </w:r>
-      <w:proofErr w:type="spellStart"/>
-      <w:r>
-        <w:rPr>
-          <w:b/>
-          <w:sz w:val="28"/>
-          <w:szCs w:val="28"/>
-          <w:u w:val="single"/>
-          <w:lang w:val="en-US"/>
-        </w:rPr>
-        <w:t>rrmass</w:t>
-      </w:r>
-      <w:proofErr w:type="spellEnd"/>
-      <w:r>
-        <w:rPr>
-          <w:b/>
-          <w:sz w:val="28"/>
-          <w:szCs w:val="28"/>
-        </w:rPr>
-        <w:t xml:space="preserve"> кг  </w:t>
-      </w:r>
-    </w:p>
-    <w:p>
-      <w:pPr>
-        <w:spacing w:after="0"/>
       </w:pPr>
     </w:p>
     <w:p>
       <w:pPr>
-        <w:spacing w:after="0"/>
+        <w:spacing w:after="0" w:line="240" w:lineRule="auto"/>
       </w:pPr>
       <w:r>
         <w:t>Испытатель: _____________________(</w:t>
@@ -10271,8 +10642,8 @@
     </w:p>
     <w:sectPr>
       <w:pgSz w:w="11906" w:h="16838"/>
-      <w:pgMar w:top="426" w:right="140" w:bottom="284" w:left="1134" w:header="720" w:footer="720" w:gutter="0"/>
-      <w:cols w:space="720"/>
+      <w:pgMar w:top="425" w:right="283" w:bottom="283" w:left="1134" w:header="720" w:footer="720" w:gutter="0"/>
+      <w:cols w:space="0"/>
     </w:sectPr>
   </w:body>
 </w:document>
@@ -10354,7 +10725,7 @@
     </w:rPrDefault>
     <w:pPrDefault>
       <w:pPr>
-        <w:spacing w:after="200" w:line="276" w:lineRule="auto"/>
+        <w:spacing w:after="160" w:line="259" w:lineRule="auto"/>
       </w:pPr>
     </w:pPrDefault>
   </w:docDefaults>
@@ -10371,13 +10742,13 @@
     <w:lsdException w:name="heading 9" w:semiHidden="1" w:unhideWhenUsed="1" w:qFormat="1"/>
     <w:lsdException w:name="caption" w:qFormat="1"/>
     <w:lsdException w:name="Title" w:qFormat="1"/>
-    <w:lsdException w:name="Default Paragraph Font" w:semiHidden="1" w:uiPriority="1" w:unhideWhenUsed="1"/>
+    <w:lsdException w:name="Default Paragraph Font" w:semiHidden="1" w:uiPriority="1" w:unhideWhenUsed="1" w:qFormat="1"/>
     <w:lsdException w:name="Subtitle" w:qFormat="1"/>
     <w:lsdException w:name="Strong" w:qFormat="1"/>
     <w:lsdException w:name="Emphasis" w:qFormat="1"/>
     <w:lsdException w:name="HTML Top of Form" w:semiHidden="1" w:uiPriority="99" w:unhideWhenUsed="1"/>
     <w:lsdException w:name="HTML Bottom of Form" w:semiHidden="1" w:uiPriority="99" w:unhideWhenUsed="1"/>
-    <w:lsdException w:name="Normal Table" w:semiHidden="1" w:uiPriority="99" w:unhideWhenUsed="1"/>
+    <w:lsdException w:name="Normal Table" w:semiHidden="1" w:uiPriority="99" w:unhideWhenUsed="1" w:qFormat="1"/>
     <w:lsdException w:name="No List" w:semiHidden="1" w:uiPriority="99" w:unhideWhenUsed="1"/>
     <w:lsdException w:name="Outline List 1" w:semiHidden="1" w:uiPriority="99" w:unhideWhenUsed="1"/>
     <w:lsdException w:name="Outline List 2" w:semiHidden="1" w:uiPriority="99" w:unhideWhenUsed="1"/>
@@ -10424,10 +10795,11 @@
     <w:lsdException w:name="Table Web 1" w:semiHidden="1" w:unhideWhenUsed="1"/>
     <w:lsdException w:name="Table Web 2" w:semiHidden="1" w:unhideWhenUsed="1"/>
     <w:lsdException w:name="Table Web 3" w:semiHidden="1" w:unhideWhenUsed="1"/>
-    <w:lsdException w:name="Balloon Text" w:semiHidden="1"/>
+    <w:lsdException w:name="Balloon Text" w:semiHidden="1" w:qFormat="1"/>
+    <w:lsdException w:name="Table Grid" w:qFormat="1"/>
     <w:lsdException w:name="Table Theme" w:semiHidden="1" w:unhideWhenUsed="1"/>
-    <w:lsdException w:name="Placeholder Text" w:semiHidden="1" w:uiPriority="99" w:unhideWhenUsed="1"/>
-    <w:lsdException w:name="No Spacing" w:semiHidden="1" w:uiPriority="99" w:unhideWhenUsed="1"/>
+    <w:lsdException w:name="Placeholder Text" w:semiHidden="1" w:uiPriority="99"/>
+    <w:lsdException w:name="No Spacing" w:uiPriority="99"/>
     <w:lsdException w:name="Light Shading" w:uiPriority="99"/>
     <w:lsdException w:name="Light List" w:uiPriority="99"/>
     <w:lsdException w:name="Light Grid" w:uiPriority="99"/>
@@ -10449,7 +10821,7 @@
     <w:lsdException w:name="Medium Shading 2 Accent 1" w:uiPriority="99"/>
     <w:lsdException w:name="Medium List 1 Accent 1" w:uiPriority="99"/>
     <w:lsdException w:name="Revision" w:semiHidden="1" w:uiPriority="99"/>
-    <w:lsdException w:name="List Paragraph" w:uiPriority="99"/>
+    <w:lsdException w:name="List Paragraph" w:uiPriority="99" w:qFormat="1"/>
     <w:lsdException w:name="Quote" w:uiPriority="99"/>
     <w:lsdException w:name="Intense Quote" w:uiPriority="99"/>
     <w:lsdException w:name="Medium List 2 Accent 1" w:uiPriority="99"/>
@@ -10649,7 +11021,9 @@
   <w:style w:type="paragraph" w:default="1" w:styleId="a">
     <w:name w:val="Normal"/>
     <w:qFormat/>
-    <w:rsid w:val="00CE07E6"/>
+    <w:pPr>
+      <w:spacing w:after="200" w:line="276" w:lineRule="auto"/>
+    </w:pPr>
     <w:rPr>
       <w:rFonts w:ascii="Arial Narrow" w:hAnsi="Arial Narrow"/>
       <w:sz w:val="24"/>
@@ -10660,7 +11034,6 @@
     <w:basedOn w:val="a"/>
     <w:next w:val="a"/>
     <w:qFormat/>
-    <w:rsid w:val="00CE07E6"/>
     <w:pPr>
       <w:keepNext/>
       <w:jc w:val="center"/>
@@ -10676,7 +11049,6 @@
     <w:basedOn w:val="a"/>
     <w:next w:val="a"/>
     <w:qFormat/>
-    <w:rsid w:val="00CE07E6"/>
     <w:pPr>
       <w:keepNext/>
       <w:outlineLvl w:val="1"/>
@@ -10691,7 +11063,6 @@
     <w:basedOn w:val="a"/>
     <w:next w:val="a"/>
     <w:qFormat/>
-    <w:rsid w:val="00CE07E6"/>
     <w:pPr>
       <w:keepNext/>
       <w:spacing w:line="360" w:lineRule="auto"/>
@@ -10706,7 +11077,6 @@
     <w:basedOn w:val="a"/>
     <w:next w:val="a"/>
     <w:qFormat/>
-    <w:rsid w:val="00CE07E6"/>
     <w:pPr>
       <w:keepNext/>
       <w:spacing w:line="360" w:lineRule="auto"/>
@@ -10747,7 +11117,7 @@
     <w:name w:val="Balloon Text"/>
     <w:basedOn w:val="a"/>
     <w:semiHidden/>
-    <w:rsid w:val="00CE07E6"/>
+    <w:qFormat/>
     <w:rPr>
       <w:rFonts w:ascii="Tahoma" w:hAnsi="Tahoma" w:cs="Tahoma"/>
       <w:sz w:val="16"/>
@@ -10759,7 +11129,6 @@
     <w:basedOn w:val="a"/>
     <w:next w:val="a"/>
     <w:qFormat/>
-    <w:rsid w:val="00CE07E6"/>
     <w:rPr>
       <w:sz w:val="28"/>
     </w:rPr>
@@ -10767,7 +11136,7 @@
   <w:style w:type="table" w:styleId="a5">
     <w:name w:val="Table Grid"/>
     <w:basedOn w:val="a1"/>
-    <w:rsid w:val="00CE07E6"/>
+    <w:qFormat/>
     <w:tblPr>
       <w:tblBorders>
         <w:top w:val="single" w:sz="4" w:space="0" w:color="auto"/>
@@ -10784,7 +11153,7 @@
     <w:basedOn w:val="a"/>
     <w:uiPriority w:val="99"/>
     <w:unhideWhenUsed/>
-    <w:rsid w:val="007561E6"/>
+    <w:qFormat/>
     <w:pPr>
       <w:ind w:left="720"/>
       <w:contextualSpacing/>
@@ -11070,7 +11439,7 @@
 </file>
 
 <file path=customXml/itemProps2.xml><?xml version="1.0" encoding="utf-8"?>
-<ds:datastoreItem xmlns:ds="http://schemas.openxmlformats.org/officeDocument/2006/customXml" ds:itemID="{7FC3AC97-2A29-4F09-B138-1B685C7F7D33}">
+<ds:datastoreItem xmlns:ds="http://schemas.openxmlformats.org/officeDocument/2006/customXml" ds:itemID="{5D0E9DDF-94C0-41C4-A723-CDFD2D14CB32}">
   <ds:schemaRefs>
     <ds:schemaRef ds:uri="http://schemas.openxmlformats.org/officeDocument/2006/bibliography"/>
   </ds:schemaRefs>

</xml_diff>

<commit_message>
AUTO FROM WORK 10.01.2023 13:32:21,02
</commit_message>
<xml_diff>
--- a/ZamerV2/Win32/Release/REPORT/BLANK.docx
+++ b/ZamerV2/Win32/Release/REPORT/BLANK.docx
@@ -571,7 +571,19 @@
         <w:rPr>
           <w:sz w:val="28"/>
         </w:rPr>
-        <w:t xml:space="preserve"> Вт, 2р=</w:t>
+        <w:t xml:space="preserve"> </w:t>
+      </w:r>
+      <w:r>
+        <w:rPr>
+          <w:sz w:val="28"/>
+        </w:rPr>
+        <w:t>к</w:t>
+      </w:r>
+      <w:r>
+        <w:rPr>
+          <w:sz w:val="28"/>
+        </w:rPr>
+        <w:t>Вт, 2р=</w:t>
       </w:r>
       <w:proofErr w:type="spellStart"/>
       <w:r>
@@ -623,7 +635,13 @@
               <w:rPr>
                 <w:sz w:val="28"/>
               </w:rPr>
-              <w:t xml:space="preserve">Сопротивление между болтом заземления и любой металлической частью двигателя </w:t>
+              <w:t>Сопротивление между болтом заземления и лю</w:t>
+            </w:r>
+            <w:r>
+              <w:rPr>
+                <w:sz w:val="28"/>
+              </w:rPr>
+              <w:t xml:space="preserve">бой металлической частью двигателя </w:t>
             </w:r>
           </w:p>
         </w:tc>
@@ -684,7 +702,6 @@
               <w:rPr>
                 <w:b/>
                 <w:sz w:val="28"/>
-                <w:u w:val="single"/>
                 <w:lang w:val="en-US"/>
               </w:rPr>
               <w:t>bolt</w:t>
@@ -863,6 +880,9 @@
         <w:gridCol w:w="1509"/>
       </w:tblGrid>
       <w:tr>
+        <w:trPr>
+          <w:trHeight w:val="23"/>
+        </w:trPr>
         <w:tc>
           <w:tcPr>
             <w:tcW w:w="2376" w:type="dxa"/>
@@ -946,7 +966,8 @@
             </w:pPr>
             <w:r>
               <w:rPr>
-                <w:szCs w:val="24"/>
+                <w:sz w:val="21"/>
+                <w:szCs w:val="21"/>
               </w:rPr>
               <w:t>(Главная обмотка**)</w:t>
             </w:r>
@@ -1033,21 +1054,24 @@
             </w:pPr>
             <w:r>
               <w:rPr>
-                <w:szCs w:val="24"/>
+                <w:sz w:val="21"/>
+                <w:szCs w:val="21"/>
               </w:rPr>
               <w:t>(</w:t>
             </w:r>
             <w:proofErr w:type="spellStart"/>
             <w:r>
               <w:rPr>
-                <w:szCs w:val="24"/>
+                <w:sz w:val="21"/>
+                <w:szCs w:val="21"/>
               </w:rPr>
               <w:t>Вспомог</w:t>
             </w:r>
             <w:proofErr w:type="spellEnd"/>
             <w:r>
               <w:rPr>
-                <w:szCs w:val="24"/>
+                <w:sz w:val="21"/>
+                <w:szCs w:val="21"/>
               </w:rPr>
               <w:t>. обмотка**)</w:t>
             </w:r>
@@ -1144,30 +1168,41 @@
                 <w:szCs w:val="24"/>
                 <w:lang w:val="ru-RU"/>
               </w:rPr>
-              <w:t xml:space="preserve"> обмоток статора (</w:t>
-            </w:r>
-            <w:proofErr w:type="spellStart"/>
+              <w:t xml:space="preserve"> </w:t>
+            </w:r>
             <w:r>
               <w:rPr>
                 <w:sz w:val="24"/>
                 <w:szCs w:val="24"/>
                 <w:lang w:val="ru-RU"/>
               </w:rPr>
-              <w:t>холодн</w:t>
-            </w:r>
-            <w:proofErr w:type="spellEnd"/>
+              <w:t>обмоток статора (</w:t>
+            </w:r>
+            <w:proofErr w:type="spellStart"/>
             <w:r>
               <w:rPr>
                 <w:sz w:val="24"/>
                 <w:szCs w:val="24"/>
                 <w:lang w:val="ru-RU"/>
               </w:rPr>
+              <w:t>холодн</w:t>
+            </w:r>
+            <w:proofErr w:type="spellEnd"/>
+            <w:r>
+              <w:rPr>
+                <w:sz w:val="24"/>
+                <w:szCs w:val="24"/>
+                <w:lang w:val="ru-RU"/>
+              </w:rPr>
               <w:t>.)</w:t>
             </w:r>
           </w:p>
         </w:tc>
       </w:tr>
       <w:tr>
+        <w:trPr>
+          <w:trHeight w:val="23"/>
+        </w:trPr>
         <w:tc>
           <w:tcPr>
             <w:tcW w:w="2376" w:type="dxa"/>
@@ -1337,6 +1372,9 @@
         </w:tc>
       </w:tr>
       <w:tr>
+        <w:trPr>
+          <w:trHeight w:val="23"/>
+        </w:trPr>
         <w:tc>
           <w:tcPr>
             <w:tcW w:w="2376" w:type="dxa"/>
@@ -1504,6 +1542,9 @@
         </w:tc>
       </w:tr>
       <w:tr>
+        <w:trPr>
+          <w:trHeight w:val="23"/>
+        </w:trPr>
         <w:tc>
           <w:tcPr>
             <w:tcW w:w="2376" w:type="dxa"/>
@@ -1701,6 +1742,9 @@
         <w:gridCol w:w="2693"/>
       </w:tblGrid>
       <w:tr>
+        <w:trPr>
+          <w:trHeight w:val="23"/>
+        </w:trPr>
         <w:tc>
           <w:tcPr>
             <w:tcW w:w="534" w:type="dxa"/>
@@ -1814,22 +1858,14 @@
               </w:rPr>
               <w:t xml:space="preserve">Р, </w:t>
             </w:r>
-            <w:proofErr w:type="spellStart"/>
-            <w:r>
-              <w:rPr>
-                <w:sz w:val="28"/>
-                <w:lang w:val="en-US"/>
-              </w:rPr>
-              <w:t>pisp</w:t>
-            </w:r>
-            <w:proofErr w:type="spellEnd"/>
-            <w:r>
-              <w:rPr>
-                <w:sz w:val="28"/>
-                <w:lang w:val="en-US"/>
-              </w:rPr>
-              <w:t xml:space="preserve"> </w:t>
-            </w:r>
+            <w:r>
+              <w:rPr>
+                <w:sz w:val="28"/>
+              </w:rPr>
+              <w:t>к</w:t>
+            </w:r>
+            <w:bookmarkStart w:id="0" w:name="_GoBack"/>
+            <w:bookmarkEnd w:id="0"/>
             <w:proofErr w:type="spellStart"/>
             <w:r>
               <w:rPr>
@@ -1916,12 +1952,13 @@
               <w:spacing w:after="0" w:line="240" w:lineRule="auto"/>
               <w:jc w:val="center"/>
               <w:rPr>
-                <w:sz w:val="28"/>
-              </w:rPr>
-            </w:pPr>
-            <w:r>
-              <w:rPr>
-                <w:b/>
+                <w:bCs/>
+                <w:sz w:val="28"/>
+              </w:rPr>
+            </w:pPr>
+            <w:r>
+              <w:rPr>
+                <w:bCs/>
               </w:rPr>
               <w:t>Испытание междувитковой изоляции на электрическую прочность</w:t>
             </w:r>
@@ -1929,6 +1966,9 @@
         </w:tc>
       </w:tr>
       <w:tr>
+        <w:trPr>
+          <w:trHeight w:val="23"/>
+        </w:trPr>
         <w:tc>
           <w:tcPr>
             <w:tcW w:w="534" w:type="dxa"/>
@@ -2094,6 +2134,7 @@
             <w:pPr>
               <w:spacing w:after="0" w:line="240" w:lineRule="auto"/>
               <w:rPr>
+                <w:bCs/>
                 <w:sz w:val="28"/>
               </w:rPr>
             </w:pPr>
@@ -2102,7 +2143,7 @@
       </w:tr>
       <w:tr>
         <w:trPr>
-          <w:trHeight w:val="162"/>
+          <w:trHeight w:val="23"/>
         </w:trPr>
         <w:tc>
           <w:tcPr>
@@ -2269,6 +2310,7 @@
             <w:pPr>
               <w:spacing w:after="0" w:line="240" w:lineRule="auto"/>
               <w:rPr>
+                <w:bCs/>
                 <w:sz w:val="28"/>
               </w:rPr>
             </w:pPr>
@@ -2276,6 +2318,9 @@
         </w:tc>
       </w:tr>
       <w:tr>
+        <w:trPr>
+          <w:trHeight w:val="218"/>
+        </w:trPr>
         <w:tc>
           <w:tcPr>
             <w:tcW w:w="534" w:type="dxa"/>
@@ -2444,6 +2489,7 @@
               <w:spacing w:after="0" w:line="240" w:lineRule="auto"/>
               <w:jc w:val="center"/>
               <w:rPr>
+                <w:bCs/>
                 <w:sz w:val="28"/>
               </w:rPr>
             </w:pPr>
@@ -2451,6 +2497,9 @@
         </w:tc>
       </w:tr>
       <w:tr>
+        <w:trPr>
+          <w:trHeight w:val="23"/>
+        </w:trPr>
         <w:tc>
           <w:tcPr>
             <w:tcW w:w="534" w:type="dxa"/>
@@ -2619,39 +2668,63 @@
               <w:spacing w:after="0" w:line="240" w:lineRule="auto"/>
               <w:jc w:val="center"/>
               <w:rPr>
-                <w:sz w:val="28"/>
-              </w:rPr>
-            </w:pPr>
-            <w:r>
-              <w:rPr>
-                <w:b/>
+                <w:bCs/>
+                <w:sz w:val="28"/>
+              </w:rPr>
+            </w:pPr>
+            <w:r>
+              <w:rPr>
+                <w:bCs/>
                 <w:lang w:val="en-US"/>
               </w:rPr>
               <w:t>U</w:t>
             </w:r>
             <w:r>
               <w:rPr>
-                <w:b/>
+                <w:bCs/>
               </w:rPr>
               <w:t>=1,3</w:t>
             </w:r>
             <w:r>
               <w:rPr>
-                <w:b/>
+                <w:bCs/>
                 <w:lang w:val="en-US"/>
               </w:rPr>
               <w:t>U</w:t>
             </w:r>
-            <w:r>
-              <w:rPr>
-                <w:b/>
-              </w:rPr>
-              <w:t>н,3 (1***) мин</w:t>
+            <w:proofErr w:type="gramStart"/>
+            <w:r>
+              <w:rPr>
+                <w:bCs/>
+              </w:rPr>
+              <w:t>н</w:t>
+            </w:r>
+            <w:r>
+              <w:rPr>
+                <w:bCs/>
+              </w:rPr>
+              <w:t xml:space="preserve"> ;</w:t>
+            </w:r>
+            <w:proofErr w:type="gramEnd"/>
+            <w:r>
+              <w:rPr>
+                <w:bCs/>
+              </w:rPr>
+              <w:t xml:space="preserve"> </w:t>
+            </w:r>
+            <w:r>
+              <w:rPr>
+                <w:bCs/>
+              </w:rPr>
+              <w:t>3(1***) мин</w:t>
             </w:r>
           </w:p>
         </w:tc>
       </w:tr>
       <w:tr>
+        <w:trPr>
+          <w:trHeight w:val="23"/>
+        </w:trPr>
         <w:tc>
           <w:tcPr>
             <w:tcW w:w="534" w:type="dxa"/>
@@ -2819,25 +2892,42 @@
               <w:spacing w:after="0" w:line="240" w:lineRule="auto"/>
               <w:jc w:val="center"/>
               <w:rPr>
+                <w:bCs/>
                 <w:sz w:val="28"/>
                 <w:u w:val="single"/>
                 <w:lang w:val="en-US"/>
               </w:rPr>
             </w:pPr>
+            <w:r>
+              <w:rPr>
+                <w:bCs/>
+                <w:u w:val="single"/>
+              </w:rPr>
+              <w:t xml:space="preserve"> </w:t>
+            </w:r>
             <w:proofErr w:type="spellStart"/>
             <w:r>
               <w:rPr>
-                <w:b/>
+                <w:bCs/>
                 <w:u w:val="single"/>
                 <w:lang w:val="en-US"/>
               </w:rPr>
               <w:t>mvit</w:t>
             </w:r>
             <w:proofErr w:type="spellEnd"/>
+            <w:r>
+              <w:rPr>
+                <w:bCs/>
+              </w:rPr>
+              <w:t xml:space="preserve"> </w:t>
+            </w:r>
           </w:p>
         </w:tc>
       </w:tr>
       <w:tr>
+        <w:trPr>
+          <w:trHeight w:val="23"/>
+        </w:trPr>
         <w:tc>
           <w:tcPr>
             <w:tcW w:w="534" w:type="dxa"/>
@@ -3011,6 +3101,9 @@
         </w:tc>
       </w:tr>
       <w:tr>
+        <w:trPr>
+          <w:trHeight w:val="23"/>
+        </w:trPr>
         <w:tc>
           <w:tcPr>
             <w:tcW w:w="534" w:type="dxa"/>
@@ -3205,6 +3298,9 @@
         </w:tc>
       </w:tr>
       <w:tr>
+        <w:trPr>
+          <w:trHeight w:val="23"/>
+        </w:trPr>
         <w:tc>
           <w:tcPr>
             <w:tcW w:w="534" w:type="dxa"/>
@@ -3417,6 +3513,9 @@
         </w:tc>
       </w:tr>
       <w:tr>
+        <w:trPr>
+          <w:trHeight w:val="23"/>
+        </w:trPr>
         <w:tc>
           <w:tcPr>
             <w:tcW w:w="534" w:type="dxa"/>
@@ -3629,6 +3728,9 @@
         </w:tc>
       </w:tr>
       <w:tr>
+        <w:trPr>
+          <w:trHeight w:val="23"/>
+        </w:trPr>
         <w:tc>
           <w:tcPr>
             <w:tcW w:w="534" w:type="dxa"/>
@@ -3805,6 +3907,9 @@
         </w:tc>
       </w:tr>
       <w:tr>
+        <w:trPr>
+          <w:trHeight w:val="23"/>
+        </w:trPr>
         <w:tc>
           <w:tcPr>
             <w:tcW w:w="534" w:type="dxa"/>
@@ -4013,6 +4118,9 @@
         </w:tc>
       </w:tr>
       <w:tr>
+        <w:trPr>
+          <w:trHeight w:val="23"/>
+        </w:trPr>
         <w:tc>
           <w:tcPr>
             <w:tcW w:w="534" w:type="dxa"/>
@@ -4258,16 +4366,18 @@
       <w:pPr>
         <w:pStyle w:val="2"/>
         <w:spacing w:after="0" w:line="240" w:lineRule="auto"/>
+      </w:pPr>
+    </w:p>
+    <w:p>
+      <w:pPr>
+        <w:pStyle w:val="2"/>
+        <w:spacing w:after="0" w:line="240" w:lineRule="auto"/>
         <w:rPr>
           <w:sz w:val="8"/>
           <w:szCs w:val="8"/>
         </w:rPr>
       </w:pPr>
       <w:r>
-        <w:br w:type="page"/>
-      </w:r>
-      <w:r>
-        <w:lastRenderedPageBreak/>
         <w:t xml:space="preserve">Короткое замыкание                                                          </w:t>
       </w:r>
       <w:r>
@@ -4438,23 +4548,7 @@
               <w:rPr>
                 <w:sz w:val="28"/>
               </w:rPr>
-              <w:t xml:space="preserve">P, </w:t>
-            </w:r>
-            <w:proofErr w:type="spellStart"/>
-            <w:r>
-              <w:rPr>
-                <w:sz w:val="28"/>
-                <w:lang w:val="en-US"/>
-              </w:rPr>
-              <w:t>pisp</w:t>
-            </w:r>
-            <w:proofErr w:type="spellEnd"/>
-            <w:r>
-              <w:rPr>
-                <w:sz w:val="28"/>
-                <w:lang w:val="en-US"/>
-              </w:rPr>
-              <w:t xml:space="preserve"> </w:t>
+              <w:t>P, к</w:t>
             </w:r>
             <w:r>
               <w:rPr>
@@ -4543,6 +4637,7 @@
           <w:p>
             <w:pPr>
               <w:spacing w:after="0" w:line="240" w:lineRule="auto"/>
+              <w:ind w:leftChars="100" w:left="240"/>
               <w:rPr>
                 <w:sz w:val="28"/>
                 <w:lang w:val="en-US"/>
@@ -4570,6 +4665,7 @@
           <w:p>
             <w:pPr>
               <w:spacing w:after="0" w:line="240" w:lineRule="auto"/>
+              <w:ind w:leftChars="100" w:left="240"/>
               <w:rPr>
                 <w:sz w:val="28"/>
                 <w:lang w:val="en-US"/>
@@ -4596,6 +4692,7 @@
           <w:p>
             <w:pPr>
               <w:spacing w:after="0" w:line="240" w:lineRule="auto"/>
+              <w:ind w:leftChars="100" w:left="240"/>
               <w:rPr>
                 <w:sz w:val="28"/>
                 <w:lang w:val="en-US"/>
@@ -4622,6 +4719,7 @@
           <w:p>
             <w:pPr>
               <w:spacing w:after="0" w:line="240" w:lineRule="auto"/>
+              <w:ind w:leftChars="100" w:left="240"/>
               <w:rPr>
                 <w:sz w:val="28"/>
                 <w:lang w:val="en-US"/>
@@ -4679,6 +4777,7 @@
           <w:p>
             <w:pPr>
               <w:spacing w:after="0" w:line="240" w:lineRule="auto"/>
+              <w:ind w:leftChars="100" w:left="240"/>
               <w:rPr>
                 <w:sz w:val="28"/>
                 <w:lang w:val="en-US"/>
@@ -4706,6 +4805,7 @@
           <w:p>
             <w:pPr>
               <w:spacing w:after="0" w:line="240" w:lineRule="auto"/>
+              <w:ind w:leftChars="100" w:left="240"/>
               <w:rPr>
                 <w:sz w:val="28"/>
                 <w:lang w:val="en-US"/>
@@ -4731,6 +4831,7 @@
           <w:p>
             <w:pPr>
               <w:spacing w:after="0" w:line="240" w:lineRule="auto"/>
+              <w:ind w:leftChars="100" w:left="240"/>
               <w:rPr>
                 <w:sz w:val="28"/>
                 <w:lang w:val="en-US"/>
@@ -4756,6 +4857,7 @@
           <w:p>
             <w:pPr>
               <w:spacing w:after="0" w:line="240" w:lineRule="auto"/>
+              <w:ind w:leftChars="100" w:left="240"/>
               <w:rPr>
                 <w:sz w:val="28"/>
                 <w:lang w:val="en-US"/>
@@ -4813,6 +4915,7 @@
           <w:p>
             <w:pPr>
               <w:spacing w:after="0" w:line="240" w:lineRule="auto"/>
+              <w:ind w:leftChars="100" w:left="240"/>
               <w:rPr>
                 <w:sz w:val="28"/>
                 <w:lang w:val="en-US"/>
@@ -4840,6 +4943,7 @@
           <w:p>
             <w:pPr>
               <w:spacing w:after="0" w:line="240" w:lineRule="auto"/>
+              <w:ind w:leftChars="100" w:left="240"/>
               <w:rPr>
                 <w:sz w:val="28"/>
                 <w:lang w:val="en-US"/>
@@ -4865,6 +4969,7 @@
           <w:p>
             <w:pPr>
               <w:spacing w:after="0" w:line="240" w:lineRule="auto"/>
+              <w:ind w:leftChars="100" w:left="240"/>
               <w:rPr>
                 <w:sz w:val="28"/>
                 <w:lang w:val="en-US"/>
@@ -4890,6 +4995,7 @@
           <w:p>
             <w:pPr>
               <w:spacing w:after="0" w:line="240" w:lineRule="auto"/>
+              <w:ind w:leftChars="100" w:left="240"/>
               <w:rPr>
                 <w:sz w:val="28"/>
                 <w:lang w:val="en-US"/>
@@ -4947,6 +5053,7 @@
           <w:p>
             <w:pPr>
               <w:spacing w:after="0" w:line="240" w:lineRule="auto"/>
+              <w:ind w:leftChars="100" w:left="240"/>
               <w:rPr>
                 <w:sz w:val="28"/>
                 <w:lang w:val="en-US"/>
@@ -4974,6 +5081,7 @@
           <w:p>
             <w:pPr>
               <w:spacing w:after="0" w:line="240" w:lineRule="auto"/>
+              <w:ind w:leftChars="100" w:left="240"/>
               <w:rPr>
                 <w:sz w:val="28"/>
                 <w:lang w:val="en-US"/>
@@ -4999,6 +5107,7 @@
           <w:p>
             <w:pPr>
               <w:spacing w:after="0" w:line="240" w:lineRule="auto"/>
+              <w:ind w:leftChars="100" w:left="240"/>
               <w:rPr>
                 <w:sz w:val="28"/>
                 <w:lang w:val="en-US"/>
@@ -5024,6 +5133,7 @@
           <w:p>
             <w:pPr>
               <w:spacing w:after="0" w:line="240" w:lineRule="auto"/>
+              <w:ind w:leftChars="100" w:left="240"/>
               <w:rPr>
                 <w:sz w:val="28"/>
                 <w:lang w:val="en-US"/>
@@ -5082,6 +5192,7 @@
           <w:p>
             <w:pPr>
               <w:spacing w:after="0" w:line="240" w:lineRule="auto"/>
+              <w:ind w:leftChars="100" w:left="240"/>
               <w:rPr>
                 <w:sz w:val="28"/>
                 <w:lang w:val="en-US"/>
@@ -5109,6 +5220,7 @@
           <w:p>
             <w:pPr>
               <w:spacing w:after="0" w:line="240" w:lineRule="auto"/>
+              <w:ind w:leftChars="100" w:left="240"/>
               <w:rPr>
                 <w:sz w:val="28"/>
                 <w:lang w:val="en-US"/>
@@ -5135,6 +5247,7 @@
           <w:p>
             <w:pPr>
               <w:spacing w:after="0" w:line="240" w:lineRule="auto"/>
+              <w:ind w:leftChars="100" w:left="240"/>
               <w:rPr>
                 <w:sz w:val="28"/>
                 <w:lang w:val="en-US"/>
@@ -5161,6 +5274,7 @@
           <w:p>
             <w:pPr>
               <w:spacing w:after="0" w:line="240" w:lineRule="auto"/>
+              <w:ind w:leftChars="100" w:left="240"/>
               <w:rPr>
                 <w:sz w:val="28"/>
                 <w:lang w:val="en-US"/>
@@ -5193,6 +5307,7 @@
         <w:spacing w:after="0" w:line="240" w:lineRule="auto"/>
       </w:pPr>
       <w:r>
+        <w:lastRenderedPageBreak/>
         <w:t xml:space="preserve">Нагрев </w:t>
       </w:r>
       <w:r>
@@ -5404,19 +5519,11 @@
                 <w:szCs w:val="22"/>
               </w:rPr>
             </w:pPr>
-            <w:proofErr w:type="spellStart"/>
             <w:r>
               <w:rPr>
                 <w:szCs w:val="22"/>
               </w:rPr>
-              <w:t>pisp</w:t>
-            </w:r>
-            <w:proofErr w:type="spellEnd"/>
-            <w:r>
-              <w:rPr>
-                <w:szCs w:val="22"/>
-              </w:rPr>
-              <w:t xml:space="preserve"> </w:t>
+              <w:t>___</w:t>
             </w:r>
             <w:proofErr w:type="spellStart"/>
             <w:r>
@@ -5694,20 +5801,45 @@
             <w:pPr>
               <w:spacing w:after="0" w:line="240" w:lineRule="auto"/>
               <w:rPr>
+                <w:sz w:val="28"/>
+              </w:rPr>
+            </w:pPr>
+            <w:r>
+              <w:rPr>
                 <w:szCs w:val="24"/>
               </w:rPr>
+              <w:t>N11x</w:t>
+            </w:r>
+          </w:p>
+        </w:tc>
+        <w:tc>
+          <w:tcPr>
+            <w:tcW w:w="997" w:type="dxa"/>
+            <w:tcBorders>
+              <w:top w:val="single" w:sz="12" w:space="0" w:color="auto"/>
+              <w:left w:val="single" w:sz="12" w:space="0" w:color="auto"/>
+              <w:bottom w:val="single" w:sz="6" w:space="0" w:color="auto"/>
+              <w:right w:val="single" w:sz="12" w:space="0" w:color="auto"/>
+            </w:tcBorders>
+          </w:tcPr>
+          <w:p>
+            <w:pPr>
+              <w:spacing w:after="0" w:line="240" w:lineRule="auto"/>
+              <w:rPr>
+                <w:sz w:val="28"/>
+              </w:rPr>
             </w:pPr>
             <w:r>
               <w:rPr>
                 <w:szCs w:val="24"/>
               </w:rPr>
-              <w:t>N11x</w:t>
-            </w:r>
-          </w:p>
-        </w:tc>
-        <w:tc>
-          <w:tcPr>
-            <w:tcW w:w="997" w:type="dxa"/>
+              <w:t>N12x</w:t>
+            </w:r>
+          </w:p>
+        </w:tc>
+        <w:tc>
+          <w:tcPr>
+            <w:tcW w:w="1011" w:type="dxa"/>
             <w:tcBorders>
               <w:top w:val="single" w:sz="12" w:space="0" w:color="auto"/>
               <w:left w:val="single" w:sz="12" w:space="0" w:color="auto"/>
@@ -5719,20 +5851,20 @@
             <w:pPr>
               <w:spacing w:after="0" w:line="240" w:lineRule="auto"/>
               <w:rPr>
+                <w:sz w:val="28"/>
+              </w:rPr>
+            </w:pPr>
+            <w:r>
+              <w:rPr>
                 <w:szCs w:val="24"/>
               </w:rPr>
-            </w:pPr>
-            <w:r>
-              <w:rPr>
-                <w:szCs w:val="24"/>
-              </w:rPr>
-              <w:t>N12x</w:t>
-            </w:r>
-          </w:p>
-        </w:tc>
-        <w:tc>
-          <w:tcPr>
-            <w:tcW w:w="1011" w:type="dxa"/>
+              <w:t>N13x</w:t>
+            </w:r>
+          </w:p>
+        </w:tc>
+        <w:tc>
+          <w:tcPr>
+            <w:tcW w:w="1212" w:type="dxa"/>
             <w:tcBorders>
               <w:top w:val="single" w:sz="12" w:space="0" w:color="auto"/>
               <w:left w:val="single" w:sz="12" w:space="0" w:color="auto"/>
@@ -5744,32 +5876,7 @@
             <w:pPr>
               <w:spacing w:after="0" w:line="240" w:lineRule="auto"/>
               <w:rPr>
-                <w:szCs w:val="24"/>
-              </w:rPr>
-            </w:pPr>
-            <w:r>
-              <w:rPr>
-                <w:szCs w:val="24"/>
-              </w:rPr>
-              <w:t>N13x</w:t>
-            </w:r>
-          </w:p>
-        </w:tc>
-        <w:tc>
-          <w:tcPr>
-            <w:tcW w:w="1212" w:type="dxa"/>
-            <w:tcBorders>
-              <w:top w:val="single" w:sz="12" w:space="0" w:color="auto"/>
-              <w:left w:val="single" w:sz="12" w:space="0" w:color="auto"/>
-              <w:bottom w:val="single" w:sz="6" w:space="0" w:color="auto"/>
-              <w:right w:val="single" w:sz="12" w:space="0" w:color="auto"/>
-            </w:tcBorders>
-          </w:tcPr>
-          <w:p>
-            <w:pPr>
-              <w:spacing w:after="0" w:line="240" w:lineRule="auto"/>
-              <w:rPr>
-                <w:szCs w:val="24"/>
+                <w:sz w:val="28"/>
               </w:rPr>
             </w:pPr>
             <w:r>
@@ -5793,8 +5900,9 @@
           <w:p>
             <w:pPr>
               <w:spacing w:after="0" w:line="240" w:lineRule="auto"/>
-              <w:rPr>
-                <w:szCs w:val="24"/>
+              <w:ind w:rightChars="-151" w:right="-362"/>
+              <w:rPr>
+                <w:sz w:val="28"/>
               </w:rPr>
             </w:pPr>
             <w:r>
@@ -5818,8 +5926,9 @@
           <w:p>
             <w:pPr>
               <w:spacing w:after="0" w:line="240" w:lineRule="auto"/>
-              <w:rPr>
-                <w:szCs w:val="24"/>
+              <w:ind w:rightChars="-150" w:right="-360"/>
+              <w:rPr>
+                <w:sz w:val="28"/>
               </w:rPr>
             </w:pPr>
             <w:r>
@@ -5843,26 +5952,27 @@
           <w:p>
             <w:pPr>
               <w:spacing w:after="0" w:line="240" w:lineRule="auto"/>
+              <w:ind w:rightChars="-150" w:right="-360"/>
+              <w:rPr>
+                <w:sz w:val="28"/>
+              </w:rPr>
+            </w:pPr>
+            <w:r>
               <w:rPr>
                 <w:szCs w:val="24"/>
               </w:rPr>
-            </w:pPr>
+              <w:t>N</w:t>
+            </w:r>
             <w:r>
               <w:rPr>
                 <w:szCs w:val="24"/>
-              </w:rPr>
-              <w:t>N</w:t>
+                <w:lang w:val="en-US"/>
+              </w:rPr>
+              <w:t>17</w:t>
             </w:r>
             <w:r>
               <w:rPr>
                 <w:szCs w:val="24"/>
-                <w:lang w:val="en-US"/>
-              </w:rPr>
-              <w:t>17</w:t>
-            </w:r>
-            <w:r>
-              <w:rPr>
-                <w:szCs w:val="24"/>
               </w:rPr>
               <w:t>x</w:t>
             </w:r>
@@ -5881,7 +5991,7 @@
             <w:pPr>
               <w:spacing w:after="0" w:line="240" w:lineRule="auto"/>
               <w:rPr>
-                <w:szCs w:val="24"/>
+                <w:sz w:val="28"/>
               </w:rPr>
             </w:pPr>
             <w:r>
@@ -6016,20 +6126,45 @@
             <w:pPr>
               <w:spacing w:after="0" w:line="240" w:lineRule="auto"/>
               <w:rPr>
+                <w:sz w:val="28"/>
+              </w:rPr>
+            </w:pPr>
+            <w:r>
+              <w:rPr>
                 <w:szCs w:val="24"/>
               </w:rPr>
+              <w:t>N21x</w:t>
+            </w:r>
+          </w:p>
+        </w:tc>
+        <w:tc>
+          <w:tcPr>
+            <w:tcW w:w="997" w:type="dxa"/>
+            <w:tcBorders>
+              <w:top w:val="single" w:sz="6" w:space="0" w:color="auto"/>
+              <w:left w:val="single" w:sz="12" w:space="0" w:color="auto"/>
+              <w:bottom w:val="single" w:sz="12" w:space="0" w:color="auto"/>
+              <w:right w:val="single" w:sz="12" w:space="0" w:color="auto"/>
+            </w:tcBorders>
+          </w:tcPr>
+          <w:p>
+            <w:pPr>
+              <w:spacing w:after="0" w:line="240" w:lineRule="auto"/>
+              <w:rPr>
+                <w:sz w:val="28"/>
+              </w:rPr>
             </w:pPr>
             <w:r>
               <w:rPr>
                 <w:szCs w:val="24"/>
               </w:rPr>
-              <w:t>N21x</w:t>
-            </w:r>
-          </w:p>
-        </w:tc>
-        <w:tc>
-          <w:tcPr>
-            <w:tcW w:w="997" w:type="dxa"/>
+              <w:t>N22x</w:t>
+            </w:r>
+          </w:p>
+        </w:tc>
+        <w:tc>
+          <w:tcPr>
+            <w:tcW w:w="1011" w:type="dxa"/>
             <w:tcBorders>
               <w:top w:val="single" w:sz="6" w:space="0" w:color="auto"/>
               <w:left w:val="single" w:sz="12" w:space="0" w:color="auto"/>
@@ -6041,20 +6176,20 @@
             <w:pPr>
               <w:spacing w:after="0" w:line="240" w:lineRule="auto"/>
               <w:rPr>
+                <w:sz w:val="28"/>
+              </w:rPr>
+            </w:pPr>
+            <w:r>
+              <w:rPr>
                 <w:szCs w:val="24"/>
               </w:rPr>
-            </w:pPr>
-            <w:r>
-              <w:rPr>
-                <w:szCs w:val="24"/>
-              </w:rPr>
-              <w:t>N22x</w:t>
-            </w:r>
-          </w:p>
-        </w:tc>
-        <w:tc>
-          <w:tcPr>
-            <w:tcW w:w="1011" w:type="dxa"/>
+              <w:t>N23x</w:t>
+            </w:r>
+          </w:p>
+        </w:tc>
+        <w:tc>
+          <w:tcPr>
+            <w:tcW w:w="1212" w:type="dxa"/>
             <w:tcBorders>
               <w:top w:val="single" w:sz="6" w:space="0" w:color="auto"/>
               <w:left w:val="single" w:sz="12" w:space="0" w:color="auto"/>
@@ -6066,32 +6201,7 @@
             <w:pPr>
               <w:spacing w:after="0" w:line="240" w:lineRule="auto"/>
               <w:rPr>
-                <w:szCs w:val="24"/>
-              </w:rPr>
-            </w:pPr>
-            <w:r>
-              <w:rPr>
-                <w:szCs w:val="24"/>
-              </w:rPr>
-              <w:t>N23x</w:t>
-            </w:r>
-          </w:p>
-        </w:tc>
-        <w:tc>
-          <w:tcPr>
-            <w:tcW w:w="1212" w:type="dxa"/>
-            <w:tcBorders>
-              <w:top w:val="single" w:sz="6" w:space="0" w:color="auto"/>
-              <w:left w:val="single" w:sz="12" w:space="0" w:color="auto"/>
-              <w:bottom w:val="single" w:sz="12" w:space="0" w:color="auto"/>
-              <w:right w:val="single" w:sz="12" w:space="0" w:color="auto"/>
-            </w:tcBorders>
-          </w:tcPr>
-          <w:p>
-            <w:pPr>
-              <w:spacing w:after="0" w:line="240" w:lineRule="auto"/>
-              <w:rPr>
-                <w:szCs w:val="24"/>
+                <w:sz w:val="28"/>
               </w:rPr>
             </w:pPr>
             <w:r>
@@ -6115,8 +6225,9 @@
           <w:p>
             <w:pPr>
               <w:spacing w:after="0" w:line="240" w:lineRule="auto"/>
-              <w:rPr>
-                <w:szCs w:val="24"/>
+              <w:ind w:rightChars="-151" w:right="-362"/>
+              <w:rPr>
+                <w:sz w:val="28"/>
               </w:rPr>
             </w:pPr>
             <w:r>
@@ -6140,8 +6251,9 @@
           <w:p>
             <w:pPr>
               <w:spacing w:after="0" w:line="240" w:lineRule="auto"/>
-              <w:rPr>
-                <w:szCs w:val="24"/>
+              <w:ind w:rightChars="-150" w:right="-360"/>
+              <w:rPr>
+                <w:sz w:val="28"/>
               </w:rPr>
             </w:pPr>
             <w:r>
@@ -6165,16 +6277,16 @@
           <w:p>
             <w:pPr>
               <w:spacing w:after="0" w:line="240" w:lineRule="auto"/>
+              <w:ind w:rightChars="-150" w:right="-360"/>
+              <w:rPr>
+                <w:sz w:val="28"/>
+              </w:rPr>
+            </w:pPr>
+            <w:r>
               <w:rPr>
                 <w:szCs w:val="24"/>
                 <w:lang w:val="en-US"/>
               </w:rPr>
-            </w:pPr>
-            <w:r>
-              <w:rPr>
-                <w:szCs w:val="24"/>
-                <w:lang w:val="en-US"/>
-              </w:rPr>
               <w:t>N27x</w:t>
             </w:r>
           </w:p>
@@ -6192,7 +6304,7 @@
             <w:pPr>
               <w:spacing w:after="0" w:line="240" w:lineRule="auto"/>
               <w:rPr>
-                <w:szCs w:val="24"/>
+                <w:sz w:val="28"/>
               </w:rPr>
             </w:pPr>
             <w:r>
@@ -6239,7 +6351,6 @@
               <w:jc w:val="center"/>
               <w:rPr>
                 <w:szCs w:val="24"/>
-                <w:lang w:val="en-US"/>
               </w:rPr>
             </w:pPr>
             <w:r>
@@ -6267,7 +6378,6 @@
               <w:jc w:val="center"/>
               <w:rPr>
                 <w:szCs w:val="24"/>
-                <w:lang w:val="en-US"/>
               </w:rPr>
             </w:pPr>
             <w:r>
@@ -6275,7 +6385,21 @@
                 <w:szCs w:val="24"/>
                 <w:lang w:val="en-US"/>
               </w:rPr>
-              <w:t>N32x</w:t>
+              <w:t>N3</w:t>
+            </w:r>
+            <w:r>
+              <w:rPr>
+                <w:szCs w:val="24"/>
+                <w:lang w:val="en-US"/>
+              </w:rPr>
+              <w:t>2</w:t>
+            </w:r>
+            <w:r>
+              <w:rPr>
+                <w:szCs w:val="24"/>
+                <w:lang w:val="en-US"/>
+              </w:rPr>
+              <w:t>x</w:t>
             </w:r>
           </w:p>
         </w:tc>
@@ -6641,26 +6765,8 @@
               <w:rPr>
                 <w:sz w:val="28"/>
               </w:rPr>
-              <w:t xml:space="preserve">, </w:t>
-            </w:r>
-            <w:proofErr w:type="spellStart"/>
-            <w:r>
-              <w:rPr>
-                <w:sz w:val="28"/>
-                <w:lang w:val="en-US"/>
-              </w:rPr>
-              <w:t>pisp</w:t>
-            </w:r>
-            <w:proofErr w:type="spellEnd"/>
-            <w:r>
-              <w:rPr>
-                <w:sz w:val="28"/>
-                <w:lang w:val="en-US"/>
-              </w:rPr>
-              <w:t xml:space="preserve"> </w:t>
-            </w:r>
-            <w:bookmarkStart w:id="0" w:name="_GoBack"/>
-            <w:bookmarkEnd w:id="0"/>
+              <w:t>, к</w:t>
+            </w:r>
             <w:r>
               <w:rPr>
                 <w:sz w:val="28"/>
@@ -6796,6 +6902,13 @@
                 <w:lang w:val="en-US"/>
               </w:rPr>
             </w:pPr>
+            <w:r>
+              <w:rPr>
+                <w:sz w:val="28"/>
+                <w:lang w:val="en-US"/>
+              </w:rPr>
+              <w:t>u1rh</w:t>
+            </w:r>
           </w:p>
         </w:tc>
         <w:tc>
@@ -6951,6 +7064,13 @@
                 <w:lang w:val="en-US"/>
               </w:rPr>
             </w:pPr>
+            <w:r>
+              <w:rPr>
+                <w:sz w:val="28"/>
+                <w:lang w:val="en-US"/>
+              </w:rPr>
+              <w:t>u2rh</w:t>
+            </w:r>
           </w:p>
         </w:tc>
         <w:tc>
@@ -7102,6 +7222,13 @@
                 <w:lang w:val="en-US"/>
               </w:rPr>
             </w:pPr>
+            <w:r>
+              <w:rPr>
+                <w:sz w:val="28"/>
+                <w:lang w:val="en-US"/>
+              </w:rPr>
+              <w:t>u3rh</w:t>
+            </w:r>
           </w:p>
         </w:tc>
         <w:tc>
@@ -7253,6 +7380,13 @@
                 <w:lang w:val="en-US"/>
               </w:rPr>
             </w:pPr>
+            <w:r>
+              <w:rPr>
+                <w:sz w:val="28"/>
+                <w:lang w:val="en-US"/>
+              </w:rPr>
+              <w:t>u4rh</w:t>
+            </w:r>
           </w:p>
         </w:tc>
         <w:tc>
@@ -7404,6 +7538,13 @@
                 <w:lang w:val="en-US"/>
               </w:rPr>
             </w:pPr>
+            <w:r>
+              <w:rPr>
+                <w:sz w:val="28"/>
+                <w:lang w:val="en-US"/>
+              </w:rPr>
+              <w:t>u5rh</w:t>
+            </w:r>
           </w:p>
         </w:tc>
         <w:tc>
@@ -7555,6 +7696,13 @@
                 <w:lang w:val="en-US"/>
               </w:rPr>
             </w:pPr>
+            <w:r>
+              <w:rPr>
+                <w:sz w:val="28"/>
+                <w:lang w:val="en-US"/>
+              </w:rPr>
+              <w:t>u6rh</w:t>
+            </w:r>
           </w:p>
         </w:tc>
         <w:tc>
@@ -7982,14 +8130,14 @@
               <w:spacing w:after="0" w:line="240" w:lineRule="auto"/>
               <w:jc w:val="center"/>
               <w:rPr>
-                <w:b/>
-                <w:sz w:val="28"/>
-                <w:lang w:val="en-US"/>
-              </w:rPr>
-            </w:pPr>
-            <w:r>
-              <w:rPr>
-                <w:b/>
+                <w:bCs/>
+                <w:sz w:val="28"/>
+                <w:lang w:val="en-US"/>
+              </w:rPr>
+            </w:pPr>
+            <w:r>
+              <w:rPr>
+                <w:bCs/>
                 <w:sz w:val="28"/>
                 <w:lang w:val="en-US"/>
               </w:rPr>
@@ -8013,14 +8161,14 @@
               <w:spacing w:after="0" w:line="240" w:lineRule="auto"/>
               <w:jc w:val="center"/>
               <w:rPr>
-                <w:b/>
-                <w:sz w:val="28"/>
-                <w:lang w:val="en-US"/>
-              </w:rPr>
-            </w:pPr>
-            <w:r>
-              <w:rPr>
-                <w:b/>
+                <w:bCs/>
+                <w:sz w:val="28"/>
+                <w:lang w:val="en-US"/>
+              </w:rPr>
+            </w:pPr>
+            <w:r>
+              <w:rPr>
+                <w:bCs/>
                 <w:sz w:val="28"/>
                 <w:lang w:val="en-US"/>
               </w:rPr>
@@ -8512,7 +8660,7 @@
               <w:spacing w:after="0" w:line="240" w:lineRule="auto"/>
               <w:ind w:rightChars="-80" w:right="-192"/>
               <w:rPr>
-                <w:b/>
+                <w:bCs/>
                 <w:sz w:val="18"/>
                 <w:szCs w:val="18"/>
                 <w:lang w:val="en-US"/>
@@ -8520,7 +8668,7 @@
             </w:pPr>
             <w:r>
               <w:rPr>
-                <w:b/>
+                <w:bCs/>
                 <w:sz w:val="18"/>
                 <w:szCs w:val="18"/>
                 <w:lang w:val="en-US"/>
@@ -8543,7 +8691,7 @@
               <w:spacing w:after="0" w:line="240" w:lineRule="auto"/>
               <w:ind w:rightChars="-80" w:right="-192"/>
               <w:rPr>
-                <w:b/>
+                <w:bCs/>
                 <w:sz w:val="18"/>
                 <w:szCs w:val="18"/>
                 <w:lang w:val="en-US"/>
@@ -8551,7 +8699,7 @@
             </w:pPr>
             <w:r>
               <w:rPr>
-                <w:b/>
+                <w:bCs/>
                 <w:sz w:val="18"/>
                 <w:szCs w:val="18"/>
                 <w:lang w:val="en-US"/>
@@ -8574,7 +8722,7 @@
               <w:spacing w:after="0" w:line="240" w:lineRule="auto"/>
               <w:ind w:rightChars="-80" w:right="-192"/>
               <w:rPr>
-                <w:b/>
+                <w:bCs/>
                 <w:sz w:val="18"/>
                 <w:szCs w:val="18"/>
                 <w:lang w:val="en-US"/>
@@ -8582,7 +8730,7 @@
             </w:pPr>
             <w:r>
               <w:rPr>
-                <w:b/>
+                <w:bCs/>
                 <w:sz w:val="18"/>
                 <w:szCs w:val="18"/>
                 <w:lang w:val="en-US"/>
@@ -8605,7 +8753,7 @@
               <w:spacing w:after="0" w:line="240" w:lineRule="auto"/>
               <w:ind w:rightChars="-79" w:right="-190"/>
               <w:rPr>
-                <w:b/>
+                <w:bCs/>
                 <w:sz w:val="18"/>
                 <w:szCs w:val="18"/>
                 <w:lang w:val="en-US"/>
@@ -8613,7 +8761,7 @@
             </w:pPr>
             <w:r>
               <w:rPr>
-                <w:b/>
+                <w:bCs/>
                 <w:sz w:val="18"/>
                 <w:szCs w:val="18"/>
                 <w:lang w:val="en-US"/>
@@ -8636,7 +8784,7 @@
               <w:spacing w:after="0" w:line="240" w:lineRule="auto"/>
               <w:ind w:rightChars="-80" w:right="-192"/>
               <w:rPr>
-                <w:b/>
+                <w:bCs/>
                 <w:sz w:val="18"/>
                 <w:szCs w:val="18"/>
                 <w:lang w:val="en-US"/>
@@ -8644,7 +8792,7 @@
             </w:pPr>
             <w:r>
               <w:rPr>
-                <w:b/>
+                <w:bCs/>
                 <w:sz w:val="18"/>
                 <w:szCs w:val="18"/>
                 <w:lang w:val="en-US"/>
@@ -8667,7 +8815,7 @@
               <w:spacing w:after="0" w:line="240" w:lineRule="auto"/>
               <w:ind w:rightChars="-80" w:right="-192"/>
               <w:rPr>
-                <w:b/>
+                <w:bCs/>
                 <w:sz w:val="18"/>
                 <w:szCs w:val="18"/>
                 <w:lang w:val="en-US"/>
@@ -8675,7 +8823,7 @@
             </w:pPr>
             <w:r>
               <w:rPr>
-                <w:b/>
+                <w:bCs/>
                 <w:sz w:val="18"/>
                 <w:szCs w:val="18"/>
                 <w:lang w:val="en-US"/>
@@ -8698,7 +8846,7 @@
               <w:spacing w:after="0" w:line="240" w:lineRule="auto"/>
               <w:ind w:rightChars="-80" w:right="-192"/>
               <w:rPr>
-                <w:b/>
+                <w:bCs/>
                 <w:sz w:val="18"/>
                 <w:szCs w:val="18"/>
                 <w:lang w:val="en-US"/>
@@ -8706,7 +8854,7 @@
             </w:pPr>
             <w:r>
               <w:rPr>
-                <w:b/>
+                <w:bCs/>
                 <w:sz w:val="18"/>
                 <w:szCs w:val="18"/>
                 <w:lang w:val="en-US"/>
@@ -8730,7 +8878,7 @@
               <w:spacing w:after="0" w:line="240" w:lineRule="auto"/>
               <w:ind w:rightChars="-79" w:right="-190"/>
               <w:rPr>
-                <w:b/>
+                <w:bCs/>
                 <w:sz w:val="18"/>
                 <w:szCs w:val="18"/>
                 <w:lang w:val="en-US"/>
@@ -8738,7 +8886,7 @@
             </w:pPr>
             <w:r>
               <w:rPr>
-                <w:b/>
+                <w:bCs/>
                 <w:sz w:val="18"/>
                 <w:szCs w:val="18"/>
                 <w:lang w:val="en-US"/>
@@ -10472,28 +10620,29 @@
       <w:pPr>
         <w:spacing w:after="0" w:line="240" w:lineRule="auto"/>
         <w:rPr>
-          <w:b/>
+          <w:bCs/>
           <w:szCs w:val="24"/>
         </w:rPr>
       </w:pPr>
     </w:p>
     <w:p>
       <w:pPr>
-        <w:spacing w:after="0" w:line="240" w:lineRule="auto"/>
-        <w:rPr>
+        <w:spacing w:after="0" w:line="360" w:lineRule="auto"/>
+        <w:rPr>
+          <w:bCs/>
           <w:szCs w:val="24"/>
         </w:rPr>
       </w:pPr>
       <w:r>
         <w:rPr>
-          <w:b/>
+          <w:bCs/>
           <w:szCs w:val="24"/>
         </w:rPr>
         <w:t xml:space="preserve">Электрическая прочность изоляции </w:t>
       </w:r>
       <w:r>
         <w:rPr>
-          <w:b/>
+          <w:bCs/>
           <w:szCs w:val="24"/>
           <w:lang w:val="en-US"/>
         </w:rPr>
@@ -10501,7 +10650,7 @@
       </w:r>
       <w:r>
         <w:rPr>
-          <w:b/>
+          <w:bCs/>
           <w:szCs w:val="24"/>
         </w:rPr>
         <w:t xml:space="preserve">= </w:t>
@@ -10509,7 +10658,7 @@
       <w:proofErr w:type="spellStart"/>
       <w:r>
         <w:rPr>
-          <w:b/>
+          <w:bCs/>
           <w:szCs w:val="24"/>
           <w:u w:val="single"/>
           <w:lang w:val="en-US"/>
@@ -10519,7 +10668,7 @@
       <w:proofErr w:type="spellEnd"/>
       <w:r>
         <w:rPr>
-          <w:b/>
+          <w:bCs/>
           <w:szCs w:val="24"/>
         </w:rPr>
         <w:t xml:space="preserve"> В, 1мин. </w:t>
@@ -10527,7 +10676,7 @@
       <w:proofErr w:type="spellStart"/>
       <w:r>
         <w:rPr>
-          <w:b/>
+          <w:bCs/>
           <w:szCs w:val="24"/>
           <w:u w:val="single"/>
           <w:lang w:val="en-US"/>
@@ -10537,7 +10686,7 @@
       <w:proofErr w:type="spellEnd"/>
       <w:r>
         <w:rPr>
-          <w:b/>
+          <w:bCs/>
           <w:szCs w:val="24"/>
         </w:rPr>
         <w:t>.</w:t>
@@ -10545,21 +10694,22 @@
     </w:p>
     <w:p>
       <w:pPr>
-        <w:spacing w:after="0" w:line="240" w:lineRule="auto"/>
-        <w:rPr>
+        <w:spacing w:after="0" w:line="360" w:lineRule="auto"/>
+        <w:rPr>
+          <w:bCs/>
           <w:szCs w:val="24"/>
         </w:rPr>
       </w:pPr>
       <w:r>
         <w:rPr>
-          <w:b/>
+          <w:bCs/>
           <w:szCs w:val="24"/>
         </w:rPr>
         <w:t xml:space="preserve">Испытание при повышен. частоте вращения </w:t>
       </w:r>
       <w:r>
         <w:rPr>
-          <w:b/>
+          <w:bCs/>
           <w:szCs w:val="24"/>
           <w:lang w:val="en-US"/>
         </w:rPr>
@@ -10567,14 +10717,14 @@
       </w:r>
       <w:r>
         <w:rPr>
-          <w:b/>
+          <w:bCs/>
           <w:szCs w:val="24"/>
         </w:rPr>
         <w:t>=1.2</w:t>
       </w:r>
       <w:r>
         <w:rPr>
-          <w:b/>
+          <w:bCs/>
           <w:szCs w:val="24"/>
           <w:lang w:val="en-US"/>
         </w:rPr>
@@ -10582,7 +10732,7 @@
       </w:r>
       <w:r>
         <w:rPr>
-          <w:b/>
+          <w:bCs/>
           <w:szCs w:val="24"/>
         </w:rPr>
         <w:t>ах(</w:t>
@@ -10590,7 +10740,7 @@
       <w:proofErr w:type="spellStart"/>
       <w:r>
         <w:rPr>
-          <w:b/>
+          <w:bCs/>
           <w:szCs w:val="24"/>
         </w:rPr>
         <w:t>безоп</w:t>
@@ -10598,7 +10748,7 @@
       <w:proofErr w:type="spellEnd"/>
       <w:r>
         <w:rPr>
-          <w:b/>
+          <w:bCs/>
           <w:szCs w:val="24"/>
         </w:rPr>
         <w:t xml:space="preserve">/ном)., 2мин. </w:t>
@@ -10606,7 +10756,7 @@
       <w:proofErr w:type="spellStart"/>
       <w:r>
         <w:rPr>
-          <w:b/>
+          <w:bCs/>
           <w:szCs w:val="24"/>
           <w:u w:val="single"/>
           <w:lang w:val="en-US"/>
@@ -10616,7 +10766,7 @@
       <w:proofErr w:type="spellEnd"/>
       <w:r>
         <w:rPr>
-          <w:b/>
+          <w:bCs/>
           <w:szCs w:val="24"/>
         </w:rPr>
         <w:t>.</w:t>
@@ -10624,15 +10774,15 @@
     </w:p>
     <w:p>
       <w:pPr>
-        <w:spacing w:after="0" w:line="240" w:lineRule="auto"/>
-        <w:rPr>
-          <w:b/>
+        <w:spacing w:after="0" w:line="360" w:lineRule="auto"/>
+        <w:rPr>
+          <w:bCs/>
           <w:szCs w:val="24"/>
         </w:rPr>
       </w:pPr>
       <w:r>
         <w:rPr>
-          <w:b/>
+          <w:bCs/>
           <w:szCs w:val="24"/>
         </w:rPr>
         <w:t xml:space="preserve">Испытание на перегрузку по току I=1,5Iн, 2мин. </w:t>
@@ -10640,7 +10790,7 @@
       <w:proofErr w:type="spellStart"/>
       <w:r>
         <w:rPr>
-          <w:b/>
+          <w:bCs/>
           <w:szCs w:val="24"/>
           <w:u w:val="single"/>
           <w:lang w:val="en-US"/>
@@ -10650,7 +10800,7 @@
       <w:proofErr w:type="spellEnd"/>
       <w:r>
         <w:rPr>
-          <w:b/>
+          <w:bCs/>
           <w:szCs w:val="24"/>
         </w:rPr>
         <w:t xml:space="preserve"> (</w:t>
@@ -10658,7 +10808,7 @@
       <w:proofErr w:type="spellStart"/>
       <w:r>
         <w:rPr>
-          <w:b/>
+          <w:bCs/>
           <w:szCs w:val="24"/>
         </w:rPr>
         <w:t>Rизол</w:t>
@@ -10666,7 +10816,7 @@
       <w:proofErr w:type="spellEnd"/>
       <w:r>
         <w:rPr>
-          <w:b/>
+          <w:bCs/>
           <w:szCs w:val="24"/>
         </w:rPr>
         <w:t xml:space="preserve"> </w:t>
@@ -10675,7 +10825,7 @@
       <w:proofErr w:type="gramStart"/>
       <w:r>
         <w:rPr>
-          <w:b/>
+          <w:bCs/>
           <w:szCs w:val="24"/>
           <w:u w:val="single"/>
           <w:lang w:val="en-US"/>
@@ -10685,7 +10835,7 @@
       <w:proofErr w:type="spellEnd"/>
       <w:r>
         <w:rPr>
-          <w:b/>
+          <w:bCs/>
           <w:szCs w:val="24"/>
         </w:rPr>
         <w:t xml:space="preserve"> )</w:t>
@@ -10694,15 +10844,15 @@
     </w:p>
     <w:p>
       <w:pPr>
-        <w:spacing w:after="0" w:line="240" w:lineRule="auto"/>
-        <w:rPr>
-          <w:b/>
+        <w:spacing w:after="0" w:line="360" w:lineRule="auto"/>
+        <w:rPr>
+          <w:bCs/>
           <w:szCs w:val="24"/>
         </w:rPr>
       </w:pPr>
       <w:r>
         <w:rPr>
-          <w:b/>
+          <w:bCs/>
           <w:szCs w:val="24"/>
         </w:rPr>
         <w:t>4</w:t>
@@ -10710,7 +10860,7 @@
       <w:proofErr w:type="gramStart"/>
       <w:r>
         <w:rPr>
-          <w:b/>
+          <w:bCs/>
           <w:szCs w:val="24"/>
         </w:rPr>
         <w:t>АС:Работоспособность</w:t>
@@ -10718,14 +10868,14 @@
       <w:proofErr w:type="gramEnd"/>
       <w:r>
         <w:rPr>
-          <w:b/>
+          <w:bCs/>
           <w:szCs w:val="24"/>
         </w:rPr>
         <w:t xml:space="preserve">: </w:t>
       </w:r>
       <w:r>
         <w:rPr>
-          <w:b/>
+          <w:bCs/>
           <w:szCs w:val="24"/>
           <w:u w:val="single"/>
         </w:rPr>
@@ -10733,7 +10883,7 @@
       </w:r>
       <w:r>
         <w:rPr>
-          <w:b/>
+          <w:bCs/>
           <w:szCs w:val="24"/>
           <w:u w:val="single"/>
           <w:lang w:val="en-US"/>
@@ -10742,7 +10892,7 @@
       </w:r>
       <w:r>
         <w:rPr>
-          <w:b/>
+          <w:bCs/>
           <w:szCs w:val="24"/>
           <w:u w:val="single"/>
         </w:rPr>
@@ -10750,7 +10900,7 @@
       </w:r>
       <w:r>
         <w:rPr>
-          <w:b/>
+          <w:bCs/>
           <w:szCs w:val="24"/>
         </w:rPr>
         <w:t xml:space="preserve"> (</w:t>
@@ -10758,7 +10908,7 @@
       <w:proofErr w:type="spellStart"/>
       <w:r>
         <w:rPr>
-          <w:b/>
+          <w:bCs/>
           <w:szCs w:val="24"/>
         </w:rPr>
         <w:t>Мном</w:t>
@@ -10766,14 +10916,14 @@
       <w:proofErr w:type="spellEnd"/>
       <w:r>
         <w:rPr>
-          <w:b/>
+          <w:bCs/>
           <w:szCs w:val="24"/>
         </w:rPr>
         <w:t xml:space="preserve">) 15с </w:t>
       </w:r>
       <w:r>
         <w:rPr>
-          <w:b/>
+          <w:bCs/>
           <w:szCs w:val="24"/>
           <w:u w:val="single"/>
           <w:lang w:val="en-US"/>
@@ -10782,7 +10932,7 @@
       </w:r>
       <w:r>
         <w:rPr>
-          <w:b/>
+          <w:bCs/>
           <w:szCs w:val="24"/>
           <w:u w:val="single"/>
         </w:rPr>
@@ -10790,14 +10940,14 @@
       </w:r>
       <w:r>
         <w:rPr>
-          <w:b/>
+          <w:bCs/>
           <w:szCs w:val="24"/>
         </w:rPr>
         <w:t>, 1,13</w:t>
       </w:r>
       <w:r>
         <w:rPr>
-          <w:b/>
+          <w:bCs/>
           <w:szCs w:val="24"/>
           <w:lang w:val="en-US"/>
         </w:rPr>
@@ -10805,7 +10955,7 @@
       </w:r>
       <w:r>
         <w:rPr>
-          <w:b/>
+          <w:bCs/>
           <w:szCs w:val="24"/>
         </w:rPr>
         <w:t>н(</w:t>
@@ -10813,7 +10963,7 @@
       <w:proofErr w:type="spellStart"/>
       <w:r>
         <w:rPr>
-          <w:b/>
+          <w:bCs/>
           <w:szCs w:val="24"/>
         </w:rPr>
         <w:t>Мном</w:t>
@@ -10821,14 +10971,14 @@
       <w:proofErr w:type="spellEnd"/>
       <w:r>
         <w:rPr>
-          <w:b/>
+          <w:bCs/>
           <w:szCs w:val="24"/>
         </w:rPr>
         <w:t xml:space="preserve">) 15с </w:t>
       </w:r>
       <w:r>
         <w:rPr>
-          <w:b/>
+          <w:bCs/>
           <w:szCs w:val="24"/>
           <w:u w:val="single"/>
           <w:lang w:val="en-US"/>
@@ -10837,7 +10987,7 @@
       </w:r>
       <w:r>
         <w:rPr>
-          <w:b/>
+          <w:bCs/>
           <w:szCs w:val="24"/>
           <w:u w:val="single"/>
         </w:rPr>
@@ -10846,16 +10996,16 @@
     </w:p>
     <w:p>
       <w:pPr>
-        <w:spacing w:after="0" w:line="240" w:lineRule="auto"/>
-        <w:rPr>
-          <w:b/>
+        <w:spacing w:after="0" w:line="360" w:lineRule="auto"/>
+        <w:rPr>
+          <w:bCs/>
           <w:sz w:val="28"/>
           <w:szCs w:val="28"/>
         </w:rPr>
       </w:pPr>
       <w:r>
         <w:rPr>
-          <w:b/>
+          <w:bCs/>
           <w:szCs w:val="24"/>
         </w:rPr>
         <w:t xml:space="preserve">Масса </w:t>
@@ -10863,7 +11013,7 @@
       <w:proofErr w:type="spellStart"/>
       <w:r>
         <w:rPr>
-          <w:b/>
+          <w:bCs/>
           <w:szCs w:val="24"/>
           <w:u w:val="single"/>
           <w:lang w:val="en-US"/>
@@ -10873,25 +11023,25 @@
       <w:proofErr w:type="spellEnd"/>
       <w:r>
         <w:rPr>
-          <w:b/>
+          <w:bCs/>
           <w:szCs w:val="24"/>
         </w:rPr>
         <w:t xml:space="preserve"> кг</w:t>
       </w:r>
       <w:r>
         <w:rPr>
-          <w:b/>
+          <w:bCs/>
           <w:sz w:val="28"/>
           <w:szCs w:val="28"/>
         </w:rPr>
-        <w:t xml:space="preserve">  </w:t>
+        <w:t xml:space="preserve"> </w:t>
       </w:r>
     </w:p>
     <w:p>
       <w:pPr>
-        <w:spacing w:after="0" w:line="240" w:lineRule="auto"/>
-        <w:rPr>
-          <w:b/>
+        <w:spacing w:after="0" w:line="360" w:lineRule="auto"/>
+        <w:rPr>
+          <w:bCs/>
           <w:sz w:val="28"/>
           <w:szCs w:val="28"/>
         </w:rPr>
@@ -10899,15 +11049,41 @@
     </w:p>
     <w:p>
       <w:pPr>
-        <w:spacing w:after="0" w:line="240" w:lineRule="auto"/>
+        <w:spacing w:after="0" w:line="360" w:lineRule="auto"/>
+        <w:rPr>
+          <w:bCs/>
+        </w:rPr>
       </w:pPr>
       <w:r>
-        <w:t>Испытатель: _____________________(</w:t>
+        <w:rPr>
+          <w:bCs/>
+        </w:rPr>
+        <w:t>Испытатель: ____________________</w:t>
+      </w:r>
+      <w:proofErr w:type="gramStart"/>
+      <w:r>
+        <w:rPr>
+          <w:bCs/>
+        </w:rPr>
+        <w:t>_</w:t>
+      </w:r>
+      <w:r>
+        <w:rPr>
+          <w:bCs/>
+        </w:rPr>
+        <w:t xml:space="preserve">  </w:t>
+      </w:r>
+      <w:r>
+        <w:rPr>
+          <w:bCs/>
+        </w:rPr>
+        <w:t>(</w:t>
       </w:r>
       <w:proofErr w:type="spellStart"/>
-      <w:r>
-        <w:rPr>
-          <w:b/>
+      <w:proofErr w:type="gramEnd"/>
+      <w:r>
+        <w:rPr>
+          <w:bCs/>
           <w:u w:val="single"/>
           <w:lang w:val="en-US"/>
         </w:rPr>
@@ -10915,6 +11091,9 @@
       </w:r>
       <w:proofErr w:type="spellEnd"/>
       <w:r>
+        <w:rPr>
+          <w:bCs/>
+        </w:rPr>
         <w:t>)</w:t>
       </w:r>
     </w:p>
@@ -11717,7 +11896,7 @@
 </file>
 
 <file path=customXml/itemProps2.xml><?xml version="1.0" encoding="utf-8"?>
-<ds:datastoreItem xmlns:ds="http://schemas.openxmlformats.org/officeDocument/2006/customXml" ds:itemID="{190ED00A-5F47-42E1-A6C6-93AE015733CE}">
+<ds:datastoreItem xmlns:ds="http://schemas.openxmlformats.org/officeDocument/2006/customXml" ds:itemID="{A6FAF9E5-A532-4A9E-9F85-8E2ECDCF0E0B}">
   <ds:schemaRefs>
     <ds:schemaRef ds:uri="http://schemas.openxmlformats.org/officeDocument/2006/bibliography"/>
   </ds:schemaRefs>

</xml_diff>

<commit_message>
AUTO FROM WORK 10.01.2023 15:34:39,61
</commit_message>
<xml_diff>
--- a/ZamerV2/Win32/Release/REPORT/BLANK.docx
+++ b/ZamerV2/Win32/Release/REPORT/BLANK.docx
@@ -745,6 +745,9 @@
             <w:pPr>
               <w:pStyle w:val="2"/>
               <w:spacing w:after="0" w:line="240" w:lineRule="auto"/>
+              <w:rPr>
+                <w:lang w:val="en-US"/>
+              </w:rPr>
             </w:pPr>
             <w:r>
               <w:t xml:space="preserve">Сопротивление </w:t>
@@ -763,6 +766,12 @@
               <w:t>stred</w:t>
             </w:r>
             <w:proofErr w:type="spellEnd"/>
+            <w:r>
+              <w:rPr>
+                <w:lang w:val="en-US"/>
+              </w:rPr>
+              <w:t>1</w:t>
+            </w:r>
           </w:p>
         </w:tc>
         <w:tc>
@@ -1858,14 +1867,6 @@
               </w:rPr>
               <w:t xml:space="preserve">Р, </w:t>
             </w:r>
-            <w:r>
-              <w:rPr>
-                <w:sz w:val="28"/>
-              </w:rPr>
-              <w:t>к</w:t>
-            </w:r>
-            <w:bookmarkStart w:id="0" w:name="_GoBack"/>
-            <w:bookmarkEnd w:id="0"/>
             <w:proofErr w:type="spellStart"/>
             <w:r>
               <w:rPr>
@@ -1903,17 +1904,8 @@
                 <w:sz w:val="28"/>
                 <w:lang w:val="en-US"/>
               </w:rPr>
-              <w:t xml:space="preserve">R(R║), </w:t>
-            </w:r>
-            <w:proofErr w:type="spellStart"/>
-            <w:r>
-              <w:rPr>
-                <w:sz w:val="28"/>
-                <w:lang w:val="en-US"/>
-              </w:rPr>
-              <w:t>stred</w:t>
-            </w:r>
-            <w:proofErr w:type="spellEnd"/>
+              <w:t>R(R║), stred2</w:t>
+            </w:r>
           </w:p>
         </w:tc>
         <w:tc>
@@ -2319,7 +2311,7 @@
       </w:tr>
       <w:tr>
         <w:trPr>
-          <w:trHeight w:val="218"/>
+          <w:trHeight w:val="215"/>
         </w:trPr>
         <w:tc>
           <w:tcPr>
@@ -2355,6 +2347,7 @@
               <w:bottom w:val="single" w:sz="2" w:space="0" w:color="auto"/>
               <w:right w:val="single" w:sz="2" w:space="0" w:color="auto"/>
             </w:tcBorders>
+            <w:vAlign w:val="center"/>
           </w:tcPr>
           <w:p>
             <w:pPr>
@@ -2382,6 +2375,7 @@
               <w:bottom w:val="single" w:sz="2" w:space="0" w:color="auto"/>
               <w:right w:val="single" w:sz="2" w:space="0" w:color="auto"/>
             </w:tcBorders>
+            <w:vAlign w:val="center"/>
           </w:tcPr>
           <w:p>
             <w:pPr>
@@ -2409,6 +2403,7 @@
               <w:bottom w:val="single" w:sz="2" w:space="0" w:color="auto"/>
               <w:right w:val="single" w:sz="2" w:space="0" w:color="auto"/>
             </w:tcBorders>
+            <w:vAlign w:val="center"/>
           </w:tcPr>
           <w:p>
             <w:pPr>
@@ -2436,6 +2431,7 @@
               <w:bottom w:val="single" w:sz="2" w:space="0" w:color="auto"/>
               <w:right w:val="single" w:sz="12" w:space="0" w:color="auto"/>
             </w:tcBorders>
+            <w:vAlign w:val="center"/>
           </w:tcPr>
           <w:p>
             <w:pPr>
@@ -4408,16 +4404,14 @@
         <w:rPr>
           <w:b w:val="0"/>
         </w:rPr>
-        <w:t xml:space="preserve"> </w:t>
-      </w:r>
-      <w:proofErr w:type="spellStart"/>
+        <w:t xml:space="preserve"> stred</w:t>
+      </w:r>
       <w:r>
         <w:rPr>
           <w:b w:val="0"/>
         </w:rPr>
-        <w:t>stred</w:t>
-      </w:r>
-      <w:proofErr w:type="spellEnd"/>
+        <w:t>3</w:t>
+      </w:r>
     </w:p>
     <w:tbl>
       <w:tblPr>
@@ -4548,13 +4542,7 @@
               <w:rPr>
                 <w:sz w:val="28"/>
               </w:rPr>
-              <w:t>P, к</w:t>
-            </w:r>
-            <w:r>
-              <w:rPr>
-                <w:sz w:val="28"/>
-              </w:rPr>
-              <w:t>Вт</w:t>
+              <w:t>P, Вт</w:t>
             </w:r>
           </w:p>
         </w:tc>
@@ -5519,12 +5507,6 @@
                 <w:szCs w:val="22"/>
               </w:rPr>
             </w:pPr>
-            <w:r>
-              <w:rPr>
-                <w:szCs w:val="22"/>
-              </w:rPr>
-              <w:t>___</w:t>
-            </w:r>
             <w:proofErr w:type="spellStart"/>
             <w:r>
               <w:rPr>
@@ -5675,14 +5657,18 @@
                 <w:szCs w:val="22"/>
               </w:rPr>
             </w:pPr>
-            <w:proofErr w:type="spellStart"/>
             <w:r>
               <w:rPr>
                 <w:szCs w:val="22"/>
               </w:rPr>
-              <w:t>stred</w:t>
-            </w:r>
-            <w:proofErr w:type="spellEnd"/>
+              <w:t>s</w:t>
+            </w:r>
+            <w:r>
+              <w:rPr>
+                <w:szCs w:val="22"/>
+              </w:rPr>
+              <w:t>tred4</w:t>
+            </w:r>
           </w:p>
         </w:tc>
         <w:tc>
@@ -5796,6 +5782,7 @@
               <w:left w:val="single" w:sz="12" w:space="0" w:color="auto"/>
               <w:right w:val="single" w:sz="12" w:space="0" w:color="auto"/>
             </w:tcBorders>
+            <w:vAlign w:val="center"/>
           </w:tcPr>
           <w:p>
             <w:pPr>
@@ -5821,6 +5808,7 @@
               <w:bottom w:val="single" w:sz="6" w:space="0" w:color="auto"/>
               <w:right w:val="single" w:sz="12" w:space="0" w:color="auto"/>
             </w:tcBorders>
+            <w:vAlign w:val="center"/>
           </w:tcPr>
           <w:p>
             <w:pPr>
@@ -5846,6 +5834,7 @@
               <w:bottom w:val="single" w:sz="6" w:space="0" w:color="auto"/>
               <w:right w:val="single" w:sz="12" w:space="0" w:color="auto"/>
             </w:tcBorders>
+            <w:vAlign w:val="center"/>
           </w:tcPr>
           <w:p>
             <w:pPr>
@@ -5871,6 +5860,7 @@
               <w:bottom w:val="single" w:sz="6" w:space="0" w:color="auto"/>
               <w:right w:val="single" w:sz="12" w:space="0" w:color="auto"/>
             </w:tcBorders>
+            <w:vAlign w:val="center"/>
           </w:tcPr>
           <w:p>
             <w:pPr>
@@ -5896,6 +5886,7 @@
               <w:bottom w:val="single" w:sz="6" w:space="0" w:color="auto"/>
               <w:right w:val="single" w:sz="2" w:space="0" w:color="auto"/>
             </w:tcBorders>
+            <w:vAlign w:val="center"/>
           </w:tcPr>
           <w:p>
             <w:pPr>
@@ -5922,6 +5913,7 @@
               <w:bottom w:val="single" w:sz="6" w:space="0" w:color="auto"/>
               <w:right w:val="single" w:sz="2" w:space="0" w:color="auto"/>
             </w:tcBorders>
+            <w:vAlign w:val="center"/>
           </w:tcPr>
           <w:p>
             <w:pPr>
@@ -5948,6 +5940,7 @@
               <w:bottom w:val="single" w:sz="6" w:space="0" w:color="auto"/>
               <w:right w:val="single" w:sz="12" w:space="0" w:color="auto"/>
             </w:tcBorders>
+            <w:vAlign w:val="center"/>
           </w:tcPr>
           <w:p>
             <w:pPr>
@@ -5986,6 +5979,7 @@
               <w:left w:val="single" w:sz="12" w:space="0" w:color="auto"/>
               <w:right w:val="single" w:sz="12" w:space="0" w:color="auto"/>
             </w:tcBorders>
+            <w:vAlign w:val="center"/>
           </w:tcPr>
           <w:p>
             <w:pPr>
@@ -6121,6 +6115,7 @@
               <w:bottom w:val="single" w:sz="12" w:space="0" w:color="auto"/>
               <w:right w:val="single" w:sz="12" w:space="0" w:color="auto"/>
             </w:tcBorders>
+            <w:vAlign w:val="center"/>
           </w:tcPr>
           <w:p>
             <w:pPr>
@@ -6146,6 +6141,7 @@
               <w:bottom w:val="single" w:sz="12" w:space="0" w:color="auto"/>
               <w:right w:val="single" w:sz="12" w:space="0" w:color="auto"/>
             </w:tcBorders>
+            <w:vAlign w:val="center"/>
           </w:tcPr>
           <w:p>
             <w:pPr>
@@ -6171,6 +6167,7 @@
               <w:bottom w:val="single" w:sz="12" w:space="0" w:color="auto"/>
               <w:right w:val="single" w:sz="12" w:space="0" w:color="auto"/>
             </w:tcBorders>
+            <w:vAlign w:val="center"/>
           </w:tcPr>
           <w:p>
             <w:pPr>
@@ -6196,6 +6193,7 @@
               <w:bottom w:val="single" w:sz="12" w:space="0" w:color="auto"/>
               <w:right w:val="single" w:sz="12" w:space="0" w:color="auto"/>
             </w:tcBorders>
+            <w:vAlign w:val="center"/>
           </w:tcPr>
           <w:p>
             <w:pPr>
@@ -6221,6 +6219,7 @@
               <w:bottom w:val="single" w:sz="12" w:space="0" w:color="auto"/>
               <w:right w:val="single" w:sz="2" w:space="0" w:color="auto"/>
             </w:tcBorders>
+            <w:vAlign w:val="center"/>
           </w:tcPr>
           <w:p>
             <w:pPr>
@@ -6247,6 +6246,7 @@
               <w:bottom w:val="single" w:sz="12" w:space="0" w:color="auto"/>
               <w:right w:val="single" w:sz="2" w:space="0" w:color="auto"/>
             </w:tcBorders>
+            <w:vAlign w:val="center"/>
           </w:tcPr>
           <w:p>
             <w:pPr>
@@ -6273,6 +6273,7 @@
               <w:bottom w:val="single" w:sz="12" w:space="0" w:color="auto"/>
               <w:right w:val="single" w:sz="12" w:space="0" w:color="auto"/>
             </w:tcBorders>
+            <w:vAlign w:val="center"/>
           </w:tcPr>
           <w:p>
             <w:pPr>
@@ -6299,6 +6300,7 @@
               <w:bottom w:val="single" w:sz="12" w:space="0" w:color="auto"/>
               <w:right w:val="single" w:sz="12" w:space="0" w:color="auto"/>
             </w:tcBorders>
+            <w:vAlign w:val="center"/>
           </w:tcPr>
           <w:p>
             <w:pPr>
@@ -6351,6 +6353,7 @@
               <w:jc w:val="center"/>
               <w:rPr>
                 <w:szCs w:val="24"/>
+                <w:lang w:val="en-US"/>
               </w:rPr>
             </w:pPr>
             <w:r>
@@ -6378,6 +6381,7 @@
               <w:jc w:val="center"/>
               <w:rPr>
                 <w:szCs w:val="24"/>
+                <w:lang w:val="en-US"/>
               </w:rPr>
             </w:pPr>
             <w:r>
@@ -6385,21 +6389,7 @@
                 <w:szCs w:val="24"/>
                 <w:lang w:val="en-US"/>
               </w:rPr>
-              <w:t>N3</w:t>
-            </w:r>
-            <w:r>
-              <w:rPr>
-                <w:szCs w:val="24"/>
-                <w:lang w:val="en-US"/>
-              </w:rPr>
-              <w:t>2</w:t>
-            </w:r>
-            <w:r>
-              <w:rPr>
-                <w:szCs w:val="24"/>
-                <w:lang w:val="en-US"/>
-              </w:rPr>
-              <w:t>x</w:t>
+              <w:t>N32x</w:t>
             </w:r>
           </w:p>
         </w:tc>
@@ -6442,7 +6432,10 @@
               <w:spacing w:after="0" w:line="240" w:lineRule="auto"/>
             </w:pPr>
             <w:r>
-              <w:t>Рабочая характеристика</w:t>
+              <w:t>Рабочая</w:t>
+            </w:r>
+            <w:r>
+              <w:t xml:space="preserve"> характеристика</w:t>
             </w:r>
           </w:p>
         </w:tc>
@@ -6511,16 +6504,14 @@
               </w:rPr>
               <w:t xml:space="preserve">,   </w:t>
             </w:r>
-            <w:proofErr w:type="spellStart"/>
             <w:proofErr w:type="gramEnd"/>
             <w:r>
               <w:rPr>
                 <w:sz w:val="28"/>
                 <w:lang w:val="en-US"/>
               </w:rPr>
-              <w:t>stred</w:t>
-            </w:r>
-            <w:proofErr w:type="spellEnd"/>
+              <w:t>stred5</w:t>
+            </w:r>
           </w:p>
         </w:tc>
       </w:tr>
@@ -6765,13 +6756,7 @@
               <w:rPr>
                 <w:sz w:val="28"/>
               </w:rPr>
-              <w:t>, к</w:t>
-            </w:r>
-            <w:r>
-              <w:rPr>
-                <w:sz w:val="28"/>
-              </w:rPr>
-              <w:t>Вт</w:t>
+              <w:t>, Вт</w:t>
             </w:r>
           </w:p>
         </w:tc>
@@ -7917,24 +7902,15 @@
                 <w:lang w:val="en-US"/>
               </w:rPr>
             </w:pPr>
-            <w:proofErr w:type="gramStart"/>
-            <w:r>
-              <w:rPr>
-                <w:sz w:val="28"/>
-                <w:lang w:val="en-US"/>
-              </w:rPr>
-              <w:t xml:space="preserve">R,   </w:t>
-            </w:r>
-            <w:proofErr w:type="spellStart"/>
-            <w:proofErr w:type="gramEnd"/>
-            <w:r>
-              <w:rPr>
-                <w:sz w:val="28"/>
-                <w:lang w:val="en-US"/>
-              </w:rPr>
-              <w:t>stred</w:t>
-            </w:r>
-            <w:proofErr w:type="spellEnd"/>
+            <w:r>
+              <w:rPr>
+                <w:sz w:val="28"/>
+                <w:lang w:val="en-US"/>
+              </w:rPr>
+              <w:t>R,   stred6</w:t>
+            </w:r>
+            <w:bookmarkStart w:id="0" w:name="_GoBack"/>
+            <w:bookmarkEnd w:id="0"/>
           </w:p>
         </w:tc>
       </w:tr>
@@ -11896,7 +11872,7 @@
 </file>
 
 <file path=customXml/itemProps2.xml><?xml version="1.0" encoding="utf-8"?>
-<ds:datastoreItem xmlns:ds="http://schemas.openxmlformats.org/officeDocument/2006/customXml" ds:itemID="{A6FAF9E5-A532-4A9E-9F85-8E2ECDCF0E0B}">
+<ds:datastoreItem xmlns:ds="http://schemas.openxmlformats.org/officeDocument/2006/customXml" ds:itemID="{344C52B3-24FD-4F2A-9047-0C7F4578B6CA}">
   <ds:schemaRefs>
     <ds:schemaRef ds:uri="http://schemas.openxmlformats.org/officeDocument/2006/bibliography"/>
   </ds:schemaRefs>

</xml_diff>

<commit_message>
AUTO FROM WORK 10.01.2023 16:03:00,13
</commit_message>
<xml_diff>
--- a/ZamerV2/Win32/Release/REPORT/BLANK.docx
+++ b/ZamerV2/Win32/Release/REPORT/BLANK.docx
@@ -571,19 +571,7 @@
         <w:rPr>
           <w:sz w:val="28"/>
         </w:rPr>
-        <w:t xml:space="preserve"> </w:t>
-      </w:r>
-      <w:r>
-        <w:rPr>
-          <w:sz w:val="28"/>
-        </w:rPr>
-        <w:t>к</w:t>
-      </w:r>
-      <w:r>
-        <w:rPr>
-          <w:sz w:val="28"/>
-        </w:rPr>
-        <w:t>Вт, 2р=</w:t>
+        <w:t xml:space="preserve"> кВт, 2р=</w:t>
       </w:r>
       <w:proofErr w:type="spellStart"/>
       <w:r>
@@ -635,13 +623,7 @@
               <w:rPr>
                 <w:sz w:val="28"/>
               </w:rPr>
-              <w:t>Сопротивление между болтом заземления и лю</w:t>
-            </w:r>
-            <w:r>
-              <w:rPr>
-                <w:sz w:val="28"/>
-              </w:rPr>
-              <w:t xml:space="preserve">бой металлической частью двигателя </w:t>
+              <w:t xml:space="preserve">Сопротивление между болтом заземления и любой металлической частью двигателя </w:t>
             </w:r>
           </w:p>
         </w:tc>
@@ -1177,15 +1159,7 @@
                 <w:szCs w:val="24"/>
                 <w:lang w:val="ru-RU"/>
               </w:rPr>
-              <w:t xml:space="preserve"> </w:t>
-            </w:r>
-            <w:r>
-              <w:rPr>
-                <w:sz w:val="24"/>
-                <w:szCs w:val="24"/>
-                <w:lang w:val="ru-RU"/>
-              </w:rPr>
-              <w:t>обмоток статора (</w:t>
+              <w:t xml:space="preserve"> обмоток статора (</w:t>
             </w:r>
             <w:proofErr w:type="spellStart"/>
             <w:r>
@@ -2693,26 +2667,14 @@
               <w:rPr>
                 <w:bCs/>
               </w:rPr>
-              <w:t>н</w:t>
-            </w:r>
+              <w:t>н ;</w:t>
+            </w:r>
+            <w:proofErr w:type="gramEnd"/>
             <w:r>
               <w:rPr>
                 <w:bCs/>
               </w:rPr>
-              <w:t xml:space="preserve"> ;</w:t>
-            </w:r>
-            <w:proofErr w:type="gramEnd"/>
-            <w:r>
-              <w:rPr>
-                <w:bCs/>
-              </w:rPr>
-              <w:t xml:space="preserve"> </w:t>
-            </w:r>
-            <w:r>
-              <w:rPr>
-                <w:bCs/>
-              </w:rPr>
-              <w:t>3(1***) мин</w:t>
+              <w:t xml:space="preserve"> 3(1***) мин</w:t>
             </w:r>
           </w:p>
         </w:tc>
@@ -4383,28 +4345,19 @@
         </w:rPr>
         <w:t>R</w:t>
       </w:r>
-      <w:proofErr w:type="gramStart"/>
       <w:r>
         <w:rPr>
           <w:b w:val="0"/>
         </w:rPr>
         <w:t xml:space="preserve">=  </w:t>
       </w:r>
-      <w:proofErr w:type="spellStart"/>
+      <w:bookmarkStart w:id="0" w:name="_GoBack"/>
+      <w:bookmarkEnd w:id="0"/>
       <w:r>
         <w:rPr>
           <w:b w:val="0"/>
-          <w:lang w:val="en-US"/>
-        </w:rPr>
-        <w:t>rkz</w:t>
-      </w:r>
-      <w:proofErr w:type="spellEnd"/>
-      <w:proofErr w:type="gramEnd"/>
-      <w:r>
-        <w:rPr>
-          <w:b w:val="0"/>
-        </w:rPr>
-        <w:t xml:space="preserve"> stred</w:t>
+        </w:rPr>
+        <w:t>stred</w:t>
       </w:r>
       <w:r>
         <w:rPr>
@@ -5661,13 +5614,7 @@
               <w:rPr>
                 <w:szCs w:val="22"/>
               </w:rPr>
-              <w:t>s</w:t>
-            </w:r>
-            <w:r>
-              <w:rPr>
-                <w:szCs w:val="22"/>
-              </w:rPr>
-              <w:t>tred4</w:t>
+              <w:t>stred4</w:t>
             </w:r>
           </w:p>
         </w:tc>
@@ -6432,10 +6379,7 @@
               <w:spacing w:after="0" w:line="240" w:lineRule="auto"/>
             </w:pPr>
             <w:r>
-              <w:t>Рабочая</w:t>
-            </w:r>
-            <w:r>
-              <w:t xml:space="preserve"> характеристика</w:t>
+              <w:t>Рабочая характеристика</w:t>
             </w:r>
           </w:p>
         </w:tc>
@@ -7909,8 +7853,6 @@
               </w:rPr>
               <w:t>R,   stred6</w:t>
             </w:r>
-            <w:bookmarkStart w:id="0" w:name="_GoBack"/>
-            <w:bookmarkEnd w:id="0"/>
           </w:p>
         </w:tc>
       </w:tr>
@@ -11041,19 +10983,7 @@
         <w:rPr>
           <w:bCs/>
         </w:rPr>
-        <w:t>_</w:t>
-      </w:r>
-      <w:r>
-        <w:rPr>
-          <w:bCs/>
-        </w:rPr>
-        <w:t xml:space="preserve">  </w:t>
-      </w:r>
-      <w:r>
-        <w:rPr>
-          <w:bCs/>
-        </w:rPr>
-        <w:t>(</w:t>
+        <w:t>_  (</w:t>
       </w:r>
       <w:proofErr w:type="spellStart"/>
       <w:proofErr w:type="gramEnd"/>
@@ -11872,7 +11802,7 @@
 </file>
 
 <file path=customXml/itemProps2.xml><?xml version="1.0" encoding="utf-8"?>
-<ds:datastoreItem xmlns:ds="http://schemas.openxmlformats.org/officeDocument/2006/customXml" ds:itemID="{344C52B3-24FD-4F2A-9047-0C7F4578B6CA}">
+<ds:datastoreItem xmlns:ds="http://schemas.openxmlformats.org/officeDocument/2006/customXml" ds:itemID="{4A00347A-1C46-4069-B442-FC896477A4BD}">
   <ds:schemaRefs>
     <ds:schemaRef ds:uri="http://schemas.openxmlformats.org/officeDocument/2006/bibliography"/>
   </ds:schemaRefs>

</xml_diff>

<commit_message>
AUTO FROM WORK 15.02.2023 14:19:36,64
</commit_message>
<xml_diff>
--- a/ZamerV2/Win32/Release/REPORT/BLANK.docx
+++ b/ZamerV2/Win32/Release/REPORT/BLANK.docx
@@ -1,6 +1,6 @@
 
 <file path=word/document.xml><?xml version="1.0" encoding="utf-8"?>
-<w:document xmlns:wpc="http://schemas.microsoft.com/office/word/2010/wordprocessingCanvas" xmlns:cx="http://schemas.microsoft.com/office/drawing/2014/chartex" xmlns:cx1="http://schemas.microsoft.com/office/drawing/2015/9/8/chartex" xmlns:cx2="http://schemas.microsoft.com/office/drawing/2015/10/21/chartex" xmlns:cx3="http://schemas.microsoft.com/office/drawing/2016/5/9/chartex" xmlns:cx4="http://schemas.microsoft.com/office/drawing/2016/5/10/chartex" xmlns:cx5="http://schemas.microsoft.com/office/drawing/2016/5/11/chartex" xmlns:cx6="http://schemas.microsoft.com/office/drawing/2016/5/12/chartex" xmlns:cx7="http://schemas.microsoft.com/office/drawing/2016/5/13/chartex" xmlns:cx8="http://schemas.microsoft.com/office/drawing/2016/5/14/chartex" xmlns:mc="http://schemas.openxmlformats.org/markup-compatibility/2006" xmlns:aink="http://schemas.microsoft.com/office/drawing/2016/ink" xmlns:am3d="http://schemas.microsoft.com/office/drawing/2017/model3d" xmlns:o="urn:schemas-microsoft-com:office:office" xmlns:r="http://schemas.openxmlformats.org/officeDocument/2006/relationships" xmlns:m="http://schemas.openxmlformats.org/officeDocument/2006/math" xmlns:v="urn:schemas-microsoft-com:vml" xmlns:wp14="http://schemas.microsoft.com/office/word/2010/wordprocessingDrawing" xmlns:wp="http://schemas.openxmlformats.org/drawingml/2006/wordprocessingDrawing" xmlns:w10="urn:schemas-microsoft-com:office:word" xmlns:w="http://schemas.openxmlformats.org/wordprocessingml/2006/main" xmlns:w14="http://schemas.microsoft.com/office/word/2010/wordml" xmlns:w15="http://schemas.microsoft.com/office/word/2012/wordml" xmlns:w16cid="http://schemas.microsoft.com/office/word/2016/wordml/cid" xmlns:w16se="http://schemas.microsoft.com/office/word/2015/wordml/symex" xmlns:wpg="http://schemas.microsoft.com/office/word/2010/wordprocessingGroup" xmlns:wpi="http://schemas.microsoft.com/office/word/2010/wordprocessingInk" xmlns:wne="http://schemas.microsoft.com/office/word/2006/wordml" xmlns:wps="http://schemas.microsoft.com/office/word/2010/wordprocessingShape" mc:Ignorable="w14 w15 w16se w16cid wp14">
+<w:document xmlns:wpc="http://schemas.microsoft.com/office/word/2010/wordprocessingCanvas" xmlns:cx="http://schemas.microsoft.com/office/drawing/2014/chartex" xmlns:cx1="http://schemas.microsoft.com/office/drawing/2015/9/8/chartex" xmlns:cx2="http://schemas.microsoft.com/office/drawing/2015/10/21/chartex" xmlns:cx3="http://schemas.microsoft.com/office/drawing/2016/5/9/chartex" xmlns:cx4="http://schemas.microsoft.com/office/drawing/2016/5/10/chartex" xmlns:cx5="http://schemas.microsoft.com/office/drawing/2016/5/11/chartex" xmlns:cx6="http://schemas.microsoft.com/office/drawing/2016/5/12/chartex" xmlns:cx7="http://schemas.microsoft.com/office/drawing/2016/5/13/chartex" xmlns:cx8="http://schemas.microsoft.com/office/drawing/2016/5/14/chartex" xmlns:mc="http://schemas.openxmlformats.org/markup-compatibility/2006" xmlns:aink="http://schemas.microsoft.com/office/drawing/2016/ink" xmlns:am3d="http://schemas.microsoft.com/office/drawing/2017/model3d" xmlns:o="urn:schemas-microsoft-com:office:office" xmlns:oel="http://schemas.microsoft.com/office/2019/extlst" xmlns:r="http://schemas.openxmlformats.org/officeDocument/2006/relationships" xmlns:m="http://schemas.openxmlformats.org/officeDocument/2006/math" xmlns:v="urn:schemas-microsoft-com:vml" xmlns:wp14="http://schemas.microsoft.com/office/word/2010/wordprocessingDrawing" xmlns:wp="http://schemas.openxmlformats.org/drawingml/2006/wordprocessingDrawing" xmlns:w10="urn:schemas-microsoft-com:office:word" xmlns:w="http://schemas.openxmlformats.org/wordprocessingml/2006/main" xmlns:w14="http://schemas.microsoft.com/office/word/2010/wordml" xmlns:w15="http://schemas.microsoft.com/office/word/2012/wordml" xmlns:w16cex="http://schemas.microsoft.com/office/word/2018/wordml/cex" xmlns:w16cid="http://schemas.microsoft.com/office/word/2016/wordml/cid" xmlns:w16="http://schemas.microsoft.com/office/word/2018/wordml" xmlns:w16sdtdh="http://schemas.microsoft.com/office/word/2020/wordml/sdtdatahash" xmlns:w16se="http://schemas.microsoft.com/office/word/2015/wordml/symex" xmlns:wpg="http://schemas.microsoft.com/office/word/2010/wordprocessingGroup" xmlns:wpi="http://schemas.microsoft.com/office/word/2010/wordprocessingInk" xmlns:wne="http://schemas.microsoft.com/office/word/2006/wordml" xmlns:wps="http://schemas.microsoft.com/office/word/2010/wordprocessingShape" mc:Ignorable="w14 w15 w16se w16cid w16 w16cex w16sdtdh wp14">
   <w:body>
     <w:p>
       <w:pPr>
@@ -10,62 +10,12 @@
           <w:szCs w:val="24"/>
         </w:rPr>
       </w:pPr>
-      <w:proofErr w:type="spellStart"/>
       <w:r>
         <w:rPr>
           <w:b/>
           <w:szCs w:val="24"/>
         </w:rPr>
-        <w:t>ИспЦ</w:t>
-      </w:r>
-      <w:proofErr w:type="spellEnd"/>
-      <w:r>
-        <w:rPr>
-          <w:b/>
-          <w:szCs w:val="24"/>
-        </w:rPr>
-        <w:t xml:space="preserve"> </w:t>
-      </w:r>
-      <w:proofErr w:type="spellStart"/>
-      <w:r>
-        <w:rPr>
-          <w:b/>
-          <w:szCs w:val="24"/>
-        </w:rPr>
-        <w:t>ЭМАиП</w:t>
-      </w:r>
-      <w:proofErr w:type="spellEnd"/>
-      <w:r>
-        <w:rPr>
-          <w:b/>
-          <w:szCs w:val="24"/>
-        </w:rPr>
-        <w:t xml:space="preserve">   ОАО «</w:t>
-      </w:r>
-      <w:proofErr w:type="spellStart"/>
-      <w:proofErr w:type="gramStart"/>
-      <w:r>
-        <w:rPr>
-          <w:b/>
-          <w:szCs w:val="24"/>
-        </w:rPr>
-        <w:t>Могилевлифтмаш</w:t>
-      </w:r>
-      <w:proofErr w:type="spellEnd"/>
-      <w:r>
-        <w:rPr>
-          <w:b/>
-          <w:szCs w:val="24"/>
-        </w:rPr>
-        <w:t xml:space="preserve">»   </w:t>
-      </w:r>
-      <w:proofErr w:type="gramEnd"/>
-      <w:r>
-        <w:rPr>
-          <w:b/>
-          <w:szCs w:val="24"/>
-        </w:rPr>
-        <w:t xml:space="preserve">                      Протокол № ________________</w:t>
+        <w:t>ИспЦ ЭМАиП   ОАО «Могилевлифтмаш»                         Протокол № ________________</w:t>
       </w:r>
     </w:p>
     <w:p>
@@ -102,7 +52,6 @@
         </w:rPr>
         <w:t xml:space="preserve">Тип </w:t>
       </w:r>
-      <w:proofErr w:type="spellStart"/>
       <w:r>
         <w:rPr>
           <w:sz w:val="28"/>
@@ -111,7 +60,6 @@
         </w:rPr>
         <w:t>tipdv</w:t>
       </w:r>
-      <w:proofErr w:type="spellEnd"/>
       <w:r>
         <w:rPr>
           <w:sz w:val="28"/>
@@ -131,7 +79,6 @@
         <w:tab/>
         <w:t xml:space="preserve">№ </w:t>
       </w:r>
-      <w:proofErr w:type="spellStart"/>
       <w:r>
         <w:rPr>
           <w:sz w:val="28"/>
@@ -140,7 +87,6 @@
         </w:rPr>
         <w:t>numdv</w:t>
       </w:r>
-      <w:proofErr w:type="spellEnd"/>
     </w:p>
     <w:p>
       <w:pPr>
@@ -162,7 +108,6 @@
         </w:rPr>
         <w:t xml:space="preserve">= </w:t>
       </w:r>
-      <w:proofErr w:type="spellStart"/>
       <w:r>
         <w:rPr>
           <w:b/>
@@ -171,7 +116,6 @@
         </w:rPr>
         <w:t>urab</w:t>
       </w:r>
-      <w:proofErr w:type="spellEnd"/>
       <w:r>
         <w:rPr>
           <w:sz w:val="28"/>
@@ -203,7 +147,6 @@
         </w:rPr>
         <w:t xml:space="preserve">2= </w:t>
       </w:r>
-      <w:proofErr w:type="spellStart"/>
       <w:r>
         <w:rPr>
           <w:b/>
@@ -212,7 +155,6 @@
         </w:rPr>
         <w:t>prab</w:t>
       </w:r>
-      <w:proofErr w:type="spellEnd"/>
       <w:r>
         <w:rPr>
           <w:sz w:val="28"/>
@@ -226,7 +168,6 @@
         <w:tab/>
         <w:t xml:space="preserve">2р= </w:t>
       </w:r>
-      <w:proofErr w:type="spellStart"/>
       <w:r>
         <w:rPr>
           <w:sz w:val="28"/>
@@ -234,7 +175,6 @@
         </w:rPr>
         <w:t>polus</w:t>
       </w:r>
-      <w:proofErr w:type="spellEnd"/>
       <w:r>
         <w:rPr>
           <w:sz w:val="28"/>
@@ -242,7 +182,6 @@
         <w:tab/>
         <w:t xml:space="preserve">Соединение фаз: </w:t>
       </w:r>
-      <w:proofErr w:type="spellStart"/>
       <w:r>
         <w:rPr>
           <w:sz w:val="28"/>
@@ -250,7 +189,6 @@
         </w:rPr>
         <w:t>fsoed</w:t>
       </w:r>
-      <w:proofErr w:type="spellEnd"/>
     </w:p>
     <w:p>
       <w:pPr>
@@ -266,8 +204,6 @@
         </w:rPr>
         <w:t xml:space="preserve">Режим работы: </w:t>
       </w:r>
-      <w:proofErr w:type="spellStart"/>
-      <w:proofErr w:type="gramStart"/>
       <w:r>
         <w:rPr>
           <w:sz w:val="28"/>
@@ -276,19 +212,11 @@
         </w:rPr>
         <w:t>regim</w:t>
       </w:r>
-      <w:proofErr w:type="spellEnd"/>
       <w:r>
         <w:rPr>
           <w:sz w:val="28"/>
         </w:rPr>
-        <w:t xml:space="preserve">  Энергоэффективность</w:t>
-      </w:r>
-      <w:proofErr w:type="gramEnd"/>
-      <w:r>
-        <w:rPr>
-          <w:sz w:val="28"/>
-        </w:rPr>
-        <w:t xml:space="preserve">: </w:t>
+        <w:t xml:space="preserve">  Энергоэффективность: </w:t>
       </w:r>
       <w:r>
         <w:rPr>
@@ -329,7 +257,6 @@
         </w:rPr>
         <w:t xml:space="preserve">Признак соединения фаз*: </w:t>
       </w:r>
-      <w:proofErr w:type="spellStart"/>
       <w:r>
         <w:rPr>
           <w:sz w:val="28"/>
@@ -337,7 +264,6 @@
         </w:rPr>
         <w:t>fprizn</w:t>
       </w:r>
-      <w:proofErr w:type="spellEnd"/>
     </w:p>
     <w:p>
       <w:pPr>
@@ -352,7 +278,6 @@
         </w:rPr>
         <w:t xml:space="preserve">Особенности изготовления, испытания: </w:t>
       </w:r>
-      <w:proofErr w:type="spellStart"/>
       <w:r>
         <w:rPr>
           <w:sz w:val="28"/>
@@ -360,7 +285,6 @@
         </w:rPr>
         <w:t>osobenn</w:t>
       </w:r>
-      <w:proofErr w:type="spellEnd"/>
     </w:p>
     <w:p>
       <w:pPr>
@@ -375,7 +299,6 @@
         </w:rPr>
         <w:t xml:space="preserve">Влажность </w:t>
       </w:r>
-      <w:proofErr w:type="spellStart"/>
       <w:r>
         <w:rPr>
           <w:sz w:val="28"/>
@@ -383,7 +306,6 @@
         </w:rPr>
         <w:t>humi</w:t>
       </w:r>
-      <w:proofErr w:type="spellEnd"/>
       <w:r>
         <w:rPr>
           <w:sz w:val="28"/>
@@ -430,7 +352,6 @@
         </w:rPr>
         <w:t xml:space="preserve">Стенд: </w:t>
       </w:r>
-      <w:proofErr w:type="spellStart"/>
       <w:r>
         <w:rPr>
           <w:sz w:val="28"/>
@@ -438,14 +359,12 @@
         </w:rPr>
         <w:t>stendn</w:t>
       </w:r>
-      <w:proofErr w:type="spellEnd"/>
       <w:r>
         <w:rPr>
           <w:sz w:val="28"/>
         </w:rPr>
         <w:t xml:space="preserve">      аттестован: </w:t>
       </w:r>
-      <w:proofErr w:type="spellStart"/>
       <w:r>
         <w:rPr>
           <w:sz w:val="28"/>
@@ -453,7 +372,6 @@
         </w:rPr>
         <w:t>stenda</w:t>
       </w:r>
-      <w:proofErr w:type="spellEnd"/>
     </w:p>
     <w:p>
       <w:pPr>
@@ -507,21 +425,12 @@
         </w:rPr>
         <w:t>U</w:t>
       </w:r>
-      <w:proofErr w:type="spellStart"/>
       <w:r>
         <w:rPr>
           <w:sz w:val="28"/>
         </w:rPr>
-        <w:t>исп</w:t>
+        <w:t xml:space="preserve">исп= </w:t>
       </w:r>
-      <w:proofErr w:type="spellEnd"/>
-      <w:r>
-        <w:rPr>
-          <w:sz w:val="28"/>
-        </w:rPr>
-        <w:t xml:space="preserve">= </w:t>
-      </w:r>
-      <w:proofErr w:type="spellStart"/>
       <w:r>
         <w:rPr>
           <w:sz w:val="28"/>
@@ -529,36 +438,12 @@
         </w:rPr>
         <w:t>uisp</w:t>
       </w:r>
-      <w:proofErr w:type="spellEnd"/>
       <w:r>
         <w:rPr>
           <w:sz w:val="28"/>
         </w:rPr>
-        <w:t xml:space="preserve"> </w:t>
+        <w:t xml:space="preserve"> В,  Рисп=  </w:t>
       </w:r>
-      <w:proofErr w:type="gramStart"/>
-      <w:r>
-        <w:rPr>
-          <w:sz w:val="28"/>
-        </w:rPr>
-        <w:t xml:space="preserve">В,  </w:t>
-      </w:r>
-      <w:proofErr w:type="spellStart"/>
-      <w:r>
-        <w:rPr>
-          <w:sz w:val="28"/>
-        </w:rPr>
-        <w:t>Рисп</w:t>
-      </w:r>
-      <w:proofErr w:type="spellEnd"/>
-      <w:proofErr w:type="gramEnd"/>
-      <w:r>
-        <w:rPr>
-          <w:sz w:val="28"/>
-        </w:rPr>
-        <w:t xml:space="preserve">=  </w:t>
-      </w:r>
-      <w:proofErr w:type="spellStart"/>
       <w:r>
         <w:rPr>
           <w:sz w:val="28"/>
@@ -566,14 +451,12 @@
         </w:rPr>
         <w:t>pisp</w:t>
       </w:r>
-      <w:proofErr w:type="spellEnd"/>
       <w:r>
         <w:rPr>
           <w:sz w:val="28"/>
         </w:rPr>
         <w:t xml:space="preserve"> кВт, 2р=</w:t>
       </w:r>
-      <w:proofErr w:type="spellStart"/>
       <w:r>
         <w:rPr>
           <w:sz w:val="28"/>
@@ -581,7 +464,6 @@
         </w:rPr>
         <w:t>polutisp</w:t>
       </w:r>
-      <w:proofErr w:type="spellEnd"/>
     </w:p>
     <w:tbl>
       <w:tblPr>
@@ -741,13 +623,8 @@
               <w:t>R</w:t>
             </w:r>
             <w:r>
-              <w:t xml:space="preserve">, </w:t>
-            </w:r>
-            <w:proofErr w:type="spellStart"/>
-            <w:r>
-              <w:t>stred</w:t>
-            </w:r>
-            <w:proofErr w:type="spellEnd"/>
+              <w:t>, stred</w:t>
+            </w:r>
             <w:r>
               <w:rPr>
                 <w:lang w:val="en-US"/>
@@ -905,7 +782,6 @@
               </w:rPr>
               <w:t>1-</w:t>
             </w:r>
-            <w:proofErr w:type="gramStart"/>
             <w:r>
               <w:rPr>
                 <w:sz w:val="28"/>
@@ -919,7 +795,6 @@
               </w:rPr>
               <w:t>2  (</w:t>
             </w:r>
-            <w:proofErr w:type="gramEnd"/>
             <w:r>
               <w:rPr>
                 <w:sz w:val="28"/>
@@ -1048,23 +923,7 @@
                 <w:sz w:val="21"/>
                 <w:szCs w:val="21"/>
               </w:rPr>
-              <w:t>(</w:t>
-            </w:r>
-            <w:proofErr w:type="spellStart"/>
-            <w:r>
-              <w:rPr>
-                <w:sz w:val="21"/>
-                <w:szCs w:val="21"/>
-              </w:rPr>
-              <w:t>Вспомог</w:t>
-            </w:r>
-            <w:proofErr w:type="spellEnd"/>
-            <w:r>
-              <w:rPr>
-                <w:sz w:val="21"/>
-                <w:szCs w:val="21"/>
-              </w:rPr>
-              <w:t>. обмотка**)</w:t>
+              <w:t>(Вспомог. обмотка**)</w:t>
             </w:r>
           </w:p>
         </w:tc>
@@ -1143,41 +1002,13 @@
                 <w:lang w:val="ru-RU"/>
               </w:rPr>
             </w:pPr>
-            <w:proofErr w:type="gramStart"/>
             <w:r>
               <w:rPr>
                 <w:sz w:val="24"/>
                 <w:szCs w:val="24"/>
                 <w:lang w:val="ru-RU"/>
               </w:rPr>
-              <w:t>Сопротивление  изоляции</w:t>
-            </w:r>
-            <w:proofErr w:type="gramEnd"/>
-            <w:r>
-              <w:rPr>
-                <w:sz w:val="24"/>
-                <w:szCs w:val="24"/>
-                <w:lang w:val="ru-RU"/>
-              </w:rPr>
-              <w:t xml:space="preserve"> обмоток статора (</w:t>
-            </w:r>
-            <w:proofErr w:type="spellStart"/>
-            <w:r>
-              <w:rPr>
-                <w:sz w:val="24"/>
-                <w:szCs w:val="24"/>
-                <w:lang w:val="ru-RU"/>
-              </w:rPr>
-              <w:t>холодн</w:t>
-            </w:r>
-            <w:proofErr w:type="spellEnd"/>
-            <w:r>
-              <w:rPr>
-                <w:sz w:val="24"/>
-                <w:szCs w:val="24"/>
-                <w:lang w:val="ru-RU"/>
-              </w:rPr>
-              <w:t>.)</w:t>
+              <w:t>Сопротивление  изоляции обмоток статора (холодн.)</w:t>
             </w:r>
           </w:p>
         </w:tc>
@@ -1484,14 +1315,12 @@
                 <w:szCs w:val="24"/>
               </w:rPr>
             </w:pPr>
-            <w:proofErr w:type="spellStart"/>
             <w:r>
               <w:rPr>
                 <w:szCs w:val="24"/>
               </w:rPr>
               <w:t>rizoled</w:t>
             </w:r>
-            <w:proofErr w:type="spellEnd"/>
           </w:p>
         </w:tc>
         <w:tc>
@@ -1513,14 +1342,12 @@
                 <w:szCs w:val="24"/>
               </w:rPr>
             </w:pPr>
-            <w:proofErr w:type="spellStart"/>
             <w:r>
               <w:rPr>
                 <w:szCs w:val="24"/>
               </w:rPr>
               <w:t>rizoled</w:t>
             </w:r>
-            <w:proofErr w:type="spellEnd"/>
           </w:p>
         </w:tc>
       </w:tr>
@@ -1653,14 +1480,12 @@
                 <w:szCs w:val="24"/>
               </w:rPr>
             </w:pPr>
-            <w:proofErr w:type="spellStart"/>
             <w:r>
               <w:rPr>
                 <w:szCs w:val="24"/>
               </w:rPr>
               <w:t>rizolvk</w:t>
             </w:r>
-            <w:proofErr w:type="spellEnd"/>
           </w:p>
         </w:tc>
         <w:tc>
@@ -1682,14 +1507,12 @@
                 <w:szCs w:val="24"/>
               </w:rPr>
             </w:pPr>
-            <w:proofErr w:type="spellStart"/>
             <w:r>
               <w:rPr>
                 <w:szCs w:val="24"/>
               </w:rPr>
               <w:t>rizolob</w:t>
             </w:r>
-            <w:proofErr w:type="spellEnd"/>
           </w:p>
         </w:tc>
       </w:tr>
@@ -1839,17 +1662,8 @@
                 <w:sz w:val="28"/>
                 <w:lang w:val="en-US"/>
               </w:rPr>
-              <w:t xml:space="preserve">Р, </w:t>
-            </w:r>
-            <w:proofErr w:type="spellStart"/>
-            <w:r>
-              <w:rPr>
-                <w:sz w:val="28"/>
-                <w:lang w:val="en-US"/>
-              </w:rPr>
-              <w:t>Вт</w:t>
-            </w:r>
-            <w:proofErr w:type="spellEnd"/>
+              <w:t>Р, Вт</w:t>
+            </w:r>
           </w:p>
         </w:tc>
         <w:tc>
@@ -2662,19 +2476,11 @@
               </w:rPr>
               <w:t>U</w:t>
             </w:r>
-            <w:proofErr w:type="gramStart"/>
             <w:r>
               <w:rPr>
                 <w:bCs/>
               </w:rPr>
-              <w:t>н ;</w:t>
-            </w:r>
-            <w:proofErr w:type="gramEnd"/>
-            <w:r>
-              <w:rPr>
-                <w:bCs/>
-              </w:rPr>
-              <w:t xml:space="preserve"> 3(1***) мин</w:t>
+              <w:t>н ; 3(1***) мин</w:t>
             </w:r>
           </w:p>
         </w:tc>
@@ -2863,7 +2669,6 @@
               </w:rPr>
               <w:t xml:space="preserve"> </w:t>
             </w:r>
-            <w:proofErr w:type="spellStart"/>
             <w:r>
               <w:rPr>
                 <w:bCs/>
@@ -2872,7 +2677,6 @@
               </w:rPr>
               <w:t>mvit</w:t>
             </w:r>
-            <w:proofErr w:type="spellEnd"/>
             <w:r>
               <w:rPr>
                 <w:bCs/>
@@ -3240,18 +3044,8 @@
                 <w:szCs w:val="16"/>
                 <w:lang w:val="en-US"/>
               </w:rPr>
-              <w:t xml:space="preserve">* 1-три </w:t>
-            </w:r>
-            <w:proofErr w:type="spellStart"/>
-            <w:r>
-              <w:rPr>
-                <w:sz w:val="16"/>
-                <w:szCs w:val="16"/>
-                <w:lang w:val="en-US"/>
-              </w:rPr>
-              <w:t>конца</w:t>
-            </w:r>
-            <w:proofErr w:type="spellEnd"/>
+              <w:t>* 1-три конца</w:t>
+            </w:r>
           </w:p>
         </w:tc>
       </w:tr>
@@ -3437,36 +3231,8 @@
                 <w:szCs w:val="16"/>
                 <w:lang w:val="en-US"/>
               </w:rPr>
-              <w:t xml:space="preserve">   2- </w:t>
-            </w:r>
-            <w:proofErr w:type="spellStart"/>
-            <w:r>
-              <w:rPr>
-                <w:sz w:val="16"/>
-                <w:szCs w:val="16"/>
-                <w:lang w:val="en-US"/>
-              </w:rPr>
-              <w:t>шесть</w:t>
-            </w:r>
-            <w:proofErr w:type="spellEnd"/>
-            <w:r>
-              <w:rPr>
-                <w:sz w:val="16"/>
-                <w:szCs w:val="16"/>
-                <w:lang w:val="en-US"/>
-              </w:rPr>
-              <w:t xml:space="preserve"> </w:t>
-            </w:r>
-            <w:proofErr w:type="spellStart"/>
-            <w:r>
-              <w:rPr>
-                <w:sz w:val="16"/>
-                <w:szCs w:val="16"/>
-                <w:lang w:val="en-US"/>
-              </w:rPr>
-              <w:t>концов</w:t>
-            </w:r>
-            <w:proofErr w:type="spellEnd"/>
+              <w:t xml:space="preserve">   2- шесть концов</w:t>
+            </w:r>
           </w:p>
         </w:tc>
       </w:tr>
@@ -3652,36 +3418,8 @@
                 <w:szCs w:val="16"/>
                 <w:lang w:val="en-US"/>
               </w:rPr>
-              <w:t xml:space="preserve">   3- </w:t>
-            </w:r>
-            <w:proofErr w:type="spellStart"/>
-            <w:r>
-              <w:rPr>
-                <w:sz w:val="16"/>
-                <w:szCs w:val="16"/>
-                <w:lang w:val="en-US"/>
-              </w:rPr>
-              <w:t>однофазный</w:t>
-            </w:r>
-            <w:proofErr w:type="spellEnd"/>
-            <w:r>
-              <w:rPr>
-                <w:sz w:val="16"/>
-                <w:szCs w:val="16"/>
-                <w:lang w:val="en-US"/>
-              </w:rPr>
-              <w:t xml:space="preserve"> </w:t>
-            </w:r>
-            <w:proofErr w:type="spellStart"/>
-            <w:r>
-              <w:rPr>
-                <w:sz w:val="16"/>
-                <w:szCs w:val="16"/>
-                <w:lang w:val="en-US"/>
-              </w:rPr>
-              <w:t>двигатель</w:t>
-            </w:r>
-            <w:proofErr w:type="spellEnd"/>
+              <w:t xml:space="preserve">   3- однофазный двигатель</w:t>
+            </w:r>
           </w:p>
         </w:tc>
       </w:tr>
@@ -4042,36 +3780,8 @@
                 <w:szCs w:val="16"/>
                 <w:lang w:val="en-US"/>
               </w:rPr>
-              <w:t>**-</w:t>
-            </w:r>
-            <w:proofErr w:type="spellStart"/>
-            <w:r>
-              <w:rPr>
-                <w:sz w:val="16"/>
-                <w:szCs w:val="16"/>
-                <w:lang w:val="en-US"/>
-              </w:rPr>
-              <w:t>однофазный</w:t>
-            </w:r>
-            <w:proofErr w:type="spellEnd"/>
-            <w:r>
-              <w:rPr>
-                <w:sz w:val="16"/>
-                <w:szCs w:val="16"/>
-                <w:lang w:val="en-US"/>
-              </w:rPr>
-              <w:t xml:space="preserve"> </w:t>
-            </w:r>
-            <w:proofErr w:type="spellStart"/>
-            <w:r>
-              <w:rPr>
-                <w:sz w:val="16"/>
-                <w:szCs w:val="16"/>
-                <w:lang w:val="en-US"/>
-              </w:rPr>
-              <w:t>двигатель</w:t>
-            </w:r>
-            <w:proofErr w:type="spellEnd"/>
+              <w:t>**-однофазный двигатель</w:t>
+            </w:r>
           </w:p>
         </w:tc>
       </w:tr>
@@ -4261,30 +3971,12 @@
               </w:rPr>
               <w:t>I</w:t>
             </w:r>
-            <w:proofErr w:type="spellStart"/>
-            <w:proofErr w:type="gramStart"/>
             <w:r>
               <w:rPr>
                 <w:sz w:val="16"/>
                 <w:szCs w:val="16"/>
               </w:rPr>
-              <w:t>хх</w:t>
-            </w:r>
-            <w:proofErr w:type="spellEnd"/>
-            <w:r>
-              <w:rPr>
-                <w:sz w:val="16"/>
-                <w:szCs w:val="16"/>
-              </w:rPr>
-              <w:t>(</w:t>
-            </w:r>
-            <w:proofErr w:type="gramEnd"/>
-            <w:r>
-              <w:rPr>
-                <w:sz w:val="16"/>
-                <w:szCs w:val="16"/>
-              </w:rPr>
-              <w:t>при 1,3</w:t>
+              <w:t>хх(при 1,3</w:t>
             </w:r>
             <w:r>
               <w:rPr>
@@ -4349,15 +4041,7 @@
         <w:rPr>
           <w:b w:val="0"/>
         </w:rPr>
-        <w:t xml:space="preserve">=  </w:t>
-      </w:r>
-      <w:bookmarkStart w:id="0" w:name="_GoBack"/>
-      <w:bookmarkEnd w:id="0"/>
-      <w:r>
-        <w:rPr>
-          <w:b w:val="0"/>
-        </w:rPr>
-        <w:t>stred</w:t>
+        <w:t>=  stred</w:t>
       </w:r>
       <w:r>
         <w:rPr>
@@ -4522,16 +4206,8 @@
               <w:rPr>
                 <w:sz w:val="28"/>
               </w:rPr>
-              <w:t xml:space="preserve">М, </w:t>
-            </w:r>
-            <w:proofErr w:type="spellStart"/>
-            <w:r>
-              <w:rPr>
-                <w:sz w:val="28"/>
-              </w:rPr>
-              <w:t>Н∙м</w:t>
-            </w:r>
-            <w:proofErr w:type="spellEnd"/>
+              <w:t>М, Н∙м</w:t>
+            </w:r>
           </w:p>
         </w:tc>
       </w:tr>
@@ -5261,16 +4937,8 @@
         <w:rPr>
           <w:b w:val="0"/>
         </w:rPr>
-        <w:t xml:space="preserve">Режим </w:t>
+        <w:t xml:space="preserve">Режим работы:  </w:t>
       </w:r>
-      <w:proofErr w:type="gramStart"/>
-      <w:r>
-        <w:rPr>
-          <w:b w:val="0"/>
-        </w:rPr>
-        <w:t xml:space="preserve">работы:  </w:t>
-      </w:r>
-      <w:proofErr w:type="spellStart"/>
       <w:r>
         <w:rPr>
           <w:b w:val="0"/>
@@ -5278,8 +4946,6 @@
         </w:rPr>
         <w:t>regim</w:t>
       </w:r>
-      <w:proofErr w:type="spellEnd"/>
-      <w:proofErr w:type="gramEnd"/>
     </w:p>
     <w:tbl>
       <w:tblPr>
@@ -5409,27 +5075,54 @@
               <w:rPr>
                 <w:szCs w:val="22"/>
               </w:rPr>
-              <w:t xml:space="preserve"> </w:t>
-            </w:r>
-            <w:proofErr w:type="spellStart"/>
-            <w:r>
+              <w:t xml:space="preserve"> Н∙м </w:t>
+            </w:r>
+          </w:p>
+        </w:tc>
+        <w:tc>
+          <w:tcPr>
+            <w:tcW w:w="1011" w:type="dxa"/>
+            <w:tcBorders>
+              <w:top w:val="single" w:sz="12" w:space="0" w:color="auto"/>
+              <w:left w:val="single" w:sz="12" w:space="0" w:color="auto"/>
+              <w:bottom w:val="single" w:sz="12" w:space="0" w:color="auto"/>
+              <w:right w:val="single" w:sz="12" w:space="0" w:color="auto"/>
+            </w:tcBorders>
+          </w:tcPr>
+          <w:p>
+            <w:pPr>
+              <w:pStyle w:val="1"/>
+              <w:spacing w:after="0" w:line="240" w:lineRule="auto"/>
               <w:rPr>
                 <w:szCs w:val="22"/>
               </w:rPr>
-              <w:t>Н∙м</w:t>
-            </w:r>
-            <w:proofErr w:type="spellEnd"/>
+            </w:pPr>
             <w:r>
               <w:rPr>
                 <w:szCs w:val="22"/>
               </w:rPr>
-              <w:t xml:space="preserve"> </w:t>
-            </w:r>
-          </w:p>
-        </w:tc>
-        <w:tc>
-          <w:tcPr>
-            <w:tcW w:w="1011" w:type="dxa"/>
+              <w:t xml:space="preserve">Р, </w:t>
+            </w:r>
+          </w:p>
+          <w:p>
+            <w:pPr>
+              <w:pStyle w:val="1"/>
+              <w:spacing w:after="0" w:line="240" w:lineRule="auto"/>
+              <w:rPr>
+                <w:szCs w:val="22"/>
+              </w:rPr>
+            </w:pPr>
+            <w:r>
+              <w:rPr>
+                <w:szCs w:val="22"/>
+              </w:rPr>
+              <w:t>Вт</w:t>
+            </w:r>
+          </w:p>
+        </w:tc>
+        <w:tc>
+          <w:tcPr>
+            <w:tcW w:w="1212" w:type="dxa"/>
             <w:tcBorders>
               <w:top w:val="single" w:sz="12" w:space="0" w:color="auto"/>
               <w:left w:val="single" w:sz="12" w:space="0" w:color="auto"/>
@@ -5449,7 +5142,7 @@
               <w:rPr>
                 <w:szCs w:val="22"/>
               </w:rPr>
-              <w:t xml:space="preserve">Р, </w:t>
+              <w:t xml:space="preserve">N, </w:t>
             </w:r>
           </w:p>
           <w:p>
@@ -5460,71 +5153,12 @@
                 <w:szCs w:val="22"/>
               </w:rPr>
             </w:pPr>
-            <w:proofErr w:type="spellStart"/>
             <w:r>
               <w:rPr>
                 <w:szCs w:val="22"/>
               </w:rPr>
-              <w:t>Вт</w:t>
-            </w:r>
-            <w:proofErr w:type="spellEnd"/>
-          </w:p>
-        </w:tc>
-        <w:tc>
-          <w:tcPr>
-            <w:tcW w:w="1212" w:type="dxa"/>
-            <w:tcBorders>
-              <w:top w:val="single" w:sz="12" w:space="0" w:color="auto"/>
-              <w:left w:val="single" w:sz="12" w:space="0" w:color="auto"/>
-              <w:bottom w:val="single" w:sz="12" w:space="0" w:color="auto"/>
-              <w:right w:val="single" w:sz="12" w:space="0" w:color="auto"/>
-            </w:tcBorders>
-          </w:tcPr>
-          <w:p>
-            <w:pPr>
-              <w:pStyle w:val="1"/>
-              <w:spacing w:after="0" w:line="240" w:lineRule="auto"/>
-              <w:rPr>
-                <w:szCs w:val="22"/>
-              </w:rPr>
-            </w:pPr>
-            <w:r>
-              <w:rPr>
-                <w:szCs w:val="22"/>
-              </w:rPr>
-              <w:t xml:space="preserve">N, </w:t>
-            </w:r>
-          </w:p>
-          <w:p>
-            <w:pPr>
-              <w:pStyle w:val="1"/>
-              <w:spacing w:after="0" w:line="240" w:lineRule="auto"/>
-              <w:rPr>
-                <w:szCs w:val="22"/>
-              </w:rPr>
-            </w:pPr>
-            <w:proofErr w:type="spellStart"/>
-            <w:r>
-              <w:rPr>
-                <w:szCs w:val="22"/>
-              </w:rPr>
-              <w:t>об</w:t>
-            </w:r>
-            <w:proofErr w:type="spellEnd"/>
-            <w:r>
-              <w:rPr>
-                <w:szCs w:val="22"/>
-              </w:rPr>
-              <w:t>/</w:t>
-            </w:r>
-            <w:proofErr w:type="spellStart"/>
-            <w:r>
-              <w:rPr>
-                <w:szCs w:val="22"/>
-              </w:rPr>
-              <w:t>мин</w:t>
-            </w:r>
-            <w:proofErr w:type="spellEnd"/>
+              <w:t>об/мин</w:t>
+            </w:r>
           </w:p>
         </w:tc>
         <w:tc>
@@ -5546,14 +5180,12 @@
                 <w:szCs w:val="22"/>
               </w:rPr>
             </w:pPr>
-            <w:proofErr w:type="gramStart"/>
             <w:r>
               <w:rPr>
                 <w:szCs w:val="22"/>
               </w:rPr>
               <w:t>t ,</w:t>
             </w:r>
-            <w:proofErr w:type="gramEnd"/>
           </w:p>
           <w:p>
             <w:pPr>
@@ -5658,34 +5290,14 @@
                 <w:lang w:val="ru-RU"/>
               </w:rPr>
             </w:pPr>
-            <w:proofErr w:type="spellStart"/>
             <w:r>
               <w:rPr>
                 <w:sz w:val="24"/>
                 <w:szCs w:val="24"/>
                 <w:lang w:val="ru-RU"/>
               </w:rPr>
-              <w:t>Сопрот</w:t>
-            </w:r>
-            <w:proofErr w:type="spellEnd"/>
-            <w:r>
-              <w:rPr>
-                <w:sz w:val="24"/>
-                <w:szCs w:val="24"/>
-                <w:lang w:val="ru-RU"/>
-              </w:rPr>
-              <w:t xml:space="preserve">. изоляции обмоток статора (горяч.), </w:t>
-            </w:r>
-            <w:proofErr w:type="spellStart"/>
-            <w:r>
-              <w:rPr>
-                <w:sz w:val="24"/>
-                <w:szCs w:val="24"/>
-                <w:lang w:val="ru-RU"/>
-              </w:rPr>
-              <w:t>rizoled</w:t>
-            </w:r>
-            <w:proofErr w:type="spellEnd"/>
+              <w:t>Сопрот. изоляции обмоток статора (горяч.), rizoled</w:t>
+            </w:r>
           </w:p>
         </w:tc>
       </w:tr>
@@ -6010,7 +5622,6 @@
                 <w:szCs w:val="22"/>
               </w:rPr>
             </w:pPr>
-            <w:proofErr w:type="gramStart"/>
             <w:r>
               <w:rPr>
                 <w:sz w:val="20"/>
@@ -6018,7 +5629,6 @@
               </w:rPr>
               <w:t>между обмоткам</w:t>
             </w:r>
-            <w:proofErr w:type="gramEnd"/>
           </w:p>
         </w:tc>
       </w:tr>
@@ -6434,7 +6044,6 @@
                 <w:lang w:val="en-US"/>
               </w:rPr>
             </w:pPr>
-            <w:proofErr w:type="gramStart"/>
             <w:r>
               <w:rPr>
                 <w:sz w:val="28"/>
@@ -6448,7 +6057,6 @@
               </w:rPr>
               <w:t xml:space="preserve">,   </w:t>
             </w:r>
-            <w:proofErr w:type="gramEnd"/>
             <w:r>
               <w:rPr>
                 <w:sz w:val="28"/>
@@ -6505,6 +6113,13 @@
                 <w:lang w:val="en-US"/>
               </w:rPr>
             </w:pPr>
+            <w:r>
+              <w:rPr>
+                <w:sz w:val="28"/>
+                <w:lang w:val="en-US"/>
+              </w:rPr>
+              <w:t>N25x</w:t>
+            </w:r>
           </w:p>
         </w:tc>
         <w:tc>
@@ -6519,6 +6134,13 @@
                 <w:lang w:val="en-US"/>
               </w:rPr>
             </w:pPr>
+            <w:r>
+              <w:rPr>
+                <w:sz w:val="28"/>
+                <w:lang w:val="en-US"/>
+              </w:rPr>
+              <w:t>N26x</w:t>
+            </w:r>
           </w:p>
         </w:tc>
         <w:tc>
@@ -6533,6 +6155,13 @@
                 <w:lang w:val="en-US"/>
               </w:rPr>
             </w:pPr>
+            <w:r>
+              <w:rPr>
+                <w:sz w:val="28"/>
+                <w:lang w:val="en-US"/>
+              </w:rPr>
+              <w:t>N27x</w:t>
+            </w:r>
           </w:p>
         </w:tc>
         <w:tc>
@@ -6547,6 +6176,13 @@
                 <w:lang w:val="en-US"/>
               </w:rPr>
             </w:pPr>
+            <w:r>
+              <w:rPr>
+                <w:sz w:val="28"/>
+                <w:lang w:val="en-US"/>
+              </w:rPr>
+              <w:t>RNAG1</w:t>
+            </w:r>
           </w:p>
         </w:tc>
       </w:tr>
@@ -6768,21 +6404,7 @@
               <w:rPr>
                 <w:sz w:val="28"/>
               </w:rPr>
-              <w:t xml:space="preserve">, </w:t>
-            </w:r>
-            <w:proofErr w:type="spellStart"/>
-            <w:r>
-              <w:rPr>
-                <w:sz w:val="28"/>
-              </w:rPr>
-              <w:t>Н∙м</w:t>
-            </w:r>
-            <w:proofErr w:type="spellEnd"/>
-            <w:r>
-              <w:rPr>
-                <w:sz w:val="28"/>
-              </w:rPr>
-              <w:t xml:space="preserve"> </w:t>
+              <w:t xml:space="preserve">, Н∙м </w:t>
             </w:r>
           </w:p>
         </w:tc>
@@ -7816,21 +7438,12 @@
                 <w:lang w:val="en-US"/>
               </w:rPr>
             </w:pPr>
-            <w:proofErr w:type="spellStart"/>
-            <w:r>
-              <w:rPr>
-                <w:sz w:val="28"/>
-                <w:lang w:val="en-US"/>
-              </w:rPr>
-              <w:t>Температура</w:t>
-            </w:r>
-            <w:proofErr w:type="spellEnd"/>
-            <w:r>
-              <w:rPr>
-                <w:sz w:val="28"/>
-                <w:lang w:val="en-US"/>
-              </w:rPr>
-              <w:t>, ºС</w:t>
+            <w:r>
+              <w:rPr>
+                <w:sz w:val="28"/>
+                <w:lang w:val="en-US"/>
+              </w:rPr>
+              <w:t>Температура, ºС</w:t>
             </w:r>
           </w:p>
         </w:tc>
@@ -7902,6 +7515,13 @@
                 <w:lang w:val="en-US"/>
               </w:rPr>
             </w:pPr>
+            <w:r>
+              <w:rPr>
+                <w:sz w:val="28"/>
+                <w:lang w:val="en-US"/>
+              </w:rPr>
+              <w:t>TRH1</w:t>
+            </w:r>
           </w:p>
         </w:tc>
         <w:tc>
@@ -7916,6 +7536,13 @@
                 <w:lang w:val="en-US"/>
               </w:rPr>
             </w:pPr>
+            <w:r>
+              <w:rPr>
+                <w:sz w:val="28"/>
+                <w:lang w:val="en-US"/>
+              </w:rPr>
+              <w:t>TRH2</w:t>
+            </w:r>
           </w:p>
         </w:tc>
         <w:tc>
@@ -7930,6 +7557,13 @@
                 <w:lang w:val="en-US"/>
               </w:rPr>
             </w:pPr>
+            <w:r>
+              <w:rPr>
+                <w:sz w:val="28"/>
+                <w:lang w:val="en-US"/>
+              </w:rPr>
+              <w:t>TRH3</w:t>
+            </w:r>
           </w:p>
         </w:tc>
         <w:tc>
@@ -7944,6 +7578,13 @@
                 <w:lang w:val="en-US"/>
               </w:rPr>
             </w:pPr>
+            <w:r>
+              <w:rPr>
+                <w:sz w:val="28"/>
+                <w:lang w:val="en-US"/>
+              </w:rPr>
+              <w:t>RRH1</w:t>
+            </w:r>
           </w:p>
         </w:tc>
       </w:tr>
@@ -8150,16 +7791,8 @@
               <w:rPr>
                 <w:sz w:val="28"/>
               </w:rPr>
-              <w:t xml:space="preserve">Шум </w:t>
-            </w:r>
-            <w:proofErr w:type="spellStart"/>
-            <w:r>
-              <w:rPr>
-                <w:sz w:val="28"/>
-              </w:rPr>
-              <w:t>дБА</w:t>
-            </w:r>
-            <w:proofErr w:type="spellEnd"/>
+              <w:t>Шум дБА</w:t>
+            </w:r>
           </w:p>
         </w:tc>
       </w:tr>
@@ -8350,7 +7983,6 @@
               </w:rPr>
               <w:t xml:space="preserve">= </w:t>
             </w:r>
-            <w:proofErr w:type="spellStart"/>
             <w:r>
               <w:rPr>
                 <w:bCs/>
@@ -8359,7 +7991,6 @@
               </w:rPr>
               <w:t>tmpr</w:t>
             </w:r>
-            <w:proofErr w:type="spellEnd"/>
             <w:r>
               <w:rPr>
                 <w:sz w:val="28"/>
@@ -8372,7 +8003,6 @@
               </w:rPr>
               <w:t xml:space="preserve">С, φ= </w:t>
             </w:r>
-            <w:proofErr w:type="spellStart"/>
             <w:r>
               <w:rPr>
                 <w:sz w:val="28"/>
@@ -8380,14 +8010,12 @@
               </w:rPr>
               <w:t>vlag</w:t>
             </w:r>
-            <w:proofErr w:type="spellEnd"/>
             <w:r>
               <w:rPr>
                 <w:sz w:val="28"/>
               </w:rPr>
               <w:t xml:space="preserve"> %, р= </w:t>
             </w:r>
-            <w:proofErr w:type="spellStart"/>
             <w:r>
               <w:rPr>
                 <w:sz w:val="28"/>
@@ -8395,7 +8023,6 @@
               </w:rPr>
               <w:t>davl</w:t>
             </w:r>
-            <w:proofErr w:type="spellEnd"/>
             <w:r>
               <w:rPr>
                 <w:sz w:val="28"/>
@@ -8430,16 +8057,8 @@
               <w:rPr>
                 <w:szCs w:val="24"/>
               </w:rPr>
-              <w:t xml:space="preserve">М, </w:t>
-            </w:r>
-            <w:proofErr w:type="spellStart"/>
-            <w:r>
-              <w:rPr>
-                <w:szCs w:val="24"/>
-              </w:rPr>
-              <w:t>Н∙м</w:t>
-            </w:r>
-            <w:proofErr w:type="spellEnd"/>
+              <w:t>М, Н∙м</w:t>
+            </w:r>
           </w:p>
         </w:tc>
         <w:tc>
@@ -8835,7 +8454,6 @@
                 <w:szCs w:val="24"/>
               </w:rPr>
             </w:pPr>
-            <w:proofErr w:type="gramStart"/>
             <w:r>
               <w:rPr>
                 <w:szCs w:val="24"/>
@@ -8847,14 +8465,7 @@
               <w:rPr>
                 <w:szCs w:val="24"/>
               </w:rPr>
-              <w:t>,об</w:t>
-            </w:r>
-            <w:proofErr w:type="gramEnd"/>
-            <w:r>
-              <w:rPr>
-                <w:szCs w:val="24"/>
-              </w:rPr>
-              <w:t>/мин</w:t>
+              <w:t>,об/мин</w:t>
             </w:r>
           </w:p>
         </w:tc>
@@ -9290,19 +8901,11 @@
                 <w:szCs w:val="24"/>
               </w:rPr>
             </w:pPr>
-            <w:proofErr w:type="spellStart"/>
             <w:r>
               <w:rPr>
                 <w:szCs w:val="24"/>
               </w:rPr>
-              <w:t>Виброскорость</w:t>
-            </w:r>
-            <w:proofErr w:type="spellEnd"/>
-            <w:r>
-              <w:rPr>
-                <w:szCs w:val="24"/>
-              </w:rPr>
-              <w:t>, мм/с</w:t>
+              <w:t>Виброскорость, мм/с</w:t>
             </w:r>
           </w:p>
         </w:tc>
@@ -9325,19 +8928,11 @@
                 <w:vertAlign w:val="superscript"/>
               </w:rPr>
             </w:pPr>
-            <w:proofErr w:type="spellStart"/>
             <w:r>
               <w:rPr>
                 <w:szCs w:val="24"/>
               </w:rPr>
-              <w:t>Вибросмещение</w:t>
-            </w:r>
-            <w:proofErr w:type="spellEnd"/>
-            <w:r>
-              <w:rPr>
-                <w:szCs w:val="24"/>
-              </w:rPr>
-              <w:t>, мкм</w:t>
+              <w:t>Вибросмещение, мкм</w:t>
             </w:r>
           </w:p>
         </w:tc>
@@ -9359,19 +8954,11 @@
                 <w:szCs w:val="24"/>
               </w:rPr>
             </w:pPr>
-            <w:proofErr w:type="spellStart"/>
             <w:r>
               <w:rPr>
                 <w:szCs w:val="24"/>
               </w:rPr>
-              <w:t>Виброускорение</w:t>
-            </w:r>
-            <w:proofErr w:type="spellEnd"/>
-            <w:r>
-              <w:rPr>
-                <w:szCs w:val="24"/>
-              </w:rPr>
-              <w:t>, м/с</w:t>
+              <w:t>Виброускорение, м/с</w:t>
             </w:r>
             <w:r>
               <w:rPr>
@@ -10573,7 +10160,6 @@
         </w:rPr>
         <w:t xml:space="preserve">= </w:t>
       </w:r>
-      <w:proofErr w:type="spellStart"/>
       <w:r>
         <w:rPr>
           <w:bCs/>
@@ -10583,7 +10169,6 @@
         </w:rPr>
         <w:t>upri</w:t>
       </w:r>
-      <w:proofErr w:type="spellEnd"/>
       <w:r>
         <w:rPr>
           <w:bCs/>
@@ -10591,7 +10176,6 @@
         </w:rPr>
         <w:t xml:space="preserve"> В, 1мин. </w:t>
       </w:r>
-      <w:proofErr w:type="spellStart"/>
       <w:r>
         <w:rPr>
           <w:bCs/>
@@ -10601,7 +10185,6 @@
         </w:rPr>
         <w:t>epr</w:t>
       </w:r>
-      <w:proofErr w:type="spellEnd"/>
       <w:r>
         <w:rPr>
           <w:bCs/>
@@ -10653,25 +10236,8 @@
           <w:bCs/>
           <w:szCs w:val="24"/>
         </w:rPr>
-        <w:t>ах(</w:t>
+        <w:t xml:space="preserve">ах(безоп/ном)., 2мин. </w:t>
       </w:r>
-      <w:proofErr w:type="spellStart"/>
-      <w:r>
-        <w:rPr>
-          <w:bCs/>
-          <w:szCs w:val="24"/>
-        </w:rPr>
-        <w:t>безоп</w:t>
-      </w:r>
-      <w:proofErr w:type="spellEnd"/>
-      <w:r>
-        <w:rPr>
-          <w:bCs/>
-          <w:szCs w:val="24"/>
-        </w:rPr>
-        <w:t xml:space="preserve">/ном)., 2мин. </w:t>
-      </w:r>
-      <w:proofErr w:type="spellStart"/>
       <w:r>
         <w:rPr>
           <w:bCs/>
@@ -10681,7 +10247,6 @@
         </w:rPr>
         <w:t>ipc</w:t>
       </w:r>
-      <w:proofErr w:type="spellEnd"/>
       <w:r>
         <w:rPr>
           <w:bCs/>
@@ -10705,7 +10270,6 @@
         </w:rPr>
         <w:t xml:space="preserve">Испытание на перегрузку по току I=1,5Iн, 2мин. </w:t>
       </w:r>
-      <w:proofErr w:type="spellStart"/>
       <w:r>
         <w:rPr>
           <w:bCs/>
@@ -10715,32 +10279,13 @@
         </w:rPr>
         <w:t>ipt</w:t>
       </w:r>
-      <w:proofErr w:type="spellEnd"/>
       <w:r>
         <w:rPr>
           <w:bCs/>
           <w:szCs w:val="24"/>
         </w:rPr>
-        <w:t xml:space="preserve"> (</w:t>
+        <w:t xml:space="preserve"> (Rизол </w:t>
       </w:r>
-      <w:proofErr w:type="spellStart"/>
-      <w:r>
-        <w:rPr>
-          <w:bCs/>
-          <w:szCs w:val="24"/>
-        </w:rPr>
-        <w:t>Rизол</w:t>
-      </w:r>
-      <w:proofErr w:type="spellEnd"/>
-      <w:r>
-        <w:rPr>
-          <w:bCs/>
-          <w:szCs w:val="24"/>
-        </w:rPr>
-        <w:t xml:space="preserve"> </w:t>
-      </w:r>
-      <w:proofErr w:type="spellStart"/>
-      <w:proofErr w:type="gramStart"/>
       <w:r>
         <w:rPr>
           <w:bCs/>
@@ -10750,7 +10295,6 @@
         </w:rPr>
         <w:t>triz</w:t>
       </w:r>
-      <w:proofErr w:type="spellEnd"/>
       <w:r>
         <w:rPr>
           <w:bCs/>
@@ -10758,7 +10302,6 @@
         </w:rPr>
         <w:t xml:space="preserve"> )</w:t>
       </w:r>
-      <w:proofErr w:type="gramEnd"/>
     </w:p>
     <w:p>
       <w:pPr>
@@ -10773,23 +10316,7 @@
           <w:bCs/>
           <w:szCs w:val="24"/>
         </w:rPr>
-        <w:t>4</w:t>
-      </w:r>
-      <w:proofErr w:type="gramStart"/>
-      <w:r>
-        <w:rPr>
-          <w:bCs/>
-          <w:szCs w:val="24"/>
-        </w:rPr>
-        <w:t>АС:Работоспособность</w:t>
-      </w:r>
-      <w:proofErr w:type="gramEnd"/>
-      <w:r>
-        <w:rPr>
-          <w:bCs/>
-          <w:szCs w:val="24"/>
-        </w:rPr>
-        <w:t xml:space="preserve">: </w:t>
+        <w:t xml:space="preserve">4АС:Работоспособность: </w:t>
       </w:r>
       <w:r>
         <w:rPr>
@@ -10821,23 +10348,7 @@
           <w:bCs/>
           <w:szCs w:val="24"/>
         </w:rPr>
-        <w:t xml:space="preserve"> (</w:t>
-      </w:r>
-      <w:proofErr w:type="spellStart"/>
-      <w:r>
-        <w:rPr>
-          <w:bCs/>
-          <w:szCs w:val="24"/>
-        </w:rPr>
-        <w:t>Мном</w:t>
-      </w:r>
-      <w:proofErr w:type="spellEnd"/>
-      <w:r>
-        <w:rPr>
-          <w:bCs/>
-          <w:szCs w:val="24"/>
-        </w:rPr>
-        <w:t xml:space="preserve">) 15с </w:t>
+        <w:t xml:space="preserve"> (Мном) 15с </w:t>
       </w:r>
       <w:r>
         <w:rPr>
@@ -10876,23 +10387,7 @@
           <w:bCs/>
           <w:szCs w:val="24"/>
         </w:rPr>
-        <w:t>н(</w:t>
-      </w:r>
-      <w:proofErr w:type="spellStart"/>
-      <w:r>
-        <w:rPr>
-          <w:bCs/>
-          <w:szCs w:val="24"/>
-        </w:rPr>
-        <w:t>Мном</w:t>
-      </w:r>
-      <w:proofErr w:type="spellEnd"/>
-      <w:r>
-        <w:rPr>
-          <w:bCs/>
-          <w:szCs w:val="24"/>
-        </w:rPr>
-        <w:t xml:space="preserve">) 15с </w:t>
+        <w:t xml:space="preserve">н(Мном) 15с </w:t>
       </w:r>
       <w:r>
         <w:rPr>
@@ -10928,7 +10423,6 @@
         </w:rPr>
         <w:t xml:space="preserve">Масса </w:t>
       </w:r>
-      <w:proofErr w:type="spellStart"/>
       <w:r>
         <w:rPr>
           <w:bCs/>
@@ -10938,7 +10432,6 @@
         </w:rPr>
         <w:t>rrmass</w:t>
       </w:r>
-      <w:proofErr w:type="spellEnd"/>
       <w:r>
         <w:rPr>
           <w:bCs/>
@@ -10976,17 +10469,8 @@
         <w:rPr>
           <w:bCs/>
         </w:rPr>
-        <w:t>Испытатель: ____________________</w:t>
+        <w:t>Испытатель: _____________________  (</w:t>
       </w:r>
-      <w:proofErr w:type="gramStart"/>
-      <w:r>
-        <w:rPr>
-          <w:bCs/>
-        </w:rPr>
-        <w:t>_  (</w:t>
-      </w:r>
-      <w:proofErr w:type="spellStart"/>
-      <w:proofErr w:type="gramEnd"/>
       <w:r>
         <w:rPr>
           <w:bCs/>
@@ -10995,7 +10479,6 @@
         </w:rPr>
         <w:t>fio</w:t>
       </w:r>
-      <w:proofErr w:type="spellEnd"/>
       <w:r>
         <w:rPr>
           <w:bCs/>
@@ -11013,7 +10496,7 @@
 </file>
 
 <file path=word/numbering.xml><?xml version="1.0" encoding="utf-8"?>
-<w:numbering xmlns:wpc="http://schemas.microsoft.com/office/word/2010/wordprocessingCanvas" xmlns:cx="http://schemas.microsoft.com/office/drawing/2014/chartex" xmlns:cx1="http://schemas.microsoft.com/office/drawing/2015/9/8/chartex" xmlns:cx2="http://schemas.microsoft.com/office/drawing/2015/10/21/chartex" xmlns:cx3="http://schemas.microsoft.com/office/drawing/2016/5/9/chartex" xmlns:cx4="http://schemas.microsoft.com/office/drawing/2016/5/10/chartex" xmlns:cx5="http://schemas.microsoft.com/office/drawing/2016/5/11/chartex" xmlns:cx6="http://schemas.microsoft.com/office/drawing/2016/5/12/chartex" xmlns:cx7="http://schemas.microsoft.com/office/drawing/2016/5/13/chartex" xmlns:cx8="http://schemas.microsoft.com/office/drawing/2016/5/14/chartex" xmlns:mc="http://schemas.openxmlformats.org/markup-compatibility/2006" xmlns:aink="http://schemas.microsoft.com/office/drawing/2016/ink" xmlns:am3d="http://schemas.microsoft.com/office/drawing/2017/model3d" xmlns:o="urn:schemas-microsoft-com:office:office" xmlns:r="http://schemas.openxmlformats.org/officeDocument/2006/relationships" xmlns:m="http://schemas.openxmlformats.org/officeDocument/2006/math" xmlns:v="urn:schemas-microsoft-com:vml" xmlns:wp14="http://schemas.microsoft.com/office/word/2010/wordprocessingDrawing" xmlns:wp="http://schemas.openxmlformats.org/drawingml/2006/wordprocessingDrawing" xmlns:w10="urn:schemas-microsoft-com:office:word" xmlns:w="http://schemas.openxmlformats.org/wordprocessingml/2006/main" xmlns:w14="http://schemas.microsoft.com/office/word/2010/wordml" xmlns:w15="http://schemas.microsoft.com/office/word/2012/wordml" xmlns:w16cid="http://schemas.microsoft.com/office/word/2016/wordml/cid" xmlns:w16se="http://schemas.microsoft.com/office/word/2015/wordml/symex" xmlns:wpg="http://schemas.microsoft.com/office/word/2010/wordprocessingGroup" xmlns:wpi="http://schemas.microsoft.com/office/word/2010/wordprocessingInk" xmlns:wne="http://schemas.microsoft.com/office/word/2006/wordml" xmlns:wps="http://schemas.microsoft.com/office/word/2010/wordprocessingShape" mc:Ignorable="w14 w15 w16se w16cid wp14">
+<w:numbering xmlns:wpc="http://schemas.microsoft.com/office/word/2010/wordprocessingCanvas" xmlns:cx="http://schemas.microsoft.com/office/drawing/2014/chartex" xmlns:cx1="http://schemas.microsoft.com/office/drawing/2015/9/8/chartex" xmlns:cx2="http://schemas.microsoft.com/office/drawing/2015/10/21/chartex" xmlns:cx3="http://schemas.microsoft.com/office/drawing/2016/5/9/chartex" xmlns:cx4="http://schemas.microsoft.com/office/drawing/2016/5/10/chartex" xmlns:cx5="http://schemas.microsoft.com/office/drawing/2016/5/11/chartex" xmlns:cx6="http://schemas.microsoft.com/office/drawing/2016/5/12/chartex" xmlns:cx7="http://schemas.microsoft.com/office/drawing/2016/5/13/chartex" xmlns:cx8="http://schemas.microsoft.com/office/drawing/2016/5/14/chartex" xmlns:mc="http://schemas.openxmlformats.org/markup-compatibility/2006" xmlns:aink="http://schemas.microsoft.com/office/drawing/2016/ink" xmlns:am3d="http://schemas.microsoft.com/office/drawing/2017/model3d" xmlns:o="urn:schemas-microsoft-com:office:office" xmlns:oel="http://schemas.microsoft.com/office/2019/extlst" xmlns:r="http://schemas.openxmlformats.org/officeDocument/2006/relationships" xmlns:m="http://schemas.openxmlformats.org/officeDocument/2006/math" xmlns:v="urn:schemas-microsoft-com:vml" xmlns:wp14="http://schemas.microsoft.com/office/word/2010/wordprocessingDrawing" xmlns:wp="http://schemas.openxmlformats.org/drawingml/2006/wordprocessingDrawing" xmlns:w10="urn:schemas-microsoft-com:office:word" xmlns:w="http://schemas.openxmlformats.org/wordprocessingml/2006/main" xmlns:w14="http://schemas.microsoft.com/office/word/2010/wordml" xmlns:w15="http://schemas.microsoft.com/office/word/2012/wordml" xmlns:w16cex="http://schemas.microsoft.com/office/word/2018/wordml/cex" xmlns:w16cid="http://schemas.microsoft.com/office/word/2016/wordml/cid" xmlns:w16="http://schemas.microsoft.com/office/word/2018/wordml" xmlns:w16sdtdh="http://schemas.microsoft.com/office/word/2020/wordml/sdtdatahash" xmlns:w16se="http://schemas.microsoft.com/office/word/2015/wordml/symex" xmlns:wpg="http://schemas.microsoft.com/office/word/2010/wordprocessingGroup" xmlns:wpi="http://schemas.microsoft.com/office/word/2010/wordprocessingInk" xmlns:wne="http://schemas.microsoft.com/office/word/2006/wordml" xmlns:wps="http://schemas.microsoft.com/office/word/2010/wordprocessingShape" mc:Ignorable="w14 w15 w16se w16cid w16 w16cex w16sdtdh wp14">
   <w:abstractNum w:abstractNumId="0" w15:restartNumberingAfterBreak="0">
     <w:nsid w:val="355C3BCF"/>
     <w:multiLevelType w:val="singleLevel"/>
@@ -11065,20 +10548,20 @@
       </w:pPr>
     </w:lvl>
   </w:abstractNum>
-  <w:num w:numId="1">
+  <w:num w:numId="1" w16cid:durableId="1732148266">
     <w:abstractNumId w:val="2"/>
   </w:num>
-  <w:num w:numId="2">
+  <w:num w:numId="2" w16cid:durableId="1953824894">
     <w:abstractNumId w:val="1"/>
   </w:num>
-  <w:num w:numId="3">
+  <w:num w:numId="3" w16cid:durableId="2094273735">
     <w:abstractNumId w:val="0"/>
   </w:num>
 </w:numbering>
 </file>
 
 <file path=word/styles.xml><?xml version="1.0" encoding="utf-8"?>
-<w:styles xmlns:mc="http://schemas.openxmlformats.org/markup-compatibility/2006" xmlns:r="http://schemas.openxmlformats.org/officeDocument/2006/relationships" xmlns:w="http://schemas.openxmlformats.org/wordprocessingml/2006/main" xmlns:w14="http://schemas.microsoft.com/office/word/2010/wordml" xmlns:w15="http://schemas.microsoft.com/office/word/2012/wordml" xmlns:w16cid="http://schemas.microsoft.com/office/word/2016/wordml/cid" xmlns:w16se="http://schemas.microsoft.com/office/word/2015/wordml/symex" mc:Ignorable="w14 w15 w16se w16cid">
+<w:styles xmlns:mc="http://schemas.openxmlformats.org/markup-compatibility/2006" xmlns:r="http://schemas.openxmlformats.org/officeDocument/2006/relationships" xmlns:w="http://schemas.openxmlformats.org/wordprocessingml/2006/main" xmlns:w14="http://schemas.microsoft.com/office/word/2010/wordml" xmlns:w15="http://schemas.microsoft.com/office/word/2012/wordml" xmlns:w16cex="http://schemas.microsoft.com/office/word/2018/wordml/cex" xmlns:w16cid="http://schemas.microsoft.com/office/word/2016/wordml/cid" xmlns:w16="http://schemas.microsoft.com/office/word/2018/wordml" xmlns:w16sdtdh="http://schemas.microsoft.com/office/word/2020/wordml/sdtdatahash" xmlns:w16se="http://schemas.microsoft.com/office/word/2015/wordml/symex" mc:Ignorable="w14 w15 w16se w16cid w16 w16cex w16sdtdh">
   <w:docDefaults>
     <w:rPrDefault>
       <w:rPr>
@@ -11092,7 +10575,7 @@
       </w:pPr>
     </w:pPrDefault>
   </w:docDefaults>
-  <w:latentStyles w:defLockedState="0" w:defUIPriority="0" w:defSemiHidden="0" w:defUnhideWhenUsed="0" w:defQFormat="0" w:count="375">
+  <w:latentStyles w:defLockedState="0" w:defUIPriority="0" w:defSemiHidden="0" w:defUnhideWhenUsed="0" w:defQFormat="0" w:count="376">
     <w:lsdException w:name="Normal" w:qFormat="1"/>
     <w:lsdException w:name="heading 1" w:qFormat="1"/>
     <w:lsdException w:name="heading 2" w:qFormat="1"/>
@@ -11111,7 +10594,8 @@
     <w:lsdException w:name="Emphasis" w:qFormat="1"/>
     <w:lsdException w:name="HTML Top of Form" w:semiHidden="1" w:uiPriority="99" w:unhideWhenUsed="1"/>
     <w:lsdException w:name="HTML Bottom of Form" w:semiHidden="1" w:uiPriority="99" w:unhideWhenUsed="1"/>
-    <w:lsdException w:name="Normal Table" w:semiHidden="1" w:uiPriority="99" w:unhideWhenUsed="1" w:qFormat="1"/>
+    <w:lsdException w:name="HTML Variable" w:semiHidden="1" w:unhideWhenUsed="1"/>
+    <w:lsdException w:name="Normal Table" w:uiPriority="99" w:qFormat="1"/>
     <w:lsdException w:name="No List" w:semiHidden="1" w:uiPriority="99" w:unhideWhenUsed="1"/>
     <w:lsdException w:name="Outline List 1" w:semiHidden="1" w:uiPriority="99" w:unhideWhenUsed="1"/>
     <w:lsdException w:name="Outline List 2" w:semiHidden="1" w:uiPriority="99" w:unhideWhenUsed="1"/>
@@ -11157,10 +10641,8 @@
     <w:lsdException w:name="Table Subtle 2" w:semiHidden="1" w:unhideWhenUsed="1"/>
     <w:lsdException w:name="Table Web 1" w:semiHidden="1" w:unhideWhenUsed="1"/>
     <w:lsdException w:name="Table Web 2" w:semiHidden="1" w:unhideWhenUsed="1"/>
-    <w:lsdException w:name="Table Web 3" w:semiHidden="1" w:unhideWhenUsed="1"/>
-    <w:lsdException w:name="Balloon Text" w:semiHidden="1" w:qFormat="1"/>
+    <w:lsdException w:name="Balloon Text" w:semiHidden="1" w:unhideWhenUsed="1" w:qFormat="1"/>
     <w:lsdException w:name="Table Grid" w:qFormat="1"/>
-    <w:lsdException w:name="Table Theme" w:semiHidden="1" w:unhideWhenUsed="1"/>
     <w:lsdException w:name="Placeholder Text" w:semiHidden="1" w:uiPriority="99"/>
     <w:lsdException w:name="No Spacing" w:uiPriority="99"/>
     <w:lsdException w:name="Light Shading" w:uiPriority="99"/>
@@ -11380,6 +10862,7 @@
     <w:lsdException w:name="Smart Hyperlink" w:semiHidden="1" w:uiPriority="99" w:unhideWhenUsed="1"/>
     <w:lsdException w:name="Hashtag" w:semiHidden="1" w:uiPriority="99" w:unhideWhenUsed="1"/>
     <w:lsdException w:name="Unresolved Mention" w:semiHidden="1" w:uiPriority="99" w:unhideWhenUsed="1"/>
+    <w:lsdException w:name="Smart Link" w:semiHidden="1" w:uiPriority="99" w:unhideWhenUsed="1"/>
   </w:latentStyles>
   <w:style w:type="paragraph" w:default="1" w:styleId="a">
     <w:name w:val="Normal"/>

</xml_diff>

<commit_message>
AUTO FROM WORK 20.02.2023 16:44:59,26
</commit_message>
<xml_diff>
--- a/ZamerV2/Win32/Release/REPORT/BLANK.docx
+++ b/ZamerV2/Win32/Release/REPORT/BLANK.docx
@@ -10,12 +10,62 @@
           <w:szCs w:val="24"/>
         </w:rPr>
       </w:pPr>
+      <w:proofErr w:type="spellStart"/>
       <w:r>
         <w:rPr>
           <w:b/>
           <w:szCs w:val="24"/>
         </w:rPr>
-        <w:t>ИспЦ ЭМАиП   ОАО «Могилевлифтмаш»                         Протокол № ________________</w:t>
+        <w:t>ИспЦ</w:t>
+      </w:r>
+      <w:proofErr w:type="spellEnd"/>
+      <w:r>
+        <w:rPr>
+          <w:b/>
+          <w:szCs w:val="24"/>
+        </w:rPr>
+        <w:t xml:space="preserve"> </w:t>
+      </w:r>
+      <w:proofErr w:type="spellStart"/>
+      <w:r>
+        <w:rPr>
+          <w:b/>
+          <w:szCs w:val="24"/>
+        </w:rPr>
+        <w:t>ЭМАиП</w:t>
+      </w:r>
+      <w:proofErr w:type="spellEnd"/>
+      <w:r>
+        <w:rPr>
+          <w:b/>
+          <w:szCs w:val="24"/>
+        </w:rPr>
+        <w:t xml:space="preserve">   ОАО «</w:t>
+      </w:r>
+      <w:proofErr w:type="spellStart"/>
+      <w:proofErr w:type="gramStart"/>
+      <w:r>
+        <w:rPr>
+          <w:b/>
+          <w:szCs w:val="24"/>
+        </w:rPr>
+        <w:t>Могилевлифтмаш</w:t>
+      </w:r>
+      <w:proofErr w:type="spellEnd"/>
+      <w:r>
+        <w:rPr>
+          <w:b/>
+          <w:szCs w:val="24"/>
+        </w:rPr>
+        <w:t xml:space="preserve">»   </w:t>
+      </w:r>
+      <w:proofErr w:type="gramEnd"/>
+      <w:r>
+        <w:rPr>
+          <w:b/>
+          <w:szCs w:val="24"/>
+        </w:rPr>
+        <w:t xml:space="preserve">                      Протокол № ________________</w:t>
       </w:r>
     </w:p>
     <w:p>
@@ -52,6 +102,7 @@
         </w:rPr>
         <w:t xml:space="preserve">Тип </w:t>
       </w:r>
+      <w:proofErr w:type="spellStart"/>
       <w:r>
         <w:rPr>
           <w:sz w:val="28"/>
@@ -60,6 +111,7 @@
         </w:rPr>
         <w:t>tipdv</w:t>
       </w:r>
+      <w:proofErr w:type="spellEnd"/>
       <w:r>
         <w:rPr>
           <w:sz w:val="28"/>
@@ -79,6 +131,7 @@
         <w:tab/>
         <w:t xml:space="preserve">№ </w:t>
       </w:r>
+      <w:proofErr w:type="spellStart"/>
       <w:r>
         <w:rPr>
           <w:sz w:val="28"/>
@@ -87,6 +140,7 @@
         </w:rPr>
         <w:t>numdv</w:t>
       </w:r>
+      <w:proofErr w:type="spellEnd"/>
     </w:p>
     <w:p>
       <w:pPr>
@@ -108,6 +162,7 @@
         </w:rPr>
         <w:t xml:space="preserve">= </w:t>
       </w:r>
+      <w:proofErr w:type="spellStart"/>
       <w:r>
         <w:rPr>
           <w:b/>
@@ -116,6 +171,7 @@
         </w:rPr>
         <w:t>urab</w:t>
       </w:r>
+      <w:proofErr w:type="spellEnd"/>
       <w:r>
         <w:rPr>
           <w:sz w:val="28"/>
@@ -147,6 +203,7 @@
         </w:rPr>
         <w:t xml:space="preserve">2= </w:t>
       </w:r>
+      <w:proofErr w:type="spellStart"/>
       <w:r>
         <w:rPr>
           <w:b/>
@@ -155,6 +212,7 @@
         </w:rPr>
         <w:t>prab</w:t>
       </w:r>
+      <w:proofErr w:type="spellEnd"/>
       <w:r>
         <w:rPr>
           <w:sz w:val="28"/>
@@ -168,6 +226,7 @@
         <w:tab/>
         <w:t xml:space="preserve">2р= </w:t>
       </w:r>
+      <w:proofErr w:type="spellStart"/>
       <w:r>
         <w:rPr>
           <w:sz w:val="28"/>
@@ -175,6 +234,7 @@
         </w:rPr>
         <w:t>polus</w:t>
       </w:r>
+      <w:proofErr w:type="spellEnd"/>
       <w:r>
         <w:rPr>
           <w:sz w:val="28"/>
@@ -182,6 +242,7 @@
         <w:tab/>
         <w:t xml:space="preserve">Соединение фаз: </w:t>
       </w:r>
+      <w:proofErr w:type="spellStart"/>
       <w:r>
         <w:rPr>
           <w:sz w:val="28"/>
@@ -189,6 +250,7 @@
         </w:rPr>
         <w:t>fsoed</w:t>
       </w:r>
+      <w:proofErr w:type="spellEnd"/>
     </w:p>
     <w:p>
       <w:pPr>
@@ -204,6 +266,8 @@
         </w:rPr>
         <w:t xml:space="preserve">Режим работы: </w:t>
       </w:r>
+      <w:proofErr w:type="spellStart"/>
+      <w:proofErr w:type="gramStart"/>
       <w:r>
         <w:rPr>
           <w:sz w:val="28"/>
@@ -212,11 +276,19 @@
         </w:rPr>
         <w:t>regim</w:t>
       </w:r>
+      <w:proofErr w:type="spellEnd"/>
       <w:r>
         <w:rPr>
           <w:sz w:val="28"/>
         </w:rPr>
-        <w:t xml:space="preserve">  Энергоэффективность: </w:t>
+        <w:t xml:space="preserve">  Энергоэффективность</w:t>
+      </w:r>
+      <w:proofErr w:type="gramEnd"/>
+      <w:r>
+        <w:rPr>
+          <w:sz w:val="28"/>
+        </w:rPr>
+        <w:t xml:space="preserve">: </w:t>
       </w:r>
       <w:r>
         <w:rPr>
@@ -257,6 +329,7 @@
         </w:rPr>
         <w:t xml:space="preserve">Признак соединения фаз*: </w:t>
       </w:r>
+      <w:proofErr w:type="spellStart"/>
       <w:r>
         <w:rPr>
           <w:sz w:val="28"/>
@@ -264,6 +337,7 @@
         </w:rPr>
         <w:t>fprizn</w:t>
       </w:r>
+      <w:proofErr w:type="spellEnd"/>
     </w:p>
     <w:p>
       <w:pPr>
@@ -278,6 +352,7 @@
         </w:rPr>
         <w:t xml:space="preserve">Особенности изготовления, испытания: </w:t>
       </w:r>
+      <w:proofErr w:type="spellStart"/>
       <w:r>
         <w:rPr>
           <w:sz w:val="28"/>
@@ -285,6 +360,7 @@
         </w:rPr>
         <w:t>osobenn</w:t>
       </w:r>
+      <w:proofErr w:type="spellEnd"/>
     </w:p>
     <w:p>
       <w:pPr>
@@ -299,6 +375,7 @@
         </w:rPr>
         <w:t xml:space="preserve">Влажность </w:t>
       </w:r>
+      <w:proofErr w:type="spellStart"/>
       <w:r>
         <w:rPr>
           <w:sz w:val="28"/>
@@ -306,6 +383,7 @@
         </w:rPr>
         <w:t>humi</w:t>
       </w:r>
+      <w:proofErr w:type="spellEnd"/>
       <w:r>
         <w:rPr>
           <w:sz w:val="28"/>
@@ -352,6 +430,7 @@
         </w:rPr>
         <w:t xml:space="preserve">Стенд: </w:t>
       </w:r>
+      <w:proofErr w:type="spellStart"/>
       <w:r>
         <w:rPr>
           <w:sz w:val="28"/>
@@ -359,12 +438,14 @@
         </w:rPr>
         <w:t>stendn</w:t>
       </w:r>
+      <w:proofErr w:type="spellEnd"/>
       <w:r>
         <w:rPr>
           <w:sz w:val="28"/>
         </w:rPr>
         <w:t xml:space="preserve">      аттестован: </w:t>
       </w:r>
+      <w:proofErr w:type="spellStart"/>
       <w:r>
         <w:rPr>
           <w:sz w:val="28"/>
@@ -372,6 +453,7 @@
         </w:rPr>
         <w:t>stenda</w:t>
       </w:r>
+      <w:proofErr w:type="spellEnd"/>
     </w:p>
     <w:p>
       <w:pPr>
@@ -425,12 +507,21 @@
         </w:rPr>
         <w:t>U</w:t>
       </w:r>
+      <w:proofErr w:type="spellStart"/>
       <w:r>
         <w:rPr>
           <w:sz w:val="28"/>
         </w:rPr>
-        <w:t xml:space="preserve">исп= </w:t>
-      </w:r>
+        <w:t>исп</w:t>
+      </w:r>
+      <w:proofErr w:type="spellEnd"/>
+      <w:r>
+        <w:rPr>
+          <w:sz w:val="28"/>
+        </w:rPr>
+        <w:t xml:space="preserve">= </w:t>
+      </w:r>
+      <w:proofErr w:type="spellStart"/>
       <w:r>
         <w:rPr>
           <w:sz w:val="28"/>
@@ -438,12 +529,36 @@
         </w:rPr>
         <w:t>uisp</w:t>
       </w:r>
+      <w:proofErr w:type="spellEnd"/>
       <w:r>
         <w:rPr>
           <w:sz w:val="28"/>
         </w:rPr>
-        <w:t xml:space="preserve"> В,  Рисп=  </w:t>
-      </w:r>
+        <w:t xml:space="preserve"> </w:t>
+      </w:r>
+      <w:proofErr w:type="gramStart"/>
+      <w:r>
+        <w:rPr>
+          <w:sz w:val="28"/>
+        </w:rPr>
+        <w:t xml:space="preserve">В,  </w:t>
+      </w:r>
+      <w:proofErr w:type="spellStart"/>
+      <w:r>
+        <w:rPr>
+          <w:sz w:val="28"/>
+        </w:rPr>
+        <w:t>Рисп</w:t>
+      </w:r>
+      <w:proofErr w:type="spellEnd"/>
+      <w:proofErr w:type="gramEnd"/>
+      <w:r>
+        <w:rPr>
+          <w:sz w:val="28"/>
+        </w:rPr>
+        <w:t xml:space="preserve">=  </w:t>
+      </w:r>
+      <w:proofErr w:type="spellStart"/>
       <w:r>
         <w:rPr>
           <w:sz w:val="28"/>
@@ -451,12 +566,14 @@
         </w:rPr>
         <w:t>pisp</w:t>
       </w:r>
+      <w:proofErr w:type="spellEnd"/>
       <w:r>
         <w:rPr>
           <w:sz w:val="28"/>
         </w:rPr>
         <w:t xml:space="preserve"> кВт, 2р=</w:t>
       </w:r>
+      <w:proofErr w:type="spellStart"/>
       <w:r>
         <w:rPr>
           <w:sz w:val="28"/>
@@ -464,6 +581,7 @@
         </w:rPr>
         <w:t>polutisp</w:t>
       </w:r>
+      <w:proofErr w:type="spellEnd"/>
     </w:p>
     <w:tbl>
       <w:tblPr>
@@ -623,8 +741,13 @@
               <w:t>R</w:t>
             </w:r>
             <w:r>
-              <w:t>, stred</w:t>
-            </w:r>
+              <w:t xml:space="preserve">, </w:t>
+            </w:r>
+            <w:proofErr w:type="spellStart"/>
+            <w:r>
+              <w:t>stred</w:t>
+            </w:r>
+            <w:proofErr w:type="spellEnd"/>
             <w:r>
               <w:rPr>
                 <w:lang w:val="en-US"/>
@@ -782,6 +905,7 @@
               </w:rPr>
               <w:t>1-</w:t>
             </w:r>
+            <w:proofErr w:type="gramStart"/>
             <w:r>
               <w:rPr>
                 <w:sz w:val="28"/>
@@ -795,6 +919,7 @@
               </w:rPr>
               <w:t>2  (</w:t>
             </w:r>
+            <w:proofErr w:type="gramEnd"/>
             <w:r>
               <w:rPr>
                 <w:sz w:val="28"/>
@@ -923,7 +1048,23 @@
                 <w:sz w:val="21"/>
                 <w:szCs w:val="21"/>
               </w:rPr>
-              <w:t>(Вспомог. обмотка**)</w:t>
+              <w:t>(</w:t>
+            </w:r>
+            <w:proofErr w:type="spellStart"/>
+            <w:r>
+              <w:rPr>
+                <w:sz w:val="21"/>
+                <w:szCs w:val="21"/>
+              </w:rPr>
+              <w:t>Вспомог</w:t>
+            </w:r>
+            <w:proofErr w:type="spellEnd"/>
+            <w:r>
+              <w:rPr>
+                <w:sz w:val="21"/>
+                <w:szCs w:val="21"/>
+              </w:rPr>
+              <w:t>. обмотка**)</w:t>
             </w:r>
           </w:p>
         </w:tc>
@@ -1002,13 +1143,41 @@
                 <w:lang w:val="ru-RU"/>
               </w:rPr>
             </w:pPr>
+            <w:proofErr w:type="gramStart"/>
             <w:r>
               <w:rPr>
                 <w:sz w:val="24"/>
                 <w:szCs w:val="24"/>
                 <w:lang w:val="ru-RU"/>
               </w:rPr>
-              <w:t>Сопротивление  изоляции обмоток статора (холодн.)</w:t>
+              <w:t>Сопротивление  изоляции</w:t>
+            </w:r>
+            <w:proofErr w:type="gramEnd"/>
+            <w:r>
+              <w:rPr>
+                <w:sz w:val="24"/>
+                <w:szCs w:val="24"/>
+                <w:lang w:val="ru-RU"/>
+              </w:rPr>
+              <w:t xml:space="preserve"> обмоток статора (</w:t>
+            </w:r>
+            <w:proofErr w:type="spellStart"/>
+            <w:r>
+              <w:rPr>
+                <w:sz w:val="24"/>
+                <w:szCs w:val="24"/>
+                <w:lang w:val="ru-RU"/>
+              </w:rPr>
+              <w:t>холодн</w:t>
+            </w:r>
+            <w:proofErr w:type="spellEnd"/>
+            <w:r>
+              <w:rPr>
+                <w:sz w:val="24"/>
+                <w:szCs w:val="24"/>
+                <w:lang w:val="ru-RU"/>
+              </w:rPr>
+              <w:t>.)</w:t>
             </w:r>
           </w:p>
         </w:tc>
@@ -1315,12 +1484,14 @@
                 <w:szCs w:val="24"/>
               </w:rPr>
             </w:pPr>
+            <w:proofErr w:type="spellStart"/>
             <w:r>
               <w:rPr>
                 <w:szCs w:val="24"/>
               </w:rPr>
               <w:t>rizoled</w:t>
             </w:r>
+            <w:proofErr w:type="spellEnd"/>
           </w:p>
         </w:tc>
         <w:tc>
@@ -1342,12 +1513,14 @@
                 <w:szCs w:val="24"/>
               </w:rPr>
             </w:pPr>
+            <w:proofErr w:type="spellStart"/>
             <w:r>
               <w:rPr>
                 <w:szCs w:val="24"/>
               </w:rPr>
               <w:t>rizoled</w:t>
             </w:r>
+            <w:proofErr w:type="spellEnd"/>
           </w:p>
         </w:tc>
       </w:tr>
@@ -1480,12 +1653,14 @@
                 <w:szCs w:val="24"/>
               </w:rPr>
             </w:pPr>
+            <w:proofErr w:type="spellStart"/>
             <w:r>
               <w:rPr>
                 <w:szCs w:val="24"/>
               </w:rPr>
               <w:t>rizolvk</w:t>
             </w:r>
+            <w:proofErr w:type="spellEnd"/>
           </w:p>
         </w:tc>
         <w:tc>
@@ -1507,12 +1682,14 @@
                 <w:szCs w:val="24"/>
               </w:rPr>
             </w:pPr>
+            <w:proofErr w:type="spellStart"/>
             <w:r>
               <w:rPr>
                 <w:szCs w:val="24"/>
               </w:rPr>
               <w:t>rizolob</w:t>
             </w:r>
+            <w:proofErr w:type="spellEnd"/>
           </w:p>
         </w:tc>
       </w:tr>
@@ -1662,8 +1839,17 @@
                 <w:sz w:val="28"/>
                 <w:lang w:val="en-US"/>
               </w:rPr>
-              <w:t>Р, Вт</w:t>
-            </w:r>
+              <w:t xml:space="preserve">Р, </w:t>
+            </w:r>
+            <w:proofErr w:type="spellStart"/>
+            <w:r>
+              <w:rPr>
+                <w:sz w:val="28"/>
+                <w:lang w:val="en-US"/>
+              </w:rPr>
+              <w:t>Вт</w:t>
+            </w:r>
+            <w:proofErr w:type="spellEnd"/>
           </w:p>
         </w:tc>
         <w:tc>
@@ -2476,11 +2662,19 @@
               </w:rPr>
               <w:t>U</w:t>
             </w:r>
+            <w:proofErr w:type="gramStart"/>
             <w:r>
               <w:rPr>
                 <w:bCs/>
               </w:rPr>
-              <w:t>н ; 3(1***) мин</w:t>
+              <w:t>н ;</w:t>
+            </w:r>
+            <w:proofErr w:type="gramEnd"/>
+            <w:r>
+              <w:rPr>
+                <w:bCs/>
+              </w:rPr>
+              <w:t xml:space="preserve"> 3(1***) мин</w:t>
             </w:r>
           </w:p>
         </w:tc>
@@ -2669,6 +2863,7 @@
               </w:rPr>
               <w:t xml:space="preserve"> </w:t>
             </w:r>
+            <w:proofErr w:type="spellStart"/>
             <w:r>
               <w:rPr>
                 <w:bCs/>
@@ -2677,6 +2872,7 @@
               </w:rPr>
               <w:t>mvit</w:t>
             </w:r>
+            <w:proofErr w:type="spellEnd"/>
             <w:r>
               <w:rPr>
                 <w:bCs/>
@@ -3044,8 +3240,18 @@
                 <w:szCs w:val="16"/>
                 <w:lang w:val="en-US"/>
               </w:rPr>
-              <w:t>* 1-три конца</w:t>
-            </w:r>
+              <w:t xml:space="preserve">* 1-три </w:t>
+            </w:r>
+            <w:proofErr w:type="spellStart"/>
+            <w:r>
+              <w:rPr>
+                <w:sz w:val="16"/>
+                <w:szCs w:val="16"/>
+                <w:lang w:val="en-US"/>
+              </w:rPr>
+              <w:t>конца</w:t>
+            </w:r>
+            <w:proofErr w:type="spellEnd"/>
           </w:p>
         </w:tc>
       </w:tr>
@@ -3231,8 +3437,36 @@
                 <w:szCs w:val="16"/>
                 <w:lang w:val="en-US"/>
               </w:rPr>
-              <w:t xml:space="preserve">   2- шесть концов</w:t>
-            </w:r>
+              <w:t xml:space="preserve">   2- </w:t>
+            </w:r>
+            <w:proofErr w:type="spellStart"/>
+            <w:r>
+              <w:rPr>
+                <w:sz w:val="16"/>
+                <w:szCs w:val="16"/>
+                <w:lang w:val="en-US"/>
+              </w:rPr>
+              <w:t>шесть</w:t>
+            </w:r>
+            <w:proofErr w:type="spellEnd"/>
+            <w:r>
+              <w:rPr>
+                <w:sz w:val="16"/>
+                <w:szCs w:val="16"/>
+                <w:lang w:val="en-US"/>
+              </w:rPr>
+              <w:t xml:space="preserve"> </w:t>
+            </w:r>
+            <w:proofErr w:type="spellStart"/>
+            <w:r>
+              <w:rPr>
+                <w:sz w:val="16"/>
+                <w:szCs w:val="16"/>
+                <w:lang w:val="en-US"/>
+              </w:rPr>
+              <w:t>концов</w:t>
+            </w:r>
+            <w:proofErr w:type="spellEnd"/>
           </w:p>
         </w:tc>
       </w:tr>
@@ -3418,8 +3652,36 @@
                 <w:szCs w:val="16"/>
                 <w:lang w:val="en-US"/>
               </w:rPr>
-              <w:t xml:space="preserve">   3- однофазный двигатель</w:t>
-            </w:r>
+              <w:t xml:space="preserve">   3- </w:t>
+            </w:r>
+            <w:proofErr w:type="spellStart"/>
+            <w:r>
+              <w:rPr>
+                <w:sz w:val="16"/>
+                <w:szCs w:val="16"/>
+                <w:lang w:val="en-US"/>
+              </w:rPr>
+              <w:t>однофазный</w:t>
+            </w:r>
+            <w:proofErr w:type="spellEnd"/>
+            <w:r>
+              <w:rPr>
+                <w:sz w:val="16"/>
+                <w:szCs w:val="16"/>
+                <w:lang w:val="en-US"/>
+              </w:rPr>
+              <w:t xml:space="preserve"> </w:t>
+            </w:r>
+            <w:proofErr w:type="spellStart"/>
+            <w:r>
+              <w:rPr>
+                <w:sz w:val="16"/>
+                <w:szCs w:val="16"/>
+                <w:lang w:val="en-US"/>
+              </w:rPr>
+              <w:t>двигатель</w:t>
+            </w:r>
+            <w:proofErr w:type="spellEnd"/>
           </w:p>
         </w:tc>
       </w:tr>
@@ -3780,8 +4042,36 @@
                 <w:szCs w:val="16"/>
                 <w:lang w:val="en-US"/>
               </w:rPr>
-              <w:t>**-однофазный двигатель</w:t>
-            </w:r>
+              <w:t>**-</w:t>
+            </w:r>
+            <w:proofErr w:type="spellStart"/>
+            <w:r>
+              <w:rPr>
+                <w:sz w:val="16"/>
+                <w:szCs w:val="16"/>
+                <w:lang w:val="en-US"/>
+              </w:rPr>
+              <w:t>однофазный</w:t>
+            </w:r>
+            <w:proofErr w:type="spellEnd"/>
+            <w:r>
+              <w:rPr>
+                <w:sz w:val="16"/>
+                <w:szCs w:val="16"/>
+                <w:lang w:val="en-US"/>
+              </w:rPr>
+              <w:t xml:space="preserve"> </w:t>
+            </w:r>
+            <w:proofErr w:type="spellStart"/>
+            <w:r>
+              <w:rPr>
+                <w:sz w:val="16"/>
+                <w:szCs w:val="16"/>
+                <w:lang w:val="en-US"/>
+              </w:rPr>
+              <w:t>двигатель</w:t>
+            </w:r>
+            <w:proofErr w:type="spellEnd"/>
           </w:p>
         </w:tc>
       </w:tr>
@@ -3971,12 +4261,30 @@
               </w:rPr>
               <w:t>I</w:t>
             </w:r>
+            <w:proofErr w:type="spellStart"/>
+            <w:proofErr w:type="gramStart"/>
             <w:r>
               <w:rPr>
                 <w:sz w:val="16"/>
                 <w:szCs w:val="16"/>
               </w:rPr>
-              <w:t>хх(при 1,3</w:t>
+              <w:t>хх</w:t>
+            </w:r>
+            <w:proofErr w:type="spellEnd"/>
+            <w:r>
+              <w:rPr>
+                <w:sz w:val="16"/>
+                <w:szCs w:val="16"/>
+              </w:rPr>
+              <w:t>(</w:t>
+            </w:r>
+            <w:proofErr w:type="gramEnd"/>
+            <w:r>
+              <w:rPr>
+                <w:sz w:val="16"/>
+                <w:szCs w:val="16"/>
+              </w:rPr>
+              <w:t>при 1,3</w:t>
             </w:r>
             <w:r>
               <w:rPr>
@@ -4037,12 +4345,14 @@
         </w:rPr>
         <w:t>R</w:t>
       </w:r>
+      <w:proofErr w:type="gramStart"/>
       <w:r>
         <w:rPr>
           <w:b w:val="0"/>
         </w:rPr>
         <w:t>=  stred</w:t>
       </w:r>
+      <w:proofErr w:type="gramEnd"/>
       <w:r>
         <w:rPr>
           <w:b w:val="0"/>
@@ -4206,8 +4516,16 @@
               <w:rPr>
                 <w:sz w:val="28"/>
               </w:rPr>
-              <w:t>М, Н∙м</w:t>
-            </w:r>
+              <w:t xml:space="preserve">М, </w:t>
+            </w:r>
+            <w:proofErr w:type="spellStart"/>
+            <w:r>
+              <w:rPr>
+                <w:sz w:val="28"/>
+              </w:rPr>
+              <w:t>Н∙м</w:t>
+            </w:r>
+            <w:proofErr w:type="spellEnd"/>
           </w:p>
         </w:tc>
       </w:tr>
@@ -4937,8 +5255,16 @@
         <w:rPr>
           <w:b w:val="0"/>
         </w:rPr>
-        <w:t xml:space="preserve">Режим работы:  </w:t>
-      </w:r>
+        <w:t xml:space="preserve">Режим </w:t>
+      </w:r>
+      <w:proofErr w:type="gramStart"/>
+      <w:r>
+        <w:rPr>
+          <w:b w:val="0"/>
+        </w:rPr>
+        <w:t xml:space="preserve">работы:  </w:t>
+      </w:r>
+      <w:proofErr w:type="spellStart"/>
       <w:r>
         <w:rPr>
           <w:b w:val="0"/>
@@ -4946,6 +5272,8 @@
         </w:rPr>
         <w:t>regim</w:t>
       </w:r>
+      <w:proofErr w:type="spellEnd"/>
+      <w:proofErr w:type="gramEnd"/>
     </w:p>
     <w:tbl>
       <w:tblPr>
@@ -5075,7 +5403,21 @@
               <w:rPr>
                 <w:szCs w:val="22"/>
               </w:rPr>
-              <w:t xml:space="preserve"> Н∙м </w:t>
+              <w:t xml:space="preserve"> </w:t>
+            </w:r>
+            <w:proofErr w:type="spellStart"/>
+            <w:r>
+              <w:rPr>
+                <w:szCs w:val="22"/>
+              </w:rPr>
+              <w:t>Н∙м</w:t>
+            </w:r>
+            <w:proofErr w:type="spellEnd"/>
+            <w:r>
+              <w:rPr>
+                <w:szCs w:val="22"/>
+              </w:rPr>
+              <w:t xml:space="preserve"> </w:t>
             </w:r>
           </w:p>
         </w:tc>
@@ -5112,12 +5454,14 @@
                 <w:szCs w:val="22"/>
               </w:rPr>
             </w:pPr>
+            <w:proofErr w:type="spellStart"/>
             <w:r>
               <w:rPr>
                 <w:szCs w:val="22"/>
               </w:rPr>
               <w:t>Вт</w:t>
             </w:r>
+            <w:proofErr w:type="spellEnd"/>
           </w:p>
         </w:tc>
         <w:tc>
@@ -5153,12 +5497,28 @@
                 <w:szCs w:val="22"/>
               </w:rPr>
             </w:pPr>
+            <w:proofErr w:type="spellStart"/>
             <w:r>
               <w:rPr>
                 <w:szCs w:val="22"/>
               </w:rPr>
-              <w:t>об/мин</w:t>
-            </w:r>
+              <w:t>об</w:t>
+            </w:r>
+            <w:proofErr w:type="spellEnd"/>
+            <w:r>
+              <w:rPr>
+                <w:szCs w:val="22"/>
+              </w:rPr>
+              <w:t>/</w:t>
+            </w:r>
+            <w:proofErr w:type="spellStart"/>
+            <w:r>
+              <w:rPr>
+                <w:szCs w:val="22"/>
+              </w:rPr>
+              <w:t>мин</w:t>
+            </w:r>
+            <w:proofErr w:type="spellEnd"/>
           </w:p>
         </w:tc>
         <w:tc>
@@ -5180,12 +5540,14 @@
                 <w:szCs w:val="22"/>
               </w:rPr>
             </w:pPr>
+            <w:proofErr w:type="gramStart"/>
             <w:r>
               <w:rPr>
                 <w:szCs w:val="22"/>
               </w:rPr>
               <w:t>t ,</w:t>
             </w:r>
+            <w:proofErr w:type="gramEnd"/>
           </w:p>
           <w:p>
             <w:pPr>
@@ -5290,14 +5652,34 @@
                 <w:lang w:val="ru-RU"/>
               </w:rPr>
             </w:pPr>
+            <w:proofErr w:type="spellStart"/>
             <w:r>
               <w:rPr>
                 <w:sz w:val="24"/>
                 <w:szCs w:val="24"/>
                 <w:lang w:val="ru-RU"/>
               </w:rPr>
-              <w:t>Сопрот. изоляции обмоток статора (горяч.), rizoled</w:t>
-            </w:r>
+              <w:t>Сопрот</w:t>
+            </w:r>
+            <w:proofErr w:type="spellEnd"/>
+            <w:r>
+              <w:rPr>
+                <w:sz w:val="24"/>
+                <w:szCs w:val="24"/>
+                <w:lang w:val="ru-RU"/>
+              </w:rPr>
+              <w:t xml:space="preserve">. изоляции обмоток статора (горяч.), </w:t>
+            </w:r>
+            <w:proofErr w:type="spellStart"/>
+            <w:r>
+              <w:rPr>
+                <w:sz w:val="24"/>
+                <w:szCs w:val="24"/>
+                <w:lang w:val="ru-RU"/>
+              </w:rPr>
+              <w:t>rizoled</w:t>
+            </w:r>
+            <w:proofErr w:type="spellEnd"/>
           </w:p>
         </w:tc>
       </w:tr>
@@ -5622,6 +6004,7 @@
                 <w:szCs w:val="22"/>
               </w:rPr>
             </w:pPr>
+            <w:proofErr w:type="gramStart"/>
             <w:r>
               <w:rPr>
                 <w:sz w:val="20"/>
@@ -5629,6 +6012,7 @@
               </w:rPr>
               <w:t>между обмоткам</w:t>
             </w:r>
+            <w:proofErr w:type="gramEnd"/>
           </w:p>
         </w:tc>
       </w:tr>
@@ -6044,6 +6428,7 @@
                 <w:lang w:val="en-US"/>
               </w:rPr>
             </w:pPr>
+            <w:proofErr w:type="gramStart"/>
             <w:r>
               <w:rPr>
                 <w:sz w:val="28"/>
@@ -6057,6 +6442,7 @@
               </w:rPr>
               <w:t xml:space="preserve">,   </w:t>
             </w:r>
+            <w:proofErr w:type="gramEnd"/>
             <w:r>
               <w:rPr>
                 <w:sz w:val="28"/>
@@ -6404,7 +6790,21 @@
               <w:rPr>
                 <w:sz w:val="28"/>
               </w:rPr>
-              <w:t xml:space="preserve">, Н∙м </w:t>
+              <w:t xml:space="preserve">, </w:t>
+            </w:r>
+            <w:proofErr w:type="spellStart"/>
+            <w:r>
+              <w:rPr>
+                <w:sz w:val="28"/>
+              </w:rPr>
+              <w:t>Н∙м</w:t>
+            </w:r>
+            <w:proofErr w:type="spellEnd"/>
+            <w:r>
+              <w:rPr>
+                <w:sz w:val="28"/>
+              </w:rPr>
+              <w:t xml:space="preserve"> </w:t>
             </w:r>
           </w:p>
         </w:tc>
@@ -7438,12 +7838,21 @@
                 <w:lang w:val="en-US"/>
               </w:rPr>
             </w:pPr>
-            <w:r>
-              <w:rPr>
-                <w:sz w:val="28"/>
-                <w:lang w:val="en-US"/>
-              </w:rPr>
-              <w:t>Температура, ºС</w:t>
+            <w:proofErr w:type="spellStart"/>
+            <w:r>
+              <w:rPr>
+                <w:sz w:val="28"/>
+                <w:lang w:val="en-US"/>
+              </w:rPr>
+              <w:t>Температура</w:t>
+            </w:r>
+            <w:proofErr w:type="spellEnd"/>
+            <w:r>
+              <w:rPr>
+                <w:sz w:val="28"/>
+                <w:lang w:val="en-US"/>
+              </w:rPr>
+              <w:t>, ºС</w:t>
             </w:r>
           </w:p>
         </w:tc>
@@ -7459,12 +7868,21 @@
                 <w:lang w:val="en-US"/>
               </w:rPr>
             </w:pPr>
-            <w:r>
-              <w:rPr>
-                <w:sz w:val="28"/>
-                <w:lang w:val="en-US"/>
-              </w:rPr>
-              <w:t>R,   stred6</w:t>
+            <w:proofErr w:type="gramStart"/>
+            <w:r>
+              <w:rPr>
+                <w:sz w:val="28"/>
+                <w:lang w:val="en-US"/>
+              </w:rPr>
+              <w:t xml:space="preserve">R,   </w:t>
+            </w:r>
+            <w:proofErr w:type="gramEnd"/>
+            <w:r>
+              <w:rPr>
+                <w:sz w:val="28"/>
+                <w:lang w:val="en-US"/>
+              </w:rPr>
+              <w:t>stred6</w:t>
             </w:r>
           </w:p>
         </w:tc>
@@ -7791,8 +8209,16 @@
               <w:rPr>
                 <w:sz w:val="28"/>
               </w:rPr>
-              <w:t>Шум дБА</w:t>
-            </w:r>
+              <w:t xml:space="preserve">Шум </w:t>
+            </w:r>
+            <w:proofErr w:type="spellStart"/>
+            <w:r>
+              <w:rPr>
+                <w:sz w:val="28"/>
+              </w:rPr>
+              <w:t>дБА</w:t>
+            </w:r>
+            <w:proofErr w:type="spellEnd"/>
           </w:p>
         </w:tc>
       </w:tr>
@@ -7841,10 +8267,20 @@
               <w:spacing w:after="0" w:line="240" w:lineRule="auto"/>
               <w:rPr>
                 <w:b/>
-                <w:sz w:val="28"/>
-                <w:lang w:val="en-US"/>
-              </w:rPr>
-            </w:pPr>
+                <w:sz w:val="18"/>
+                <w:szCs w:val="18"/>
+                <w:lang w:val="en-US"/>
+              </w:rPr>
+            </w:pPr>
+            <w:r>
+              <w:rPr>
+                <w:b/>
+                <w:sz w:val="18"/>
+                <w:szCs w:val="18"/>
+                <w:lang w:val="en-US"/>
+              </w:rPr>
+              <w:t>u11</w:t>
+            </w:r>
           </w:p>
         </w:tc>
         <w:tc>
@@ -7862,10 +8298,20 @@
               <w:spacing w:after="0" w:line="240" w:lineRule="auto"/>
               <w:rPr>
                 <w:b/>
-                <w:sz w:val="28"/>
-                <w:lang w:val="en-US"/>
-              </w:rPr>
-            </w:pPr>
+                <w:sz w:val="18"/>
+                <w:szCs w:val="18"/>
+                <w:lang w:val="en-US"/>
+              </w:rPr>
+            </w:pPr>
+            <w:r>
+              <w:rPr>
+                <w:b/>
+                <w:sz w:val="18"/>
+                <w:szCs w:val="18"/>
+                <w:lang w:val="en-US"/>
+              </w:rPr>
+              <w:t>u12</w:t>
+            </w:r>
           </w:p>
         </w:tc>
         <w:tc>
@@ -7883,9 +8329,20 @@
               <w:spacing w:after="0" w:line="240" w:lineRule="auto"/>
               <w:rPr>
                 <w:b/>
-                <w:sz w:val="28"/>
-              </w:rPr>
-            </w:pPr>
+                <w:sz w:val="18"/>
+                <w:szCs w:val="18"/>
+                <w:lang w:val="en-US"/>
+              </w:rPr>
+            </w:pPr>
+            <w:r>
+              <w:rPr>
+                <w:b/>
+                <w:sz w:val="18"/>
+                <w:szCs w:val="18"/>
+                <w:lang w:val="en-US"/>
+              </w:rPr>
+              <w:t>u13</w:t>
+            </w:r>
           </w:p>
         </w:tc>
         <w:tc>
@@ -7903,9 +8360,20 @@
               <w:spacing w:after="0" w:line="240" w:lineRule="auto"/>
               <w:rPr>
                 <w:b/>
-                <w:sz w:val="28"/>
-              </w:rPr>
-            </w:pPr>
+                <w:sz w:val="18"/>
+                <w:szCs w:val="18"/>
+                <w:lang w:val="en-US"/>
+              </w:rPr>
+            </w:pPr>
+            <w:r>
+              <w:rPr>
+                <w:b/>
+                <w:sz w:val="18"/>
+                <w:szCs w:val="18"/>
+                <w:lang w:val="en-US"/>
+              </w:rPr>
+              <w:t>u14</w:t>
+            </w:r>
           </w:p>
         </w:tc>
         <w:tc>
@@ -7923,9 +8391,20 @@
               <w:spacing w:after="0" w:line="240" w:lineRule="auto"/>
               <w:rPr>
                 <w:b/>
-                <w:sz w:val="28"/>
-              </w:rPr>
-            </w:pPr>
+                <w:sz w:val="18"/>
+                <w:szCs w:val="18"/>
+                <w:lang w:val="en-US"/>
+              </w:rPr>
+            </w:pPr>
+            <w:r>
+              <w:rPr>
+                <w:b/>
+                <w:sz w:val="18"/>
+                <w:szCs w:val="18"/>
+                <w:lang w:val="en-US"/>
+              </w:rPr>
+              <w:t>u15</w:t>
+            </w:r>
           </w:p>
         </w:tc>
         <w:tc>
@@ -7983,6 +8462,7 @@
               </w:rPr>
               <w:t xml:space="preserve">= </w:t>
             </w:r>
+            <w:proofErr w:type="spellStart"/>
             <w:r>
               <w:rPr>
                 <w:bCs/>
@@ -7991,6 +8471,7 @@
               </w:rPr>
               <w:t>tmpr</w:t>
             </w:r>
+            <w:proofErr w:type="spellEnd"/>
             <w:r>
               <w:rPr>
                 <w:sz w:val="28"/>
@@ -8003,6 +8484,7 @@
               </w:rPr>
               <w:t xml:space="preserve">С, φ= </w:t>
             </w:r>
+            <w:proofErr w:type="spellStart"/>
             <w:r>
               <w:rPr>
                 <w:sz w:val="28"/>
@@ -8010,12 +8492,14 @@
               </w:rPr>
               <w:t>vlag</w:t>
             </w:r>
+            <w:proofErr w:type="spellEnd"/>
             <w:r>
               <w:rPr>
                 <w:sz w:val="28"/>
               </w:rPr>
               <w:t xml:space="preserve"> %, р= </w:t>
             </w:r>
+            <w:proofErr w:type="spellStart"/>
             <w:r>
               <w:rPr>
                 <w:sz w:val="28"/>
@@ -8023,6 +8507,7 @@
               </w:rPr>
               <w:t>davl</w:t>
             </w:r>
+            <w:proofErr w:type="spellEnd"/>
             <w:r>
               <w:rPr>
                 <w:sz w:val="28"/>
@@ -8057,8 +8542,16 @@
               <w:rPr>
                 <w:szCs w:val="24"/>
               </w:rPr>
-              <w:t>М, Н∙м</w:t>
-            </w:r>
+              <w:t xml:space="preserve">М, </w:t>
+            </w:r>
+            <w:proofErr w:type="spellStart"/>
+            <w:r>
+              <w:rPr>
+                <w:szCs w:val="24"/>
+              </w:rPr>
+              <w:t>Н∙м</w:t>
+            </w:r>
+            <w:proofErr w:type="spellEnd"/>
           </w:p>
         </w:tc>
         <w:tc>
@@ -8076,10 +8569,20 @@
               <w:spacing w:after="0" w:line="240" w:lineRule="auto"/>
               <w:rPr>
                 <w:b/>
-                <w:sz w:val="28"/>
-                <w:lang w:val="en-US"/>
-              </w:rPr>
-            </w:pPr>
+                <w:sz w:val="18"/>
+                <w:szCs w:val="18"/>
+                <w:lang w:val="en-US"/>
+              </w:rPr>
+            </w:pPr>
+            <w:r>
+              <w:rPr>
+                <w:b/>
+                <w:sz w:val="18"/>
+                <w:szCs w:val="18"/>
+                <w:lang w:val="en-US"/>
+              </w:rPr>
+              <w:t>u21</w:t>
+            </w:r>
           </w:p>
         </w:tc>
         <w:tc>
@@ -8097,10 +8600,20 @@
               <w:spacing w:after="0" w:line="240" w:lineRule="auto"/>
               <w:rPr>
                 <w:b/>
-                <w:sz w:val="28"/>
-                <w:lang w:val="en-US"/>
-              </w:rPr>
-            </w:pPr>
+                <w:sz w:val="18"/>
+                <w:szCs w:val="18"/>
+                <w:lang w:val="en-US"/>
+              </w:rPr>
+            </w:pPr>
+            <w:r>
+              <w:rPr>
+                <w:b/>
+                <w:sz w:val="18"/>
+                <w:szCs w:val="18"/>
+                <w:lang w:val="en-US"/>
+              </w:rPr>
+              <w:t>u22</w:t>
+            </w:r>
           </w:p>
         </w:tc>
         <w:tc>
@@ -8118,9 +8631,19 @@
               <w:spacing w:after="0" w:line="240" w:lineRule="auto"/>
               <w:rPr>
                 <w:b/>
-                <w:sz w:val="28"/>
-              </w:rPr>
-            </w:pPr>
+                <w:sz w:val="18"/>
+                <w:szCs w:val="18"/>
+              </w:rPr>
+            </w:pPr>
+            <w:r>
+              <w:rPr>
+                <w:b/>
+                <w:sz w:val="18"/>
+                <w:szCs w:val="18"/>
+                <w:lang w:val="en-US"/>
+              </w:rPr>
+              <w:t>u23</w:t>
+            </w:r>
           </w:p>
         </w:tc>
         <w:tc>
@@ -8138,9 +8661,19 @@
               <w:spacing w:after="0" w:line="240" w:lineRule="auto"/>
               <w:rPr>
                 <w:b/>
-                <w:sz w:val="28"/>
-              </w:rPr>
-            </w:pPr>
+                <w:sz w:val="18"/>
+                <w:szCs w:val="18"/>
+              </w:rPr>
+            </w:pPr>
+            <w:r>
+              <w:rPr>
+                <w:b/>
+                <w:sz w:val="18"/>
+                <w:szCs w:val="18"/>
+                <w:lang w:val="en-US"/>
+              </w:rPr>
+              <w:t>u24</w:t>
+            </w:r>
           </w:p>
         </w:tc>
         <w:tc>
@@ -8158,9 +8691,19 @@
               <w:spacing w:after="0" w:line="240" w:lineRule="auto"/>
               <w:rPr>
                 <w:b/>
-                <w:sz w:val="28"/>
-              </w:rPr>
-            </w:pPr>
+                <w:sz w:val="18"/>
+                <w:szCs w:val="18"/>
+              </w:rPr>
+            </w:pPr>
+            <w:r>
+              <w:rPr>
+                <w:b/>
+                <w:sz w:val="18"/>
+                <w:szCs w:val="18"/>
+                <w:lang w:val="en-US"/>
+              </w:rPr>
+              <w:t>u25</w:t>
+            </w:r>
           </w:p>
         </w:tc>
         <w:tc>
@@ -8454,6 +8997,7 @@
                 <w:szCs w:val="24"/>
               </w:rPr>
             </w:pPr>
+            <w:proofErr w:type="gramStart"/>
             <w:r>
               <w:rPr>
                 <w:szCs w:val="24"/>
@@ -8465,7 +9009,14 @@
               <w:rPr>
                 <w:szCs w:val="24"/>
               </w:rPr>
-              <w:t>,об/мин</w:t>
+              <w:t>,об</w:t>
+            </w:r>
+            <w:proofErr w:type="gramEnd"/>
+            <w:r>
+              <w:rPr>
+                <w:szCs w:val="24"/>
+              </w:rPr>
+              <w:t>/мин</w:t>
             </w:r>
           </w:p>
         </w:tc>
@@ -8483,9 +9034,19 @@
             <w:pPr>
               <w:spacing w:after="0" w:line="240" w:lineRule="auto"/>
               <w:rPr>
-                <w:sz w:val="28"/>
-              </w:rPr>
-            </w:pPr>
+                <w:sz w:val="18"/>
+                <w:szCs w:val="18"/>
+              </w:rPr>
+            </w:pPr>
+            <w:r>
+              <w:rPr>
+                <w:b/>
+                <w:sz w:val="18"/>
+                <w:szCs w:val="18"/>
+                <w:lang w:val="en-US"/>
+              </w:rPr>
+              <w:t>u31</w:t>
+            </w:r>
           </w:p>
         </w:tc>
         <w:tc>
@@ -8502,9 +9063,19 @@
             <w:pPr>
               <w:spacing w:after="0" w:line="240" w:lineRule="auto"/>
               <w:rPr>
-                <w:sz w:val="28"/>
-              </w:rPr>
-            </w:pPr>
+                <w:sz w:val="18"/>
+                <w:szCs w:val="18"/>
+              </w:rPr>
+            </w:pPr>
+            <w:r>
+              <w:rPr>
+                <w:b/>
+                <w:sz w:val="18"/>
+                <w:szCs w:val="18"/>
+                <w:lang w:val="en-US"/>
+              </w:rPr>
+              <w:t>u32</w:t>
+            </w:r>
           </w:p>
         </w:tc>
         <w:tc>
@@ -8521,9 +9092,19 @@
             <w:pPr>
               <w:spacing w:after="0" w:line="240" w:lineRule="auto"/>
               <w:rPr>
-                <w:sz w:val="28"/>
-              </w:rPr>
-            </w:pPr>
+                <w:sz w:val="18"/>
+                <w:szCs w:val="18"/>
+              </w:rPr>
+            </w:pPr>
+            <w:r>
+              <w:rPr>
+                <w:b/>
+                <w:sz w:val="18"/>
+                <w:szCs w:val="18"/>
+                <w:lang w:val="en-US"/>
+              </w:rPr>
+              <w:t>u33</w:t>
+            </w:r>
           </w:p>
         </w:tc>
         <w:tc>
@@ -8540,9 +9121,19 @@
             <w:pPr>
               <w:spacing w:after="0" w:line="240" w:lineRule="auto"/>
               <w:rPr>
-                <w:sz w:val="28"/>
-              </w:rPr>
-            </w:pPr>
+                <w:sz w:val="18"/>
+                <w:szCs w:val="18"/>
+              </w:rPr>
+            </w:pPr>
+            <w:r>
+              <w:rPr>
+                <w:b/>
+                <w:sz w:val="18"/>
+                <w:szCs w:val="18"/>
+                <w:lang w:val="en-US"/>
+              </w:rPr>
+              <w:t>u34</w:t>
+            </w:r>
           </w:p>
         </w:tc>
         <w:tc>
@@ -8559,9 +9150,19 @@
             <w:pPr>
               <w:spacing w:after="0" w:line="240" w:lineRule="auto"/>
               <w:rPr>
-                <w:sz w:val="28"/>
-              </w:rPr>
-            </w:pPr>
+                <w:sz w:val="18"/>
+                <w:szCs w:val="18"/>
+              </w:rPr>
+            </w:pPr>
+            <w:r>
+              <w:rPr>
+                <w:b/>
+                <w:sz w:val="18"/>
+                <w:szCs w:val="18"/>
+                <w:lang w:val="en-US"/>
+              </w:rPr>
+              <w:t>u35</w:t>
+            </w:r>
           </w:p>
         </w:tc>
         <w:tc>
@@ -8928,11 +9529,19 @@
                 <w:vertAlign w:val="superscript"/>
               </w:rPr>
             </w:pPr>
+            <w:proofErr w:type="spellStart"/>
             <w:r>
               <w:rPr>
                 <w:szCs w:val="24"/>
               </w:rPr>
-              <w:t>Вибросмещение, мкм</w:t>
+              <w:t>Вибросмещение</w:t>
+            </w:r>
+            <w:proofErr w:type="spellEnd"/>
+            <w:r>
+              <w:rPr>
+                <w:szCs w:val="24"/>
+              </w:rPr>
+              <w:t>, мкм</w:t>
             </w:r>
           </w:p>
         </w:tc>
@@ -8954,11 +9563,19 @@
                 <w:szCs w:val="24"/>
               </w:rPr>
             </w:pPr>
+            <w:proofErr w:type="spellStart"/>
             <w:r>
               <w:rPr>
                 <w:szCs w:val="24"/>
               </w:rPr>
-              <w:t>Виброускорение, м/с</w:t>
+              <w:t>Виброускорение</w:t>
+            </w:r>
+            <w:proofErr w:type="spellEnd"/>
+            <w:r>
+              <w:rPr>
+                <w:szCs w:val="24"/>
+              </w:rPr>
+              <w:t>, м/с</w:t>
             </w:r>
             <w:r>
               <w:rPr>
@@ -10160,6 +10777,7 @@
         </w:rPr>
         <w:t xml:space="preserve">= </w:t>
       </w:r>
+      <w:proofErr w:type="spellStart"/>
       <w:r>
         <w:rPr>
           <w:bCs/>
@@ -10169,6 +10787,7 @@
         </w:rPr>
         <w:t>upri</w:t>
       </w:r>
+      <w:proofErr w:type="spellEnd"/>
       <w:r>
         <w:rPr>
           <w:bCs/>
@@ -10176,6 +10795,7 @@
         </w:rPr>
         <w:t xml:space="preserve"> В, 1мин. </w:t>
       </w:r>
+      <w:proofErr w:type="spellStart"/>
       <w:r>
         <w:rPr>
           <w:bCs/>
@@ -10185,6 +10805,7 @@
         </w:rPr>
         <w:t>epr</w:t>
       </w:r>
+      <w:proofErr w:type="spellEnd"/>
       <w:r>
         <w:rPr>
           <w:bCs/>
@@ -10236,8 +10857,25 @@
           <w:bCs/>
           <w:szCs w:val="24"/>
         </w:rPr>
-        <w:t xml:space="preserve">ах(безоп/ном)., 2мин. </w:t>
-      </w:r>
+        <w:t>ах(</w:t>
+      </w:r>
+      <w:proofErr w:type="spellStart"/>
+      <w:r>
+        <w:rPr>
+          <w:bCs/>
+          <w:szCs w:val="24"/>
+        </w:rPr>
+        <w:t>безоп</w:t>
+      </w:r>
+      <w:proofErr w:type="spellEnd"/>
+      <w:r>
+        <w:rPr>
+          <w:bCs/>
+          <w:szCs w:val="24"/>
+        </w:rPr>
+        <w:t xml:space="preserve">/ном)., 2мин. </w:t>
+      </w:r>
+      <w:proofErr w:type="spellStart"/>
       <w:r>
         <w:rPr>
           <w:bCs/>
@@ -10247,6 +10885,7 @@
         </w:rPr>
         <w:t>ipc</w:t>
       </w:r>
+      <w:proofErr w:type="spellEnd"/>
       <w:r>
         <w:rPr>
           <w:bCs/>
@@ -10270,6 +10909,7 @@
         </w:rPr>
         <w:t xml:space="preserve">Испытание на перегрузку по току I=1,5Iн, 2мин. </w:t>
       </w:r>
+      <w:proofErr w:type="spellStart"/>
       <w:r>
         <w:rPr>
           <w:bCs/>
@@ -10279,13 +10919,32 @@
         </w:rPr>
         <w:t>ipt</w:t>
       </w:r>
+      <w:proofErr w:type="spellEnd"/>
       <w:r>
         <w:rPr>
           <w:bCs/>
           <w:szCs w:val="24"/>
         </w:rPr>
-        <w:t xml:space="preserve"> (Rизол </w:t>
-      </w:r>
+        <w:t xml:space="preserve"> (</w:t>
+      </w:r>
+      <w:proofErr w:type="spellStart"/>
+      <w:r>
+        <w:rPr>
+          <w:bCs/>
+          <w:szCs w:val="24"/>
+        </w:rPr>
+        <w:t>Rизол</w:t>
+      </w:r>
+      <w:proofErr w:type="spellEnd"/>
+      <w:r>
+        <w:rPr>
+          <w:bCs/>
+          <w:szCs w:val="24"/>
+        </w:rPr>
+        <w:t xml:space="preserve"> </w:t>
+      </w:r>
+      <w:proofErr w:type="spellStart"/>
+      <w:proofErr w:type="gramStart"/>
       <w:r>
         <w:rPr>
           <w:bCs/>
@@ -10295,6 +10954,7 @@
         </w:rPr>
         <w:t>triz</w:t>
       </w:r>
+      <w:proofErr w:type="spellEnd"/>
       <w:r>
         <w:rPr>
           <w:bCs/>
@@ -10302,6 +10962,7 @@
         </w:rPr>
         <w:t xml:space="preserve"> )</w:t>
       </w:r>
+      <w:proofErr w:type="gramEnd"/>
     </w:p>
     <w:p>
       <w:pPr>
@@ -10348,7 +11009,23 @@
           <w:bCs/>
           <w:szCs w:val="24"/>
         </w:rPr>
-        <w:t xml:space="preserve"> (Мном) 15с </w:t>
+        <w:t xml:space="preserve"> (</w:t>
+      </w:r>
+      <w:proofErr w:type="spellStart"/>
+      <w:r>
+        <w:rPr>
+          <w:bCs/>
+          <w:szCs w:val="24"/>
+        </w:rPr>
+        <w:t>Мном</w:t>
+      </w:r>
+      <w:proofErr w:type="spellEnd"/>
+      <w:r>
+        <w:rPr>
+          <w:bCs/>
+          <w:szCs w:val="24"/>
+        </w:rPr>
+        <w:t xml:space="preserve">) 15с </w:t>
       </w:r>
       <w:r>
         <w:rPr>
@@ -10387,7 +11064,23 @@
           <w:bCs/>
           <w:szCs w:val="24"/>
         </w:rPr>
-        <w:t xml:space="preserve">н(Мном) 15с </w:t>
+        <w:t>н(</w:t>
+      </w:r>
+      <w:proofErr w:type="spellStart"/>
+      <w:r>
+        <w:rPr>
+          <w:bCs/>
+          <w:szCs w:val="24"/>
+        </w:rPr>
+        <w:t>Мном</w:t>
+      </w:r>
+      <w:proofErr w:type="spellEnd"/>
+      <w:r>
+        <w:rPr>
+          <w:bCs/>
+          <w:szCs w:val="24"/>
+        </w:rPr>
+        <w:t xml:space="preserve">) 15с </w:t>
       </w:r>
       <w:r>
         <w:rPr>
@@ -10423,6 +11116,7 @@
         </w:rPr>
         <w:t xml:space="preserve">Масса </w:t>
       </w:r>
+      <w:proofErr w:type="spellStart"/>
       <w:r>
         <w:rPr>
           <w:bCs/>
@@ -10432,6 +11126,7 @@
         </w:rPr>
         <w:t>rrmass</w:t>
       </w:r>
+      <w:proofErr w:type="spellEnd"/>
       <w:r>
         <w:rPr>
           <w:bCs/>
@@ -10471,6 +11166,7 @@
         </w:rPr>
         <w:t>Испытатель: _____________________  (</w:t>
       </w:r>
+      <w:proofErr w:type="spellStart"/>
       <w:r>
         <w:rPr>
           <w:bCs/>
@@ -10479,6 +11175,7 @@
         </w:rPr>
         <w:t>fio</w:t>
       </w:r>
+      <w:proofErr w:type="spellEnd"/>
       <w:r>
         <w:rPr>
           <w:bCs/>
@@ -10595,7 +11292,7 @@
     <w:lsdException w:name="HTML Top of Form" w:semiHidden="1" w:uiPriority="99" w:unhideWhenUsed="1"/>
     <w:lsdException w:name="HTML Bottom of Form" w:semiHidden="1" w:uiPriority="99" w:unhideWhenUsed="1"/>
     <w:lsdException w:name="HTML Variable" w:semiHidden="1" w:unhideWhenUsed="1"/>
-    <w:lsdException w:name="Normal Table" w:uiPriority="99" w:qFormat="1"/>
+    <w:lsdException w:name="Normal Table" w:semiHidden="1" w:uiPriority="99" w:unhideWhenUsed="1" w:qFormat="1"/>
     <w:lsdException w:name="No List" w:semiHidden="1" w:uiPriority="99" w:unhideWhenUsed="1"/>
     <w:lsdException w:name="Outline List 1" w:semiHidden="1" w:uiPriority="99" w:unhideWhenUsed="1"/>
     <w:lsdException w:name="Outline List 2" w:semiHidden="1" w:uiPriority="99" w:unhideWhenUsed="1"/>
@@ -10641,8 +11338,10 @@
     <w:lsdException w:name="Table Subtle 2" w:semiHidden="1" w:unhideWhenUsed="1"/>
     <w:lsdException w:name="Table Web 1" w:semiHidden="1" w:unhideWhenUsed="1"/>
     <w:lsdException w:name="Table Web 2" w:semiHidden="1" w:unhideWhenUsed="1"/>
+    <w:lsdException w:name="Table Web 3" w:semiHidden="1" w:unhideWhenUsed="1"/>
     <w:lsdException w:name="Balloon Text" w:semiHidden="1" w:unhideWhenUsed="1" w:qFormat="1"/>
     <w:lsdException w:name="Table Grid" w:qFormat="1"/>
+    <w:lsdException w:name="Table Theme" w:semiHidden="1" w:unhideWhenUsed="1"/>
     <w:lsdException w:name="Placeholder Text" w:semiHidden="1" w:uiPriority="99"/>
     <w:lsdException w:name="No Spacing" w:uiPriority="99"/>
     <w:lsdException w:name="Light Shading" w:uiPriority="99"/>

</xml_diff>

<commit_message>
AUTO FROM WORK 04.05.2023 14:11:24,20
</commit_message>
<xml_diff>
--- a/ZamerV2/Win32/Release/REPORT/BLANK.docx
+++ b/ZamerV2/Win32/Release/REPORT/BLANK.docx
@@ -1,6 +1,6 @@
 
 <file path=word/document.xml><?xml version="1.0" encoding="utf-8"?>
-<w:document xmlns:wpc="http://schemas.microsoft.com/office/word/2010/wordprocessingCanvas" xmlns:cx="http://schemas.microsoft.com/office/drawing/2014/chartex" xmlns:cx1="http://schemas.microsoft.com/office/drawing/2015/9/8/chartex" xmlns:cx2="http://schemas.microsoft.com/office/drawing/2015/10/21/chartex" xmlns:cx3="http://schemas.microsoft.com/office/drawing/2016/5/9/chartex" xmlns:cx4="http://schemas.microsoft.com/office/drawing/2016/5/10/chartex" xmlns:cx5="http://schemas.microsoft.com/office/drawing/2016/5/11/chartex" xmlns:cx6="http://schemas.microsoft.com/office/drawing/2016/5/12/chartex" xmlns:cx7="http://schemas.microsoft.com/office/drawing/2016/5/13/chartex" xmlns:cx8="http://schemas.microsoft.com/office/drawing/2016/5/14/chartex" xmlns:mc="http://schemas.openxmlformats.org/markup-compatibility/2006" xmlns:aink="http://schemas.microsoft.com/office/drawing/2016/ink" xmlns:am3d="http://schemas.microsoft.com/office/drawing/2017/model3d" xmlns:o="urn:schemas-microsoft-com:office:office" xmlns:oel="http://schemas.microsoft.com/office/2019/extlst" xmlns:r="http://schemas.openxmlformats.org/officeDocument/2006/relationships" xmlns:m="http://schemas.openxmlformats.org/officeDocument/2006/math" xmlns:v="urn:schemas-microsoft-com:vml" xmlns:wp14="http://schemas.microsoft.com/office/word/2010/wordprocessingDrawing" xmlns:wp="http://schemas.openxmlformats.org/drawingml/2006/wordprocessingDrawing" xmlns:w10="urn:schemas-microsoft-com:office:word" xmlns:w="http://schemas.openxmlformats.org/wordprocessingml/2006/main" xmlns:w14="http://schemas.microsoft.com/office/word/2010/wordml" xmlns:w15="http://schemas.microsoft.com/office/word/2012/wordml" xmlns:w16cex="http://schemas.microsoft.com/office/word/2018/wordml/cex" xmlns:w16cid="http://schemas.microsoft.com/office/word/2016/wordml/cid" xmlns:w16="http://schemas.microsoft.com/office/word/2018/wordml" xmlns:w16sdtdh="http://schemas.microsoft.com/office/word/2020/wordml/sdtdatahash" xmlns:w16se="http://schemas.microsoft.com/office/word/2015/wordml/symex" xmlns:wpg="http://schemas.microsoft.com/office/word/2010/wordprocessingGroup" xmlns:wpi="http://schemas.microsoft.com/office/word/2010/wordprocessingInk" xmlns:wne="http://schemas.microsoft.com/office/word/2006/wordml" xmlns:wps="http://schemas.microsoft.com/office/word/2010/wordprocessingShape" mc:Ignorable="w14 w15 w16se w16cid w16 w16cex w16sdtdh wp14">
+<w:document xmlns:wpc="http://schemas.microsoft.com/office/word/2010/wordprocessingCanvas" xmlns:cx="http://schemas.microsoft.com/office/drawing/2014/chartex" xmlns:cx1="http://schemas.microsoft.com/office/drawing/2015/9/8/chartex" xmlns:cx2="http://schemas.microsoft.com/office/drawing/2015/10/21/chartex" xmlns:cx3="http://schemas.microsoft.com/office/drawing/2016/5/9/chartex" xmlns:cx4="http://schemas.microsoft.com/office/drawing/2016/5/10/chartex" xmlns:cx5="http://schemas.microsoft.com/office/drawing/2016/5/11/chartex" xmlns:cx6="http://schemas.microsoft.com/office/drawing/2016/5/12/chartex" xmlns:cx7="http://schemas.microsoft.com/office/drawing/2016/5/13/chartex" xmlns:cx8="http://schemas.microsoft.com/office/drawing/2016/5/14/chartex" xmlns:mc="http://schemas.openxmlformats.org/markup-compatibility/2006" xmlns:aink="http://schemas.microsoft.com/office/drawing/2016/ink" xmlns:am3d="http://schemas.microsoft.com/office/drawing/2017/model3d" xmlns:o="urn:schemas-microsoft-com:office:office" xmlns:oel="http://schemas.microsoft.com/office/2019/extlst" xmlns:r="http://schemas.openxmlformats.org/officeDocument/2006/relationships" xmlns:m="http://schemas.openxmlformats.org/officeDocument/2006/math" xmlns:v="urn:schemas-microsoft-com:vml" xmlns:wp14="http://schemas.microsoft.com/office/word/2010/wordprocessingDrawing" xmlns:wp="http://schemas.openxmlformats.org/drawingml/2006/wordprocessingDrawing" xmlns:w10="urn:schemas-microsoft-com:office:word" xmlns:w="http://schemas.openxmlformats.org/wordprocessingml/2006/main" xmlns:w14="http://schemas.microsoft.com/office/word/2010/wordml" xmlns:w15="http://schemas.microsoft.com/office/word/2012/wordml" xmlns:w16cex="http://schemas.microsoft.com/office/word/2018/wordml/cex" xmlns:w16cid="http://schemas.microsoft.com/office/word/2016/wordml/cid" xmlns:w16="http://schemas.microsoft.com/office/word/2018/wordml" xmlns:w16du="http://schemas.microsoft.com/office/word/2023/wordml/word16du" xmlns:w16sdtdh="http://schemas.microsoft.com/office/word/2020/wordml/sdtdatahash" xmlns:w16se="http://schemas.microsoft.com/office/word/2015/wordml/symex" xmlns:wpg="http://schemas.microsoft.com/office/word/2010/wordprocessingGroup" xmlns:wpi="http://schemas.microsoft.com/office/word/2010/wordprocessingInk" xmlns:wne="http://schemas.microsoft.com/office/word/2006/wordml" xmlns:wps="http://schemas.microsoft.com/office/word/2010/wordprocessingShape" mc:Ignorable="w14 w15 w16se w16cid w16 w16cex w16sdtdh wp14">
   <w:body>
     <w:p>
       <w:pPr>
@@ -10,62 +10,12 @@
           <w:szCs w:val="24"/>
         </w:rPr>
       </w:pPr>
-      <w:proofErr w:type="spellStart"/>
       <w:r>
         <w:rPr>
           <w:b/>
           <w:szCs w:val="24"/>
         </w:rPr>
-        <w:t>ИспЦ</w:t>
-      </w:r>
-      <w:proofErr w:type="spellEnd"/>
-      <w:r>
-        <w:rPr>
-          <w:b/>
-          <w:szCs w:val="24"/>
-        </w:rPr>
-        <w:t xml:space="preserve"> </w:t>
-      </w:r>
-      <w:proofErr w:type="spellStart"/>
-      <w:r>
-        <w:rPr>
-          <w:b/>
-          <w:szCs w:val="24"/>
-        </w:rPr>
-        <w:t>ЭМАиП</w:t>
-      </w:r>
-      <w:proofErr w:type="spellEnd"/>
-      <w:r>
-        <w:rPr>
-          <w:b/>
-          <w:szCs w:val="24"/>
-        </w:rPr>
-        <w:t xml:space="preserve">   ОАО «</w:t>
-      </w:r>
-      <w:proofErr w:type="spellStart"/>
-      <w:proofErr w:type="gramStart"/>
-      <w:r>
-        <w:rPr>
-          <w:b/>
-          <w:szCs w:val="24"/>
-        </w:rPr>
-        <w:t>Могилевлифтмаш</w:t>
-      </w:r>
-      <w:proofErr w:type="spellEnd"/>
-      <w:r>
-        <w:rPr>
-          <w:b/>
-          <w:szCs w:val="24"/>
-        </w:rPr>
-        <w:t xml:space="preserve">»   </w:t>
-      </w:r>
-      <w:proofErr w:type="gramEnd"/>
-      <w:r>
-        <w:rPr>
-          <w:b/>
-          <w:szCs w:val="24"/>
-        </w:rPr>
-        <w:t xml:space="preserve">                      Протокол № ________________</w:t>
+        <w:t>ИспЦ ЭМАиП   ОАО «Могилевлифтмаш»                         Протокол № ________________</w:t>
       </w:r>
     </w:p>
     <w:p>
@@ -98,11 +48,18 @@
       </w:pPr>
       <w:r>
         <w:rPr>
+          <w:b/>
+          <w:bCs/>
           <w:sz w:val="28"/>
         </w:rPr>
-        <w:t xml:space="preserve">Тип </w:t>
-      </w:r>
-      <w:proofErr w:type="spellStart"/>
+        <w:t>Тип</w:t>
+      </w:r>
+      <w:r>
+        <w:rPr>
+          <w:sz w:val="28"/>
+        </w:rPr>
+        <w:t xml:space="preserve"> </w:t>
+      </w:r>
       <w:r>
         <w:rPr>
           <w:sz w:val="28"/>
@@ -111,7 +68,6 @@
         </w:rPr>
         <w:t>tipdv</w:t>
       </w:r>
-      <w:proofErr w:type="spellEnd"/>
       <w:r>
         <w:rPr>
           <w:sz w:val="28"/>
@@ -129,9 +85,21 @@
           <w:sz w:val="28"/>
         </w:rPr>
         <w:tab/>
-        <w:t xml:space="preserve">№ </w:t>
-      </w:r>
-      <w:proofErr w:type="spellStart"/>
+      </w:r>
+      <w:r>
+        <w:rPr>
+          <w:b/>
+          <w:bCs/>
+          <w:sz w:val="28"/>
+        </w:rPr>
+        <w:t>№</w:t>
+      </w:r>
+      <w:r>
+        <w:rPr>
+          <w:sz w:val="28"/>
+        </w:rPr>
+        <w:t xml:space="preserve"> </w:t>
+      </w:r>
       <w:r>
         <w:rPr>
           <w:sz w:val="28"/>
@@ -140,7 +108,6 @@
         </w:rPr>
         <w:t>numdv</w:t>
       </w:r>
-      <w:proofErr w:type="spellEnd"/>
     </w:p>
     <w:p>
       <w:pPr>
@@ -151,6 +118,8 @@
       </w:pPr>
       <w:r>
         <w:rPr>
+          <w:b/>
+          <w:bCs/>
           <w:sz w:val="28"/>
           <w:lang w:val="en-US"/>
         </w:rPr>
@@ -162,16 +131,14 @@
         </w:rPr>
         <w:t xml:space="preserve">= </w:t>
       </w:r>
-      <w:proofErr w:type="spellStart"/>
-      <w:r>
-        <w:rPr>
-          <w:b/>
+      <w:r>
+        <w:rPr>
+          <w:bCs/>
           <w:sz w:val="28"/>
           <w:lang w:val="en-US"/>
         </w:rPr>
         <w:t>urab</w:t>
       </w:r>
-      <w:proofErr w:type="spellEnd"/>
       <w:r>
         <w:rPr>
           <w:sz w:val="28"/>
@@ -192,6 +159,8 @@
       </w:r>
       <w:r>
         <w:rPr>
+          <w:b/>
+          <w:bCs/>
           <w:sz w:val="28"/>
           <w:lang w:val="en-US"/>
         </w:rPr>
@@ -199,20 +168,26 @@
       </w:r>
       <w:r>
         <w:rPr>
+          <w:b/>
+          <w:bCs/>
           <w:sz w:val="28"/>
         </w:rPr>
-        <w:t xml:space="preserve">2= </w:t>
-      </w:r>
-      <w:proofErr w:type="spellStart"/>
-      <w:r>
-        <w:rPr>
-          <w:b/>
+        <w:t>2</w:t>
+      </w:r>
+      <w:r>
+        <w:rPr>
+          <w:sz w:val="28"/>
+        </w:rPr>
+        <w:t xml:space="preserve">= </w:t>
+      </w:r>
+      <w:r>
+        <w:rPr>
+          <w:bCs/>
           <w:sz w:val="28"/>
           <w:lang w:val="en-US"/>
         </w:rPr>
         <w:t>prab</w:t>
       </w:r>
-      <w:proofErr w:type="spellEnd"/>
       <w:r>
         <w:rPr>
           <w:sz w:val="28"/>
@@ -224,9 +199,22 @@
           <w:sz w:val="28"/>
         </w:rPr>
         <w:tab/>
-        <w:t xml:space="preserve">2р= </w:t>
-      </w:r>
-      <w:proofErr w:type="spellStart"/>
+        <w:t xml:space="preserve">   </w:t>
+      </w:r>
+      <w:r>
+        <w:rPr>
+          <w:b/>
+          <w:bCs/>
+          <w:sz w:val="28"/>
+        </w:rPr>
+        <w:t>2р</w:t>
+      </w:r>
+      <w:r>
+        <w:rPr>
+          <w:sz w:val="28"/>
+        </w:rPr>
+        <w:t xml:space="preserve">= </w:t>
+      </w:r>
       <w:r>
         <w:rPr>
           <w:sz w:val="28"/>
@@ -234,15 +222,27 @@
         </w:rPr>
         <w:t>polus</w:t>
       </w:r>
-      <w:proofErr w:type="spellEnd"/>
       <w:r>
         <w:rPr>
           <w:sz w:val="28"/>
         </w:rPr>
         <w:tab/>
-        <w:t xml:space="preserve">Соединение фаз: </w:t>
-      </w:r>
-      <w:proofErr w:type="spellStart"/>
+        <w:t xml:space="preserve">    </w:t>
+      </w:r>
+      <w:r>
+        <w:rPr>
+          <w:b/>
+          <w:bCs/>
+          <w:sz w:val="28"/>
+        </w:rPr>
+        <w:t>Соединение фаз:</w:t>
+      </w:r>
+      <w:r>
+        <w:rPr>
+          <w:sz w:val="28"/>
+        </w:rPr>
+        <w:t xml:space="preserve"> </w:t>
+      </w:r>
       <w:r>
         <w:rPr>
           <w:sz w:val="28"/>
@@ -250,7 +250,6 @@
         </w:rPr>
         <w:t>fsoed</w:t>
       </w:r>
-      <w:proofErr w:type="spellEnd"/>
     </w:p>
     <w:p>
       <w:pPr>
@@ -262,12 +261,18 @@
       </w:pPr>
       <w:r>
         <w:rPr>
+          <w:b/>
+          <w:bCs/>
           <w:sz w:val="28"/>
         </w:rPr>
-        <w:t xml:space="preserve">Режим работы: </w:t>
-      </w:r>
-      <w:proofErr w:type="spellStart"/>
-      <w:proofErr w:type="gramStart"/>
+        <w:t>Режим работы:</w:t>
+      </w:r>
+      <w:r>
+        <w:rPr>
+          <w:sz w:val="28"/>
+        </w:rPr>
+        <w:t xml:space="preserve"> </w:t>
+      </w:r>
       <w:r>
         <w:rPr>
           <w:sz w:val="28"/>
@@ -276,19 +281,25 @@
         </w:rPr>
         <w:t>regim</w:t>
       </w:r>
-      <w:proofErr w:type="spellEnd"/>
       <w:r>
         <w:rPr>
           <w:sz w:val="28"/>
         </w:rPr>
-        <w:t xml:space="preserve">  Энергоэффективность</w:t>
-      </w:r>
-      <w:proofErr w:type="gramEnd"/>
-      <w:r>
-        <w:rPr>
+        <w:t xml:space="preserve">                                      </w:t>
+      </w:r>
+      <w:r>
+        <w:rPr>
+          <w:b/>
+          <w:bCs/>
           <w:sz w:val="28"/>
         </w:rPr>
-        <w:t xml:space="preserve">: </w:t>
+        <w:t>Энергоэффективность:</w:t>
+      </w:r>
+      <w:r>
+        <w:rPr>
+          <w:sz w:val="28"/>
+        </w:rPr>
+        <w:t xml:space="preserve"> </w:t>
       </w:r>
       <w:r>
         <w:rPr>
@@ -325,11 +336,18 @@
       </w:pPr>
       <w:r>
         <w:rPr>
+          <w:b/>
+          <w:bCs/>
           <w:sz w:val="28"/>
         </w:rPr>
-        <w:t xml:space="preserve">Признак соединения фаз*: </w:t>
-      </w:r>
-      <w:proofErr w:type="spellStart"/>
+        <w:t>Признак соединения фаз*:</w:t>
+      </w:r>
+      <w:r>
+        <w:rPr>
+          <w:sz w:val="28"/>
+        </w:rPr>
+        <w:t xml:space="preserve"> </w:t>
+      </w:r>
       <w:r>
         <w:rPr>
           <w:sz w:val="28"/>
@@ -337,7 +355,6 @@
         </w:rPr>
         <w:t>fprizn</w:t>
       </w:r>
-      <w:proofErr w:type="spellEnd"/>
     </w:p>
     <w:p>
       <w:pPr>
@@ -348,11 +365,18 @@
       </w:pPr>
       <w:r>
         <w:rPr>
+          <w:b/>
+          <w:bCs/>
           <w:sz w:val="28"/>
         </w:rPr>
-        <w:t xml:space="preserve">Особенности изготовления, испытания: </w:t>
-      </w:r>
-      <w:proofErr w:type="spellStart"/>
+        <w:t>Особенности изготовления, испытания:</w:t>
+      </w:r>
+      <w:r>
+        <w:rPr>
+          <w:sz w:val="28"/>
+        </w:rPr>
+        <w:t xml:space="preserve"> </w:t>
+      </w:r>
       <w:r>
         <w:rPr>
           <w:sz w:val="28"/>
@@ -360,7 +384,6 @@
         </w:rPr>
         <w:t>osobenn</w:t>
       </w:r>
-      <w:proofErr w:type="spellEnd"/>
     </w:p>
     <w:p>
       <w:pPr>
@@ -371,11 +394,26 @@
       </w:pPr>
       <w:r>
         <w:rPr>
+          <w:b/>
+          <w:bCs/>
           <w:sz w:val="28"/>
         </w:rPr>
-        <w:t xml:space="preserve">Влажность </w:t>
-      </w:r>
-      <w:proofErr w:type="spellStart"/>
+        <w:t>Влажность</w:t>
+      </w:r>
+      <w:r>
+        <w:rPr>
+          <w:b/>
+          <w:bCs/>
+          <w:sz w:val="28"/>
+        </w:rPr>
+        <w:t>:</w:t>
+      </w:r>
+      <w:r>
+        <w:rPr>
+          <w:sz w:val="28"/>
+        </w:rPr>
+        <w:t xml:space="preserve"> </w:t>
+      </w:r>
       <w:r>
         <w:rPr>
           <w:sz w:val="28"/>
@@ -383,7 +421,6 @@
         </w:rPr>
         <w:t>humi</w:t>
       </w:r>
-      <w:proofErr w:type="spellEnd"/>
       <w:r>
         <w:rPr>
           <w:sz w:val="28"/>
@@ -401,7 +438,29 @@
           <w:sz w:val="28"/>
         </w:rPr>
         <w:tab/>
-        <w:t xml:space="preserve">Атм. давление </w:t>
+        <w:t xml:space="preserve">    </w:t>
+      </w:r>
+      <w:r>
+        <w:rPr>
+          <w:b/>
+          <w:bCs/>
+          <w:sz w:val="28"/>
+        </w:rPr>
+        <w:t>Атм. давление</w:t>
+      </w:r>
+      <w:r>
+        <w:rPr>
+          <w:b/>
+          <w:bCs/>
+          <w:sz w:val="28"/>
+        </w:rPr>
+        <w:t>:</w:t>
+      </w:r>
+      <w:r>
+        <w:rPr>
+          <w:sz w:val="28"/>
+        </w:rPr>
+        <w:t xml:space="preserve"> </w:t>
       </w:r>
       <w:r>
         <w:rPr>
@@ -426,11 +485,18 @@
       </w:pPr>
       <w:r>
         <w:rPr>
+          <w:b/>
+          <w:bCs/>
           <w:sz w:val="28"/>
         </w:rPr>
-        <w:t xml:space="preserve">Стенд: </w:t>
-      </w:r>
-      <w:proofErr w:type="spellStart"/>
+        <w:t>Стенд:</w:t>
+      </w:r>
+      <w:r>
+        <w:rPr>
+          <w:sz w:val="28"/>
+        </w:rPr>
+        <w:t xml:space="preserve"> </w:t>
+      </w:r>
       <w:r>
         <w:rPr>
           <w:sz w:val="28"/>
@@ -438,14 +504,26 @@
         </w:rPr>
         <w:t>stendn</w:t>
       </w:r>
-      <w:proofErr w:type="spellEnd"/>
       <w:r>
         <w:rPr>
           <w:sz w:val="28"/>
         </w:rPr>
-        <w:t xml:space="preserve">      аттестован: </w:t>
-      </w:r>
-      <w:proofErr w:type="spellStart"/>
+        <w:t xml:space="preserve">                          </w:t>
+      </w:r>
+      <w:r>
+        <w:rPr>
+          <w:b/>
+          <w:bCs/>
+          <w:sz w:val="28"/>
+        </w:rPr>
+        <w:t>аттестован:</w:t>
+      </w:r>
+      <w:r>
+        <w:rPr>
+          <w:sz w:val="28"/>
+        </w:rPr>
+        <w:t xml:space="preserve"> </w:t>
+      </w:r>
       <w:r>
         <w:rPr>
           <w:sz w:val="28"/>
@@ -453,26 +531,31 @@
         </w:rPr>
         <w:t>stenda</w:t>
       </w:r>
-      <w:proofErr w:type="spellEnd"/>
     </w:p>
     <w:p>
       <w:pPr>
         <w:spacing w:after="0" w:line="240" w:lineRule="auto"/>
         <w:rPr>
           <w:sz w:val="28"/>
-          <w:u w:val="single"/>
         </w:rPr>
       </w:pPr>
       <w:r>
         <w:rPr>
+          <w:b/>
+          <w:bCs/>
           <w:sz w:val="28"/>
         </w:rPr>
-        <w:t xml:space="preserve">Внешний осмотр: </w:t>
+        <w:t>Внешний осмотр:</w:t>
       </w:r>
       <w:r>
         <w:rPr>
           <w:sz w:val="28"/>
-          <w:u w:val="single"/>
+        </w:rPr>
+        <w:t xml:space="preserve"> </w:t>
+      </w:r>
+      <w:r>
+        <w:rPr>
+          <w:sz w:val="28"/>
           <w:lang w:val="en-US"/>
         </w:rPr>
         <w:t>prim</w:t>
@@ -507,21 +590,12 @@
         </w:rPr>
         <w:t>U</w:t>
       </w:r>
-      <w:proofErr w:type="spellStart"/>
       <w:r>
         <w:rPr>
           <w:sz w:val="28"/>
         </w:rPr>
-        <w:t>исп</w:t>
-      </w:r>
-      <w:proofErr w:type="spellEnd"/>
-      <w:r>
-        <w:rPr>
-          <w:sz w:val="28"/>
-        </w:rPr>
-        <w:t xml:space="preserve">= </w:t>
-      </w:r>
-      <w:proofErr w:type="spellStart"/>
+        <w:t xml:space="preserve">исп= </w:t>
+      </w:r>
       <w:r>
         <w:rPr>
           <w:sz w:val="28"/>
@@ -529,36 +603,12 @@
         </w:rPr>
         <w:t>uisp</w:t>
       </w:r>
-      <w:proofErr w:type="spellEnd"/>
       <w:r>
         <w:rPr>
           <w:sz w:val="28"/>
         </w:rPr>
-        <w:t xml:space="preserve"> </w:t>
-      </w:r>
-      <w:proofErr w:type="gramStart"/>
-      <w:r>
-        <w:rPr>
-          <w:sz w:val="28"/>
-        </w:rPr>
-        <w:t xml:space="preserve">В,  </w:t>
-      </w:r>
-      <w:proofErr w:type="spellStart"/>
-      <w:r>
-        <w:rPr>
-          <w:sz w:val="28"/>
-        </w:rPr>
-        <w:t>Рисп</w:t>
-      </w:r>
-      <w:proofErr w:type="spellEnd"/>
-      <w:proofErr w:type="gramEnd"/>
-      <w:r>
-        <w:rPr>
-          <w:sz w:val="28"/>
-        </w:rPr>
-        <w:t xml:space="preserve">=  </w:t>
-      </w:r>
-      <w:proofErr w:type="spellStart"/>
+        <w:t xml:space="preserve"> В,  Рисп=  </w:t>
+      </w:r>
       <w:r>
         <w:rPr>
           <w:sz w:val="28"/>
@@ -566,14 +616,12 @@
         </w:rPr>
         <w:t>pisp</w:t>
       </w:r>
-      <w:proofErr w:type="spellEnd"/>
       <w:r>
         <w:rPr>
           <w:sz w:val="28"/>
         </w:rPr>
-        <w:t xml:space="preserve"> кВт, 2р=</w:t>
-      </w:r>
-      <w:proofErr w:type="spellStart"/>
+        <w:t xml:space="preserve"> Вт, 2р=</w:t>
+      </w:r>
       <w:r>
         <w:rPr>
           <w:sz w:val="28"/>
@@ -581,7 +629,6 @@
         </w:rPr>
         <w:t>polutisp</w:t>
       </w:r>
-      <w:proofErr w:type="spellEnd"/>
     </w:p>
     <w:tbl>
       <w:tblPr>
@@ -741,13 +788,8 @@
               <w:t>R</w:t>
             </w:r>
             <w:r>
-              <w:t xml:space="preserve">, </w:t>
-            </w:r>
-            <w:proofErr w:type="spellStart"/>
-            <w:r>
-              <w:t>stred</w:t>
-            </w:r>
-            <w:proofErr w:type="spellEnd"/>
+              <w:t>, stred</w:t>
+            </w:r>
             <w:r>
               <w:rPr>
                 <w:lang w:val="en-US"/>
@@ -905,7 +947,6 @@
               </w:rPr>
               <w:t>1-</w:t>
             </w:r>
-            <w:proofErr w:type="gramStart"/>
             <w:r>
               <w:rPr>
                 <w:sz w:val="28"/>
@@ -919,7 +960,6 @@
               </w:rPr>
               <w:t>2  (</w:t>
             </w:r>
-            <w:proofErr w:type="gramEnd"/>
             <w:r>
               <w:rPr>
                 <w:sz w:val="28"/>
@@ -1048,23 +1088,7 @@
                 <w:sz w:val="21"/>
                 <w:szCs w:val="21"/>
               </w:rPr>
-              <w:t>(</w:t>
-            </w:r>
-            <w:proofErr w:type="spellStart"/>
-            <w:r>
-              <w:rPr>
-                <w:sz w:val="21"/>
-                <w:szCs w:val="21"/>
-              </w:rPr>
-              <w:t>Вспомог</w:t>
-            </w:r>
-            <w:proofErr w:type="spellEnd"/>
-            <w:r>
-              <w:rPr>
-                <w:sz w:val="21"/>
-                <w:szCs w:val="21"/>
-              </w:rPr>
-              <w:t>. обмотка**)</w:t>
+              <w:t>(Вспомог. обмотка**)</w:t>
             </w:r>
           </w:p>
         </w:tc>
@@ -1143,41 +1167,13 @@
                 <w:lang w:val="ru-RU"/>
               </w:rPr>
             </w:pPr>
-            <w:proofErr w:type="gramStart"/>
             <w:r>
               <w:rPr>
                 <w:sz w:val="24"/>
                 <w:szCs w:val="24"/>
                 <w:lang w:val="ru-RU"/>
               </w:rPr>
-              <w:t>Сопротивление  изоляции</w:t>
-            </w:r>
-            <w:proofErr w:type="gramEnd"/>
-            <w:r>
-              <w:rPr>
-                <w:sz w:val="24"/>
-                <w:szCs w:val="24"/>
-                <w:lang w:val="ru-RU"/>
-              </w:rPr>
-              <w:t xml:space="preserve"> обмоток статора (</w:t>
-            </w:r>
-            <w:proofErr w:type="spellStart"/>
-            <w:r>
-              <w:rPr>
-                <w:sz w:val="24"/>
-                <w:szCs w:val="24"/>
-                <w:lang w:val="ru-RU"/>
-              </w:rPr>
-              <w:t>холодн</w:t>
-            </w:r>
-            <w:proofErr w:type="spellEnd"/>
-            <w:r>
-              <w:rPr>
-                <w:sz w:val="24"/>
-                <w:szCs w:val="24"/>
-                <w:lang w:val="ru-RU"/>
-              </w:rPr>
-              <w:t>.)</w:t>
+              <w:t>Сопротивление  изоляции обмоток статора (холодн.)</w:t>
             </w:r>
           </w:p>
         </w:tc>
@@ -1482,16 +1478,22 @@
               <w:jc w:val="center"/>
               <w:rPr>
                 <w:szCs w:val="24"/>
-              </w:rPr>
-            </w:pPr>
-            <w:proofErr w:type="spellStart"/>
+                <w:lang w:val="en-US"/>
+              </w:rPr>
+            </w:pPr>
             <w:r>
               <w:rPr>
                 <w:szCs w:val="24"/>
               </w:rPr>
               <w:t>rizoled</w:t>
             </w:r>
-            <w:proofErr w:type="spellEnd"/>
+            <w:r>
+              <w:rPr>
+                <w:szCs w:val="24"/>
+                <w:lang w:val="en-US"/>
+              </w:rPr>
+              <w:t>1</w:t>
+            </w:r>
           </w:p>
         </w:tc>
         <w:tc>
@@ -1511,16 +1513,22 @@
               <w:jc w:val="center"/>
               <w:rPr>
                 <w:szCs w:val="24"/>
-              </w:rPr>
-            </w:pPr>
-            <w:proofErr w:type="spellStart"/>
+                <w:lang w:val="en-US"/>
+              </w:rPr>
+            </w:pPr>
             <w:r>
               <w:rPr>
                 <w:szCs w:val="24"/>
               </w:rPr>
               <w:t>rizoled</w:t>
             </w:r>
-            <w:proofErr w:type="spellEnd"/>
+            <w:r>
+              <w:rPr>
+                <w:szCs w:val="24"/>
+                <w:lang w:val="en-US"/>
+              </w:rPr>
+              <w:t>2</w:t>
+            </w:r>
           </w:p>
         </w:tc>
       </w:tr>
@@ -1653,14 +1661,12 @@
                 <w:szCs w:val="24"/>
               </w:rPr>
             </w:pPr>
-            <w:proofErr w:type="spellStart"/>
             <w:r>
               <w:rPr>
                 <w:szCs w:val="24"/>
               </w:rPr>
               <w:t>rizolvk</w:t>
             </w:r>
-            <w:proofErr w:type="spellEnd"/>
           </w:p>
         </w:tc>
         <w:tc>
@@ -1682,14 +1688,12 @@
                 <w:szCs w:val="24"/>
               </w:rPr>
             </w:pPr>
-            <w:proofErr w:type="spellStart"/>
             <w:r>
               <w:rPr>
                 <w:szCs w:val="24"/>
               </w:rPr>
               <w:t>rizolob</w:t>
             </w:r>
-            <w:proofErr w:type="spellEnd"/>
           </w:p>
         </w:tc>
       </w:tr>
@@ -1839,17 +1843,8 @@
                 <w:sz w:val="28"/>
                 <w:lang w:val="en-US"/>
               </w:rPr>
-              <w:t xml:space="preserve">Р, </w:t>
-            </w:r>
-            <w:proofErr w:type="spellStart"/>
-            <w:r>
-              <w:rPr>
-                <w:sz w:val="28"/>
-                <w:lang w:val="en-US"/>
-              </w:rPr>
-              <w:t>Вт</w:t>
-            </w:r>
-            <w:proofErr w:type="spellEnd"/>
+              <w:t>Р, Вт</w:t>
+            </w:r>
           </w:p>
         </w:tc>
         <w:tc>
@@ -1973,6 +1968,7 @@
           <w:p>
             <w:pPr>
               <w:spacing w:after="0" w:line="240" w:lineRule="auto"/>
+              <w:jc w:val="right"/>
               <w:rPr>
                 <w:sz w:val="28"/>
                 <w:lang w:val="en-US"/>
@@ -2000,6 +1996,7 @@
           <w:p>
             <w:pPr>
               <w:spacing w:after="0" w:line="240" w:lineRule="auto"/>
+              <w:jc w:val="right"/>
               <w:rPr>
                 <w:sz w:val="28"/>
                 <w:lang w:val="en-US"/>
@@ -2027,6 +2024,7 @@
           <w:p>
             <w:pPr>
               <w:spacing w:after="0" w:line="240" w:lineRule="auto"/>
+              <w:jc w:val="right"/>
               <w:rPr>
                 <w:sz w:val="28"/>
                 <w:lang w:val="en-US"/>
@@ -2054,6 +2052,7 @@
           <w:p>
             <w:pPr>
               <w:spacing w:after="0" w:line="240" w:lineRule="auto"/>
+              <w:jc w:val="right"/>
               <w:rPr>
                 <w:sz w:val="28"/>
                 <w:lang w:val="en-US"/>
@@ -2149,6 +2148,7 @@
           <w:p>
             <w:pPr>
               <w:spacing w:after="0" w:line="240" w:lineRule="auto"/>
+              <w:jc w:val="right"/>
               <w:rPr>
                 <w:sz w:val="28"/>
                 <w:lang w:val="en-US"/>
@@ -2176,6 +2176,7 @@
           <w:p>
             <w:pPr>
               <w:spacing w:after="0" w:line="240" w:lineRule="auto"/>
+              <w:jc w:val="right"/>
               <w:rPr>
                 <w:sz w:val="28"/>
                 <w:lang w:val="en-US"/>
@@ -2203,6 +2204,7 @@
           <w:p>
             <w:pPr>
               <w:spacing w:after="0" w:line="240" w:lineRule="auto"/>
+              <w:jc w:val="right"/>
               <w:rPr>
                 <w:sz w:val="28"/>
                 <w:lang w:val="en-US"/>
@@ -2230,6 +2232,7 @@
           <w:p>
             <w:pPr>
               <w:spacing w:after="0" w:line="240" w:lineRule="auto"/>
+              <w:jc w:val="right"/>
               <w:rPr>
                 <w:sz w:val="28"/>
                 <w:lang w:val="en-US"/>
@@ -2326,6 +2329,7 @@
           <w:p>
             <w:pPr>
               <w:spacing w:after="0" w:line="240" w:lineRule="auto"/>
+              <w:jc w:val="right"/>
               <w:rPr>
                 <w:sz w:val="28"/>
                 <w:lang w:val="en-US"/>
@@ -2354,6 +2358,7 @@
           <w:p>
             <w:pPr>
               <w:spacing w:after="0" w:line="240" w:lineRule="auto"/>
+              <w:jc w:val="right"/>
               <w:rPr>
                 <w:sz w:val="28"/>
                 <w:lang w:val="en-US"/>
@@ -2382,6 +2387,7 @@
           <w:p>
             <w:pPr>
               <w:spacing w:after="0" w:line="240" w:lineRule="auto"/>
+              <w:jc w:val="right"/>
               <w:rPr>
                 <w:sz w:val="28"/>
                 <w:lang w:val="en-US"/>
@@ -2410,6 +2416,7 @@
           <w:p>
             <w:pPr>
               <w:spacing w:after="0" w:line="240" w:lineRule="auto"/>
+              <w:jc w:val="right"/>
               <w:rPr>
                 <w:sz w:val="28"/>
                 <w:lang w:val="en-US"/>
@@ -2508,6 +2515,7 @@
           <w:p>
             <w:pPr>
               <w:spacing w:after="0" w:line="240" w:lineRule="auto"/>
+              <w:jc w:val="right"/>
               <w:rPr>
                 <w:sz w:val="28"/>
                 <w:lang w:val="en-US"/>
@@ -2535,6 +2543,7 @@
           <w:p>
             <w:pPr>
               <w:spacing w:after="0" w:line="240" w:lineRule="auto"/>
+              <w:jc w:val="right"/>
               <w:rPr>
                 <w:sz w:val="28"/>
                 <w:lang w:val="en-US"/>
@@ -2562,6 +2571,7 @@
           <w:p>
             <w:pPr>
               <w:spacing w:after="0" w:line="240" w:lineRule="auto"/>
+              <w:jc w:val="right"/>
               <w:rPr>
                 <w:sz w:val="28"/>
                 <w:lang w:val="en-US"/>
@@ -2589,6 +2599,7 @@
           <w:p>
             <w:pPr>
               <w:spacing w:after="0" w:line="240" w:lineRule="auto"/>
+              <w:jc w:val="right"/>
               <w:rPr>
                 <w:sz w:val="28"/>
                 <w:lang w:val="en-US"/>
@@ -2662,19 +2673,11 @@
               </w:rPr>
               <w:t>U</w:t>
             </w:r>
-            <w:proofErr w:type="gramStart"/>
             <w:r>
               <w:rPr>
                 <w:bCs/>
               </w:rPr>
-              <w:t>н ;</w:t>
-            </w:r>
-            <w:proofErr w:type="gramEnd"/>
-            <w:r>
-              <w:rPr>
-                <w:bCs/>
-              </w:rPr>
-              <w:t xml:space="preserve"> 3(1***) мин</w:t>
+              <w:t>н ; 3(1***) мин</w:t>
             </w:r>
           </w:p>
         </w:tc>
@@ -2721,6 +2724,7 @@
           <w:p>
             <w:pPr>
               <w:spacing w:after="0" w:line="240" w:lineRule="auto"/>
+              <w:jc w:val="right"/>
               <w:rPr>
                 <w:sz w:val="28"/>
                 <w:lang w:val="en-US"/>
@@ -2748,6 +2752,7 @@
           <w:p>
             <w:pPr>
               <w:spacing w:after="0" w:line="240" w:lineRule="auto"/>
+              <w:jc w:val="right"/>
               <w:rPr>
                 <w:sz w:val="28"/>
                 <w:lang w:val="en-US"/>
@@ -2775,6 +2780,7 @@
           <w:p>
             <w:pPr>
               <w:spacing w:after="0" w:line="240" w:lineRule="auto"/>
+              <w:jc w:val="right"/>
               <w:rPr>
                 <w:sz w:val="28"/>
                 <w:lang w:val="en-US"/>
@@ -2802,6 +2808,7 @@
           <w:p>
             <w:pPr>
               <w:spacing w:after="0" w:line="240" w:lineRule="auto"/>
+              <w:jc w:val="right"/>
               <w:rPr>
                 <w:sz w:val="28"/>
                 <w:lang w:val="en-US"/>
@@ -2863,7 +2870,6 @@
               </w:rPr>
               <w:t xml:space="preserve"> </w:t>
             </w:r>
-            <w:proofErr w:type="spellStart"/>
             <w:r>
               <w:rPr>
                 <w:bCs/>
@@ -2872,7 +2878,6 @@
               </w:rPr>
               <w:t>mvit</w:t>
             </w:r>
-            <w:proofErr w:type="spellEnd"/>
             <w:r>
               <w:rPr>
                 <w:bCs/>
@@ -2924,6 +2929,7 @@
           <w:p>
             <w:pPr>
               <w:spacing w:after="0" w:line="240" w:lineRule="auto"/>
+              <w:jc w:val="right"/>
               <w:rPr>
                 <w:sz w:val="28"/>
                 <w:lang w:val="en-US"/>
@@ -2951,6 +2957,7 @@
           <w:p>
             <w:pPr>
               <w:spacing w:after="0" w:line="240" w:lineRule="auto"/>
+              <w:jc w:val="right"/>
               <w:rPr>
                 <w:sz w:val="28"/>
                 <w:lang w:val="en-US"/>
@@ -2978,6 +2985,7 @@
           <w:p>
             <w:pPr>
               <w:spacing w:after="0" w:line="240" w:lineRule="auto"/>
+              <w:jc w:val="right"/>
               <w:rPr>
                 <w:sz w:val="28"/>
                 <w:lang w:val="en-US"/>
@@ -3005,6 +3013,7 @@
           <w:p>
             <w:pPr>
               <w:spacing w:after="0" w:line="240" w:lineRule="auto"/>
+              <w:jc w:val="right"/>
               <w:rPr>
                 <w:sz w:val="28"/>
                 <w:lang w:val="en-US"/>
@@ -3100,6 +3109,7 @@
           <w:p>
             <w:pPr>
               <w:spacing w:after="0" w:line="240" w:lineRule="auto"/>
+              <w:jc w:val="right"/>
               <w:rPr>
                 <w:sz w:val="28"/>
                 <w:lang w:val="en-US"/>
@@ -3127,6 +3137,7 @@
           <w:p>
             <w:pPr>
               <w:spacing w:after="0" w:line="240" w:lineRule="auto"/>
+              <w:jc w:val="right"/>
               <w:rPr>
                 <w:sz w:val="28"/>
                 <w:lang w:val="en-US"/>
@@ -3154,6 +3165,7 @@
           <w:p>
             <w:pPr>
               <w:spacing w:after="0" w:line="240" w:lineRule="auto"/>
+              <w:jc w:val="right"/>
               <w:rPr>
                 <w:sz w:val="28"/>
                 <w:lang w:val="en-US"/>
@@ -3181,6 +3193,7 @@
           <w:p>
             <w:pPr>
               <w:spacing w:after="0" w:line="240" w:lineRule="auto"/>
+              <w:jc w:val="right"/>
               <w:rPr>
                 <w:sz w:val="28"/>
                 <w:lang w:val="en-US"/>
@@ -3240,18 +3253,8 @@
                 <w:szCs w:val="16"/>
                 <w:lang w:val="en-US"/>
               </w:rPr>
-              <w:t xml:space="preserve">* 1-три </w:t>
-            </w:r>
-            <w:proofErr w:type="spellStart"/>
-            <w:r>
-              <w:rPr>
-                <w:sz w:val="16"/>
-                <w:szCs w:val="16"/>
-                <w:lang w:val="en-US"/>
-              </w:rPr>
-              <w:t>конца</w:t>
-            </w:r>
-            <w:proofErr w:type="spellEnd"/>
+              <w:t>* 1-три конца</w:t>
+            </w:r>
           </w:p>
         </w:tc>
       </w:tr>
@@ -3297,6 +3300,7 @@
           <w:p>
             <w:pPr>
               <w:spacing w:after="0" w:line="240" w:lineRule="auto"/>
+              <w:jc w:val="right"/>
               <w:rPr>
                 <w:sz w:val="28"/>
                 <w:lang w:val="en-US"/>
@@ -3324,6 +3328,7 @@
           <w:p>
             <w:pPr>
               <w:spacing w:after="0" w:line="240" w:lineRule="auto"/>
+              <w:jc w:val="right"/>
               <w:rPr>
                 <w:sz w:val="28"/>
                 <w:lang w:val="en-US"/>
@@ -3351,6 +3356,7 @@
           <w:p>
             <w:pPr>
               <w:spacing w:after="0" w:line="240" w:lineRule="auto"/>
+              <w:jc w:val="right"/>
               <w:rPr>
                 <w:sz w:val="28"/>
                 <w:lang w:val="en-US"/>
@@ -3378,6 +3384,7 @@
           <w:p>
             <w:pPr>
               <w:spacing w:after="0" w:line="240" w:lineRule="auto"/>
+              <w:jc w:val="right"/>
               <w:rPr>
                 <w:sz w:val="28"/>
                 <w:lang w:val="en-US"/>
@@ -3437,36 +3444,8 @@
                 <w:szCs w:val="16"/>
                 <w:lang w:val="en-US"/>
               </w:rPr>
-              <w:t xml:space="preserve">   2- </w:t>
-            </w:r>
-            <w:proofErr w:type="spellStart"/>
-            <w:r>
-              <w:rPr>
-                <w:sz w:val="16"/>
-                <w:szCs w:val="16"/>
-                <w:lang w:val="en-US"/>
-              </w:rPr>
-              <w:t>шесть</w:t>
-            </w:r>
-            <w:proofErr w:type="spellEnd"/>
-            <w:r>
-              <w:rPr>
-                <w:sz w:val="16"/>
-                <w:szCs w:val="16"/>
-                <w:lang w:val="en-US"/>
-              </w:rPr>
-              <w:t xml:space="preserve"> </w:t>
-            </w:r>
-            <w:proofErr w:type="spellStart"/>
-            <w:r>
-              <w:rPr>
-                <w:sz w:val="16"/>
-                <w:szCs w:val="16"/>
-                <w:lang w:val="en-US"/>
-              </w:rPr>
-              <w:t>концов</w:t>
-            </w:r>
-            <w:proofErr w:type="spellEnd"/>
+              <w:t xml:space="preserve">   2- шесть концов</w:t>
+            </w:r>
           </w:p>
         </w:tc>
       </w:tr>
@@ -3512,6 +3491,7 @@
           <w:p>
             <w:pPr>
               <w:spacing w:after="0" w:line="240" w:lineRule="auto"/>
+              <w:jc w:val="right"/>
               <w:rPr>
                 <w:sz w:val="28"/>
                 <w:lang w:val="en-US"/>
@@ -3539,6 +3519,7 @@
           <w:p>
             <w:pPr>
               <w:spacing w:after="0" w:line="240" w:lineRule="auto"/>
+              <w:jc w:val="right"/>
               <w:rPr>
                 <w:sz w:val="28"/>
                 <w:lang w:val="en-US"/>
@@ -3566,6 +3547,7 @@
           <w:p>
             <w:pPr>
               <w:spacing w:after="0" w:line="240" w:lineRule="auto"/>
+              <w:jc w:val="right"/>
               <w:rPr>
                 <w:sz w:val="28"/>
                 <w:lang w:val="en-US"/>
@@ -3593,6 +3575,7 @@
           <w:p>
             <w:pPr>
               <w:spacing w:after="0" w:line="240" w:lineRule="auto"/>
+              <w:jc w:val="right"/>
               <w:rPr>
                 <w:sz w:val="28"/>
                 <w:lang w:val="en-US"/>
@@ -3652,36 +3635,8 @@
                 <w:szCs w:val="16"/>
                 <w:lang w:val="en-US"/>
               </w:rPr>
-              <w:t xml:space="preserve">   3- </w:t>
-            </w:r>
-            <w:proofErr w:type="spellStart"/>
-            <w:r>
-              <w:rPr>
-                <w:sz w:val="16"/>
-                <w:szCs w:val="16"/>
-                <w:lang w:val="en-US"/>
-              </w:rPr>
-              <w:t>однофазный</w:t>
-            </w:r>
-            <w:proofErr w:type="spellEnd"/>
-            <w:r>
-              <w:rPr>
-                <w:sz w:val="16"/>
-                <w:szCs w:val="16"/>
-                <w:lang w:val="en-US"/>
-              </w:rPr>
-              <w:t xml:space="preserve"> </w:t>
-            </w:r>
-            <w:proofErr w:type="spellStart"/>
-            <w:r>
-              <w:rPr>
-                <w:sz w:val="16"/>
-                <w:szCs w:val="16"/>
-                <w:lang w:val="en-US"/>
-              </w:rPr>
-              <w:t>двигатель</w:t>
-            </w:r>
-            <w:proofErr w:type="spellEnd"/>
+              <w:t xml:space="preserve">   3- однофазный двигатель</w:t>
+            </w:r>
           </w:p>
         </w:tc>
       </w:tr>
@@ -3727,6 +3682,7 @@
           <w:p>
             <w:pPr>
               <w:spacing w:after="0" w:line="240" w:lineRule="auto"/>
+              <w:jc w:val="right"/>
               <w:rPr>
                 <w:sz w:val="28"/>
                 <w:lang w:val="en-US"/>
@@ -3754,6 +3710,7 @@
           <w:p>
             <w:pPr>
               <w:spacing w:after="0" w:line="240" w:lineRule="auto"/>
+              <w:jc w:val="right"/>
               <w:rPr>
                 <w:sz w:val="28"/>
                 <w:lang w:val="en-US"/>
@@ -3781,6 +3738,7 @@
           <w:p>
             <w:pPr>
               <w:spacing w:after="0" w:line="240" w:lineRule="auto"/>
+              <w:jc w:val="right"/>
               <w:rPr>
                 <w:sz w:val="28"/>
                 <w:lang w:val="en-US"/>
@@ -3808,6 +3766,7 @@
           <w:p>
             <w:pPr>
               <w:spacing w:after="0" w:line="240" w:lineRule="auto"/>
+              <w:jc w:val="right"/>
               <w:rPr>
                 <w:sz w:val="28"/>
                 <w:lang w:val="en-US"/>
@@ -3906,6 +3865,7 @@
           <w:p>
             <w:pPr>
               <w:spacing w:after="0" w:line="240" w:lineRule="auto"/>
+              <w:jc w:val="right"/>
               <w:rPr>
                 <w:sz w:val="28"/>
               </w:rPr>
@@ -3932,6 +3892,7 @@
           <w:p>
             <w:pPr>
               <w:spacing w:after="0" w:line="240" w:lineRule="auto"/>
+              <w:jc w:val="right"/>
               <w:rPr>
                 <w:sz w:val="28"/>
               </w:rPr>
@@ -3958,6 +3919,7 @@
           <w:p>
             <w:pPr>
               <w:spacing w:after="0" w:line="240" w:lineRule="auto"/>
+              <w:jc w:val="right"/>
               <w:rPr>
                 <w:sz w:val="28"/>
               </w:rPr>
@@ -3984,6 +3946,7 @@
           <w:p>
             <w:pPr>
               <w:spacing w:after="0" w:line="240" w:lineRule="auto"/>
+              <w:jc w:val="right"/>
               <w:rPr>
                 <w:sz w:val="28"/>
               </w:rPr>
@@ -4042,36 +4005,8 @@
                 <w:szCs w:val="16"/>
                 <w:lang w:val="en-US"/>
               </w:rPr>
-              <w:t>**-</w:t>
-            </w:r>
-            <w:proofErr w:type="spellStart"/>
-            <w:r>
-              <w:rPr>
-                <w:sz w:val="16"/>
-                <w:szCs w:val="16"/>
-                <w:lang w:val="en-US"/>
-              </w:rPr>
-              <w:t>однофазный</w:t>
-            </w:r>
-            <w:proofErr w:type="spellEnd"/>
-            <w:r>
-              <w:rPr>
-                <w:sz w:val="16"/>
-                <w:szCs w:val="16"/>
-                <w:lang w:val="en-US"/>
-              </w:rPr>
-              <w:t xml:space="preserve"> </w:t>
-            </w:r>
-            <w:proofErr w:type="spellStart"/>
-            <w:r>
-              <w:rPr>
-                <w:sz w:val="16"/>
-                <w:szCs w:val="16"/>
-                <w:lang w:val="en-US"/>
-              </w:rPr>
-              <w:t>двигатель</w:t>
-            </w:r>
-            <w:proofErr w:type="spellEnd"/>
+              <w:t>**-однофазный двигатель</w:t>
+            </w:r>
           </w:p>
         </w:tc>
       </w:tr>
@@ -4117,6 +4052,7 @@
           <w:p>
             <w:pPr>
               <w:spacing w:after="0" w:line="240" w:lineRule="auto"/>
+              <w:jc w:val="right"/>
               <w:rPr>
                 <w:sz w:val="28"/>
               </w:rPr>
@@ -4143,6 +4079,7 @@
           <w:p>
             <w:pPr>
               <w:spacing w:after="0" w:line="240" w:lineRule="auto"/>
+              <w:jc w:val="right"/>
               <w:rPr>
                 <w:sz w:val="28"/>
               </w:rPr>
@@ -4169,6 +4106,7 @@
           <w:p>
             <w:pPr>
               <w:spacing w:after="0" w:line="240" w:lineRule="auto"/>
+              <w:jc w:val="right"/>
               <w:rPr>
                 <w:sz w:val="28"/>
               </w:rPr>
@@ -4195,6 +4133,7 @@
           <w:p>
             <w:pPr>
               <w:spacing w:after="0" w:line="240" w:lineRule="auto"/>
+              <w:jc w:val="right"/>
               <w:rPr>
                 <w:sz w:val="28"/>
               </w:rPr>
@@ -4261,30 +4200,12 @@
               </w:rPr>
               <w:t>I</w:t>
             </w:r>
-            <w:proofErr w:type="spellStart"/>
-            <w:proofErr w:type="gramStart"/>
             <w:r>
               <w:rPr>
                 <w:sz w:val="16"/>
                 <w:szCs w:val="16"/>
               </w:rPr>
-              <w:t>хх</w:t>
-            </w:r>
-            <w:proofErr w:type="spellEnd"/>
-            <w:r>
-              <w:rPr>
-                <w:sz w:val="16"/>
-                <w:szCs w:val="16"/>
-              </w:rPr>
-              <w:t>(</w:t>
-            </w:r>
-            <w:proofErr w:type="gramEnd"/>
-            <w:r>
-              <w:rPr>
-                <w:sz w:val="16"/>
-                <w:szCs w:val="16"/>
-              </w:rPr>
-              <w:t>при 1,3</w:t>
+              <w:t>хх(при 1,3</w:t>
             </w:r>
             <w:r>
               <w:rPr>
@@ -4345,19 +4266,11 @@
         </w:rPr>
         <w:t>R</w:t>
       </w:r>
-      <w:proofErr w:type="gramStart"/>
       <w:r>
         <w:rPr>
           <w:b w:val="0"/>
         </w:rPr>
-        <w:t>=  stred</w:t>
-      </w:r>
-      <w:proofErr w:type="gramEnd"/>
-      <w:r>
-        <w:rPr>
-          <w:b w:val="0"/>
-        </w:rPr>
-        <w:t>3</w:t>
+        <w:t>=  stred3</w:t>
       </w:r>
     </w:p>
     <w:tbl>
@@ -4516,16 +4429,8 @@
               <w:rPr>
                 <w:sz w:val="28"/>
               </w:rPr>
-              <w:t xml:space="preserve">М, </w:t>
-            </w:r>
-            <w:proofErr w:type="spellStart"/>
-            <w:r>
-              <w:rPr>
-                <w:sz w:val="28"/>
-              </w:rPr>
-              <w:t>Н∙м</w:t>
-            </w:r>
-            <w:proofErr w:type="spellEnd"/>
+              <w:t>М, Н∙м</w:t>
+            </w:r>
           </w:p>
         </w:tc>
       </w:tr>
@@ -4573,6 +4478,7 @@
             <w:pPr>
               <w:spacing w:after="0" w:line="240" w:lineRule="auto"/>
               <w:ind w:leftChars="100" w:left="240"/>
+              <w:jc w:val="right"/>
               <w:rPr>
                 <w:sz w:val="28"/>
                 <w:lang w:val="en-US"/>
@@ -4601,6 +4507,7 @@
             <w:pPr>
               <w:spacing w:after="0" w:line="240" w:lineRule="auto"/>
               <w:ind w:leftChars="100" w:left="240"/>
+              <w:jc w:val="right"/>
               <w:rPr>
                 <w:sz w:val="28"/>
                 <w:lang w:val="en-US"/>
@@ -4628,6 +4535,7 @@
             <w:pPr>
               <w:spacing w:after="0" w:line="240" w:lineRule="auto"/>
               <w:ind w:leftChars="100" w:left="240"/>
+              <w:jc w:val="right"/>
               <w:rPr>
                 <w:sz w:val="28"/>
                 <w:lang w:val="en-US"/>
@@ -4655,6 +4563,7 @@
             <w:pPr>
               <w:spacing w:after="0" w:line="240" w:lineRule="auto"/>
               <w:ind w:leftChars="100" w:left="240"/>
+              <w:jc w:val="right"/>
               <w:rPr>
                 <w:sz w:val="28"/>
                 <w:lang w:val="en-US"/>
@@ -4713,6 +4622,7 @@
             <w:pPr>
               <w:spacing w:after="0" w:line="240" w:lineRule="auto"/>
               <w:ind w:leftChars="100" w:left="240"/>
+              <w:jc w:val="right"/>
               <w:rPr>
                 <w:sz w:val="28"/>
                 <w:lang w:val="en-US"/>
@@ -4741,6 +4651,7 @@
             <w:pPr>
               <w:spacing w:after="0" w:line="240" w:lineRule="auto"/>
               <w:ind w:leftChars="100" w:left="240"/>
+              <w:jc w:val="right"/>
               <w:rPr>
                 <w:sz w:val="28"/>
                 <w:lang w:val="en-US"/>
@@ -4767,6 +4678,7 @@
             <w:pPr>
               <w:spacing w:after="0" w:line="240" w:lineRule="auto"/>
               <w:ind w:leftChars="100" w:left="240"/>
+              <w:jc w:val="right"/>
               <w:rPr>
                 <w:sz w:val="28"/>
                 <w:lang w:val="en-US"/>
@@ -4793,6 +4705,7 @@
             <w:pPr>
               <w:spacing w:after="0" w:line="240" w:lineRule="auto"/>
               <w:ind w:leftChars="100" w:left="240"/>
+              <w:jc w:val="right"/>
               <w:rPr>
                 <w:sz w:val="28"/>
                 <w:lang w:val="en-US"/>
@@ -4851,6 +4764,7 @@
             <w:pPr>
               <w:spacing w:after="0" w:line="240" w:lineRule="auto"/>
               <w:ind w:leftChars="100" w:left="240"/>
+              <w:jc w:val="right"/>
               <w:rPr>
                 <w:sz w:val="28"/>
                 <w:lang w:val="en-US"/>
@@ -4879,6 +4793,7 @@
             <w:pPr>
               <w:spacing w:after="0" w:line="240" w:lineRule="auto"/>
               <w:ind w:leftChars="100" w:left="240"/>
+              <w:jc w:val="right"/>
               <w:rPr>
                 <w:sz w:val="28"/>
                 <w:lang w:val="en-US"/>
@@ -4905,6 +4820,7 @@
             <w:pPr>
               <w:spacing w:after="0" w:line="240" w:lineRule="auto"/>
               <w:ind w:leftChars="100" w:left="240"/>
+              <w:jc w:val="right"/>
               <w:rPr>
                 <w:sz w:val="28"/>
                 <w:lang w:val="en-US"/>
@@ -4931,6 +4847,7 @@
             <w:pPr>
               <w:spacing w:after="0" w:line="240" w:lineRule="auto"/>
               <w:ind w:leftChars="100" w:left="240"/>
+              <w:jc w:val="right"/>
               <w:rPr>
                 <w:sz w:val="28"/>
                 <w:lang w:val="en-US"/>
@@ -4989,6 +4906,7 @@
             <w:pPr>
               <w:spacing w:after="0" w:line="240" w:lineRule="auto"/>
               <w:ind w:leftChars="100" w:left="240"/>
+              <w:jc w:val="right"/>
               <w:rPr>
                 <w:sz w:val="28"/>
                 <w:lang w:val="en-US"/>
@@ -5017,6 +4935,7 @@
             <w:pPr>
               <w:spacing w:after="0" w:line="240" w:lineRule="auto"/>
               <w:ind w:leftChars="100" w:left="240"/>
+              <w:jc w:val="right"/>
               <w:rPr>
                 <w:sz w:val="28"/>
                 <w:lang w:val="en-US"/>
@@ -5043,6 +4962,7 @@
             <w:pPr>
               <w:spacing w:after="0" w:line="240" w:lineRule="auto"/>
               <w:ind w:leftChars="100" w:left="240"/>
+              <w:jc w:val="right"/>
               <w:rPr>
                 <w:sz w:val="28"/>
                 <w:lang w:val="en-US"/>
@@ -5069,6 +4989,7 @@
             <w:pPr>
               <w:spacing w:after="0" w:line="240" w:lineRule="auto"/>
               <w:ind w:leftChars="100" w:left="240"/>
+              <w:jc w:val="right"/>
               <w:rPr>
                 <w:sz w:val="28"/>
                 <w:lang w:val="en-US"/>
@@ -5128,6 +5049,7 @@
             <w:pPr>
               <w:spacing w:after="0" w:line="240" w:lineRule="auto"/>
               <w:ind w:leftChars="100" w:left="240"/>
+              <w:jc w:val="right"/>
               <w:rPr>
                 <w:sz w:val="28"/>
                 <w:lang w:val="en-US"/>
@@ -5156,6 +5078,7 @@
             <w:pPr>
               <w:spacing w:after="0" w:line="240" w:lineRule="auto"/>
               <w:ind w:leftChars="100" w:left="240"/>
+              <w:jc w:val="right"/>
               <w:rPr>
                 <w:sz w:val="28"/>
                 <w:lang w:val="en-US"/>
@@ -5183,6 +5106,7 @@
             <w:pPr>
               <w:spacing w:after="0" w:line="240" w:lineRule="auto"/>
               <w:ind w:leftChars="100" w:left="240"/>
+              <w:jc w:val="right"/>
               <w:rPr>
                 <w:sz w:val="28"/>
                 <w:lang w:val="en-US"/>
@@ -5210,6 +5134,7 @@
             <w:pPr>
               <w:spacing w:after="0" w:line="240" w:lineRule="auto"/>
               <w:ind w:leftChars="100" w:left="240"/>
+              <w:jc w:val="right"/>
               <w:rPr>
                 <w:sz w:val="28"/>
                 <w:lang w:val="en-US"/>
@@ -5255,16 +5180,8 @@
         <w:rPr>
           <w:b w:val="0"/>
         </w:rPr>
-        <w:t xml:space="preserve">Режим </w:t>
-      </w:r>
-      <w:proofErr w:type="gramStart"/>
-      <w:r>
-        <w:rPr>
-          <w:b w:val="0"/>
-        </w:rPr>
-        <w:t xml:space="preserve">работы:  </w:t>
-      </w:r>
-      <w:proofErr w:type="spellStart"/>
+        <w:t xml:space="preserve">Режим работы:  </w:t>
+      </w:r>
       <w:r>
         <w:rPr>
           <w:b w:val="0"/>
@@ -5272,8 +5189,6 @@
         </w:rPr>
         <w:t>regim</w:t>
       </w:r>
-      <w:proofErr w:type="spellEnd"/>
-      <w:proofErr w:type="gramEnd"/>
     </w:p>
     <w:tbl>
       <w:tblPr>
@@ -5290,18 +5205,18 @@
         <w:tblLook w:val="04A0" w:firstRow="1" w:lastRow="0" w:firstColumn="1" w:lastColumn="0" w:noHBand="0" w:noVBand="1"/>
       </w:tblPr>
       <w:tblGrid>
-        <w:gridCol w:w="959"/>
-        <w:gridCol w:w="787"/>
-        <w:gridCol w:w="997"/>
-        <w:gridCol w:w="1011"/>
-        <w:gridCol w:w="1212"/>
-        <w:gridCol w:w="573"/>
-        <w:gridCol w:w="574"/>
-        <w:gridCol w:w="574"/>
-        <w:gridCol w:w="1066"/>
-        <w:gridCol w:w="236"/>
-        <w:gridCol w:w="1068"/>
-        <w:gridCol w:w="1203"/>
+        <w:gridCol w:w="998"/>
+        <w:gridCol w:w="996"/>
+        <w:gridCol w:w="1041"/>
+        <w:gridCol w:w="985"/>
+        <w:gridCol w:w="851"/>
+        <w:gridCol w:w="649"/>
+        <w:gridCol w:w="694"/>
+        <w:gridCol w:w="694"/>
+        <w:gridCol w:w="1003"/>
+        <w:gridCol w:w="240"/>
+        <w:gridCol w:w="1030"/>
+        <w:gridCol w:w="1079"/>
       </w:tblGrid>
       <w:tr>
         <w:trPr>
@@ -5309,7 +5224,7 @@
         </w:trPr>
         <w:tc>
           <w:tcPr>
-            <w:tcW w:w="959" w:type="dxa"/>
+            <w:tcW w:w="998" w:type="dxa"/>
             <w:tcBorders>
               <w:top w:val="single" w:sz="12" w:space="0" w:color="auto"/>
               <w:left w:val="single" w:sz="12" w:space="0" w:color="auto"/>
@@ -5326,7 +5241,7 @@
         </w:tc>
         <w:tc>
           <w:tcPr>
-            <w:tcW w:w="787" w:type="dxa"/>
+            <w:tcW w:w="996" w:type="dxa"/>
             <w:tcBorders>
               <w:top w:val="single" w:sz="12" w:space="0" w:color="auto"/>
               <w:left w:val="single" w:sz="12" w:space="0" w:color="auto"/>
@@ -5368,7 +5283,7 @@
         </w:tc>
         <w:tc>
           <w:tcPr>
-            <w:tcW w:w="997" w:type="dxa"/>
+            <w:tcW w:w="1041" w:type="dxa"/>
             <w:tcBorders>
               <w:top w:val="single" w:sz="12" w:space="0" w:color="auto"/>
               <w:left w:val="single" w:sz="12" w:space="0" w:color="auto"/>
@@ -5388,6 +5303,89 @@
               <w:rPr>
                 <w:szCs w:val="22"/>
               </w:rPr>
+              <w:t xml:space="preserve">Р, </w:t>
+            </w:r>
+          </w:p>
+          <w:p>
+            <w:pPr>
+              <w:pStyle w:val="1"/>
+              <w:spacing w:after="0" w:line="240" w:lineRule="auto"/>
+              <w:rPr>
+                <w:szCs w:val="22"/>
+              </w:rPr>
+            </w:pPr>
+            <w:r>
+              <w:rPr>
+                <w:szCs w:val="22"/>
+              </w:rPr>
+              <w:t>Вт</w:t>
+            </w:r>
+          </w:p>
+        </w:tc>
+        <w:tc>
+          <w:tcPr>
+            <w:tcW w:w="985" w:type="dxa"/>
+            <w:tcBorders>
+              <w:top w:val="single" w:sz="12" w:space="0" w:color="auto"/>
+              <w:left w:val="single" w:sz="12" w:space="0" w:color="auto"/>
+              <w:bottom w:val="single" w:sz="12" w:space="0" w:color="auto"/>
+              <w:right w:val="single" w:sz="12" w:space="0" w:color="auto"/>
+            </w:tcBorders>
+          </w:tcPr>
+          <w:p>
+            <w:pPr>
+              <w:pStyle w:val="1"/>
+              <w:spacing w:after="0" w:line="240" w:lineRule="auto"/>
+              <w:rPr>
+                <w:szCs w:val="22"/>
+              </w:rPr>
+            </w:pPr>
+            <w:r>
+              <w:rPr>
+                <w:szCs w:val="22"/>
+              </w:rPr>
+              <w:t xml:space="preserve">N, </w:t>
+            </w:r>
+          </w:p>
+          <w:p>
+            <w:pPr>
+              <w:pStyle w:val="1"/>
+              <w:spacing w:after="0" w:line="240" w:lineRule="auto"/>
+              <w:rPr>
+                <w:szCs w:val="22"/>
+              </w:rPr>
+            </w:pPr>
+            <w:r>
+              <w:rPr>
+                <w:sz w:val="22"/>
+                <w:szCs w:val="22"/>
+              </w:rPr>
+              <w:t>об/мин</w:t>
+            </w:r>
+          </w:p>
+        </w:tc>
+        <w:tc>
+          <w:tcPr>
+            <w:tcW w:w="851" w:type="dxa"/>
+            <w:tcBorders>
+              <w:top w:val="single" w:sz="12" w:space="0" w:color="auto"/>
+              <w:left w:val="single" w:sz="12" w:space="0" w:color="auto"/>
+              <w:bottom w:val="single" w:sz="12" w:space="0" w:color="auto"/>
+              <w:right w:val="single" w:sz="12" w:space="0" w:color="auto"/>
+            </w:tcBorders>
+          </w:tcPr>
+          <w:p>
+            <w:pPr>
+              <w:pStyle w:val="1"/>
+              <w:spacing w:after="0" w:line="240" w:lineRule="auto"/>
+              <w:rPr>
+                <w:szCs w:val="22"/>
+              </w:rPr>
+            </w:pPr>
+            <w:r>
+              <w:rPr>
+                <w:szCs w:val="22"/>
+              </w:rPr>
               <w:t>М,</w:t>
             </w:r>
           </w:p>
@@ -5403,27 +5401,61 @@
               <w:rPr>
                 <w:szCs w:val="22"/>
               </w:rPr>
-              <w:t xml:space="preserve"> </w:t>
-            </w:r>
-            <w:proofErr w:type="spellStart"/>
-            <w:r>
+              <w:t xml:space="preserve"> Н∙м </w:t>
+            </w:r>
+          </w:p>
+        </w:tc>
+        <w:tc>
+          <w:tcPr>
+            <w:tcW w:w="2037" w:type="dxa"/>
+            <w:gridSpan w:val="3"/>
+            <w:tcBorders>
+              <w:top w:val="single" w:sz="12" w:space="0" w:color="auto"/>
+              <w:left w:val="single" w:sz="12" w:space="0" w:color="auto"/>
+              <w:bottom w:val="single" w:sz="12" w:space="0" w:color="auto"/>
+              <w:right w:val="single" w:sz="12" w:space="0" w:color="auto"/>
+            </w:tcBorders>
+          </w:tcPr>
+          <w:p>
+            <w:pPr>
+              <w:pStyle w:val="1"/>
+              <w:spacing w:after="0" w:line="240" w:lineRule="auto"/>
               <w:rPr>
                 <w:szCs w:val="22"/>
               </w:rPr>
-              <w:t>Н∙м</w:t>
-            </w:r>
-            <w:proofErr w:type="spellEnd"/>
+            </w:pPr>
             <w:r>
               <w:rPr>
                 <w:szCs w:val="22"/>
               </w:rPr>
-              <w:t xml:space="preserve"> </w:t>
-            </w:r>
-          </w:p>
-        </w:tc>
-        <w:tc>
-          <w:tcPr>
-            <w:tcW w:w="1011" w:type="dxa"/>
+              <w:t>t ,</w:t>
+            </w:r>
+          </w:p>
+          <w:p>
+            <w:pPr>
+              <w:pStyle w:val="1"/>
+              <w:spacing w:after="0" w:line="240" w:lineRule="auto"/>
+              <w:rPr>
+                <w:szCs w:val="22"/>
+              </w:rPr>
+            </w:pPr>
+            <w:r>
+              <w:rPr>
+                <w:szCs w:val="22"/>
+              </w:rPr>
+              <w:sym w:font="Symbol" w:char="F0B0"/>
+            </w:r>
+            <w:r>
+              <w:rPr>
+                <w:szCs w:val="22"/>
+              </w:rPr>
+              <w:t>С</w:t>
+            </w:r>
+          </w:p>
+        </w:tc>
+        <w:tc>
+          <w:tcPr>
+            <w:tcW w:w="1003" w:type="dxa"/>
             <w:tcBorders>
               <w:top w:val="single" w:sz="12" w:space="0" w:color="auto"/>
               <w:left w:val="single" w:sz="12" w:space="0" w:color="auto"/>
@@ -5443,178 +5475,30 @@
               <w:rPr>
                 <w:szCs w:val="22"/>
               </w:rPr>
-              <w:t xml:space="preserve">Р, </w:t>
+              <w:t>R,</w:t>
             </w:r>
           </w:p>
           <w:p>
             <w:pPr>
               <w:pStyle w:val="1"/>
               <w:spacing w:after="0" w:line="240" w:lineRule="auto"/>
+              <w:ind w:rightChars="-237" w:right="-569"/>
+              <w:jc w:val="both"/>
               <w:rPr>
                 <w:szCs w:val="22"/>
               </w:rPr>
             </w:pPr>
-            <w:proofErr w:type="spellStart"/>
             <w:r>
               <w:rPr>
                 <w:szCs w:val="22"/>
               </w:rPr>
-              <w:t>Вт</w:t>
-            </w:r>
-            <w:proofErr w:type="spellEnd"/>
-          </w:p>
-        </w:tc>
-        <w:tc>
-          <w:tcPr>
-            <w:tcW w:w="1212" w:type="dxa"/>
-            <w:tcBorders>
-              <w:top w:val="single" w:sz="12" w:space="0" w:color="auto"/>
-              <w:left w:val="single" w:sz="12" w:space="0" w:color="auto"/>
-              <w:bottom w:val="single" w:sz="12" w:space="0" w:color="auto"/>
-              <w:right w:val="single" w:sz="12" w:space="0" w:color="auto"/>
-            </w:tcBorders>
-          </w:tcPr>
-          <w:p>
-            <w:pPr>
-              <w:pStyle w:val="1"/>
-              <w:spacing w:after="0" w:line="240" w:lineRule="auto"/>
-              <w:rPr>
-                <w:szCs w:val="22"/>
-              </w:rPr>
-            </w:pPr>
-            <w:r>
-              <w:rPr>
-                <w:szCs w:val="22"/>
-              </w:rPr>
-              <w:t xml:space="preserve">N, </w:t>
-            </w:r>
-          </w:p>
-          <w:p>
-            <w:pPr>
-              <w:pStyle w:val="1"/>
-              <w:spacing w:after="0" w:line="240" w:lineRule="auto"/>
-              <w:rPr>
-                <w:szCs w:val="22"/>
-              </w:rPr>
-            </w:pPr>
-            <w:proofErr w:type="spellStart"/>
-            <w:r>
-              <w:rPr>
-                <w:szCs w:val="22"/>
-              </w:rPr>
-              <w:t>об</w:t>
-            </w:r>
-            <w:proofErr w:type="spellEnd"/>
-            <w:r>
-              <w:rPr>
-                <w:szCs w:val="22"/>
-              </w:rPr>
-              <w:t>/</w:t>
-            </w:r>
-            <w:proofErr w:type="spellStart"/>
-            <w:r>
-              <w:rPr>
-                <w:szCs w:val="22"/>
-              </w:rPr>
-              <w:t>мин</w:t>
-            </w:r>
-            <w:proofErr w:type="spellEnd"/>
-          </w:p>
-        </w:tc>
-        <w:tc>
-          <w:tcPr>
-            <w:tcW w:w="1721" w:type="dxa"/>
-            <w:gridSpan w:val="3"/>
-            <w:tcBorders>
-              <w:top w:val="single" w:sz="12" w:space="0" w:color="auto"/>
-              <w:left w:val="single" w:sz="12" w:space="0" w:color="auto"/>
-              <w:bottom w:val="single" w:sz="12" w:space="0" w:color="auto"/>
-              <w:right w:val="single" w:sz="12" w:space="0" w:color="auto"/>
-            </w:tcBorders>
-          </w:tcPr>
-          <w:p>
-            <w:pPr>
-              <w:pStyle w:val="1"/>
-              <w:spacing w:after="0" w:line="240" w:lineRule="auto"/>
-              <w:rPr>
-                <w:szCs w:val="22"/>
-              </w:rPr>
-            </w:pPr>
-            <w:proofErr w:type="gramStart"/>
-            <w:r>
-              <w:rPr>
-                <w:szCs w:val="22"/>
-              </w:rPr>
-              <w:t>t ,</w:t>
-            </w:r>
-            <w:proofErr w:type="gramEnd"/>
-          </w:p>
-          <w:p>
-            <w:pPr>
-              <w:pStyle w:val="1"/>
-              <w:spacing w:after="0" w:line="240" w:lineRule="auto"/>
-              <w:rPr>
-                <w:szCs w:val="22"/>
-              </w:rPr>
-            </w:pPr>
-            <w:r>
-              <w:rPr>
-                <w:szCs w:val="22"/>
-              </w:rPr>
-              <w:sym w:font="Symbol" w:char="F0B0"/>
-            </w:r>
-            <w:r>
-              <w:rPr>
-                <w:szCs w:val="22"/>
-              </w:rPr>
-              <w:t>С</w:t>
-            </w:r>
-          </w:p>
-        </w:tc>
-        <w:tc>
-          <w:tcPr>
-            <w:tcW w:w="1066" w:type="dxa"/>
-            <w:tcBorders>
-              <w:top w:val="single" w:sz="12" w:space="0" w:color="auto"/>
-              <w:left w:val="single" w:sz="12" w:space="0" w:color="auto"/>
-              <w:bottom w:val="single" w:sz="12" w:space="0" w:color="auto"/>
-              <w:right w:val="single" w:sz="12" w:space="0" w:color="auto"/>
-            </w:tcBorders>
-          </w:tcPr>
-          <w:p>
-            <w:pPr>
-              <w:pStyle w:val="1"/>
-              <w:spacing w:after="0" w:line="240" w:lineRule="auto"/>
-              <w:rPr>
-                <w:szCs w:val="22"/>
-              </w:rPr>
-            </w:pPr>
-            <w:r>
-              <w:rPr>
-                <w:szCs w:val="22"/>
-              </w:rPr>
-              <w:t>R,</w:t>
-            </w:r>
-          </w:p>
-          <w:p>
-            <w:pPr>
-              <w:pStyle w:val="1"/>
-              <w:spacing w:after="0" w:line="240" w:lineRule="auto"/>
-              <w:rPr>
-                <w:szCs w:val="22"/>
-              </w:rPr>
-            </w:pPr>
-            <w:r>
-              <w:rPr>
-                <w:szCs w:val="22"/>
-              </w:rPr>
               <w:t>stred4</w:t>
             </w:r>
           </w:p>
         </w:tc>
         <w:tc>
           <w:tcPr>
-            <w:tcW w:w="236" w:type="dxa"/>
+            <w:tcW w:w="240" w:type="dxa"/>
             <w:tcBorders>
               <w:top w:val="nil"/>
               <w:left w:val="single" w:sz="12" w:space="0" w:color="auto"/>
@@ -5633,7 +5517,7 @@
         </w:tc>
         <w:tc>
           <w:tcPr>
-            <w:tcW w:w="2271" w:type="dxa"/>
+            <w:tcW w:w="2109" w:type="dxa"/>
             <w:gridSpan w:val="2"/>
             <w:tcBorders>
               <w:top w:val="single" w:sz="12" w:space="0" w:color="auto"/>
@@ -5652,34 +5536,30 @@
                 <w:lang w:val="ru-RU"/>
               </w:rPr>
             </w:pPr>
-            <w:proofErr w:type="spellStart"/>
-            <w:r>
-              <w:rPr>
-                <w:sz w:val="24"/>
-                <w:szCs w:val="24"/>
+            <w:r>
+              <w:rPr>
+                <w:sz w:val="22"/>
+                <w:szCs w:val="22"/>
                 <w:lang w:val="ru-RU"/>
               </w:rPr>
-              <w:t>Сопрот</w:t>
-            </w:r>
-            <w:proofErr w:type="spellEnd"/>
-            <w:r>
-              <w:rPr>
-                <w:sz w:val="24"/>
-                <w:szCs w:val="24"/>
+              <w:t>Сопрот. изоляции обмоток статора</w:t>
+            </w:r>
+            <w:r>
+              <w:rPr>
+                <w:sz w:val="22"/>
+                <w:szCs w:val="22"/>
                 <w:lang w:val="ru-RU"/>
               </w:rPr>
-              <w:t xml:space="preserve">. изоляции обмоток статора (горяч.), </w:t>
-            </w:r>
-            <w:proofErr w:type="spellStart"/>
-            <w:r>
-              <w:rPr>
-                <w:sz w:val="24"/>
-                <w:szCs w:val="24"/>
+              <w:t xml:space="preserve"> </w:t>
+            </w:r>
+            <w:r>
+              <w:rPr>
+                <w:sz w:val="22"/>
+                <w:szCs w:val="22"/>
                 <w:lang w:val="ru-RU"/>
               </w:rPr>
-              <w:t>rizoled</w:t>
-            </w:r>
-            <w:proofErr w:type="spellEnd"/>
+              <w:t xml:space="preserve">(горяч.), </w:t>
+            </w:r>
           </w:p>
         </w:tc>
       </w:tr>
@@ -5689,7 +5569,7 @@
         </w:trPr>
         <w:tc>
           <w:tcPr>
-            <w:tcW w:w="959" w:type="dxa"/>
+            <w:tcW w:w="998" w:type="dxa"/>
             <w:tcBorders>
               <w:top w:val="single" w:sz="12" w:space="0" w:color="auto"/>
               <w:left w:val="single" w:sz="12" w:space="0" w:color="auto"/>
@@ -5717,7 +5597,7 @@
         </w:tc>
         <w:tc>
           <w:tcPr>
-            <w:tcW w:w="787" w:type="dxa"/>
+            <w:tcW w:w="996" w:type="dxa"/>
             <w:tcBorders>
               <w:top w:val="single" w:sz="12" w:space="0" w:color="auto"/>
               <w:left w:val="single" w:sz="12" w:space="0" w:color="auto"/>
@@ -5742,7 +5622,7 @@
         </w:tc>
         <w:tc>
           <w:tcPr>
-            <w:tcW w:w="997" w:type="dxa"/>
+            <w:tcW w:w="1041" w:type="dxa"/>
             <w:tcBorders>
               <w:top w:val="single" w:sz="12" w:space="0" w:color="auto"/>
               <w:left w:val="single" w:sz="12" w:space="0" w:color="auto"/>
@@ -5762,13 +5642,26 @@
               <w:rPr>
                 <w:szCs w:val="24"/>
               </w:rPr>
-              <w:t>N12x</w:t>
-            </w:r>
-          </w:p>
-        </w:tc>
-        <w:tc>
-          <w:tcPr>
-            <w:tcW w:w="1011" w:type="dxa"/>
+              <w:t>N1</w:t>
+            </w:r>
+            <w:r>
+              <w:rPr>
+                <w:szCs w:val="24"/>
+                <w:lang w:val="en-US"/>
+              </w:rPr>
+              <w:t>2</w:t>
+            </w:r>
+            <w:r>
+              <w:rPr>
+                <w:szCs w:val="24"/>
+              </w:rPr>
+              <w:t>x</w:t>
+            </w:r>
+          </w:p>
+        </w:tc>
+        <w:tc>
+          <w:tcPr>
+            <w:tcW w:w="985" w:type="dxa"/>
             <w:tcBorders>
               <w:top w:val="single" w:sz="12" w:space="0" w:color="auto"/>
               <w:left w:val="single" w:sz="12" w:space="0" w:color="auto"/>
@@ -5794,7 +5687,7 @@
         </w:tc>
         <w:tc>
           <w:tcPr>
-            <w:tcW w:w="1212" w:type="dxa"/>
+            <w:tcW w:w="851" w:type="dxa"/>
             <w:tcBorders>
               <w:top w:val="single" w:sz="12" w:space="0" w:color="auto"/>
               <w:left w:val="single" w:sz="12" w:space="0" w:color="auto"/>
@@ -5814,13 +5707,26 @@
               <w:rPr>
                 <w:szCs w:val="24"/>
               </w:rPr>
-              <w:t>N14x</w:t>
-            </w:r>
-          </w:p>
-        </w:tc>
-        <w:tc>
-          <w:tcPr>
-            <w:tcW w:w="573" w:type="dxa"/>
+              <w:t>N1</w:t>
+            </w:r>
+            <w:r>
+              <w:rPr>
+                <w:szCs w:val="24"/>
+                <w:lang w:val="en-US"/>
+              </w:rPr>
+              <w:t>4</w:t>
+            </w:r>
+            <w:r>
+              <w:rPr>
+                <w:szCs w:val="24"/>
+              </w:rPr>
+              <w:t>x</w:t>
+            </w:r>
+          </w:p>
+        </w:tc>
+        <w:tc>
+          <w:tcPr>
+            <w:tcW w:w="649" w:type="dxa"/>
             <w:tcBorders>
               <w:top w:val="single" w:sz="12" w:space="0" w:color="auto"/>
               <w:left w:val="single" w:sz="12" w:space="0" w:color="auto"/>
@@ -5847,7 +5753,7 @@
         </w:tc>
         <w:tc>
           <w:tcPr>
-            <w:tcW w:w="574" w:type="dxa"/>
+            <w:tcW w:w="694" w:type="dxa"/>
             <w:tcBorders>
               <w:top w:val="single" w:sz="12" w:space="0" w:color="auto"/>
               <w:left w:val="single" w:sz="2" w:space="0" w:color="auto"/>
@@ -5874,7 +5780,7 @@
         </w:tc>
         <w:tc>
           <w:tcPr>
-            <w:tcW w:w="574" w:type="dxa"/>
+            <w:tcW w:w="694" w:type="dxa"/>
             <w:tcBorders>
               <w:top w:val="single" w:sz="12" w:space="0" w:color="auto"/>
               <w:left w:val="single" w:sz="2" w:space="0" w:color="auto"/>
@@ -5914,7 +5820,7 @@
         </w:tc>
         <w:tc>
           <w:tcPr>
-            <w:tcW w:w="1066" w:type="dxa"/>
+            <w:tcW w:w="1003" w:type="dxa"/>
             <w:tcBorders>
               <w:top w:val="single" w:sz="12" w:space="0" w:color="auto"/>
               <w:left w:val="single" w:sz="12" w:space="0" w:color="auto"/>
@@ -5939,7 +5845,7 @@
         </w:tc>
         <w:tc>
           <w:tcPr>
-            <w:tcW w:w="236" w:type="dxa"/>
+            <w:tcW w:w="240" w:type="dxa"/>
             <w:tcBorders>
               <w:top w:val="nil"/>
               <w:left w:val="single" w:sz="12" w:space="0" w:color="auto"/>
@@ -5959,7 +5865,7 @@
         </w:tc>
         <w:tc>
           <w:tcPr>
-            <w:tcW w:w="1068" w:type="dxa"/>
+            <w:tcW w:w="1030" w:type="dxa"/>
             <w:tcBorders>
               <w:top w:val="single" w:sz="2" w:space="0" w:color="auto"/>
               <w:left w:val="single" w:sz="12" w:space="0" w:color="auto"/>
@@ -5972,14 +5878,36 @@
               <w:spacing w:after="0" w:line="240" w:lineRule="auto"/>
               <w:jc w:val="center"/>
               <w:rPr>
+                <w:szCs w:val="24"/>
+              </w:rPr>
+            </w:pPr>
+            <w:r>
+              <w:rPr>
+                <w:szCs w:val="24"/>
+                <w:lang w:val="en-US"/>
+              </w:rPr>
+              <w:t>r</w:t>
+            </w:r>
+            <w:r>
+              <w:rPr>
+                <w:szCs w:val="24"/>
+              </w:rPr>
+              <w:t>izoled</w:t>
+            </w:r>
+          </w:p>
+          <w:p>
+            <w:pPr>
+              <w:spacing w:after="0" w:line="240" w:lineRule="auto"/>
+              <w:jc w:val="center"/>
+              <w:rPr>
                 <w:sz w:val="20"/>
                 <w:szCs w:val="22"/>
               </w:rPr>
             </w:pPr>
             <w:r>
               <w:rPr>
-                <w:sz w:val="20"/>
-                <w:szCs w:val="22"/>
+                <w:sz w:val="18"/>
+                <w:szCs w:val="18"/>
               </w:rPr>
               <w:t>относит. корпуса</w:t>
             </w:r>
@@ -5987,7 +5915,7 @@
         </w:tc>
         <w:tc>
           <w:tcPr>
-            <w:tcW w:w="1203" w:type="dxa"/>
+            <w:tcW w:w="1079" w:type="dxa"/>
             <w:tcBorders>
               <w:top w:val="single" w:sz="2" w:space="0" w:color="auto"/>
               <w:left w:val="single" w:sz="6" w:space="0" w:color="auto"/>
@@ -6000,19 +5928,39 @@
               <w:spacing w:after="0" w:line="240" w:lineRule="auto"/>
               <w:jc w:val="center"/>
               <w:rPr>
+                <w:szCs w:val="24"/>
+              </w:rPr>
+            </w:pPr>
+            <w:r>
+              <w:rPr>
+                <w:szCs w:val="24"/>
+                <w:lang w:val="en-US"/>
+              </w:rPr>
+              <w:t>r</w:t>
+            </w:r>
+            <w:r>
+              <w:rPr>
+                <w:szCs w:val="24"/>
+              </w:rPr>
+              <w:t>izoled</w:t>
+            </w:r>
+          </w:p>
+          <w:p>
+            <w:pPr>
+              <w:spacing w:after="0" w:line="240" w:lineRule="auto"/>
+              <w:jc w:val="center"/>
+              <w:rPr>
                 <w:sz w:val="20"/>
                 <w:szCs w:val="22"/>
               </w:rPr>
             </w:pPr>
-            <w:proofErr w:type="gramStart"/>
-            <w:r>
-              <w:rPr>
-                <w:sz w:val="20"/>
-                <w:szCs w:val="22"/>
+            <w:r>
+              <w:rPr>
+                <w:sz w:val="18"/>
+                <w:szCs w:val="18"/>
               </w:rPr>
               <w:t>между обмоткам</w:t>
             </w:r>
-            <w:proofErr w:type="gramEnd"/>
           </w:p>
         </w:tc>
       </w:tr>
@@ -6022,7 +5970,7 @@
         </w:trPr>
         <w:tc>
           <w:tcPr>
-            <w:tcW w:w="959" w:type="dxa"/>
+            <w:tcW w:w="998" w:type="dxa"/>
             <w:tcBorders>
               <w:left w:val="single" w:sz="12" w:space="0" w:color="auto"/>
               <w:bottom w:val="single" w:sz="12" w:space="0" w:color="auto"/>
@@ -6050,7 +5998,7 @@
         </w:tc>
         <w:tc>
           <w:tcPr>
-            <w:tcW w:w="787" w:type="dxa"/>
+            <w:tcW w:w="996" w:type="dxa"/>
             <w:tcBorders>
               <w:left w:val="single" w:sz="12" w:space="0" w:color="auto"/>
               <w:bottom w:val="single" w:sz="12" w:space="0" w:color="auto"/>
@@ -6075,7 +6023,7 @@
         </w:tc>
         <w:tc>
           <w:tcPr>
-            <w:tcW w:w="997" w:type="dxa"/>
+            <w:tcW w:w="1041" w:type="dxa"/>
             <w:tcBorders>
               <w:top w:val="single" w:sz="6" w:space="0" w:color="auto"/>
               <w:left w:val="single" w:sz="12" w:space="0" w:color="auto"/>
@@ -6095,13 +6043,26 @@
               <w:rPr>
                 <w:szCs w:val="24"/>
               </w:rPr>
-              <w:t>N22x</w:t>
-            </w:r>
-          </w:p>
-        </w:tc>
-        <w:tc>
-          <w:tcPr>
-            <w:tcW w:w="1011" w:type="dxa"/>
+              <w:t>N2</w:t>
+            </w:r>
+            <w:r>
+              <w:rPr>
+                <w:szCs w:val="24"/>
+                <w:lang w:val="en-US"/>
+              </w:rPr>
+              <w:t>2</w:t>
+            </w:r>
+            <w:r>
+              <w:rPr>
+                <w:szCs w:val="24"/>
+              </w:rPr>
+              <w:t>x</w:t>
+            </w:r>
+          </w:p>
+        </w:tc>
+        <w:tc>
+          <w:tcPr>
+            <w:tcW w:w="985" w:type="dxa"/>
             <w:tcBorders>
               <w:top w:val="single" w:sz="6" w:space="0" w:color="auto"/>
               <w:left w:val="single" w:sz="12" w:space="0" w:color="auto"/>
@@ -6127,7 +6088,7 @@
         </w:tc>
         <w:tc>
           <w:tcPr>
-            <w:tcW w:w="1212" w:type="dxa"/>
+            <w:tcW w:w="851" w:type="dxa"/>
             <w:tcBorders>
               <w:top w:val="single" w:sz="6" w:space="0" w:color="auto"/>
               <w:left w:val="single" w:sz="12" w:space="0" w:color="auto"/>
@@ -6147,13 +6108,26 @@
               <w:rPr>
                 <w:szCs w:val="24"/>
               </w:rPr>
-              <w:t>N24x</w:t>
-            </w:r>
-          </w:p>
-        </w:tc>
-        <w:tc>
-          <w:tcPr>
-            <w:tcW w:w="573" w:type="dxa"/>
+              <w:t>N2</w:t>
+            </w:r>
+            <w:r>
+              <w:rPr>
+                <w:szCs w:val="24"/>
+                <w:lang w:val="en-US"/>
+              </w:rPr>
+              <w:t>4</w:t>
+            </w:r>
+            <w:r>
+              <w:rPr>
+                <w:szCs w:val="24"/>
+              </w:rPr>
+              <w:t>x</w:t>
+            </w:r>
+          </w:p>
+        </w:tc>
+        <w:tc>
+          <w:tcPr>
+            <w:tcW w:w="649" w:type="dxa"/>
             <w:tcBorders>
               <w:top w:val="single" w:sz="6" w:space="0" w:color="auto"/>
               <w:left w:val="single" w:sz="12" w:space="0" w:color="auto"/>
@@ -6180,7 +6154,7 @@
         </w:tc>
         <w:tc>
           <w:tcPr>
-            <w:tcW w:w="574" w:type="dxa"/>
+            <w:tcW w:w="694" w:type="dxa"/>
             <w:tcBorders>
               <w:top w:val="single" w:sz="6" w:space="0" w:color="auto"/>
               <w:left w:val="single" w:sz="2" w:space="0" w:color="auto"/>
@@ -6207,7 +6181,7 @@
         </w:tc>
         <w:tc>
           <w:tcPr>
-            <w:tcW w:w="574" w:type="dxa"/>
+            <w:tcW w:w="694" w:type="dxa"/>
             <w:tcBorders>
               <w:top w:val="single" w:sz="6" w:space="0" w:color="auto"/>
               <w:left w:val="single" w:sz="2" w:space="0" w:color="auto"/>
@@ -6235,7 +6209,7 @@
         </w:tc>
         <w:tc>
           <w:tcPr>
-            <w:tcW w:w="1066" w:type="dxa"/>
+            <w:tcW w:w="1003" w:type="dxa"/>
             <w:tcBorders>
               <w:left w:val="single" w:sz="12" w:space="0" w:color="auto"/>
               <w:bottom w:val="single" w:sz="12" w:space="0" w:color="auto"/>
@@ -6260,7 +6234,7 @@
         </w:tc>
         <w:tc>
           <w:tcPr>
-            <w:tcW w:w="236" w:type="dxa"/>
+            <w:tcW w:w="240" w:type="dxa"/>
             <w:tcBorders>
               <w:top w:val="nil"/>
               <w:left w:val="single" w:sz="12" w:space="0" w:color="auto"/>
@@ -6280,7 +6254,7 @@
         </w:tc>
         <w:tc>
           <w:tcPr>
-            <w:tcW w:w="1068" w:type="dxa"/>
+            <w:tcW w:w="1030" w:type="dxa"/>
             <w:tcBorders>
               <w:top w:val="single" w:sz="12" w:space="0" w:color="auto"/>
               <w:left w:val="single" w:sz="12" w:space="0" w:color="auto"/>
@@ -6308,7 +6282,7 @@
         </w:tc>
         <w:tc>
           <w:tcPr>
-            <w:tcW w:w="1203" w:type="dxa"/>
+            <w:tcW w:w="1079" w:type="dxa"/>
             <w:tcBorders>
               <w:top w:val="single" w:sz="12" w:space="0" w:color="auto"/>
               <w:left w:val="single" w:sz="6" w:space="0" w:color="auto"/>
@@ -6428,7 +6402,6 @@
                 <w:lang w:val="en-US"/>
               </w:rPr>
             </w:pPr>
-            <w:proofErr w:type="gramStart"/>
             <w:r>
               <w:rPr>
                 <w:sz w:val="28"/>
@@ -6442,7 +6415,6 @@
               </w:rPr>
               <w:t xml:space="preserve">,   </w:t>
             </w:r>
-            <w:proofErr w:type="gramEnd"/>
             <w:r>
               <w:rPr>
                 <w:sz w:val="28"/>
@@ -6790,21 +6762,7 @@
               <w:rPr>
                 <w:sz w:val="28"/>
               </w:rPr>
-              <w:t xml:space="preserve">, </w:t>
-            </w:r>
-            <w:proofErr w:type="spellStart"/>
-            <w:r>
-              <w:rPr>
-                <w:sz w:val="28"/>
-              </w:rPr>
-              <w:t>Н∙м</w:t>
-            </w:r>
-            <w:proofErr w:type="spellEnd"/>
-            <w:r>
-              <w:rPr>
-                <w:sz w:val="28"/>
-              </w:rPr>
-              <w:t xml:space="preserve"> </w:t>
+              <w:t xml:space="preserve">, Н∙м </w:t>
             </w:r>
           </w:p>
         </w:tc>
@@ -6848,6 +6806,8 @@
           <w:p>
             <w:pPr>
               <w:spacing w:after="0" w:line="240" w:lineRule="auto"/>
+              <w:ind w:rightChars="137" w:right="329"/>
+              <w:jc w:val="right"/>
               <w:rPr>
                 <w:sz w:val="28"/>
                 <w:lang w:val="en-US"/>
@@ -6875,6 +6835,8 @@
           <w:p>
             <w:pPr>
               <w:spacing w:after="0" w:line="240" w:lineRule="auto"/>
+              <w:ind w:rightChars="110" w:right="264"/>
+              <w:jc w:val="right"/>
               <w:rPr>
                 <w:sz w:val="28"/>
                 <w:lang w:val="en-US"/>
@@ -6902,6 +6864,8 @@
           <w:p>
             <w:pPr>
               <w:spacing w:after="0" w:line="240" w:lineRule="auto"/>
+              <w:ind w:rightChars="72" w:right="173"/>
+              <w:jc w:val="right"/>
               <w:rPr>
                 <w:sz w:val="28"/>
                 <w:lang w:val="en-US"/>
@@ -6929,6 +6893,8 @@
           <w:p>
             <w:pPr>
               <w:spacing w:after="0" w:line="240" w:lineRule="auto"/>
+              <w:ind w:rightChars="135" w:right="324"/>
+              <w:jc w:val="right"/>
               <w:rPr>
                 <w:sz w:val="28"/>
                 <w:lang w:val="en-US"/>
@@ -6956,6 +6922,8 @@
           <w:p>
             <w:pPr>
               <w:spacing w:after="0" w:line="240" w:lineRule="auto"/>
+              <w:ind w:rightChars="72" w:right="173"/>
+              <w:jc w:val="right"/>
               <w:rPr>
                 <w:sz w:val="28"/>
                 <w:lang w:val="en-US"/>
@@ -7010,6 +6978,8 @@
           <w:p>
             <w:pPr>
               <w:spacing w:after="0" w:line="240" w:lineRule="auto"/>
+              <w:ind w:rightChars="137" w:right="329"/>
+              <w:jc w:val="right"/>
               <w:rPr>
                 <w:sz w:val="28"/>
                 <w:lang w:val="en-US"/>
@@ -7037,6 +7007,8 @@
           <w:p>
             <w:pPr>
               <w:spacing w:after="0" w:line="240" w:lineRule="auto"/>
+              <w:ind w:rightChars="110" w:right="264"/>
+              <w:jc w:val="right"/>
               <w:rPr>
                 <w:sz w:val="28"/>
               </w:rPr>
@@ -7063,6 +7035,8 @@
           <w:p>
             <w:pPr>
               <w:spacing w:after="0" w:line="240" w:lineRule="auto"/>
+              <w:ind w:rightChars="72" w:right="173"/>
+              <w:jc w:val="right"/>
               <w:rPr>
                 <w:sz w:val="28"/>
               </w:rPr>
@@ -7089,6 +7063,8 @@
           <w:p>
             <w:pPr>
               <w:spacing w:after="0" w:line="240" w:lineRule="auto"/>
+              <w:ind w:rightChars="135" w:right="324"/>
+              <w:jc w:val="right"/>
               <w:rPr>
                 <w:sz w:val="28"/>
               </w:rPr>
@@ -7115,6 +7091,8 @@
           <w:p>
             <w:pPr>
               <w:spacing w:after="0" w:line="240" w:lineRule="auto"/>
+              <w:ind w:rightChars="72" w:right="173"/>
+              <w:jc w:val="right"/>
               <w:rPr>
                 <w:sz w:val="28"/>
               </w:rPr>
@@ -7168,6 +7146,8 @@
           <w:p>
             <w:pPr>
               <w:spacing w:after="0" w:line="240" w:lineRule="auto"/>
+              <w:ind w:rightChars="137" w:right="329"/>
+              <w:jc w:val="right"/>
               <w:rPr>
                 <w:sz w:val="28"/>
                 <w:lang w:val="en-US"/>
@@ -7195,6 +7175,8 @@
           <w:p>
             <w:pPr>
               <w:spacing w:after="0" w:line="240" w:lineRule="auto"/>
+              <w:ind w:rightChars="110" w:right="264"/>
+              <w:jc w:val="right"/>
               <w:rPr>
                 <w:sz w:val="28"/>
               </w:rPr>
@@ -7221,6 +7203,8 @@
           <w:p>
             <w:pPr>
               <w:spacing w:after="0" w:line="240" w:lineRule="auto"/>
+              <w:ind w:rightChars="72" w:right="173"/>
+              <w:jc w:val="right"/>
               <w:rPr>
                 <w:sz w:val="28"/>
               </w:rPr>
@@ -7247,6 +7231,8 @@
           <w:p>
             <w:pPr>
               <w:spacing w:after="0" w:line="240" w:lineRule="auto"/>
+              <w:ind w:rightChars="135" w:right="324"/>
+              <w:jc w:val="right"/>
               <w:rPr>
                 <w:sz w:val="28"/>
               </w:rPr>
@@ -7273,6 +7259,8 @@
           <w:p>
             <w:pPr>
               <w:spacing w:after="0" w:line="240" w:lineRule="auto"/>
+              <w:ind w:rightChars="72" w:right="173"/>
+              <w:jc w:val="right"/>
               <w:rPr>
                 <w:sz w:val="28"/>
               </w:rPr>
@@ -7326,6 +7314,8 @@
           <w:p>
             <w:pPr>
               <w:spacing w:after="0" w:line="240" w:lineRule="auto"/>
+              <w:ind w:rightChars="137" w:right="329"/>
+              <w:jc w:val="right"/>
               <w:rPr>
                 <w:sz w:val="28"/>
                 <w:lang w:val="en-US"/>
@@ -7353,6 +7343,8 @@
           <w:p>
             <w:pPr>
               <w:spacing w:after="0" w:line="240" w:lineRule="auto"/>
+              <w:ind w:rightChars="110" w:right="264"/>
+              <w:jc w:val="right"/>
               <w:rPr>
                 <w:sz w:val="28"/>
               </w:rPr>
@@ -7379,6 +7371,8 @@
           <w:p>
             <w:pPr>
               <w:spacing w:after="0" w:line="240" w:lineRule="auto"/>
+              <w:ind w:rightChars="72" w:right="173"/>
+              <w:jc w:val="right"/>
               <w:rPr>
                 <w:sz w:val="28"/>
               </w:rPr>
@@ -7405,6 +7399,8 @@
           <w:p>
             <w:pPr>
               <w:spacing w:after="0" w:line="240" w:lineRule="auto"/>
+              <w:ind w:rightChars="135" w:right="324"/>
+              <w:jc w:val="right"/>
               <w:rPr>
                 <w:sz w:val="28"/>
               </w:rPr>
@@ -7431,6 +7427,8 @@
           <w:p>
             <w:pPr>
               <w:spacing w:after="0" w:line="240" w:lineRule="auto"/>
+              <w:ind w:rightChars="72" w:right="173"/>
+              <w:jc w:val="right"/>
               <w:rPr>
                 <w:sz w:val="28"/>
               </w:rPr>
@@ -7484,6 +7482,8 @@
           <w:p>
             <w:pPr>
               <w:spacing w:after="0" w:line="240" w:lineRule="auto"/>
+              <w:ind w:rightChars="137" w:right="329"/>
+              <w:jc w:val="right"/>
               <w:rPr>
                 <w:sz w:val="28"/>
                 <w:lang w:val="en-US"/>
@@ -7511,6 +7511,8 @@
           <w:p>
             <w:pPr>
               <w:spacing w:after="0" w:line="240" w:lineRule="auto"/>
+              <w:ind w:rightChars="110" w:right="264"/>
+              <w:jc w:val="right"/>
               <w:rPr>
                 <w:sz w:val="28"/>
               </w:rPr>
@@ -7537,6 +7539,8 @@
           <w:p>
             <w:pPr>
               <w:spacing w:after="0" w:line="240" w:lineRule="auto"/>
+              <w:ind w:rightChars="72" w:right="173"/>
+              <w:jc w:val="right"/>
               <w:rPr>
                 <w:sz w:val="28"/>
               </w:rPr>
@@ -7563,6 +7567,8 @@
           <w:p>
             <w:pPr>
               <w:spacing w:after="0" w:line="240" w:lineRule="auto"/>
+              <w:ind w:rightChars="135" w:right="324"/>
+              <w:jc w:val="right"/>
               <w:rPr>
                 <w:sz w:val="28"/>
               </w:rPr>
@@ -7589,6 +7595,8 @@
           <w:p>
             <w:pPr>
               <w:spacing w:after="0" w:line="240" w:lineRule="auto"/>
+              <w:ind w:rightChars="72" w:right="173"/>
+              <w:jc w:val="right"/>
               <w:rPr>
                 <w:sz w:val="28"/>
               </w:rPr>
@@ -7642,6 +7650,8 @@
           <w:p>
             <w:pPr>
               <w:spacing w:after="0" w:line="240" w:lineRule="auto"/>
+              <w:ind w:rightChars="137" w:right="329"/>
+              <w:jc w:val="right"/>
               <w:rPr>
                 <w:sz w:val="28"/>
                 <w:lang w:val="en-US"/>
@@ -7669,6 +7679,8 @@
           <w:p>
             <w:pPr>
               <w:spacing w:after="0" w:line="240" w:lineRule="auto"/>
+              <w:ind w:rightChars="110" w:right="264"/>
+              <w:jc w:val="right"/>
               <w:rPr>
                 <w:sz w:val="28"/>
               </w:rPr>
@@ -7695,6 +7707,8 @@
           <w:p>
             <w:pPr>
               <w:spacing w:after="0" w:line="240" w:lineRule="auto"/>
+              <w:ind w:rightChars="72" w:right="173"/>
+              <w:jc w:val="right"/>
               <w:rPr>
                 <w:sz w:val="28"/>
               </w:rPr>
@@ -7721,6 +7735,8 @@
           <w:p>
             <w:pPr>
               <w:spacing w:after="0" w:line="240" w:lineRule="auto"/>
+              <w:ind w:rightChars="135" w:right="324"/>
+              <w:jc w:val="right"/>
               <w:rPr>
                 <w:sz w:val="28"/>
               </w:rPr>
@@ -7747,6 +7763,8 @@
           <w:p>
             <w:pPr>
               <w:spacing w:after="0" w:line="240" w:lineRule="auto"/>
+              <w:ind w:rightChars="72" w:right="173"/>
+              <w:jc w:val="right"/>
               <w:rPr>
                 <w:sz w:val="28"/>
               </w:rPr>
@@ -7838,21 +7856,12 @@
                 <w:lang w:val="en-US"/>
               </w:rPr>
             </w:pPr>
-            <w:proofErr w:type="spellStart"/>
-            <w:r>
-              <w:rPr>
-                <w:sz w:val="28"/>
-                <w:lang w:val="en-US"/>
-              </w:rPr>
-              <w:t>Температура</w:t>
-            </w:r>
-            <w:proofErr w:type="spellEnd"/>
-            <w:r>
-              <w:rPr>
-                <w:sz w:val="28"/>
-                <w:lang w:val="en-US"/>
-              </w:rPr>
-              <w:t>, ºС</w:t>
+            <w:r>
+              <w:rPr>
+                <w:sz w:val="28"/>
+                <w:lang w:val="en-US"/>
+              </w:rPr>
+              <w:t>Температура, ºС</w:t>
             </w:r>
           </w:p>
         </w:tc>
@@ -7868,21 +7877,12 @@
                 <w:lang w:val="en-US"/>
               </w:rPr>
             </w:pPr>
-            <w:proofErr w:type="gramStart"/>
-            <w:r>
-              <w:rPr>
-                <w:sz w:val="28"/>
-                <w:lang w:val="en-US"/>
-              </w:rPr>
-              <w:t xml:space="preserve">R,   </w:t>
-            </w:r>
-            <w:proofErr w:type="gramEnd"/>
-            <w:r>
-              <w:rPr>
-                <w:sz w:val="28"/>
-                <w:lang w:val="en-US"/>
-              </w:rPr>
-              <w:t>stred6</w:t>
+            <w:r>
+              <w:rPr>
+                <w:sz w:val="28"/>
+                <w:lang w:val="en-US"/>
+              </w:rPr>
+              <w:t>R,   stred6</w:t>
             </w:r>
           </w:p>
         </w:tc>
@@ -8209,16 +8209,8 @@
               <w:rPr>
                 <w:sz w:val="28"/>
               </w:rPr>
-              <w:t xml:space="preserve">Шум </w:t>
-            </w:r>
-            <w:proofErr w:type="spellStart"/>
-            <w:r>
-              <w:rPr>
-                <w:sz w:val="28"/>
-              </w:rPr>
-              <w:t>дБА</w:t>
-            </w:r>
-            <w:proofErr w:type="spellEnd"/>
+              <w:t>Шум дБА</w:t>
+            </w:r>
           </w:p>
         </w:tc>
       </w:tr>
@@ -8462,7 +8454,6 @@
               </w:rPr>
               <w:t xml:space="preserve">= </w:t>
             </w:r>
-            <w:proofErr w:type="spellStart"/>
             <w:r>
               <w:rPr>
                 <w:bCs/>
@@ -8471,7 +8462,6 @@
               </w:rPr>
               <w:t>tmpr</w:t>
             </w:r>
-            <w:proofErr w:type="spellEnd"/>
             <w:r>
               <w:rPr>
                 <w:sz w:val="28"/>
@@ -8484,7 +8474,6 @@
               </w:rPr>
               <w:t xml:space="preserve">С, φ= </w:t>
             </w:r>
-            <w:proofErr w:type="spellStart"/>
             <w:r>
               <w:rPr>
                 <w:sz w:val="28"/>
@@ -8492,14 +8481,12 @@
               </w:rPr>
               <w:t>vlag</w:t>
             </w:r>
-            <w:proofErr w:type="spellEnd"/>
             <w:r>
               <w:rPr>
                 <w:sz w:val="28"/>
               </w:rPr>
               <w:t xml:space="preserve"> %, р= </w:t>
             </w:r>
-            <w:proofErr w:type="spellStart"/>
             <w:r>
               <w:rPr>
                 <w:sz w:val="28"/>
@@ -8507,7 +8494,6 @@
               </w:rPr>
               <w:t>davl</w:t>
             </w:r>
-            <w:proofErr w:type="spellEnd"/>
             <w:r>
               <w:rPr>
                 <w:sz w:val="28"/>
@@ -8542,16 +8528,8 @@
               <w:rPr>
                 <w:szCs w:val="24"/>
               </w:rPr>
-              <w:t xml:space="preserve">М, </w:t>
-            </w:r>
-            <w:proofErr w:type="spellStart"/>
-            <w:r>
-              <w:rPr>
-                <w:szCs w:val="24"/>
-              </w:rPr>
-              <w:t>Н∙м</w:t>
-            </w:r>
-            <w:proofErr w:type="spellEnd"/>
+              <w:t>М, Н∙м</w:t>
+            </w:r>
           </w:p>
         </w:tc>
         <w:tc>
@@ -8997,7 +8975,6 @@
                 <w:szCs w:val="24"/>
               </w:rPr>
             </w:pPr>
-            <w:proofErr w:type="gramStart"/>
             <w:r>
               <w:rPr>
                 <w:szCs w:val="24"/>
@@ -9009,14 +8986,7 @@
               <w:rPr>
                 <w:szCs w:val="24"/>
               </w:rPr>
-              <w:t>,об</w:t>
-            </w:r>
-            <w:proofErr w:type="gramEnd"/>
-            <w:r>
-              <w:rPr>
-                <w:szCs w:val="24"/>
-              </w:rPr>
-              <w:t>/мин</w:t>
+              <w:t>,об/мин</w:t>
             </w:r>
           </w:p>
         </w:tc>
@@ -9529,19 +9499,11 @@
                 <w:vertAlign w:val="superscript"/>
               </w:rPr>
             </w:pPr>
-            <w:proofErr w:type="spellStart"/>
             <w:r>
               <w:rPr>
                 <w:szCs w:val="24"/>
               </w:rPr>
-              <w:t>Вибросмещение</w:t>
-            </w:r>
-            <w:proofErr w:type="spellEnd"/>
-            <w:r>
-              <w:rPr>
-                <w:szCs w:val="24"/>
-              </w:rPr>
-              <w:t>, мкм</w:t>
+              <w:t>Вибросмещение, мкм</w:t>
             </w:r>
           </w:p>
         </w:tc>
@@ -9563,19 +9525,11 @@
                 <w:szCs w:val="24"/>
               </w:rPr>
             </w:pPr>
-            <w:proofErr w:type="spellStart"/>
             <w:r>
               <w:rPr>
                 <w:szCs w:val="24"/>
               </w:rPr>
-              <w:t>Виброускорение</w:t>
-            </w:r>
-            <w:proofErr w:type="spellEnd"/>
-            <w:r>
-              <w:rPr>
-                <w:szCs w:val="24"/>
-              </w:rPr>
-              <w:t>, м/с</w:t>
+              <w:t>Виброускорение, м/с</w:t>
             </w:r>
             <w:r>
               <w:rPr>
@@ -10777,7 +10731,6 @@
         </w:rPr>
         <w:t xml:space="preserve">= </w:t>
       </w:r>
-      <w:proofErr w:type="spellStart"/>
       <w:r>
         <w:rPr>
           <w:bCs/>
@@ -10787,7 +10740,6 @@
         </w:rPr>
         <w:t>upri</w:t>
       </w:r>
-      <w:proofErr w:type="spellEnd"/>
       <w:r>
         <w:rPr>
           <w:bCs/>
@@ -10795,7 +10747,6 @@
         </w:rPr>
         <w:t xml:space="preserve"> В, 1мин. </w:t>
       </w:r>
-      <w:proofErr w:type="spellStart"/>
       <w:r>
         <w:rPr>
           <w:bCs/>
@@ -10805,7 +10756,6 @@
         </w:rPr>
         <w:t>epr</w:t>
       </w:r>
-      <w:proofErr w:type="spellEnd"/>
       <w:r>
         <w:rPr>
           <w:bCs/>
@@ -10857,25 +10807,8 @@
           <w:bCs/>
           <w:szCs w:val="24"/>
         </w:rPr>
-        <w:t>ах(</w:t>
-      </w:r>
-      <w:proofErr w:type="spellStart"/>
-      <w:r>
-        <w:rPr>
-          <w:bCs/>
-          <w:szCs w:val="24"/>
-        </w:rPr>
-        <w:t>безоп</w:t>
-      </w:r>
-      <w:proofErr w:type="spellEnd"/>
-      <w:r>
-        <w:rPr>
-          <w:bCs/>
-          <w:szCs w:val="24"/>
-        </w:rPr>
-        <w:t xml:space="preserve">/ном)., 2мин. </w:t>
-      </w:r>
-      <w:proofErr w:type="spellStart"/>
+        <w:t xml:space="preserve">ах(безоп/ном)., 2мин. </w:t>
+      </w:r>
       <w:r>
         <w:rPr>
           <w:bCs/>
@@ -10885,7 +10818,6 @@
         </w:rPr>
         <w:t>ipc</w:t>
       </w:r>
-      <w:proofErr w:type="spellEnd"/>
       <w:r>
         <w:rPr>
           <w:bCs/>
@@ -10909,7 +10841,6 @@
         </w:rPr>
         <w:t xml:space="preserve">Испытание на перегрузку по току I=1,5Iн, 2мин. </w:t>
       </w:r>
-      <w:proofErr w:type="spellStart"/>
       <w:r>
         <w:rPr>
           <w:bCs/>
@@ -10919,32 +10850,13 @@
         </w:rPr>
         <w:t>ipt</w:t>
       </w:r>
-      <w:proofErr w:type="spellEnd"/>
       <w:r>
         <w:rPr>
           <w:bCs/>
           <w:szCs w:val="24"/>
         </w:rPr>
-        <w:t xml:space="preserve"> (</w:t>
-      </w:r>
-      <w:proofErr w:type="spellStart"/>
-      <w:r>
-        <w:rPr>
-          <w:bCs/>
-          <w:szCs w:val="24"/>
-        </w:rPr>
-        <w:t>Rизол</w:t>
-      </w:r>
-      <w:proofErr w:type="spellEnd"/>
-      <w:r>
-        <w:rPr>
-          <w:bCs/>
-          <w:szCs w:val="24"/>
-        </w:rPr>
-        <w:t xml:space="preserve"> </w:t>
-      </w:r>
-      <w:proofErr w:type="spellStart"/>
-      <w:proofErr w:type="gramStart"/>
+        <w:t xml:space="preserve"> (Rизол </w:t>
+      </w:r>
       <w:r>
         <w:rPr>
           <w:bCs/>
@@ -10954,7 +10866,6 @@
         </w:rPr>
         <w:t>triz</w:t>
       </w:r>
-      <w:proofErr w:type="spellEnd"/>
       <w:r>
         <w:rPr>
           <w:bCs/>
@@ -10962,7 +10873,6 @@
         </w:rPr>
         <w:t xml:space="preserve"> )</w:t>
       </w:r>
-      <w:proofErr w:type="gramEnd"/>
     </w:p>
     <w:p>
       <w:pPr>
@@ -11009,23 +10919,7 @@
           <w:bCs/>
           <w:szCs w:val="24"/>
         </w:rPr>
-        <w:t xml:space="preserve"> (</w:t>
-      </w:r>
-      <w:proofErr w:type="spellStart"/>
-      <w:r>
-        <w:rPr>
-          <w:bCs/>
-          <w:szCs w:val="24"/>
-        </w:rPr>
-        <w:t>Мном</w:t>
-      </w:r>
-      <w:proofErr w:type="spellEnd"/>
-      <w:r>
-        <w:rPr>
-          <w:bCs/>
-          <w:szCs w:val="24"/>
-        </w:rPr>
-        <w:t xml:space="preserve">) 15с </w:t>
+        <w:t xml:space="preserve"> (Мном) 15с </w:t>
       </w:r>
       <w:r>
         <w:rPr>
@@ -11064,23 +10958,7 @@
           <w:bCs/>
           <w:szCs w:val="24"/>
         </w:rPr>
-        <w:t>н(</w:t>
-      </w:r>
-      <w:proofErr w:type="spellStart"/>
-      <w:r>
-        <w:rPr>
-          <w:bCs/>
-          <w:szCs w:val="24"/>
-        </w:rPr>
-        <w:t>Мном</w:t>
-      </w:r>
-      <w:proofErr w:type="spellEnd"/>
-      <w:r>
-        <w:rPr>
-          <w:bCs/>
-          <w:szCs w:val="24"/>
-        </w:rPr>
-        <w:t xml:space="preserve">) 15с </w:t>
+        <w:t xml:space="preserve">н(Мном) 15с </w:t>
       </w:r>
       <w:r>
         <w:rPr>
@@ -11116,7 +10994,6 @@
         </w:rPr>
         <w:t xml:space="preserve">Масса </w:t>
       </w:r>
-      <w:proofErr w:type="spellStart"/>
       <w:r>
         <w:rPr>
           <w:bCs/>
@@ -11126,7 +11003,6 @@
         </w:rPr>
         <w:t>rrmass</w:t>
       </w:r>
-      <w:proofErr w:type="spellEnd"/>
       <w:r>
         <w:rPr>
           <w:bCs/>
@@ -11166,7 +11042,6 @@
         </w:rPr>
         <w:t>Испытатель: _____________________  (</w:t>
       </w:r>
-      <w:proofErr w:type="spellStart"/>
       <w:r>
         <w:rPr>
           <w:bCs/>
@@ -11175,7 +11050,6 @@
         </w:rPr>
         <w:t>fio</w:t>
       </w:r>
-      <w:proofErr w:type="spellEnd"/>
       <w:r>
         <w:rPr>
           <w:bCs/>
@@ -11193,7 +11067,7 @@
 </file>
 
 <file path=word/numbering.xml><?xml version="1.0" encoding="utf-8"?>
-<w:numbering xmlns:wpc="http://schemas.microsoft.com/office/word/2010/wordprocessingCanvas" xmlns:cx="http://schemas.microsoft.com/office/drawing/2014/chartex" xmlns:cx1="http://schemas.microsoft.com/office/drawing/2015/9/8/chartex" xmlns:cx2="http://schemas.microsoft.com/office/drawing/2015/10/21/chartex" xmlns:cx3="http://schemas.microsoft.com/office/drawing/2016/5/9/chartex" xmlns:cx4="http://schemas.microsoft.com/office/drawing/2016/5/10/chartex" xmlns:cx5="http://schemas.microsoft.com/office/drawing/2016/5/11/chartex" xmlns:cx6="http://schemas.microsoft.com/office/drawing/2016/5/12/chartex" xmlns:cx7="http://schemas.microsoft.com/office/drawing/2016/5/13/chartex" xmlns:cx8="http://schemas.microsoft.com/office/drawing/2016/5/14/chartex" xmlns:mc="http://schemas.openxmlformats.org/markup-compatibility/2006" xmlns:aink="http://schemas.microsoft.com/office/drawing/2016/ink" xmlns:am3d="http://schemas.microsoft.com/office/drawing/2017/model3d" xmlns:o="urn:schemas-microsoft-com:office:office" xmlns:oel="http://schemas.microsoft.com/office/2019/extlst" xmlns:r="http://schemas.openxmlformats.org/officeDocument/2006/relationships" xmlns:m="http://schemas.openxmlformats.org/officeDocument/2006/math" xmlns:v="urn:schemas-microsoft-com:vml" xmlns:wp14="http://schemas.microsoft.com/office/word/2010/wordprocessingDrawing" xmlns:wp="http://schemas.openxmlformats.org/drawingml/2006/wordprocessingDrawing" xmlns:w10="urn:schemas-microsoft-com:office:word" xmlns:w="http://schemas.openxmlformats.org/wordprocessingml/2006/main" xmlns:w14="http://schemas.microsoft.com/office/word/2010/wordml" xmlns:w15="http://schemas.microsoft.com/office/word/2012/wordml" xmlns:w16cex="http://schemas.microsoft.com/office/word/2018/wordml/cex" xmlns:w16cid="http://schemas.microsoft.com/office/word/2016/wordml/cid" xmlns:w16="http://schemas.microsoft.com/office/word/2018/wordml" xmlns:w16sdtdh="http://schemas.microsoft.com/office/word/2020/wordml/sdtdatahash" xmlns:w16se="http://schemas.microsoft.com/office/word/2015/wordml/symex" xmlns:wpg="http://schemas.microsoft.com/office/word/2010/wordprocessingGroup" xmlns:wpi="http://schemas.microsoft.com/office/word/2010/wordprocessingInk" xmlns:wne="http://schemas.microsoft.com/office/word/2006/wordml" xmlns:wps="http://schemas.microsoft.com/office/word/2010/wordprocessingShape" mc:Ignorable="w14 w15 w16se w16cid w16 w16cex w16sdtdh wp14">
+<w:numbering xmlns:wpc="http://schemas.microsoft.com/office/word/2010/wordprocessingCanvas" xmlns:cx="http://schemas.microsoft.com/office/drawing/2014/chartex" xmlns:cx1="http://schemas.microsoft.com/office/drawing/2015/9/8/chartex" xmlns:cx2="http://schemas.microsoft.com/office/drawing/2015/10/21/chartex" xmlns:cx3="http://schemas.microsoft.com/office/drawing/2016/5/9/chartex" xmlns:cx4="http://schemas.microsoft.com/office/drawing/2016/5/10/chartex" xmlns:cx5="http://schemas.microsoft.com/office/drawing/2016/5/11/chartex" xmlns:cx6="http://schemas.microsoft.com/office/drawing/2016/5/12/chartex" xmlns:cx7="http://schemas.microsoft.com/office/drawing/2016/5/13/chartex" xmlns:cx8="http://schemas.microsoft.com/office/drawing/2016/5/14/chartex" xmlns:mc="http://schemas.openxmlformats.org/markup-compatibility/2006" xmlns:aink="http://schemas.microsoft.com/office/drawing/2016/ink" xmlns:am3d="http://schemas.microsoft.com/office/drawing/2017/model3d" xmlns:o="urn:schemas-microsoft-com:office:office" xmlns:oel="http://schemas.microsoft.com/office/2019/extlst" xmlns:r="http://schemas.openxmlformats.org/officeDocument/2006/relationships" xmlns:m="http://schemas.openxmlformats.org/officeDocument/2006/math" xmlns:v="urn:schemas-microsoft-com:vml" xmlns:wp14="http://schemas.microsoft.com/office/word/2010/wordprocessingDrawing" xmlns:wp="http://schemas.openxmlformats.org/drawingml/2006/wordprocessingDrawing" xmlns:w10="urn:schemas-microsoft-com:office:word" xmlns:w="http://schemas.openxmlformats.org/wordprocessingml/2006/main" xmlns:w14="http://schemas.microsoft.com/office/word/2010/wordml" xmlns:w15="http://schemas.microsoft.com/office/word/2012/wordml" xmlns:w16cex="http://schemas.microsoft.com/office/word/2018/wordml/cex" xmlns:w16cid="http://schemas.microsoft.com/office/word/2016/wordml/cid" xmlns:w16="http://schemas.microsoft.com/office/word/2018/wordml" xmlns:w16du="http://schemas.microsoft.com/office/word/2023/wordml/word16du" xmlns:w16sdtdh="http://schemas.microsoft.com/office/word/2020/wordml/sdtdatahash" xmlns:w16se="http://schemas.microsoft.com/office/word/2015/wordml/symex" xmlns:wpg="http://schemas.microsoft.com/office/word/2010/wordprocessingGroup" xmlns:wpi="http://schemas.microsoft.com/office/word/2010/wordprocessingInk" xmlns:wne="http://schemas.microsoft.com/office/word/2006/wordml" xmlns:wps="http://schemas.microsoft.com/office/word/2010/wordprocessingShape" mc:Ignorable="w14 w15 w16se w16cid w16 w16cex w16sdtdh wp14">
   <w:abstractNum w:abstractNumId="0" w15:restartNumberingAfterBreak="0">
     <w:nsid w:val="355C3BCF"/>
     <w:multiLevelType w:val="singleLevel"/>
@@ -11245,13 +11119,13 @@
       </w:pPr>
     </w:lvl>
   </w:abstractNum>
-  <w:num w:numId="1" w16cid:durableId="1732148266">
+  <w:num w:numId="1" w16cid:durableId="1741099644">
     <w:abstractNumId w:val="2"/>
   </w:num>
-  <w:num w:numId="2" w16cid:durableId="1953824894">
+  <w:num w:numId="2" w16cid:durableId="692725587">
     <w:abstractNumId w:val="1"/>
   </w:num>
-  <w:num w:numId="3" w16cid:durableId="2094273735">
+  <w:num w:numId="3" w16cid:durableId="1396708001">
     <w:abstractNumId w:val="0"/>
   </w:num>
 </w:numbering>
@@ -11263,7 +11137,7 @@
     <w:rPrDefault>
       <w:rPr>
         <w:rFonts w:ascii="Times New Roman" w:eastAsia="Times New Roman" w:hAnsi="Times New Roman" w:cs="Times New Roman"/>
-        <w:lang w:val="ru-RU" w:eastAsia="ru-RU" w:bidi="ar-SA"/>
+        <w:lang w:bidi="ar-SA"/>
       </w:rPr>
     </w:rPrDefault>
     <w:pPrDefault>
@@ -11285,7 +11159,7 @@
     <w:lsdException w:name="heading 9" w:semiHidden="1" w:unhideWhenUsed="1" w:qFormat="1"/>
     <w:lsdException w:name="caption" w:qFormat="1"/>
     <w:lsdException w:name="Title" w:qFormat="1"/>
-    <w:lsdException w:name="Default Paragraph Font" w:semiHidden="1" w:uiPriority="1" w:unhideWhenUsed="1"/>
+    <w:lsdException w:name="Default Paragraph Font" w:semiHidden="1" w:uiPriority="1" w:unhideWhenUsed="1" w:qFormat="1"/>
     <w:lsdException w:name="Subtitle" w:qFormat="1"/>
     <w:lsdException w:name="Strong" w:qFormat="1"/>
     <w:lsdException w:name="Emphasis" w:qFormat="1"/>
@@ -11339,7 +11213,7 @@
     <w:lsdException w:name="Table Web 1" w:semiHidden="1" w:unhideWhenUsed="1"/>
     <w:lsdException w:name="Table Web 2" w:semiHidden="1" w:unhideWhenUsed="1"/>
     <w:lsdException w:name="Table Web 3" w:semiHidden="1" w:unhideWhenUsed="1"/>
-    <w:lsdException w:name="Balloon Text" w:semiHidden="1" w:unhideWhenUsed="1" w:qFormat="1"/>
+    <w:lsdException w:name="Balloon Text" w:semiHidden="1" w:qFormat="1"/>
     <w:lsdException w:name="Table Grid" w:qFormat="1"/>
     <w:lsdException w:name="Table Theme" w:semiHidden="1" w:unhideWhenUsed="1"/>
     <w:lsdException w:name="Placeholder Text" w:semiHidden="1" w:uiPriority="99"/>
@@ -11572,6 +11446,7 @@
     <w:rPr>
       <w:rFonts w:ascii="Arial Narrow" w:hAnsi="Arial Narrow"/>
       <w:sz w:val="24"/>
+      <w:lang w:val="ru-RU" w:eastAsia="ru-RU"/>
     </w:rPr>
   </w:style>
   <w:style w:type="paragraph" w:styleId="1">

</xml_diff>